<commit_message>
Små rettelser af grammatik
</commit_message>
<xml_diff>
--- a/Kravspec/Kravspec.docx
+++ b/Kravspec/Kravspec.docx
@@ -22,8 +22,8 @@
           <w:numId w:val="5"/>
         </w:numPr>
       </w:pPr>
-      <w:bookmarkStart w:id="0" w:name="_Toc443577273"/>
-      <w:bookmarkStart w:id="1" w:name="_Toc443577272"/>
+      <w:bookmarkStart w:id="0" w:name="_Toc443577272"/>
+      <w:bookmarkStart w:id="1" w:name="_Toc443577273"/>
       <w:r>
         <w:t xml:space="preserve">Aktør </w:t>
       </w:r>
@@ -116,7 +116,7 @@
         <w:t>Administratoren står for forretningerne og at slette varer, som ikke længere bruges af forretningsmanagerne.</w:t>
       </w:r>
     </w:p>
-    <w:bookmarkEnd w:id="1"/>
+    <w:bookmarkEnd w:id="0"/>
     <w:p>
       <w:pPr>
         <w:pStyle w:val="Heading1"/>
@@ -221,6 +221,8 @@
       <w:r>
         <w:t>Som en forretningsmanager af Pristjek220 vil jeg kunne vælge en eksisterende vare og derefter tilføje den til min forretning, med den pris, som varen har i den forretning.</w:t>
       </w:r>
+      <w:bookmarkStart w:id="7" w:name="_GoBack"/>
+      <w:bookmarkEnd w:id="7"/>
     </w:p>
     <w:p>
       <w:pPr>
@@ -239,12 +241,12 @@
       <w:r>
         <w:t xml:space="preserve">Informationerne om varen til forenings relationen gemmes i </w:t>
       </w:r>
-      <w:ins w:id="7" w:author="Anders Meidahl" w:date="2016-02-28T13:46:00Z">
+      <w:ins w:id="8" w:author="Anders Meidahl" w:date="2016-02-28T13:46:00Z">
         <w:r>
           <w:t>Pristjek220</w:t>
         </w:r>
       </w:ins>
-      <w:del w:id="8" w:author="Anders Meidahl" w:date="2016-02-28T13:46:00Z">
+      <w:del w:id="9" w:author="Anders Meidahl" w:date="2016-02-28T13:46:00Z">
         <w:r>
           <w:delText>programmet</w:delText>
         </w:r>
@@ -255,25 +257,46 @@
     </w:p>
     <w:p>
       <w:r>
-        <w:t>Prisen for varen tilføjes kun til den specifikke vare og den forretning der er valgt.</w:t>
-      </w:r>
-    </w:p>
-    <w:p>
-      <w:r>
-        <w:t xml:space="preserve">Hvis varen eller forretning ikke findes i </w:t>
-      </w:r>
-      <w:ins w:id="9" w:author="Anders Meidahl" w:date="2016-02-28T13:20:00Z">
+        <w:t>Prisen for varen tilføjes kun til</w:t>
+      </w:r>
+      <w:r>
+        <w:t xml:space="preserve"> databasen, for</w:t>
+      </w:r>
+      <w:r>
+        <w:t xml:space="preserve"> den specifikke vare der er valgt.</w:t>
+      </w:r>
+    </w:p>
+    <w:p>
+      <w:r>
+        <w:t xml:space="preserve">Hvis varen </w:t>
+      </w:r>
+      <w:r>
+        <w:t xml:space="preserve">ikke findes i </w:t>
+      </w:r>
+      <w:ins w:id="10" w:author="Anders Meidahl" w:date="2016-02-28T13:20:00Z">
         <w:r>
           <w:t>Pristjek220</w:t>
         </w:r>
       </w:ins>
-      <w:del w:id="10" w:author="Anders Meidahl" w:date="2016-02-28T13:20:00Z">
+      <w:del w:id="11" w:author="Anders Meidahl" w:date="2016-02-28T13:20:00Z">
         <w:r>
           <w:delText>programmet</w:delText>
         </w:r>
       </w:del>
       <w:r>
-        <w:t xml:space="preserve"> bliver forretningsmanager informeret om dette og bliver bedt om at bekræfte at de ønsker at oprette dem i databasen.</w:t>
+        <w:t xml:space="preserve"> bliver forretningsmanager informeret om dette og bliver bedt om at bekræfte at </w:t>
+      </w:r>
+      <w:r>
+        <w:t>han</w:t>
+      </w:r>
+      <w:r>
+        <w:t xml:space="preserve"> ønsker at oprette de</w:t>
+      </w:r>
+      <w:r>
+        <w:t>n</w:t>
+      </w:r>
+      <w:r>
+        <w:t xml:space="preserve"> i databasen.</w:t>
       </w:r>
     </w:p>
     <w:p/>
@@ -281,7 +304,7 @@
       <w:pPr>
         <w:pStyle w:val="Heading2"/>
       </w:pPr>
-      <w:bookmarkStart w:id="11" w:name="_Toc443577280"/>
+      <w:bookmarkStart w:id="12" w:name="_Toc443577280"/>
       <w:r>
         <w:t>Finde</w:t>
       </w:r>
@@ -300,17 +323,17 @@
       <w:r>
         <w:t xml:space="preserve"> </w:t>
       </w:r>
-      <w:ins w:id="12" w:author="Anders Meidahl" w:date="2016-02-28T13:46:00Z">
+      <w:ins w:id="13" w:author="Anders Meidahl" w:date="2016-02-28T13:46:00Z">
         <w:r>
           <w:t>Pristjek220</w:t>
         </w:r>
       </w:ins>
-      <w:del w:id="13" w:author="Anders Meidahl" w:date="2016-02-28T13:46:00Z">
+      <w:del w:id="14" w:author="Anders Meidahl" w:date="2016-02-28T13:46:00Z">
         <w:r>
           <w:delText>programmet</w:delText>
         </w:r>
       </w:del>
-      <w:bookmarkEnd w:id="11"/>
+      <w:bookmarkEnd w:id="12"/>
     </w:p>
     <w:p>
       <w:pPr>
@@ -329,12 +352,12 @@
       <w:r>
         <w:t xml:space="preserve">Som en bruger af Pristjek220 vil jeg kunne finde den billigste forretning for en vare fra </w:t>
       </w:r>
-      <w:ins w:id="14" w:author="Anders Meidahl" w:date="2016-02-28T13:20:00Z">
+      <w:ins w:id="15" w:author="Anders Meidahl" w:date="2016-02-28T13:20:00Z">
         <w:r>
           <w:t>Pristjek220</w:t>
         </w:r>
       </w:ins>
-      <w:del w:id="15" w:author="Anders Meidahl" w:date="2016-02-28T13:20:00Z">
+      <w:del w:id="16" w:author="Anders Meidahl" w:date="2016-02-28T13:20:00Z">
         <w:r>
           <w:delText>programmet</w:delText>
         </w:r>
@@ -359,10 +382,10 @@
     <w:p>
       <w:pPr>
         <w:rPr>
-          <w:del w:id="16" w:author="Anders Meidahl" w:date="2016-02-28T13:19:00Z"/>
-        </w:rPr>
-      </w:pPr>
-      <w:del w:id="17" w:author="Anders Meidahl" w:date="2016-02-28T13:19:00Z">
+          <w:del w:id="17" w:author="Anders Meidahl" w:date="2016-02-28T13:19:00Z"/>
+        </w:rPr>
+      </w:pPr>
+      <w:del w:id="18" w:author="Anders Meidahl" w:date="2016-02-28T13:19:00Z">
         <w:r>
           <w:delText>En bruger kan ikke finde den billigste forretning for en vare uden at udfylde alle obligatoriske felter.</w:delText>
         </w:r>
@@ -378,12 +401,12 @@
       <w:pPr>
         <w:pStyle w:val="Heading2"/>
       </w:pPr>
-      <w:bookmarkStart w:id="18" w:name="_Toc443577284"/>
+      <w:bookmarkStart w:id="19" w:name="_Toc443577284"/>
       <w:r>
         <w:lastRenderedPageBreak/>
         <w:t>Indtast indkøbsseddel</w:t>
       </w:r>
-      <w:bookmarkEnd w:id="18"/>
+      <w:bookmarkEnd w:id="19"/>
     </w:p>
     <w:p>
       <w:pPr>
@@ -402,12 +425,12 @@
       <w:r>
         <w:t xml:space="preserve">Som en bruger af Pristjek220 vil jeg kunne indtaste min indkøbsseddel i </w:t>
       </w:r>
-      <w:ins w:id="19" w:author="Anders Meidahl" w:date="2016-02-28T13:20:00Z">
+      <w:ins w:id="20" w:author="Anders Meidahl" w:date="2016-02-28T13:20:00Z">
         <w:r>
           <w:t>Pristjek220</w:t>
         </w:r>
       </w:ins>
-      <w:del w:id="20" w:author="Anders Meidahl" w:date="2016-02-28T13:20:00Z">
+      <w:del w:id="21" w:author="Anders Meidahl" w:date="2016-02-28T13:20:00Z">
         <w:r>
           <w:delText>programmet</w:delText>
         </w:r>
@@ -430,12 +453,12 @@
       </w:r>
     </w:p>
     <w:p>
-      <w:del w:id="21" w:author="Anders Meidahl" w:date="2016-02-28T13:19:00Z">
+      <w:del w:id="22" w:author="Anders Meidahl" w:date="2016-02-28T13:19:00Z">
         <w:r>
           <w:delText>Vare der ikke findes i programmet, kan ikke tilføjes.</w:delText>
         </w:r>
       </w:del>
-      <w:ins w:id="22" w:author="Anders Meidahl" w:date="2016-02-28T13:19:00Z">
+      <w:ins w:id="23" w:author="Anders Meidahl" w:date="2016-02-28T13:19:00Z">
         <w:r>
           <w:t>Der kan kun tilføjes varer der findes i Pristjek220.</w:t>
         </w:r>
@@ -445,7 +468,7 @@
       <w:r>
         <w:t>De indtastede vare</w:t>
       </w:r>
-      <w:ins w:id="23" w:author="Anders Meidahl" w:date="2016-02-28T13:20:00Z">
+      <w:ins w:id="24" w:author="Anders Meidahl" w:date="2016-02-28T13:20:00Z">
         <w:r>
           <w:t>r</w:t>
         </w:r>
@@ -453,12 +476,12 @@
       <w:r>
         <w:t xml:space="preserve"> bliver tilføjet til </w:t>
       </w:r>
-      <w:ins w:id="24" w:author="Anders Meidahl" w:date="2016-02-28T13:46:00Z">
+      <w:ins w:id="25" w:author="Anders Meidahl" w:date="2016-02-28T13:46:00Z">
         <w:r>
           <w:t>Pristjek220</w:t>
         </w:r>
       </w:ins>
-      <w:del w:id="25" w:author="Anders Meidahl" w:date="2016-02-28T13:46:00Z">
+      <w:del w:id="26" w:author="Anders Meidahl" w:date="2016-02-28T13:46:00Z">
         <w:r>
           <w:delText>programmet</w:delText>
         </w:r>
@@ -472,11 +495,11 @@
       <w:pPr>
         <w:pStyle w:val="Heading2"/>
       </w:pPr>
-      <w:bookmarkStart w:id="26" w:name="_Toc443577286"/>
+      <w:bookmarkStart w:id="27" w:name="_Toc443577286"/>
       <w:r>
         <w:t>Find ud af hvor varerne fra indkøbslisten kan købes billigst</w:t>
       </w:r>
-      <w:bookmarkEnd w:id="26"/>
+      <w:bookmarkEnd w:id="27"/>
     </w:p>
     <w:p>
       <w:pPr>
@@ -540,7 +563,7 @@
       <w:pPr>
         <w:pStyle w:val="Heading2"/>
       </w:pPr>
-      <w:bookmarkStart w:id="27" w:name="_Toc443577281"/>
+      <w:bookmarkStart w:id="28" w:name="_Toc443577281"/>
       <w:r>
         <w:t>Finde</w:t>
       </w:r>
@@ -550,7 +573,7 @@
       <w:r>
         <w:t>hvilke forretninger der har en vare</w:t>
       </w:r>
-      <w:bookmarkEnd w:id="27"/>
+      <w:bookmarkEnd w:id="28"/>
     </w:p>
     <w:p>
       <w:pPr>
@@ -598,11 +621,11 @@
       <w:pPr>
         <w:pStyle w:val="Heading2"/>
       </w:pPr>
-      <w:bookmarkStart w:id="28" w:name="_Toc443577287"/>
+      <w:bookmarkStart w:id="29" w:name="_Toc443577287"/>
       <w:r>
         <w:t>Se en sammenligning af hvad det koster at købe alle vare i en enkelt forretning eller købe varerne der hvor det er billigst</w:t>
       </w:r>
-      <w:bookmarkEnd w:id="28"/>
+      <w:bookmarkEnd w:id="29"/>
     </w:p>
     <w:p>
       <w:pPr>
@@ -640,26 +663,14 @@
       <w:r>
         <w:t xml:space="preserve">Der vil blive vist et forslag ud over den som </w:t>
       </w:r>
-      <w:del w:id="29" w:author="Anders Meidahl" w:date="2016-02-28T13:45:00Z">
+      <w:del w:id="30" w:author="Anders Meidahl" w:date="2016-02-28T13:45:00Z">
         <w:r>
           <w:delText xml:space="preserve">PrisTjek </w:delText>
         </w:r>
       </w:del>
-      <w:ins w:id="30" w:author="Anders Meidahl" w:date="2016-02-28T13:45:00Z">
-        <w:r>
-          <w:t>Pris</w:t>
-        </w:r>
-        <w:r>
-          <w:t>t</w:t>
-        </w:r>
-        <w:r>
-          <w:t>jek</w:t>
-        </w:r>
-        <w:r>
-          <w:t>220</w:t>
-        </w:r>
-        <w:r>
-          <w:t xml:space="preserve"> </w:t>
+      <w:ins w:id="31" w:author="Anders Meidahl" w:date="2016-02-28T13:45:00Z">
+        <w:r>
+          <w:t xml:space="preserve">Pristjek220 </w:t>
         </w:r>
       </w:ins>
       <w:r>
@@ -669,7 +680,7 @@
     <w:p>
       <w:pPr>
         <w:rPr>
-          <w:ins w:id="31" w:author="Anders Meidahl" w:date="2016-02-28T13:41:00Z"/>
+          <w:ins w:id="32" w:author="Anders Meidahl" w:date="2016-02-28T13:41:00Z"/>
         </w:rPr>
       </w:pPr>
       <w:r>
@@ -679,10 +690,10 @@
     <w:p>
       <w:pPr>
         <w:rPr>
-          <w:ins w:id="32" w:author="Anders Meidahl" w:date="2016-02-28T13:41:00Z"/>
-        </w:rPr>
-      </w:pPr>
-      <w:ins w:id="33" w:author="Anders Meidahl" w:date="2016-02-28T13:41:00Z">
+          <w:ins w:id="33" w:author="Anders Meidahl" w:date="2016-02-28T13:41:00Z"/>
+        </w:rPr>
+      </w:pPr>
+      <w:ins w:id="34" w:author="Anders Meidahl" w:date="2016-02-28T13:41:00Z">
         <w:r>
           <w:t>At saldoen, stemmer over ens med det den skal ifølge databasen.</w:t>
         </w:r>
@@ -691,7 +702,7 @@
     <w:p>
       <w:pPr>
         <w:rPr>
-          <w:del w:id="34" w:author="Anders Meidahl" w:date="2016-02-28T13:41:00Z"/>
+          <w:del w:id="35" w:author="Anders Meidahl" w:date="2016-02-28T13:41:00Z"/>
         </w:rPr>
       </w:pPr>
     </w:p>
@@ -701,8 +712,8 @@
       <w:pPr>
         <w:pStyle w:val="Heading2"/>
       </w:pPr>
-      <w:bookmarkStart w:id="35" w:name="_Toc443577274"/>
-      <w:bookmarkEnd w:id="0"/>
+      <w:bookmarkStart w:id="36" w:name="_Toc443577274"/>
+      <w:bookmarkEnd w:id="1"/>
       <w:r>
         <w:t xml:space="preserve">Tilføj </w:t>
       </w:r>
@@ -712,13 +723,13 @@
       <w:r>
         <w:t xml:space="preserve">vare til </w:t>
       </w:r>
-      <w:del w:id="36" w:author="Anders Meidahl" w:date="2016-02-28T13:45:00Z">
+      <w:del w:id="37" w:author="Anders Meidahl" w:date="2016-02-28T13:45:00Z">
         <w:r>
           <w:delText>programmet</w:delText>
         </w:r>
       </w:del>
-      <w:bookmarkEnd w:id="35"/>
-      <w:ins w:id="37" w:author="Anders Meidahl" w:date="2016-02-28T13:45:00Z">
+      <w:bookmarkEnd w:id="36"/>
+      <w:ins w:id="38" w:author="Anders Meidahl" w:date="2016-02-28T13:45:00Z">
         <w:r>
           <w:t>Pristjek220</w:t>
         </w:r>
@@ -753,12 +764,12 @@
       <w:r>
         <w:t xml:space="preserve">til </w:t>
       </w:r>
-      <w:ins w:id="38" w:author="Anders Meidahl" w:date="2016-02-28T13:46:00Z">
+      <w:ins w:id="39" w:author="Anders Meidahl" w:date="2016-02-28T13:46:00Z">
         <w:r>
           <w:t>Pristjek220</w:t>
         </w:r>
       </w:ins>
-      <w:del w:id="39" w:author="Anders Meidahl" w:date="2016-02-28T13:46:00Z">
+      <w:del w:id="40" w:author="Anders Meidahl" w:date="2016-02-28T13:46:00Z">
         <w:r>
           <w:delText>programmet</w:delText>
         </w:r>
@@ -766,17 +777,17 @@
       <w:r>
         <w:t>, så der kan tilføjes varer til Pristjek220</w:t>
       </w:r>
-      <w:del w:id="40" w:author="Anders Meidahl" w:date="2016-02-28T13:50:00Z">
+      <w:del w:id="41" w:author="Anders Meidahl" w:date="2016-02-28T13:50:00Z">
         <w:r>
           <w:delText>, som ikke allerede findes</w:delText>
         </w:r>
       </w:del>
-      <w:del w:id="41" w:author="Anders Meidahl" w:date="2016-02-28T13:47:00Z">
+      <w:del w:id="42" w:author="Anders Meidahl" w:date="2016-02-28T13:47:00Z">
         <w:r>
           <w:delText xml:space="preserve"> i </w:delText>
         </w:r>
       </w:del>
-      <w:del w:id="42" w:author="Anders Meidahl" w:date="2016-02-28T13:45:00Z">
+      <w:del w:id="43" w:author="Anders Meidahl" w:date="2016-02-28T13:45:00Z">
         <w:r>
           <w:delText>programmet</w:delText>
         </w:r>
@@ -801,10 +812,10 @@
     <w:p>
       <w:pPr>
         <w:rPr>
-          <w:del w:id="43" w:author="Anders Meidahl" w:date="2016-02-28T13:27:00Z"/>
-        </w:rPr>
-      </w:pPr>
-      <w:del w:id="44" w:author="Anders Meidahl" w:date="2016-02-28T13:27:00Z">
+          <w:del w:id="44" w:author="Anders Meidahl" w:date="2016-02-28T13:27:00Z"/>
+        </w:rPr>
+      </w:pPr>
+      <w:del w:id="45" w:author="Anders Meidahl" w:date="2016-02-28T13:27:00Z">
         <w:r>
           <w:delText xml:space="preserve">En </w:delText>
         </w:r>
@@ -820,12 +831,12 @@
       <w:r>
         <w:t xml:space="preserve">Informationerne om varen gemmes i </w:t>
       </w:r>
-      <w:ins w:id="45" w:author="Anders Meidahl" w:date="2016-02-28T13:45:00Z">
+      <w:ins w:id="46" w:author="Anders Meidahl" w:date="2016-02-28T13:45:00Z">
         <w:r>
           <w:t>Pristjek220</w:t>
         </w:r>
       </w:ins>
-      <w:del w:id="46" w:author="Anders Meidahl" w:date="2016-02-28T13:45:00Z">
+      <w:del w:id="47" w:author="Anders Meidahl" w:date="2016-02-28T13:45:00Z">
         <w:r>
           <w:delText>programmet</w:delText>
         </w:r>
@@ -843,12 +854,12 @@
       <w:r>
         <w:t xml:space="preserve">Hvis varen allerede findes i </w:t>
       </w:r>
-      <w:ins w:id="47" w:author="Anders Meidahl" w:date="2016-02-28T13:45:00Z">
+      <w:ins w:id="48" w:author="Anders Meidahl" w:date="2016-02-28T13:45:00Z">
         <w:r>
           <w:t>Pristjek220</w:t>
         </w:r>
       </w:ins>
-      <w:del w:id="48" w:author="Anders Meidahl" w:date="2016-02-28T13:45:00Z">
+      <w:del w:id="49" w:author="Anders Meidahl" w:date="2016-02-28T13:45:00Z">
         <w:r>
           <w:delText>programmet</w:delText>
         </w:r>
@@ -856,17 +867,14 @@
       <w:r>
         <w:t xml:space="preserve"> bliver </w:t>
       </w:r>
-      <w:del w:id="49" w:author="Anders Meidahl" w:date="2016-02-28T13:28:00Z">
+      <w:del w:id="50" w:author="Anders Meidahl" w:date="2016-02-28T13:28:00Z">
         <w:r>
           <w:delText xml:space="preserve">brugeren </w:delText>
         </w:r>
       </w:del>
-      <w:ins w:id="50" w:author="Anders Meidahl" w:date="2016-02-28T13:28:00Z">
-        <w:r>
-          <w:t>forretningsmanageren</w:t>
-        </w:r>
-        <w:r>
-          <w:t xml:space="preserve"> </w:t>
+      <w:ins w:id="51" w:author="Anders Meidahl" w:date="2016-02-28T13:28:00Z">
+        <w:r>
+          <w:t xml:space="preserve">forretningsmanageren </w:t>
         </w:r>
       </w:ins>
       <w:r>
@@ -878,7 +886,7 @@
       <w:pPr>
         <w:pStyle w:val="Heading2"/>
       </w:pPr>
-      <w:bookmarkStart w:id="51" w:name="_Toc443577275"/>
+      <w:bookmarkStart w:id="52" w:name="_Toc443577275"/>
       <w:r>
         <w:t xml:space="preserve">Tilføj </w:t>
       </w:r>
@@ -888,17 +896,17 @@
       <w:r>
         <w:t xml:space="preserve"> til </w:t>
       </w:r>
-      <w:ins w:id="52" w:author="Anders Meidahl" w:date="2016-02-28T13:47:00Z">
+      <w:ins w:id="53" w:author="Anders Meidahl" w:date="2016-02-28T13:47:00Z">
         <w:r>
           <w:t>Pristjek220</w:t>
         </w:r>
       </w:ins>
-      <w:del w:id="53" w:author="Anders Meidahl" w:date="2016-02-28T13:47:00Z">
+      <w:del w:id="54" w:author="Anders Meidahl" w:date="2016-02-28T13:47:00Z">
         <w:r>
           <w:delText>programmet</w:delText>
         </w:r>
       </w:del>
-      <w:bookmarkEnd w:id="51"/>
+      <w:bookmarkEnd w:id="52"/>
     </w:p>
     <w:p>
       <w:pPr>
@@ -923,12 +931,12 @@
       <w:r>
         <w:t xml:space="preserve">som ikke allerede findes i </w:t>
       </w:r>
-      <w:ins w:id="54" w:author="Anders Meidahl" w:date="2016-02-28T13:46:00Z">
+      <w:ins w:id="55" w:author="Anders Meidahl" w:date="2016-02-28T13:46:00Z">
         <w:r>
           <w:t>Pristjek220</w:t>
         </w:r>
       </w:ins>
-      <w:del w:id="55" w:author="Anders Meidahl" w:date="2016-02-28T13:46:00Z">
+      <w:del w:id="56" w:author="Anders Meidahl" w:date="2016-02-28T13:46:00Z">
         <w:r>
           <w:delText>programmet</w:delText>
         </w:r>
@@ -951,7 +959,7 @@
       </w:r>
     </w:p>
     <w:p>
-      <w:del w:id="56" w:author="Anders Meidahl" w:date="2016-02-28T13:29:00Z">
+      <w:del w:id="57" w:author="Anders Meidahl" w:date="2016-02-28T13:29:00Z">
         <w:r>
           <w:delText>En administrator kan ikke tilføje en forretning uden at udfylde alle obligatoriske felter.</w:delText>
         </w:r>
@@ -961,12 +969,12 @@
       <w:r>
         <w:t xml:space="preserve">Informationerne om forretningen gemmes i </w:t>
       </w:r>
-      <w:ins w:id="57" w:author="Anders Meidahl" w:date="2016-02-28T13:47:00Z">
+      <w:ins w:id="58" w:author="Anders Meidahl" w:date="2016-02-28T13:47:00Z">
         <w:r>
           <w:t>Pristjek220</w:t>
         </w:r>
       </w:ins>
-      <w:del w:id="58" w:author="Anders Meidahl" w:date="2016-02-28T13:47:00Z">
+      <w:del w:id="59" w:author="Anders Meidahl" w:date="2016-02-28T13:47:00Z">
         <w:r>
           <w:delText>programmet</w:delText>
         </w:r>
@@ -979,12 +987,12 @@
       <w:r>
         <w:t xml:space="preserve">Hvis forretningen allerede findes i </w:t>
       </w:r>
-      <w:ins w:id="59" w:author="Anders Meidahl" w:date="2016-02-28T13:47:00Z">
+      <w:ins w:id="60" w:author="Anders Meidahl" w:date="2016-02-28T13:47:00Z">
         <w:r>
           <w:t>Pristjek220</w:t>
         </w:r>
       </w:ins>
-      <w:del w:id="60" w:author="Anders Meidahl" w:date="2016-02-28T13:47:00Z">
+      <w:del w:id="61" w:author="Anders Meidahl" w:date="2016-02-28T13:47:00Z">
         <w:r>
           <w:delText>programmet</w:delText>
         </w:r>
@@ -998,12 +1006,12 @@
       <w:pPr>
         <w:pStyle w:val="Heading2"/>
       </w:pPr>
-      <w:bookmarkStart w:id="61" w:name="_Toc443577293"/>
+      <w:bookmarkStart w:id="62" w:name="_Toc443577293"/>
       <w:r>
         <w:lastRenderedPageBreak/>
         <w:t>Autofuldførelse</w:t>
       </w:r>
-      <w:bookmarkEnd w:id="61"/>
+      <w:bookmarkEnd w:id="62"/>
     </w:p>
     <w:p>
       <w:pPr>
@@ -1022,12 +1030,12 @@
       <w:r>
         <w:t xml:space="preserve">Som en bruger af Pristjek220 vil jeg kunne se hvilke vare og forretninger, der allerede findes i </w:t>
       </w:r>
-      <w:del w:id="62" w:author="Anders Meidahl" w:date="2016-02-28T13:29:00Z">
+      <w:del w:id="63" w:author="Anders Meidahl" w:date="2016-02-28T13:29:00Z">
         <w:r>
           <w:delText>programmet</w:delText>
         </w:r>
       </w:del>
-      <w:ins w:id="63" w:author="Anders Meidahl" w:date="2016-02-28T13:29:00Z">
+      <w:ins w:id="64" w:author="Anders Meidahl" w:date="2016-02-28T13:29:00Z">
         <w:r>
           <w:t>Pristjek220</w:t>
         </w:r>
@@ -1063,7 +1071,7 @@
       <w:r>
         <w:t>At der kommer</w:t>
       </w:r>
-      <w:ins w:id="64" w:author="Anders Meidahl" w:date="2016-02-28T13:54:00Z">
+      <w:ins w:id="65" w:author="Anders Meidahl" w:date="2016-02-28T13:54:00Z">
         <w:r>
           <w:t xml:space="preserve"> relevante</w:t>
         </w:r>
@@ -1071,7 +1079,7 @@
       <w:r>
         <w:t xml:space="preserve"> forslag </w:t>
       </w:r>
-      <w:del w:id="65" w:author="Anders Meidahl" w:date="2016-02-28T13:54:00Z">
+      <w:del w:id="66" w:author="Anders Meidahl" w:date="2016-02-28T13:54:00Z">
         <w:r>
           <w:delText xml:space="preserve">der giver mening </w:delText>
         </w:r>
@@ -1085,11 +1093,11 @@
       <w:pPr>
         <w:pStyle w:val="Heading2"/>
       </w:pPr>
-      <w:bookmarkStart w:id="66" w:name="_Toc443577289"/>
+      <w:bookmarkStart w:id="67" w:name="_Toc443577289"/>
       <w:r>
         <w:t>Send indkøbsseddel på mail</w:t>
       </w:r>
-      <w:bookmarkEnd w:id="66"/>
+      <w:bookmarkEnd w:id="67"/>
     </w:p>
     <w:p>
       <w:pPr>
@@ -1138,7 +1146,7 @@
       <w:pPr>
         <w:pStyle w:val="Heading2"/>
       </w:pPr>
-      <w:bookmarkStart w:id="67" w:name="_Toc443577277"/>
+      <w:bookmarkStart w:id="68" w:name="_Toc443577277"/>
       <w:r>
         <w:t>Fjern</w:t>
       </w:r>
@@ -1157,17 +1165,17 @@
       <w:r>
         <w:t xml:space="preserve"> </w:t>
       </w:r>
-      <w:ins w:id="68" w:author="Anders Meidahl" w:date="2016-02-28T13:31:00Z">
+      <w:ins w:id="69" w:author="Anders Meidahl" w:date="2016-02-28T13:31:00Z">
         <w:r>
           <w:t>Pristjek220</w:t>
         </w:r>
       </w:ins>
-      <w:del w:id="69" w:author="Anders Meidahl" w:date="2016-02-28T13:31:00Z">
+      <w:del w:id="70" w:author="Anders Meidahl" w:date="2016-02-28T13:31:00Z">
         <w:r>
           <w:delText>programmet</w:delText>
         </w:r>
       </w:del>
-      <w:bookmarkEnd w:id="67"/>
+      <w:bookmarkEnd w:id="68"/>
     </w:p>
     <w:p>
       <w:pPr>
@@ -1186,12 +1194,12 @@
       <w:r>
         <w:t xml:space="preserve">Som en administrator af Pristjek220 vil jeg kunne fjerne en vare, med tilhørende pris i de forskellige forretninger, fra </w:t>
       </w:r>
-      <w:ins w:id="70" w:author="Anders Meidahl" w:date="2016-02-28T13:47:00Z">
+      <w:ins w:id="71" w:author="Anders Meidahl" w:date="2016-02-28T13:47:00Z">
         <w:r>
           <w:t>Pristjek220</w:t>
         </w:r>
       </w:ins>
-      <w:del w:id="71" w:author="Anders Meidahl" w:date="2016-02-28T13:47:00Z">
+      <w:del w:id="72" w:author="Anders Meidahl" w:date="2016-02-28T13:47:00Z">
         <w:r>
           <w:delText>programmet</w:delText>
         </w:r>
@@ -1222,10 +1230,10 @@
     <w:p>
       <w:pPr>
         <w:rPr>
-          <w:del w:id="72" w:author="Anders Meidahl" w:date="2016-02-28T13:31:00Z"/>
-        </w:rPr>
-      </w:pPr>
-      <w:del w:id="73" w:author="Anders Meidahl" w:date="2016-02-28T13:31:00Z">
+          <w:del w:id="73" w:author="Anders Meidahl" w:date="2016-02-28T13:31:00Z"/>
+        </w:rPr>
+      </w:pPr>
+      <w:del w:id="74" w:author="Anders Meidahl" w:date="2016-02-28T13:31:00Z">
         <w:r>
           <w:delText>En administrator kan ikke fjerne en vare uden at udfylde alle obligatoriske felter.</w:delText>
         </w:r>
@@ -1235,12 +1243,12 @@
       <w:r>
         <w:t xml:space="preserve">Varen fjernes fra </w:t>
       </w:r>
-      <w:ins w:id="74" w:author="Anders Meidahl" w:date="2016-02-28T13:32:00Z">
+      <w:ins w:id="75" w:author="Anders Meidahl" w:date="2016-02-28T13:32:00Z">
         <w:r>
           <w:t>Pristjek220</w:t>
         </w:r>
       </w:ins>
-      <w:del w:id="75" w:author="Anders Meidahl" w:date="2016-02-28T13:32:00Z">
+      <w:del w:id="76" w:author="Anders Meidahl" w:date="2016-02-28T13:32:00Z">
         <w:r>
           <w:delText>programmet</w:delText>
         </w:r>
@@ -1253,12 +1261,12 @@
       <w:r>
         <w:t xml:space="preserve">Hvis varen ikke allerede findes i </w:t>
       </w:r>
-      <w:ins w:id="76" w:author="Anders Meidahl" w:date="2016-02-28T13:31:00Z">
+      <w:ins w:id="77" w:author="Anders Meidahl" w:date="2016-02-28T13:31:00Z">
         <w:r>
           <w:t>Pristjek220</w:t>
         </w:r>
       </w:ins>
-      <w:del w:id="77" w:author="Anders Meidahl" w:date="2016-02-28T13:31:00Z">
+      <w:del w:id="78" w:author="Anders Meidahl" w:date="2016-02-28T13:31:00Z">
         <w:r>
           <w:delText>programmet</w:delText>
         </w:r>
@@ -1271,12 +1279,12 @@
       <w:r>
         <w:t xml:space="preserve">Administratoren vil blive bedt om at godkende at varen bliver fjernet fra </w:t>
       </w:r>
-      <w:ins w:id="78" w:author="Anders Meidahl" w:date="2016-02-28T13:32:00Z">
+      <w:ins w:id="79" w:author="Anders Meidahl" w:date="2016-02-28T13:32:00Z">
         <w:r>
           <w:t>Pristjek220</w:t>
         </w:r>
       </w:ins>
-      <w:del w:id="79" w:author="Anders Meidahl" w:date="2016-02-28T13:32:00Z">
+      <w:del w:id="80" w:author="Anders Meidahl" w:date="2016-02-28T13:32:00Z">
         <w:r>
           <w:delText>programmet</w:delText>
         </w:r>
@@ -1290,7 +1298,7 @@
       <w:pPr>
         <w:pStyle w:val="Heading2"/>
       </w:pPr>
-      <w:bookmarkStart w:id="80" w:name="_Toc443577278"/>
+      <w:bookmarkStart w:id="81" w:name="_Toc443577278"/>
       <w:r>
         <w:lastRenderedPageBreak/>
         <w:t>Fjern</w:t>
@@ -1310,17 +1318,17 @@
       <w:r>
         <w:t xml:space="preserve"> </w:t>
       </w:r>
-      <w:ins w:id="81" w:author="Anders Meidahl" w:date="2016-02-28T13:31:00Z">
+      <w:ins w:id="82" w:author="Anders Meidahl" w:date="2016-02-28T13:31:00Z">
         <w:r>
           <w:t>Pristjek220</w:t>
         </w:r>
       </w:ins>
-      <w:del w:id="82" w:author="Anders Meidahl" w:date="2016-02-28T13:31:00Z">
+      <w:del w:id="83" w:author="Anders Meidahl" w:date="2016-02-28T13:31:00Z">
         <w:r>
           <w:delText>programmet</w:delText>
         </w:r>
       </w:del>
-      <w:bookmarkEnd w:id="80"/>
+      <w:bookmarkEnd w:id="81"/>
     </w:p>
     <w:p>
       <w:pPr>
@@ -1356,10 +1364,10 @@
     <w:p>
       <w:pPr>
         <w:rPr>
-          <w:del w:id="83" w:author="Anders Meidahl" w:date="2016-02-28T13:31:00Z"/>
-        </w:rPr>
-      </w:pPr>
-      <w:del w:id="84" w:author="Anders Meidahl" w:date="2016-02-28T13:31:00Z">
+          <w:del w:id="84" w:author="Anders Meidahl" w:date="2016-02-28T13:31:00Z"/>
+        </w:rPr>
+      </w:pPr>
+      <w:del w:id="85" w:author="Anders Meidahl" w:date="2016-02-28T13:31:00Z">
         <w:r>
           <w:delText>En administrator kan ikke fjerne en forretning uden at udfylde alle obligatoriske felter.</w:delText>
         </w:r>
@@ -1369,12 +1377,12 @@
       <w:r>
         <w:t xml:space="preserve">Forretningen fjernes fra </w:t>
       </w:r>
-      <w:ins w:id="85" w:author="Anders Meidahl" w:date="2016-02-28T13:32:00Z">
+      <w:ins w:id="86" w:author="Anders Meidahl" w:date="2016-02-28T13:32:00Z">
         <w:r>
           <w:t>Pristjek220</w:t>
         </w:r>
       </w:ins>
-      <w:del w:id="86" w:author="Anders Meidahl" w:date="2016-02-28T13:32:00Z">
+      <w:del w:id="87" w:author="Anders Meidahl" w:date="2016-02-28T13:32:00Z">
         <w:r>
           <w:delText>programmet</w:delText>
         </w:r>
@@ -1387,12 +1395,12 @@
       <w:r>
         <w:t xml:space="preserve">Hvis forretningen ikke allerede findes i </w:t>
       </w:r>
-      <w:ins w:id="87" w:author="Anders Meidahl" w:date="2016-02-28T13:32:00Z">
+      <w:ins w:id="88" w:author="Anders Meidahl" w:date="2016-02-28T13:32:00Z">
         <w:r>
           <w:t>Pristjek220</w:t>
         </w:r>
       </w:ins>
-      <w:del w:id="88" w:author="Anders Meidahl" w:date="2016-02-28T13:32:00Z">
+      <w:del w:id="89" w:author="Anders Meidahl" w:date="2016-02-28T13:32:00Z">
         <w:r>
           <w:delText>programmet</w:delText>
         </w:r>
@@ -1405,12 +1413,12 @@
       <w:r>
         <w:t xml:space="preserve">Administratoren vil blive bedt om at godkende at forretningen bliver fjernet fra </w:t>
       </w:r>
-      <w:ins w:id="89" w:author="Anders Meidahl" w:date="2016-02-28T13:32:00Z">
+      <w:ins w:id="90" w:author="Anders Meidahl" w:date="2016-02-28T13:32:00Z">
         <w:r>
           <w:t>Pristjek220</w:t>
         </w:r>
       </w:ins>
-      <w:del w:id="90" w:author="Anders Meidahl" w:date="2016-02-28T13:32:00Z">
+      <w:del w:id="91" w:author="Anders Meidahl" w:date="2016-02-28T13:32:00Z">
         <w:r>
           <w:delText>programmet</w:delText>
         </w:r>
@@ -1424,7 +1432,7 @@
       <w:pPr>
         <w:pStyle w:val="Heading2"/>
       </w:pPr>
-      <w:bookmarkStart w:id="91" w:name="_Toc443577279"/>
+      <w:bookmarkStart w:id="92" w:name="_Toc443577279"/>
       <w:r>
         <w:t>Fjern</w:t>
       </w:r>
@@ -1434,7 +1442,7 @@
       <w:r>
         <w:t>en vare fra en bestemt forretning</w:t>
       </w:r>
-      <w:bookmarkEnd w:id="91"/>
+      <w:bookmarkEnd w:id="92"/>
     </w:p>
     <w:p>
       <w:pPr>
@@ -1476,10 +1484,10 @@
     <w:p>
       <w:pPr>
         <w:rPr>
-          <w:del w:id="92" w:author="Anders Meidahl" w:date="2016-02-28T13:34:00Z"/>
-        </w:rPr>
-      </w:pPr>
-      <w:del w:id="93" w:author="Anders Meidahl" w:date="2016-02-28T13:34:00Z">
+          <w:del w:id="93" w:author="Anders Meidahl" w:date="2016-02-28T13:34:00Z"/>
+        </w:rPr>
+      </w:pPr>
+      <w:del w:id="94" w:author="Anders Meidahl" w:date="2016-02-28T13:34:00Z">
         <w:r>
           <w:delText xml:space="preserve">En </w:delText>
         </w:r>
@@ -1495,12 +1503,12 @@
       <w:r>
         <w:t xml:space="preserve">Relationer mellem varen og forretningen fjernes fra </w:t>
       </w:r>
-      <w:ins w:id="94" w:author="Anders Meidahl" w:date="2016-02-28T13:48:00Z">
+      <w:ins w:id="95" w:author="Anders Meidahl" w:date="2016-02-28T13:48:00Z">
         <w:r>
           <w:t>Pristjek220</w:t>
         </w:r>
       </w:ins>
-      <w:del w:id="95" w:author="Anders Meidahl" w:date="2016-02-28T13:48:00Z">
+      <w:del w:id="96" w:author="Anders Meidahl" w:date="2016-02-28T13:48:00Z">
         <w:r>
           <w:delText>programmet</w:delText>
         </w:r>
@@ -1523,11 +1531,11 @@
       <w:pPr>
         <w:pStyle w:val="Heading2"/>
       </w:pPr>
-      <w:bookmarkStart w:id="96" w:name="_Toc443577282"/>
+      <w:bookmarkStart w:id="97" w:name="_Toc443577282"/>
       <w:r>
         <w:t>Find åbningstider for en forretning</w:t>
       </w:r>
-      <w:bookmarkEnd w:id="96"/>
+      <w:bookmarkEnd w:id="97"/>
     </w:p>
     <w:p>
       <w:pPr>
@@ -1563,10 +1571,10 @@
     <w:p>
       <w:pPr>
         <w:rPr>
-          <w:del w:id="97" w:author="Anders Meidahl" w:date="2016-02-28T13:38:00Z"/>
-        </w:rPr>
-      </w:pPr>
-      <w:del w:id="98" w:author="Anders Meidahl" w:date="2016-02-28T13:38:00Z">
+          <w:del w:id="98" w:author="Anders Meidahl" w:date="2016-02-28T13:38:00Z"/>
+        </w:rPr>
+      </w:pPr>
+      <w:del w:id="99" w:author="Anders Meidahl" w:date="2016-02-28T13:38:00Z">
         <w:r>
           <w:delText>En bruger kan ikke finde ud af åbningstiderne for en forretninger, uden at udfylde alle obligatoriske felter.</w:delText>
         </w:r>
@@ -1583,11 +1591,11 @@
       <w:pPr>
         <w:pStyle w:val="Heading2"/>
       </w:pPr>
-      <w:bookmarkStart w:id="99" w:name="_Toc443577285"/>
+      <w:bookmarkStart w:id="100" w:name="_Toc443577285"/>
       <w:r>
         <w:t>Indstillinger for indkøbsseddel</w:t>
       </w:r>
-      <w:bookmarkEnd w:id="99"/>
+      <w:bookmarkEnd w:id="100"/>
     </w:p>
     <w:p>
       <w:pPr>
@@ -1624,10 +1632,10 @@
     <w:p>
       <w:pPr>
         <w:rPr>
-          <w:del w:id="100" w:author="Anders Meidahl" w:date="2016-02-28T13:21:00Z"/>
-        </w:rPr>
-      </w:pPr>
-      <w:del w:id="101" w:author="Anders Meidahl" w:date="2016-02-28T13:21:00Z">
+          <w:del w:id="101" w:author="Anders Meidahl" w:date="2016-02-28T13:21:00Z"/>
+        </w:rPr>
+      </w:pPr>
+      <w:del w:id="102" w:author="Anders Meidahl" w:date="2016-02-28T13:21:00Z">
         <w:r>
           <w:delText>En bruger kan ikke lave indstillinger for indkøbsseddel uden at udfylde alle obligatoriske felter.</w:delText>
         </w:r>
@@ -1636,10 +1644,10 @@
     <w:p>
       <w:pPr>
         <w:rPr>
-          <w:del w:id="102" w:author="Anders Meidahl" w:date="2016-02-28T13:21:00Z"/>
-        </w:rPr>
-      </w:pPr>
-      <w:del w:id="103" w:author="Anders Meidahl" w:date="2016-02-28T13:21:00Z">
+          <w:del w:id="103" w:author="Anders Meidahl" w:date="2016-02-28T13:21:00Z"/>
+        </w:rPr>
+      </w:pPr>
+      <w:del w:id="104" w:author="Anders Meidahl" w:date="2016-02-28T13:21:00Z">
         <w:r>
           <w:delText>De forskellige søgeparametre, skal opfylde de [Ikke-funktionelle krav pkt. 3]</w:delText>
         </w:r>
@@ -1649,12 +1657,12 @@
       <w:r>
         <w:t xml:space="preserve">Når der indstilles hvilke forretninger der må søges i, skal </w:t>
       </w:r>
-      <w:ins w:id="104" w:author="Anders Meidahl" w:date="2016-02-28T13:23:00Z">
+      <w:ins w:id="105" w:author="Anders Meidahl" w:date="2016-02-28T13:23:00Z">
         <w:r>
           <w:t>Pristjek220</w:t>
         </w:r>
       </w:ins>
-      <w:del w:id="105" w:author="Anders Meidahl" w:date="2016-02-28T13:23:00Z">
+      <w:del w:id="106" w:author="Anders Meidahl" w:date="2016-02-28T13:23:00Z">
         <w:r>
           <w:delText>programmet</w:delText>
         </w:r>
@@ -1672,12 +1680,12 @@
       <w:r>
         <w:t>Når der indstilles et antal forretninger, må de</w:t>
       </w:r>
-      <w:del w:id="106" w:author="Anders Meidahl" w:date="2016-02-28T13:24:00Z">
+      <w:del w:id="107" w:author="Anders Meidahl" w:date="2016-02-28T13:24:00Z">
         <w:r>
           <w:delText xml:space="preserve">t forslåede </w:delText>
         </w:r>
       </w:del>
-      <w:ins w:id="107" w:author="Anders Meidahl" w:date="2016-02-28T13:24:00Z">
+      <w:ins w:id="108" w:author="Anders Meidahl" w:date="2016-02-28T13:24:00Z">
         <w:r>
           <w:t xml:space="preserve">n indkøbsliste </w:t>
         </w:r>
@@ -1693,27 +1701,24 @@
       <w:pPr>
         <w:pStyle w:val="Heading2"/>
       </w:pPr>
-      <w:bookmarkStart w:id="108" w:name="_Toc443577288"/>
+      <w:bookmarkStart w:id="109" w:name="_Toc443577288"/>
       <w:r>
         <w:t xml:space="preserve">Juster hvor vare skal købes efter </w:t>
       </w:r>
-      <w:del w:id="109" w:author="Anders Meidahl" w:date="2016-02-28T13:39:00Z">
+      <w:del w:id="110" w:author="Anders Meidahl" w:date="2016-02-28T13:39:00Z">
         <w:r>
           <w:delText xml:space="preserve">programmet </w:delText>
         </w:r>
       </w:del>
-      <w:ins w:id="110" w:author="Anders Meidahl" w:date="2016-02-28T13:39:00Z">
-        <w:r>
-          <w:t>Pristjek220</w:t>
-        </w:r>
-        <w:r>
-          <w:t xml:space="preserve"> </w:t>
+      <w:ins w:id="111" w:author="Anders Meidahl" w:date="2016-02-28T13:39:00Z">
+        <w:r>
+          <w:t xml:space="preserve">Pristjek220 </w:t>
         </w:r>
       </w:ins>
       <w:r>
         <w:t>er kommet med et forslag</w:t>
       </w:r>
-      <w:bookmarkEnd w:id="108"/>
+      <w:bookmarkEnd w:id="109"/>
     </w:p>
     <w:p>
       <w:pPr>
@@ -1735,7 +1740,7 @@
       <w:r>
         <w:t xml:space="preserve"> </w:t>
       </w:r>
-      <w:del w:id="111" w:author="Anders Meidahl" w:date="2016-02-28T13:39:00Z">
+      <w:del w:id="112" w:author="Anders Meidahl" w:date="2016-02-28T13:39:00Z">
         <w:r>
           <w:delText>programmets</w:delText>
         </w:r>
@@ -1743,12 +1748,9 @@
           <w:delText xml:space="preserve"> </w:delText>
         </w:r>
       </w:del>
-      <w:ins w:id="112" w:author="Anders Meidahl" w:date="2016-02-28T13:39:00Z">
-        <w:r>
-          <w:t>Pristjek220</w:t>
-        </w:r>
-        <w:r>
-          <w:t xml:space="preserve">s </w:t>
+      <w:ins w:id="113" w:author="Anders Meidahl" w:date="2016-02-28T13:39:00Z">
+        <w:r>
+          <w:t xml:space="preserve">Pristjek220s </w:t>
         </w:r>
       </w:ins>
       <w:r>
@@ -1805,11 +1807,11 @@
       <w:pPr>
         <w:pStyle w:val="Heading2"/>
       </w:pPr>
-      <w:bookmarkStart w:id="113" w:name="_Toc443577290"/>
+      <w:bookmarkStart w:id="114" w:name="_Toc443577290"/>
       <w:r>
         <w:t>Kunne bestemme afstanden der skal tilbagelægges for at købe varerne fra forslaget</w:t>
       </w:r>
-      <w:bookmarkEnd w:id="113"/>
+      <w:bookmarkEnd w:id="114"/>
     </w:p>
     <w:p>
       <w:pPr>
@@ -1828,7 +1830,7 @@
       <w:r>
         <w:t>Som en bruger af Pristjek220 vil jeg kunne</w:t>
       </w:r>
-      <w:ins w:id="114" w:author="Anders Meidahl" w:date="2016-02-28T13:43:00Z">
+      <w:ins w:id="115" w:author="Anders Meidahl" w:date="2016-02-28T13:43:00Z">
         <w:r>
           <w:t xml:space="preserve"> indtaste hvor jeg befinder mig, for så at</w:t>
         </w:r>
@@ -1859,10 +1861,10 @@
     <w:p>
       <w:pPr>
         <w:rPr>
-          <w:del w:id="115" w:author="Anders Meidahl" w:date="2016-02-28T13:44:00Z"/>
-        </w:rPr>
-      </w:pPr>
-      <w:del w:id="116" w:author="Anders Meidahl" w:date="2016-02-28T13:44:00Z">
+          <w:del w:id="116" w:author="Anders Meidahl" w:date="2016-02-28T13:44:00Z"/>
+        </w:rPr>
+      </w:pPr>
+      <w:del w:id="117" w:author="Anders Meidahl" w:date="2016-02-28T13:44:00Z">
         <w:r>
           <w:delText>At brugeren har indtastet hvor han befinder sig.</w:delText>
         </w:r>
@@ -1879,12 +1881,12 @@
       <w:pPr>
         <w:pStyle w:val="Heading2"/>
       </w:pPr>
-      <w:bookmarkStart w:id="117" w:name="_Toc443577291"/>
+      <w:bookmarkStart w:id="118" w:name="_Toc443577291"/>
       <w:r>
         <w:lastRenderedPageBreak/>
         <w:t>Kunne vise en kørselsvejledning mellem de forskellige forretninger, som der skal handles i</w:t>
       </w:r>
-      <w:bookmarkEnd w:id="117"/>
+      <w:bookmarkEnd w:id="118"/>
     </w:p>
     <w:p>
       <w:pPr>
@@ -1932,10 +1934,10 @@
     <w:p>
       <w:pPr>
         <w:rPr>
-          <w:del w:id="118" w:author="Anders Meidahl" w:date="2016-02-28T13:44:00Z"/>
-        </w:rPr>
-      </w:pPr>
-      <w:del w:id="119" w:author="Anders Meidahl" w:date="2016-02-28T13:44:00Z">
+          <w:del w:id="119" w:author="Anders Meidahl" w:date="2016-02-28T13:44:00Z"/>
+        </w:rPr>
+      </w:pPr>
+      <w:del w:id="120" w:author="Anders Meidahl" w:date="2016-02-28T13:44:00Z">
         <w:r>
           <w:delText>At brugeren har indtastet hvor han befinder sig.</w:delText>
         </w:r>
@@ -1956,27 +1958,21 @@
       <w:pPr>
         <w:pStyle w:val="Heading2"/>
       </w:pPr>
-      <w:bookmarkStart w:id="120" w:name="_Toc443577294"/>
-      <w:del w:id="121" w:author="Anders Meidahl" w:date="2016-02-28T13:55:00Z">
+      <w:bookmarkStart w:id="121" w:name="_Toc443577294"/>
+      <w:del w:id="122" w:author="Anders Meidahl" w:date="2016-02-28T13:55:00Z">
         <w:r>
           <w:delText xml:space="preserve">Beskæftigelse </w:delText>
         </w:r>
       </w:del>
-      <w:ins w:id="122" w:author="Anders Meidahl" w:date="2016-02-28T13:55:00Z">
-        <w:r>
-          <w:t>Be</w:t>
-        </w:r>
-        <w:r>
-          <w:t>kræftelse</w:t>
-        </w:r>
-        <w:r>
-          <w:t xml:space="preserve"> </w:t>
+      <w:ins w:id="123" w:author="Anders Meidahl" w:date="2016-02-28T13:55:00Z">
+        <w:r>
+          <w:t xml:space="preserve">Bekræftelse </w:t>
         </w:r>
       </w:ins>
       <w:r>
         <w:t>af oprettelse/sletning af vare</w:t>
       </w:r>
-      <w:bookmarkEnd w:id="120"/>
+      <w:bookmarkEnd w:id="121"/>
     </w:p>
     <w:p>
       <w:pPr>
@@ -2053,16 +2049,16 @@
       <w:r>
         <w:t xml:space="preserve">Generelle </w:t>
       </w:r>
-      <w:commentRangeStart w:id="123"/>
+      <w:commentRangeStart w:id="124"/>
       <w:r>
         <w:t>krav</w:t>
       </w:r>
-      <w:commentRangeEnd w:id="123"/>
+      <w:commentRangeEnd w:id="124"/>
       <w:r>
         <w:rPr>
           <w:rStyle w:val="CommentReference"/>
         </w:rPr>
-        <w:commentReference w:id="123"/>
+        <w:commentReference w:id="124"/>
       </w:r>
       <w:r>
         <w:t>:</w:t>
@@ -2086,7 +2082,7 @@
       <w:r>
         <w:t>sek</w:t>
       </w:r>
-      <w:del w:id="124" w:author="Anders Meidahl" w:date="2016-02-28T13:56:00Z">
+      <w:del w:id="125" w:author="Anders Meidahl" w:date="2016-02-28T13:56:00Z">
         <w:r>
           <w:delText xml:space="preserve">. </w:delText>
         </w:r>
@@ -2137,7 +2133,7 @@
       <w:r>
         <w:t>Serveren skal</w:t>
       </w:r>
-      <w:ins w:id="125" w:author="Anders Meidahl" w:date="2016-02-28T11:59:00Z">
+      <w:ins w:id="126" w:author="Anders Meidahl" w:date="2016-02-28T11:59:00Z">
         <w:r>
           <w:t xml:space="preserve"> have en </w:t>
         </w:r>
@@ -2150,7 +2146,7 @@
           <w:t xml:space="preserve"> på 95%</w:t>
         </w:r>
       </w:ins>
-      <w:del w:id="126" w:author="Anders Meidahl" w:date="2016-02-28T12:00:00Z">
+      <w:del w:id="127" w:author="Anders Meidahl" w:date="2016-02-28T12:00:00Z">
         <w:r>
           <w:delText xml:space="preserve"> være oppe 24 timer i døgne</w:delText>
         </w:r>
@@ -2199,7 +2195,7 @@
       <w:r>
         <w:t xml:space="preserve"> for teksten skal være 12</w:t>
       </w:r>
-      <w:del w:id="127" w:author="Anders Meidahl" w:date="2016-02-28T11:57:00Z">
+      <w:del w:id="128" w:author="Anders Meidahl" w:date="2016-02-28T11:57:00Z">
         <w:r>
           <w:delText xml:space="preserve"> +/-1</w:delText>
         </w:r>
@@ -2249,7 +2245,7 @@
       <w:r>
         <w:t xml:space="preserve">Maksimum tid for mailen er sendt </w:t>
       </w:r>
-      <w:del w:id="128" w:author="Anders Meidahl" w:date="2016-02-28T11:58:00Z">
+      <w:del w:id="129" w:author="Anders Meidahl" w:date="2016-02-28T11:58:00Z">
         <w:r>
           <w:delText xml:space="preserve">til den er modtaget er </w:delText>
         </w:r>
@@ -2260,7 +2256,7 @@
       <w:r>
         <w:t xml:space="preserve"> sek.</w:t>
       </w:r>
-      <w:del w:id="129" w:author="Anders Meidahl" w:date="2016-02-28T11:58:00Z">
+      <w:del w:id="130" w:author="Anders Meidahl" w:date="2016-02-28T11:58:00Z">
         <w:r>
           <w:delText xml:space="preserve"> </w:delText>
         </w:r>
@@ -2315,7 +2311,7 @@
       <w:r>
         <w:t xml:space="preserve"> for teksten skal være minimum 10</w:t>
       </w:r>
-      <w:del w:id="130" w:author="Anders Meidahl" w:date="2016-02-28T11:58:00Z">
+      <w:del w:id="131" w:author="Anders Meidahl" w:date="2016-02-28T11:58:00Z">
         <w:r>
           <w:delText xml:space="preserve"> +/-1</w:delText>
         </w:r>
@@ -2362,17 +2358,17 @@
           <w:numId w:val="1"/>
         </w:numPr>
       </w:pPr>
-      <w:del w:id="131" w:author="Anders Meidahl" w:date="2016-02-28T11:59:00Z">
+      <w:del w:id="132" w:author="Anders Meidahl" w:date="2016-02-28T11:59:00Z">
         <w:r>
           <w:delText xml:space="preserve">Koder </w:delText>
         </w:r>
       </w:del>
-      <w:ins w:id="132" w:author="Anders Meidahl" w:date="2016-02-28T11:59:00Z">
+      <w:ins w:id="133" w:author="Anders Meidahl" w:date="2016-02-28T11:59:00Z">
         <w:r>
           <w:t>Password, der ligger i databasen, skal være krypteret</w:t>
         </w:r>
       </w:ins>
-      <w:del w:id="133" w:author="Anders Meidahl" w:date="2016-02-28T11:59:00Z">
+      <w:del w:id="134" w:author="Anders Meidahl" w:date="2016-02-28T11:59:00Z">
         <w:r>
           <w:delText>skal krypteres i databasen</w:delText>
         </w:r>
@@ -2401,8 +2397,6 @@
       <w:r>
         <w:t xml:space="preserve"> tal.</w:t>
       </w:r>
-      <w:bookmarkStart w:id="134" w:name="_GoBack"/>
-      <w:bookmarkEnd w:id="134"/>
     </w:p>
     <w:sectPr>
       <w:headerReference w:type="default" r:id="rId10"/>
@@ -2453,7 +2447,7 @@
       </w:pPr>
     </w:p>
   </w:comment>
-  <w:comment w:id="123" w:author="Anders Meidahl" w:date="2016-02-28T13:57:00Z" w:initials="AM">
+  <w:comment w:id="124" w:author="Anders Meidahl" w:date="2016-02-28T13:57:00Z" w:initials="AM">
     <w:p>
       <w:pPr>
         <w:pStyle w:val="CommentText"/>
@@ -2565,7 +2559,7 @@
                 <w:bCs/>
                 <w:noProof/>
               </w:rPr>
-              <w:t>2</w:t>
+              <w:t>7</w:t>
             </w:r>
             <w:r>
               <w:rPr>
@@ -4709,7 +4703,7 @@
 </file>
 
 <file path=customXml/itemProps1.xml><?xml version="1.0" encoding="utf-8"?>
-<ds:datastoreItem xmlns:ds="http://schemas.openxmlformats.org/officeDocument/2006/customXml" ds:itemID="{6ECC40FC-6F12-4896-8F33-ED928464988F}">
+<ds:datastoreItem xmlns:ds="http://schemas.openxmlformats.org/officeDocument/2006/customXml" ds:itemID="{BF673691-1608-474B-B46D-E925C1492845}">
   <ds:schemaRefs>
     <ds:schemaRef ds:uri="http://schemas.openxmlformats.org/officeDocument/2006/bibliography"/>
   </ds:schemaRefs>

</xml_diff>

<commit_message>
Opdatering af Kravspec.docx, og acceptering af rettelser
</commit_message>
<xml_diff>
--- a/Kravspec/Kravspec.docx
+++ b/Kravspec/Kravspec.docx
@@ -13,32 +13,116 @@
       </w:r>
       <w:proofErr w:type="spellEnd"/>
     </w:p>
+    <w:p>
+      <w:pPr>
+        <w:pStyle w:val="Heading1"/>
+      </w:pPr>
+      <w:r>
+        <w:t>Indledning</w:t>
+      </w:r>
+    </w:p>
     <w:p/>
+    <w:p/>
     <w:p>
       <w:pPr>
         <w:pStyle w:val="Heading1"/>
-        <w:numPr>
-          <w:ilvl w:val="0"/>
-          <w:numId w:val="5"/>
-        </w:numPr>
-      </w:pPr>
-      <w:bookmarkStart w:id="0" w:name="_Toc443577272"/>
-      <w:bookmarkStart w:id="1" w:name="_Toc443577273"/>
-      <w:r>
-        <w:t xml:space="preserve">Aktør </w:t>
-      </w:r>
-      <w:commentRangeStart w:id="2"/>
-      <w:r>
-        <w:t>beskrivelse</w:t>
-      </w:r>
-      <w:commentRangeEnd w:id="2"/>
-      <w:r>
-        <w:rPr>
-          <w:rStyle w:val="CommentReference"/>
-          <w:rFonts w:asciiTheme="minorHAnsi" w:eastAsiaTheme="minorHAnsi" w:hAnsiTheme="minorHAnsi" w:cstheme="minorBidi"/>
-          <w:color w:val="auto"/>
-        </w:rPr>
-        <w:commentReference w:id="2"/>
+      </w:pPr>
+      <w:bookmarkStart w:id="0" w:name="_Toc443577273"/>
+      <w:bookmarkStart w:id="1" w:name="_Toc443577272"/>
+      <w:r>
+        <w:t>Aktør beskrivelse</w:t>
+      </w:r>
+    </w:p>
+    <w:p>
+      <w:pPr>
+        <w:keepNext/>
+      </w:pPr>
+      <w:r>
+        <w:object w:dxaOrig="6631" w:dyaOrig="5041" w14:anchorId="69AD13A3">
+          <v:shapetype id="_x0000_t75" coordsize="21600,21600" o:spt="75" o:preferrelative="t" path="m@4@5l@4@11@9@11@9@5xe" filled="f" stroked="f">
+            <v:stroke joinstyle="miter"/>
+            <v:formulas>
+              <v:f eqn="if lineDrawn pixelLineWidth 0"/>
+              <v:f eqn="sum @0 1 0"/>
+              <v:f eqn="sum 0 0 @1"/>
+              <v:f eqn="prod @2 1 2"/>
+              <v:f eqn="prod @3 21600 pixelWidth"/>
+              <v:f eqn="prod @3 21600 pixelHeight"/>
+              <v:f eqn="sum @0 0 1"/>
+              <v:f eqn="prod @6 1 2"/>
+              <v:f eqn="prod @7 21600 pixelWidth"/>
+              <v:f eqn="sum @8 21600 0"/>
+              <v:f eqn="prod @7 21600 pixelHeight"/>
+              <v:f eqn="sum @10 21600 0"/>
+            </v:formulas>
+            <v:path o:extrusionok="f" gradientshapeok="t" o:connecttype="rect"/>
+            <o:lock v:ext="edit" aspectratio="t"/>
+          </v:shapetype>
+          <v:shape id="_x0000_i1025" type="#_x0000_t75" style="width:331.5pt;height:252pt" o:ole="">
+            <v:imagedata r:id="rId8" o:title=""/>
+          </v:shape>
+          <o:OLEObject Type="Embed" ProgID="Visio.Drawing.15" ShapeID="_x0000_i1025" DrawAspect="Content" ObjectID="_1518352496" r:id="rId9"/>
+        </w:object>
+      </w:r>
+    </w:p>
+    <w:p>
+      <w:pPr>
+        <w:pStyle w:val="Caption"/>
+      </w:pPr>
+      <w:bookmarkStart w:id="2" w:name="_Ref444608701"/>
+      <w:r>
+        <w:t xml:space="preserve">Figur </w:t>
+      </w:r>
+      <w:r>
+        <w:fldChar w:fldCharType="begin"/>
+      </w:r>
+      <w:r>
+        <w:instrText xml:space="preserve"> SEQ Figur \* ARABIC </w:instrText>
+      </w:r>
+      <w:r>
+        <w:fldChar w:fldCharType="separate"/>
+      </w:r>
+      <w:r>
+        <w:rPr>
+          <w:noProof/>
+        </w:rPr>
+        <w:t>1</w:t>
+      </w:r>
+      <w:r>
+        <w:fldChar w:fldCharType="end"/>
+      </w:r>
+      <w:bookmarkEnd w:id="2"/>
+      <w:r>
+        <w:t>: Aktør kontekst diagram for Pristjek220</w:t>
+      </w:r>
+    </w:p>
+    <w:p>
+      <w:r>
+        <w:t xml:space="preserve">På </w:t>
+      </w:r>
+      <w:r>
+        <w:fldChar w:fldCharType="begin"/>
+      </w:r>
+      <w:r>
+        <w:instrText xml:space="preserve"> REF _Ref444608701 \h </w:instrText>
+      </w:r>
+      <w:r>
+        <w:fldChar w:fldCharType="separate"/>
+      </w:r>
+      <w:r>
+        <w:t xml:space="preserve">Figur </w:t>
+      </w:r>
+      <w:r>
+        <w:rPr>
+          <w:noProof/>
+        </w:rPr>
+        <w:t>1</w:t>
+      </w:r>
+      <w:r>
+        <w:fldChar w:fldCharType="end"/>
+      </w:r>
+      <w:r>
+        <w:t>, ses aktør kontekst diagrammet for Pristjek220, som viser de forskellige aktører.</w:t>
       </w:r>
     </w:p>
     <w:p>
@@ -50,7 +134,7 @@
         </w:numPr>
       </w:pPr>
       <w:r>
-        <w:t>Brugeren</w:t>
+        <w:t>Forbrugeren</w:t>
       </w:r>
     </w:p>
     <w:p>
@@ -62,7 +146,10 @@
         </w:numPr>
       </w:pPr>
       <w:r>
-        <w:t xml:space="preserve">Brugeren er den almindelige bruger af Pristjek220, som til daglig bruger Pristjek til og finde ud af hvor han skal handle sine </w:t>
+        <w:t>Forbrugeren</w:t>
+      </w:r>
+      <w:r>
+        <w:t xml:space="preserve"> er den almindelige bruger af Pristjek220, som til daglig bruger Pristjek til og finde ud af hvor han skal handle sine </w:t>
       </w:r>
       <w:r>
         <w:t>indkøb</w:t>
@@ -116,14 +203,10 @@
         <w:t>Administratoren står for forretningerne og at slette varer, som ikke længere bruges af forretningsmanagerne.</w:t>
       </w:r>
     </w:p>
-    <w:bookmarkEnd w:id="0"/>
+    <w:bookmarkEnd w:id="1"/>
     <w:p>
       <w:pPr>
         <w:pStyle w:val="Heading1"/>
-        <w:numPr>
-          <w:ilvl w:val="0"/>
-          <w:numId w:val="5"/>
-        </w:numPr>
       </w:pPr>
       <w:r>
         <w:t xml:space="preserve">User </w:t>
@@ -144,50 +227,196 @@
       </w:r>
       <w:proofErr w:type="spellEnd"/>
       <w:r>
-        <w:t xml:space="preserve"> er rangeret efter hvor vigtige de er, sådan at de mest relevante</w:t>
-      </w:r>
+        <w:t xml:space="preserve"> er rangeret efter hvor vigtige de er, sådan at de mest relevante </w:t>
+      </w:r>
+      <w:proofErr w:type="spellStart"/>
+      <w:r>
+        <w:t>user</w:t>
+      </w:r>
+      <w:proofErr w:type="spellEnd"/>
       <w:r>
         <w:t xml:space="preserve"> </w:t>
       </w:r>
       <w:proofErr w:type="spellStart"/>
       <w:r>
-        <w:t>user</w:t>
+        <w:t>stories</w:t>
       </w:r>
       <w:proofErr w:type="spellEnd"/>
       <w:r>
+        <w:t xml:space="preserve"> for produktet, bliver beskrevet først.</w:t>
+      </w:r>
+    </w:p>
+    <w:p/>
+    <w:p>
+      <w:pPr>
+        <w:pStyle w:val="Heading2"/>
+      </w:pPr>
+      <w:bookmarkStart w:id="3" w:name="_Toc443577276"/>
+      <w:r>
+        <w:lastRenderedPageBreak/>
+        <w:t xml:space="preserve">Tilføj </w:t>
+      </w:r>
+      <w:r>
+        <w:t>vare til forretning</w:t>
+      </w:r>
+      <w:bookmarkEnd w:id="3"/>
+    </w:p>
+    <w:p>
+      <w:pPr>
+        <w:rPr>
+          <w:b/>
+        </w:rPr>
+      </w:pPr>
+      <w:r>
+        <w:rPr>
+          <w:b/>
+        </w:rPr>
+        <w:t>Beskrivelse:</w:t>
+      </w:r>
+    </w:p>
+    <w:p>
+      <w:r>
+        <w:t>Som en forretningsmanager af Pristjek220 vil jeg kunne vælge en eksisterende vare og derefter tilføje den til min forretning, med den pris, som varen har i den forretning.</w:t>
+      </w:r>
+    </w:p>
+    <w:p>
+      <w:pPr>
+        <w:rPr>
+          <w:b/>
+        </w:rPr>
+      </w:pPr>
+      <w:r>
+        <w:rPr>
+          <w:b/>
+        </w:rPr>
+        <w:t>Accepteringskriterier:</w:t>
+      </w:r>
+    </w:p>
+    <w:p>
+      <w:r>
+        <w:t xml:space="preserve">Informationerne om varen til forenings relationen gemmes i </w:t>
+      </w:r>
+      <w:r>
+        <w:t>Pristjek220</w:t>
+      </w:r>
+      <w:r>
+        <w:t>s database.</w:t>
+      </w:r>
+    </w:p>
+    <w:p>
+      <w:r>
+        <w:t>Prisen for varen tilføjes kun til</w:t>
+      </w:r>
+      <w:r>
+        <w:t xml:space="preserve"> databasen, for</w:t>
+      </w:r>
+      <w:r>
+        <w:t xml:space="preserve"> den specifikke vare der er valgt.</w:t>
+      </w:r>
+    </w:p>
+    <w:p>
+      <w:r>
+        <w:t xml:space="preserve">Hvis varen </w:t>
+      </w:r>
+      <w:r>
+        <w:t xml:space="preserve">ikke findes i </w:t>
+      </w:r>
+      <w:r>
+        <w:t>Pristjek220</w:t>
+      </w:r>
+      <w:r>
+        <w:t xml:space="preserve"> bliver forretningsmanager informeret om dette og bliver bedt om at bekræfte at </w:t>
+      </w:r>
+      <w:r>
+        <w:t>han</w:t>
+      </w:r>
+      <w:r>
+        <w:t xml:space="preserve"> ønsker at oprette de</w:t>
+      </w:r>
+      <w:r>
+        <w:t>n</w:t>
+      </w:r>
+      <w:r>
+        <w:t xml:space="preserve"> i databasen.</w:t>
+      </w:r>
+      <w:bookmarkStart w:id="4" w:name="_GoBack"/>
+      <w:bookmarkEnd w:id="4"/>
+    </w:p>
+    <w:p/>
+    <w:p>
+      <w:pPr>
+        <w:pStyle w:val="Heading2"/>
+      </w:pPr>
+      <w:bookmarkStart w:id="5" w:name="_Toc443577280"/>
+      <w:r>
+        <w:t>Finde</w:t>
+      </w:r>
+      <w:r>
         <w:t xml:space="preserve"> </w:t>
       </w:r>
-      <w:proofErr w:type="spellStart"/>
-      <w:r>
-        <w:t>stories</w:t>
-      </w:r>
-      <w:proofErr w:type="spellEnd"/>
-      <w:r>
-        <w:t xml:space="preserve"> for </w:t>
-      </w:r>
-      <w:del w:id="3" w:author="Anders Meidahl" w:date="2016-02-28T12:01:00Z">
-        <w:r>
-          <w:delText xml:space="preserve">et ordenligt </w:delText>
-        </w:r>
-      </w:del>
-      <w:r>
-        <w:t>produkt</w:t>
-      </w:r>
-      <w:ins w:id="4" w:author="Anders Meidahl" w:date="2016-02-28T12:01:00Z">
-        <w:r>
-          <w:t>et</w:t>
-        </w:r>
-      </w:ins>
-      <w:r>
-        <w:t xml:space="preserve">, </w:t>
-      </w:r>
-      <w:del w:id="5" w:author="Anders Meidahl" w:date="2016-02-28T12:01:00Z">
-        <w:r>
-          <w:delText xml:space="preserve">som først skal implementeres, </w:delText>
-        </w:r>
-      </w:del>
-      <w:r>
-        <w:t>bliver beskrevet først.</w:t>
+      <w:r>
+        <w:t xml:space="preserve">den billigste forretning for en </w:t>
+      </w:r>
+      <w:r>
+        <w:t xml:space="preserve">vare </w:t>
+      </w:r>
+      <w:r>
+        <w:t>i</w:t>
+      </w:r>
+      <w:r>
+        <w:t xml:space="preserve"> </w:t>
+      </w:r>
+      <w:r>
+        <w:t>Pristjek220</w:t>
+      </w:r>
+      <w:bookmarkEnd w:id="5"/>
+    </w:p>
+    <w:p>
+      <w:pPr>
+        <w:rPr>
+          <w:b/>
+        </w:rPr>
+      </w:pPr>
+      <w:r>
+        <w:rPr>
+          <w:b/>
+        </w:rPr>
+        <w:t>Beskrivelse:</w:t>
+      </w:r>
+    </w:p>
+    <w:p>
+      <w:r>
+        <w:t xml:space="preserve">Som en </w:t>
+      </w:r>
+      <w:r>
+        <w:t>forbruger</w:t>
+      </w:r>
+      <w:r>
+        <w:t xml:space="preserve"> af Pristjek220 vil jeg kunne finde den billigste forretning for en vare fra </w:t>
+      </w:r>
+      <w:r>
+        <w:t>Pristjek220</w:t>
+      </w:r>
+      <w:r>
+        <w:t>, så der kan laves en indkøbsliste med den mindste pris.</w:t>
+      </w:r>
+    </w:p>
+    <w:p>
+      <w:pPr>
+        <w:rPr>
+          <w:b/>
+        </w:rPr>
+      </w:pPr>
+      <w:r>
+        <w:rPr>
+          <w:b/>
+        </w:rPr>
+        <w:t>Accepteringskriterier:</w:t>
+      </w:r>
+    </w:p>
+    <w:p>
+      <w:r>
+        <w:t>Den billigste forretning vises på skærmen.</w:t>
       </w:r>
     </w:p>
     <w:p/>
@@ -195,12 +424,9 @@
       <w:pPr>
         <w:pStyle w:val="Heading2"/>
       </w:pPr>
-      <w:bookmarkStart w:id="6" w:name="_Toc443577276"/>
-      <w:r>
-        <w:t xml:space="preserve">Tilføj </w:t>
-      </w:r>
-      <w:r>
-        <w:t>vare til forretning</w:t>
+      <w:bookmarkStart w:id="6" w:name="_Toc443577284"/>
+      <w:r>
+        <w:t>Indtast indkøbsseddel</w:t>
       </w:r>
       <w:bookmarkEnd w:id="6"/>
     </w:p>
@@ -219,9 +445,65 @@
     </w:p>
     <w:p>
       <w:r>
-        <w:t>Som en forretningsmanager af Pristjek220 vil jeg kunne vælge en eksisterende vare og derefter tilføje den til min forretning, med den pris, som varen har i den forretning.</w:t>
-      </w:r>
-      <w:bookmarkStart w:id="7" w:name="_GoBack"/>
+        <w:t xml:space="preserve">Som en </w:t>
+      </w:r>
+      <w:r>
+        <w:t>for</w:t>
+      </w:r>
+      <w:r>
+        <w:t xml:space="preserve">bruger af Pristjek220 vil jeg kunne indtaste min indkøbsseddel i </w:t>
+      </w:r>
+      <w:r>
+        <w:t>Pristjek220</w:t>
+      </w:r>
+      <w:r>
+        <w:t>, så jeg ikke skal slå dem op en af gangen.</w:t>
+      </w:r>
+    </w:p>
+    <w:p>
+      <w:pPr>
+        <w:rPr>
+          <w:b/>
+        </w:rPr>
+      </w:pPr>
+      <w:r>
+        <w:rPr>
+          <w:b/>
+        </w:rPr>
+        <w:t>Accepteringskriterier:</w:t>
+      </w:r>
+    </w:p>
+    <w:p>
+      <w:r>
+        <w:t>Der kan kun tilføjes varer der findes i Pristjek220.</w:t>
+      </w:r>
+    </w:p>
+    <w:p>
+      <w:r>
+        <w:t>De indtastede vare</w:t>
+      </w:r>
+      <w:r>
+        <w:t>r</w:t>
+      </w:r>
+      <w:r>
+        <w:t xml:space="preserve"> bliver tilføjet til </w:t>
+      </w:r>
+      <w:r>
+        <w:t>Pristjek220</w:t>
+      </w:r>
+      <w:r>
+        <w:t>s indkøbsseddel</w:t>
+      </w:r>
+    </w:p>
+    <w:p/>
+    <w:p>
+      <w:pPr>
+        <w:pStyle w:val="Heading2"/>
+      </w:pPr>
+      <w:bookmarkStart w:id="7" w:name="_Toc443577286"/>
+      <w:r>
+        <w:t>Find ud af hvor varerne fra indkøbslisten kan købes billigst</w:t>
+      </w:r>
       <w:bookmarkEnd w:id="7"/>
     </w:p>
     <w:p>
@@ -234,69 +516,70 @@
         <w:rPr>
           <w:b/>
         </w:rPr>
+        <w:t>Beskrivelse:</w:t>
+      </w:r>
+    </w:p>
+    <w:p>
+      <w:r>
+        <w:t xml:space="preserve">Som en </w:t>
+      </w:r>
+      <w:r>
+        <w:t>for</w:t>
+      </w:r>
+      <w:r>
+        <w:t>bruger af Pristjek220 vil jeg kunne se hvor det er muligt at købe varerne på indkøbslisten billigst ud fra de indtastede indstillinger for indkøbslisten.</w:t>
+      </w:r>
+    </w:p>
+    <w:p>
+      <w:pPr>
+        <w:rPr>
+          <w:b/>
+        </w:rPr>
+      </w:pPr>
+      <w:r>
+        <w:rPr>
+          <w:b/>
+        </w:rPr>
         <w:t>Accepteringskriterier:</w:t>
       </w:r>
     </w:p>
     <w:p>
       <w:r>
-        <w:t xml:space="preserve">Informationerne om varen til forenings relationen gemmes i </w:t>
-      </w:r>
-      <w:ins w:id="8" w:author="Anders Meidahl" w:date="2016-02-28T13:46:00Z">
-        <w:r>
-          <w:t>Pristjek220</w:t>
-        </w:r>
-      </w:ins>
-      <w:del w:id="9" w:author="Anders Meidahl" w:date="2016-02-28T13:46:00Z">
-        <w:r>
-          <w:delText>programmet</w:delText>
-        </w:r>
-      </w:del>
-      <w:r>
-        <w:t>s database.</w:t>
-      </w:r>
-    </w:p>
-    <w:p>
-      <w:r>
-        <w:t>Prisen for varen tilføjes kun til</w:t>
-      </w:r>
-      <w:r>
-        <w:t xml:space="preserve"> databasen, for</w:t>
-      </w:r>
-      <w:r>
-        <w:t xml:space="preserve"> den specifikke vare der er valgt.</w:t>
-      </w:r>
-    </w:p>
-    <w:p>
-      <w:r>
-        <w:t xml:space="preserve">Hvis varen </w:t>
-      </w:r>
-      <w:r>
-        <w:t xml:space="preserve">ikke findes i </w:t>
-      </w:r>
-      <w:ins w:id="10" w:author="Anders Meidahl" w:date="2016-02-28T13:20:00Z">
-        <w:r>
-          <w:t>Pristjek220</w:t>
-        </w:r>
-      </w:ins>
-      <w:del w:id="11" w:author="Anders Meidahl" w:date="2016-02-28T13:20:00Z">
-        <w:r>
-          <w:delText>programmet</w:delText>
-        </w:r>
-      </w:del>
-      <w:r>
-        <w:t xml:space="preserve"> bliver forretningsmanager informeret om dette og bliver bedt om at bekræfte at </w:t>
-      </w:r>
-      <w:r>
-        <w:t>han</w:t>
-      </w:r>
-      <w:r>
-        <w:t xml:space="preserve"> ønsker at oprette de</w:t>
-      </w:r>
-      <w:r>
-        <w:t>n</w:t>
-      </w:r>
-      <w:r>
-        <w:t xml:space="preserve"> i databasen.</w:t>
+        <w:t xml:space="preserve">For at få vist hvor en </w:t>
+      </w:r>
+      <w:r>
+        <w:t>forbruger</w:t>
+      </w:r>
+      <w:r>
+        <w:t xml:space="preserve"> billigst kan købe hans vare, skal han have tilføjet vare på indkøbsseddelen.</w:t>
+      </w:r>
+    </w:p>
+    <w:p>
+      <w:r>
+        <w:t>Det vil blive vist en liste med hvor det er billigst at købe de forskellige varer, listen skal opfylde de krav der er stillet i indstillinger for indkøbsseddel.</w:t>
+      </w:r>
+    </w:p>
+    <w:p>
+      <w:r>
+        <w:lastRenderedPageBreak/>
+        <w:t xml:space="preserve">Hvis ikke alle vare kan købes ud fra de indstillede </w:t>
+      </w:r>
+      <w:r>
+        <w:t>søgeparametre</w:t>
+      </w:r>
+      <w:r>
+        <w:t xml:space="preserve">, vil </w:t>
+      </w:r>
+      <w:r>
+        <w:t>forbruger</w:t>
+      </w:r>
+      <w:r>
+        <w:t>en blive gjort opmærksom på det.</w:t>
+      </w:r>
+    </w:p>
+    <w:p>
+      <w:r>
+        <w:t>At saldoen, stemmer over ens med det den skal ifølge databasen.</w:t>
       </w:r>
     </w:p>
     <w:p/>
@@ -304,7 +587,7 @@
       <w:pPr>
         <w:pStyle w:val="Heading2"/>
       </w:pPr>
-      <w:bookmarkStart w:id="12" w:name="_Toc443577280"/>
+      <w:bookmarkStart w:id="8" w:name="_Toc443577281"/>
       <w:r>
         <w:t>Finde</w:t>
       </w:r>
@@ -312,28 +595,9 @@
         <w:t xml:space="preserve"> </w:t>
       </w:r>
       <w:r>
-        <w:t xml:space="preserve">den billigste forretning for en </w:t>
-      </w:r>
-      <w:r>
-        <w:t xml:space="preserve">vare </w:t>
-      </w:r>
-      <w:r>
-        <w:t>i</w:t>
-      </w:r>
-      <w:r>
-        <w:t xml:space="preserve"> </w:t>
-      </w:r>
-      <w:ins w:id="13" w:author="Anders Meidahl" w:date="2016-02-28T13:46:00Z">
-        <w:r>
-          <w:t>Pristjek220</w:t>
-        </w:r>
-      </w:ins>
-      <w:del w:id="14" w:author="Anders Meidahl" w:date="2016-02-28T13:46:00Z">
-        <w:r>
-          <w:delText>programmet</w:delText>
-        </w:r>
-      </w:del>
-      <w:bookmarkEnd w:id="12"/>
+        <w:t>hvilke forretninger der har en vare</w:t>
+      </w:r>
+      <w:bookmarkEnd w:id="8"/>
     </w:p>
     <w:p>
       <w:pPr>
@@ -350,20 +614,13 @@
     </w:p>
     <w:p>
       <w:r>
-        <w:t xml:space="preserve">Som en bruger af Pristjek220 vil jeg kunne finde den billigste forretning for en vare fra </w:t>
-      </w:r>
-      <w:ins w:id="15" w:author="Anders Meidahl" w:date="2016-02-28T13:20:00Z">
-        <w:r>
-          <w:t>Pristjek220</w:t>
-        </w:r>
-      </w:ins>
-      <w:del w:id="16" w:author="Anders Meidahl" w:date="2016-02-28T13:20:00Z">
-        <w:r>
-          <w:delText>programmet</w:delText>
-        </w:r>
-      </w:del>
-      <w:r>
-        <w:t>, så der kan laves en indkøbsliste med den mindste pris.</w:t>
+        <w:t xml:space="preserve">Som en </w:t>
+      </w:r>
+      <w:r>
+        <w:t>forbruger</w:t>
+      </w:r>
+      <w:r>
+        <w:t xml:space="preserve"> af Pristjek220 vil jeg kunne finde ud af hvilke forretninger der fører den vare jeg ønsker at købe.</w:t>
       </w:r>
     </w:p>
     <w:p>
@@ -380,20 +637,19 @@
       </w:r>
     </w:p>
     <w:p>
-      <w:pPr>
-        <w:rPr>
-          <w:del w:id="17" w:author="Anders Meidahl" w:date="2016-02-28T13:19:00Z"/>
-        </w:rPr>
-      </w:pPr>
-      <w:del w:id="18" w:author="Anders Meidahl" w:date="2016-02-28T13:19:00Z">
-        <w:r>
-          <w:delText>En bruger kan ikke finde den billigste forretning for en vare uden at udfylde alle obligatoriske felter.</w:delText>
-        </w:r>
-      </w:del>
-    </w:p>
-    <w:p>
-      <w:r>
-        <w:t>Den billigste forretning vises på skærmen.</w:t>
+      <w:r>
+        <w:t xml:space="preserve">En </w:t>
+      </w:r>
+      <w:r>
+        <w:t>forbruger</w:t>
+      </w:r>
+      <w:r>
+        <w:t xml:space="preserve"> kan ikke finde ud af hvilke forretninger, der fører en vare uden at udfylde alle obligatoriske felter.</w:t>
+      </w:r>
+    </w:p>
+    <w:p>
+      <w:r>
+        <w:t>De forretninger der fører varen, bliver vist, sammen med den pris de tager for varen.</w:t>
       </w:r>
     </w:p>
     <w:p/>
@@ -401,12 +657,11 @@
       <w:pPr>
         <w:pStyle w:val="Heading2"/>
       </w:pPr>
-      <w:bookmarkStart w:id="19" w:name="_Toc443577284"/>
-      <w:r>
-        <w:lastRenderedPageBreak/>
-        <w:t>Indtast indkøbsseddel</w:t>
-      </w:r>
-      <w:bookmarkEnd w:id="19"/>
+      <w:bookmarkStart w:id="9" w:name="_Toc443577287"/>
+      <w:r>
+        <w:t>Se en sammenligning af hvad det koster at købe alle vare i en enkelt forretning eller købe varerne der hvor det er billigst</w:t>
+      </w:r>
+      <w:bookmarkEnd w:id="9"/>
     </w:p>
     <w:p>
       <w:pPr>
@@ -423,20 +678,13 @@
     </w:p>
     <w:p>
       <w:r>
-        <w:t xml:space="preserve">Som en bruger af Pristjek220 vil jeg kunne indtaste min indkøbsseddel i </w:t>
-      </w:r>
-      <w:ins w:id="20" w:author="Anders Meidahl" w:date="2016-02-28T13:20:00Z">
-        <w:r>
-          <w:t>Pristjek220</w:t>
-        </w:r>
-      </w:ins>
-      <w:del w:id="21" w:author="Anders Meidahl" w:date="2016-02-28T13:20:00Z">
-        <w:r>
-          <w:delText>programmet</w:delText>
-        </w:r>
-      </w:del>
-      <w:r>
-        <w:t>, så jeg ikke skal slå dem op en af gangen.</w:t>
+        <w:t xml:space="preserve">Som en </w:t>
+      </w:r>
+      <w:r>
+        <w:t>forbruger</w:t>
+      </w:r>
+      <w:r>
+        <w:t xml:space="preserve"> af Pristjek220 vil jeg kunne se en sammenligning af hvad prisen er en enkelt forretning og hvor varerne er billigst, så jeg kan vælge at køre i flere forretninger fremfor bare at handle det hele i den forretning.</w:t>
       </w:r>
     </w:p>
     <w:p>
@@ -453,258 +701,31 @@
       </w:r>
     </w:p>
     <w:p>
-      <w:del w:id="22" w:author="Anders Meidahl" w:date="2016-02-28T13:19:00Z">
-        <w:r>
-          <w:delText>Vare der ikke findes i programmet, kan ikke tilføjes.</w:delText>
-        </w:r>
-      </w:del>
-      <w:ins w:id="23" w:author="Anders Meidahl" w:date="2016-02-28T13:19:00Z">
-        <w:r>
-          <w:t>Der kan kun tilføjes varer der findes i Pristjek220.</w:t>
-        </w:r>
-      </w:ins>
-    </w:p>
-    <w:p>
-      <w:r>
-        <w:t>De indtastede vare</w:t>
-      </w:r>
-      <w:ins w:id="24" w:author="Anders Meidahl" w:date="2016-02-28T13:20:00Z">
-        <w:r>
-          <w:t>r</w:t>
-        </w:r>
-      </w:ins>
-      <w:r>
-        <w:t xml:space="preserve"> bliver tilføjet til </w:t>
-      </w:r>
-      <w:ins w:id="25" w:author="Anders Meidahl" w:date="2016-02-28T13:46:00Z">
-        <w:r>
-          <w:t>Pristjek220</w:t>
-        </w:r>
-      </w:ins>
-      <w:del w:id="26" w:author="Anders Meidahl" w:date="2016-02-28T13:46:00Z">
-        <w:r>
-          <w:delText>programmet</w:delText>
-        </w:r>
-      </w:del>
-      <w:r>
-        <w:t>s indkøbsseddel</w:t>
-      </w:r>
-    </w:p>
-    <w:p/>
-    <w:p>
-      <w:pPr>
-        <w:pStyle w:val="Heading2"/>
-      </w:pPr>
-      <w:bookmarkStart w:id="27" w:name="_Toc443577286"/>
-      <w:r>
-        <w:t>Find ud af hvor varerne fra indkøbslisten kan købes billigst</w:t>
-      </w:r>
-      <w:bookmarkEnd w:id="27"/>
-    </w:p>
-    <w:p>
-      <w:pPr>
-        <w:rPr>
-          <w:b/>
-        </w:rPr>
-      </w:pPr>
-      <w:r>
-        <w:rPr>
-          <w:b/>
-        </w:rPr>
-        <w:t>Beskrivelse:</w:t>
-      </w:r>
-    </w:p>
-    <w:p>
-      <w:r>
-        <w:t>Som en bruger af Pristjek220 vil jeg kunne se hvor det er muligt at købe varerne på indkøbslisten billigst ud fra de indtastede indstillinger for indkøbslisten.</w:t>
-      </w:r>
-    </w:p>
-    <w:p>
-      <w:pPr>
-        <w:rPr>
-          <w:b/>
-        </w:rPr>
-      </w:pPr>
-      <w:r>
-        <w:rPr>
-          <w:b/>
-        </w:rPr>
-        <w:t>Accepteringskriterier:</w:t>
-      </w:r>
-    </w:p>
-    <w:p>
-      <w:r>
-        <w:t>For at få vist hvor en bruger billigst kan købe hans vare, skal han have tilføjet vare på indkøbsseddelen.</w:t>
-      </w:r>
-    </w:p>
-    <w:p>
-      <w:r>
-        <w:t>Det vil blive vist en liste med hvor det er billigst at købe de forskellige varer, listen skal opfylde de krav der er stillet i indstillinger for indkøbsseddel.</w:t>
-      </w:r>
-    </w:p>
-    <w:p>
-      <w:r>
-        <w:t xml:space="preserve">Hvis ikke alle vare kan købes ud fra de indstillede </w:t>
-      </w:r>
-      <w:r>
-        <w:t>søgeparametre</w:t>
-      </w:r>
-      <w:r>
-        <w:t>, vil brugeren blive gjort opmærksom på det.</w:t>
+      <w:r>
+        <w:t xml:space="preserve">Der vil blive vist et forslag ud over den som </w:t>
+      </w:r>
+      <w:r>
+        <w:t xml:space="preserve">Pristjek220 </w:t>
+      </w:r>
+      <w:r>
+        <w:t>forslår, hvor der kun vil blive handlet ind i én forretning, hvor alle vare kan købes til den billigste samlede pris.</w:t>
+      </w:r>
+    </w:p>
+    <w:p>
+      <w:r>
+        <w:t xml:space="preserve">Hvis det ikke er muligt at købe alle de ønskede vare i en forretning, vil </w:t>
+      </w:r>
+      <w:r>
+        <w:t>forbruger</w:t>
+      </w:r>
+      <w:r>
+        <w:t>en blive gjort opmærksom.</w:t>
       </w:r>
     </w:p>
     <w:p>
       <w:r>
         <w:t>At saldoen, stemmer over ens med det den skal ifølge databasen.</w:t>
       </w:r>
-    </w:p>
-    <w:p/>
-    <w:p>
-      <w:pPr>
-        <w:pStyle w:val="Heading2"/>
-      </w:pPr>
-      <w:bookmarkStart w:id="28" w:name="_Toc443577281"/>
-      <w:r>
-        <w:t>Finde</w:t>
-      </w:r>
-      <w:r>
-        <w:t xml:space="preserve"> </w:t>
-      </w:r>
-      <w:r>
-        <w:t>hvilke forretninger der har en vare</w:t>
-      </w:r>
-      <w:bookmarkEnd w:id="28"/>
-    </w:p>
-    <w:p>
-      <w:pPr>
-        <w:rPr>
-          <w:b/>
-        </w:rPr>
-      </w:pPr>
-      <w:r>
-        <w:rPr>
-          <w:b/>
-        </w:rPr>
-        <w:t>Beskrivelse:</w:t>
-      </w:r>
-    </w:p>
-    <w:p>
-      <w:r>
-        <w:t>Som en bruger af Pristjek220 vil jeg kunne finde ud af hvilke forretninger der fører den vare jeg ønsker at købe.</w:t>
-      </w:r>
-    </w:p>
-    <w:p>
-      <w:pPr>
-        <w:rPr>
-          <w:b/>
-        </w:rPr>
-      </w:pPr>
-      <w:r>
-        <w:rPr>
-          <w:b/>
-        </w:rPr>
-        <w:t>Accepteringskriterier:</w:t>
-      </w:r>
-    </w:p>
-    <w:p>
-      <w:r>
-        <w:t>En bruger kan ikke finde ud af hvilke forretninger, der fører en vare uden at udfylde alle obligatoriske felter.</w:t>
-      </w:r>
-    </w:p>
-    <w:p>
-      <w:r>
-        <w:t>De forretninger der fører varen, bliver vist, sammen med den pris de tager for varen.</w:t>
-      </w:r>
-    </w:p>
-    <w:p/>
-    <w:p>
-      <w:pPr>
-        <w:pStyle w:val="Heading2"/>
-      </w:pPr>
-      <w:bookmarkStart w:id="29" w:name="_Toc443577287"/>
-      <w:r>
-        <w:t>Se en sammenligning af hvad det koster at købe alle vare i en enkelt forretning eller købe varerne der hvor det er billigst</w:t>
-      </w:r>
-      <w:bookmarkEnd w:id="29"/>
-    </w:p>
-    <w:p>
-      <w:pPr>
-        <w:rPr>
-          <w:b/>
-        </w:rPr>
-      </w:pPr>
-      <w:r>
-        <w:rPr>
-          <w:b/>
-        </w:rPr>
-        <w:t>Beskrivelse:</w:t>
-      </w:r>
-    </w:p>
-    <w:p>
-      <w:r>
-        <w:lastRenderedPageBreak/>
-        <w:t>Som en bruger af Pristjek220 vil jeg kunne se en sammenligning af hvad prisen er en enkelt forretning og hvor varerne er billigst, så jeg kan vælge at køre i flere forretninger fremfor bare at handle det hele i den forretning.</w:t>
-      </w:r>
-    </w:p>
-    <w:p>
-      <w:pPr>
-        <w:rPr>
-          <w:b/>
-        </w:rPr>
-      </w:pPr>
-      <w:r>
-        <w:rPr>
-          <w:b/>
-        </w:rPr>
-        <w:t>Accepteringskriterier:</w:t>
-      </w:r>
-    </w:p>
-    <w:p>
-      <w:r>
-        <w:t xml:space="preserve">Der vil blive vist et forslag ud over den som </w:t>
-      </w:r>
-      <w:del w:id="30" w:author="Anders Meidahl" w:date="2016-02-28T13:45:00Z">
-        <w:r>
-          <w:delText xml:space="preserve">PrisTjek </w:delText>
-        </w:r>
-      </w:del>
-      <w:ins w:id="31" w:author="Anders Meidahl" w:date="2016-02-28T13:45:00Z">
-        <w:r>
-          <w:t xml:space="preserve">Pristjek220 </w:t>
-        </w:r>
-      </w:ins>
-      <w:r>
-        <w:t>forslår, hvor der kun vil blive handlet ind i én forretning, hvor alle vare kan købes til den billigste samlede pris.</w:t>
-      </w:r>
-    </w:p>
-    <w:p>
-      <w:pPr>
-        <w:rPr>
-          <w:ins w:id="32" w:author="Anders Meidahl" w:date="2016-02-28T13:41:00Z"/>
-        </w:rPr>
-      </w:pPr>
-      <w:r>
-        <w:t>Hvis det ikke er muligt at købe alle de ønskede vare i en forretning, vil brugeren blive gjort opmærksom.</w:t>
-      </w:r>
-    </w:p>
-    <w:p>
-      <w:pPr>
-        <w:rPr>
-          <w:ins w:id="33" w:author="Anders Meidahl" w:date="2016-02-28T13:41:00Z"/>
-        </w:rPr>
-      </w:pPr>
-      <w:ins w:id="34" w:author="Anders Meidahl" w:date="2016-02-28T13:41:00Z">
-        <w:r>
-          <w:t>At saldoen, stemmer over ens med det den skal ifølge databasen.</w:t>
-        </w:r>
-      </w:ins>
-    </w:p>
-    <w:p>
-      <w:pPr>
-        <w:rPr>
-          <w:del w:id="35" w:author="Anders Meidahl" w:date="2016-02-28T13:41:00Z"/>
-        </w:rPr>
-      </w:pPr>
     </w:p>
     <w:p/>
     <w:p/>
@@ -712,8 +733,8 @@
       <w:pPr>
         <w:pStyle w:val="Heading2"/>
       </w:pPr>
-      <w:bookmarkStart w:id="36" w:name="_Toc443577274"/>
-      <w:bookmarkEnd w:id="1"/>
+      <w:bookmarkStart w:id="10" w:name="_Toc443577274"/>
+      <w:bookmarkEnd w:id="0"/>
       <w:r>
         <w:t xml:space="preserve">Tilføj </w:t>
       </w:r>
@@ -723,17 +744,10 @@
       <w:r>
         <w:t xml:space="preserve">vare til </w:t>
       </w:r>
-      <w:del w:id="37" w:author="Anders Meidahl" w:date="2016-02-28T13:45:00Z">
-        <w:r>
-          <w:delText>programmet</w:delText>
-        </w:r>
-      </w:del>
-      <w:bookmarkEnd w:id="36"/>
-      <w:ins w:id="38" w:author="Anders Meidahl" w:date="2016-02-28T13:45:00Z">
-        <w:r>
-          <w:t>Pristjek220</w:t>
-        </w:r>
-      </w:ins>
+      <w:bookmarkEnd w:id="10"/>
+      <w:r>
+        <w:t>Pristjek220</w:t>
+      </w:r>
     </w:p>
     <w:p>
       <w:pPr>
@@ -764,36 +778,11 @@
       <w:r>
         <w:t xml:space="preserve">til </w:t>
       </w:r>
-      <w:ins w:id="39" w:author="Anders Meidahl" w:date="2016-02-28T13:46:00Z">
-        <w:r>
-          <w:t>Pristjek220</w:t>
-        </w:r>
-      </w:ins>
-      <w:del w:id="40" w:author="Anders Meidahl" w:date="2016-02-28T13:46:00Z">
-        <w:r>
-          <w:delText>programmet</w:delText>
-        </w:r>
-      </w:del>
-      <w:r>
-        <w:t>, så der kan tilføjes varer til Pristjek220</w:t>
-      </w:r>
-      <w:del w:id="41" w:author="Anders Meidahl" w:date="2016-02-28T13:50:00Z">
-        <w:r>
-          <w:delText>, som ikke allerede findes</w:delText>
-        </w:r>
-      </w:del>
-      <w:del w:id="42" w:author="Anders Meidahl" w:date="2016-02-28T13:47:00Z">
-        <w:r>
-          <w:delText xml:space="preserve"> i </w:delText>
-        </w:r>
-      </w:del>
-      <w:del w:id="43" w:author="Anders Meidahl" w:date="2016-02-28T13:45:00Z">
-        <w:r>
-          <w:delText>programmet</w:delText>
-        </w:r>
-      </w:del>
-      <w:r>
-        <w:t>.</w:t>
+      <w:r>
+        <w:t>Pristjek220</w:t>
+      </w:r>
+      <w:r>
+        <w:t>, så der kan tilføjes varer til Pristjek220.</w:t>
       </w:r>
     </w:p>
     <w:p>
@@ -810,37 +799,12 @@
       </w:r>
     </w:p>
     <w:p>
-      <w:pPr>
-        <w:rPr>
-          <w:del w:id="44" w:author="Anders Meidahl" w:date="2016-02-28T13:27:00Z"/>
-        </w:rPr>
-      </w:pPr>
-      <w:del w:id="45" w:author="Anders Meidahl" w:date="2016-02-28T13:27:00Z">
-        <w:r>
-          <w:delText xml:space="preserve">En </w:delText>
-        </w:r>
-        <w:r>
-          <w:delText>forretningsmanager</w:delText>
-        </w:r>
-        <w:r>
-          <w:delText xml:space="preserve"> kan ikke tilføje en vare uden at udfylde alle obligatoriske felter.</w:delText>
-        </w:r>
-      </w:del>
-    </w:p>
-    <w:p>
       <w:r>
         <w:t xml:space="preserve">Informationerne om varen gemmes i </w:t>
       </w:r>
-      <w:ins w:id="46" w:author="Anders Meidahl" w:date="2016-02-28T13:45:00Z">
-        <w:r>
-          <w:t>Pristjek220</w:t>
-        </w:r>
-      </w:ins>
-      <w:del w:id="47" w:author="Anders Meidahl" w:date="2016-02-28T13:45:00Z">
-        <w:r>
-          <w:delText>programmet</w:delText>
-        </w:r>
-      </w:del>
+      <w:r>
+        <w:t>Pristjek220</w:t>
+      </w:r>
       <w:r>
         <w:t>s database.</w:t>
       </w:r>
@@ -852,31 +816,18 @@
     </w:p>
     <w:p>
       <w:r>
+        <w:lastRenderedPageBreak/>
         <w:t xml:space="preserve">Hvis varen allerede findes i </w:t>
       </w:r>
-      <w:ins w:id="48" w:author="Anders Meidahl" w:date="2016-02-28T13:45:00Z">
-        <w:r>
-          <w:t>Pristjek220</w:t>
-        </w:r>
-      </w:ins>
-      <w:del w:id="49" w:author="Anders Meidahl" w:date="2016-02-28T13:45:00Z">
-        <w:r>
-          <w:delText>programmet</w:delText>
-        </w:r>
-      </w:del>
+      <w:r>
+        <w:t>Pristjek220</w:t>
+      </w:r>
       <w:r>
         <w:t xml:space="preserve"> bliver </w:t>
       </w:r>
-      <w:del w:id="50" w:author="Anders Meidahl" w:date="2016-02-28T13:28:00Z">
-        <w:r>
-          <w:delText xml:space="preserve">brugeren </w:delText>
-        </w:r>
-      </w:del>
-      <w:ins w:id="51" w:author="Anders Meidahl" w:date="2016-02-28T13:28:00Z">
-        <w:r>
-          <w:t xml:space="preserve">forretningsmanageren </w:t>
-        </w:r>
-      </w:ins>
+      <w:r>
+        <w:t xml:space="preserve">forretningsmanageren </w:t>
+      </w:r>
       <w:r>
         <w:t>informeret om dette efter indtastning af varens navn.</w:t>
       </w:r>
@@ -886,7 +837,7 @@
       <w:pPr>
         <w:pStyle w:val="Heading2"/>
       </w:pPr>
-      <w:bookmarkStart w:id="52" w:name="_Toc443577275"/>
+      <w:bookmarkStart w:id="11" w:name="_Toc443577275"/>
       <w:r>
         <w:t xml:space="preserve">Tilføj </w:t>
       </w:r>
@@ -896,17 +847,10 @@
       <w:r>
         <w:t xml:space="preserve"> til </w:t>
       </w:r>
-      <w:ins w:id="53" w:author="Anders Meidahl" w:date="2016-02-28T13:47:00Z">
-        <w:r>
-          <w:t>Pristjek220</w:t>
-        </w:r>
-      </w:ins>
-      <w:del w:id="54" w:author="Anders Meidahl" w:date="2016-02-28T13:47:00Z">
-        <w:r>
-          <w:delText>programmet</w:delText>
-        </w:r>
-      </w:del>
-      <w:bookmarkEnd w:id="52"/>
+      <w:r>
+        <w:t>Pristjek220</w:t>
+      </w:r>
+      <w:bookmarkEnd w:id="11"/>
     </w:p>
     <w:p>
       <w:pPr>
@@ -931,16 +875,9 @@
       <w:r>
         <w:t xml:space="preserve">som ikke allerede findes i </w:t>
       </w:r>
-      <w:ins w:id="55" w:author="Anders Meidahl" w:date="2016-02-28T13:46:00Z">
-        <w:r>
-          <w:t>Pristjek220</w:t>
-        </w:r>
-      </w:ins>
-      <w:del w:id="56" w:author="Anders Meidahl" w:date="2016-02-28T13:46:00Z">
-        <w:r>
-          <w:delText>programmet</w:delText>
-        </w:r>
-      </w:del>
+      <w:r>
+        <w:t>Pristjek220</w:t>
+      </w:r>
       <w:r>
         <w:t>, med tilhørende åbningstider.</w:t>
       </w:r>
@@ -958,27 +895,14 @@
         <w:t>Accepteringskriterier:</w:t>
       </w:r>
     </w:p>
-    <w:p>
-      <w:del w:id="57" w:author="Anders Meidahl" w:date="2016-02-28T13:29:00Z">
-        <w:r>
-          <w:delText>En administrator kan ikke tilføje en forretning uden at udfylde alle obligatoriske felter.</w:delText>
-        </w:r>
-      </w:del>
-    </w:p>
+    <w:p/>
     <w:p>
       <w:r>
         <w:t xml:space="preserve">Informationerne om forretningen gemmes i </w:t>
       </w:r>
-      <w:ins w:id="58" w:author="Anders Meidahl" w:date="2016-02-28T13:47:00Z">
-        <w:r>
-          <w:t>Pristjek220</w:t>
-        </w:r>
-      </w:ins>
-      <w:del w:id="59" w:author="Anders Meidahl" w:date="2016-02-28T13:47:00Z">
-        <w:r>
-          <w:delText>programmet</w:delText>
-        </w:r>
-      </w:del>
+      <w:r>
+        <w:t>Pristjek220</w:t>
+      </w:r>
       <w:r>
         <w:t>s database.</w:t>
       </w:r>
@@ -987,16 +911,9 @@
       <w:r>
         <w:t xml:space="preserve">Hvis forretningen allerede findes i </w:t>
       </w:r>
-      <w:ins w:id="60" w:author="Anders Meidahl" w:date="2016-02-28T13:47:00Z">
-        <w:r>
-          <w:t>Pristjek220</w:t>
-        </w:r>
-      </w:ins>
-      <w:del w:id="61" w:author="Anders Meidahl" w:date="2016-02-28T13:47:00Z">
-        <w:r>
-          <w:delText>programmet</w:delText>
-        </w:r>
-      </w:del>
+      <w:r>
+        <w:t>Pristjek220</w:t>
+      </w:r>
       <w:r>
         <w:t xml:space="preserve"> bliver administratoren informeret om dette efter indtastning af forretningens navn.</w:t>
       </w:r>
@@ -1006,12 +923,11 @@
       <w:pPr>
         <w:pStyle w:val="Heading2"/>
       </w:pPr>
-      <w:bookmarkStart w:id="62" w:name="_Toc443577293"/>
-      <w:r>
-        <w:lastRenderedPageBreak/>
+      <w:bookmarkStart w:id="12" w:name="_Toc443577293"/>
+      <w:r>
         <w:t>Autofuldførelse</w:t>
       </w:r>
-      <w:bookmarkEnd w:id="62"/>
+      <w:bookmarkEnd w:id="12"/>
     </w:p>
     <w:p>
       <w:pPr>
@@ -1028,18 +944,17 @@
     </w:p>
     <w:p>
       <w:r>
-        <w:t xml:space="preserve">Som en bruger af Pristjek220 vil jeg kunne se hvilke vare og forretninger, der allerede findes i </w:t>
-      </w:r>
-      <w:del w:id="63" w:author="Anders Meidahl" w:date="2016-02-28T13:29:00Z">
-        <w:r>
-          <w:delText>programmet</w:delText>
-        </w:r>
-      </w:del>
-      <w:ins w:id="64" w:author="Anders Meidahl" w:date="2016-02-28T13:29:00Z">
-        <w:r>
-          <w:t>Pristjek220</w:t>
-        </w:r>
-      </w:ins>
+        <w:t xml:space="preserve">Som en </w:t>
+      </w:r>
+      <w:r>
+        <w:t>for</w:t>
+      </w:r>
+      <w:r>
+        <w:t xml:space="preserve">bruger af Pristjek220 vil jeg kunne se hvilke vare og forretninger, der allerede findes i </w:t>
+      </w:r>
+      <w:r>
+        <w:t>Pristjek220</w:t>
+      </w:r>
       <w:r>
         <w:t xml:space="preserve">, når jeg sidder og søger, så der skal komme forslag op som jeg kan trykke på. </w:t>
       </w:r>
@@ -1059,7 +974,13 @@
     </w:p>
     <w:p>
       <w:r>
-        <w:t>At brugeren har indtastet starten af et ord der er i databasen og derefter har mulighed for at vælge det fulde ord, som så bliver indsat.</w:t>
+        <w:t xml:space="preserve">At </w:t>
+      </w:r>
+      <w:r>
+        <w:t>forbruger</w:t>
+      </w:r>
+      <w:r>
+        <w:t>en har indtastet starten af et ord der er i databasen og derefter har mulighed for at vælge det fulde ord, som så bliver indsat.</w:t>
       </w:r>
     </w:p>
     <w:p>
@@ -1071,21 +992,11 @@
       <w:r>
         <w:t>At der kommer</w:t>
       </w:r>
-      <w:ins w:id="65" w:author="Anders Meidahl" w:date="2016-02-28T13:54:00Z">
-        <w:r>
-          <w:t xml:space="preserve"> relevante</w:t>
-        </w:r>
-      </w:ins>
-      <w:r>
-        <w:t xml:space="preserve"> forslag </w:t>
-      </w:r>
-      <w:del w:id="66" w:author="Anders Meidahl" w:date="2016-02-28T13:54:00Z">
-        <w:r>
-          <w:delText xml:space="preserve">der giver mening </w:delText>
-        </w:r>
-      </w:del>
-      <w:r>
-        <w:t>i de forskellige bokse. (Hvis der søges efter vare, skal det være vare forslag og ikke forretnings forslag)</w:t>
+      <w:r>
+        <w:t xml:space="preserve"> relevante</w:t>
+      </w:r>
+      <w:r>
+        <w:t xml:space="preserve"> forslag i de forskellige bokse. (Hvis der søges efter vare, skal det være vare forslag og ikke forretnings forslag)</w:t>
       </w:r>
     </w:p>
     <w:p/>
@@ -1093,11 +1004,11 @@
       <w:pPr>
         <w:pStyle w:val="Heading2"/>
       </w:pPr>
-      <w:bookmarkStart w:id="67" w:name="_Toc443577289"/>
+      <w:bookmarkStart w:id="13" w:name="_Toc443577289"/>
       <w:r>
         <w:t>Send indkøbsseddel på mail</w:t>
       </w:r>
-      <w:bookmarkEnd w:id="67"/>
+      <w:bookmarkEnd w:id="13"/>
     </w:p>
     <w:p>
       <w:pPr>
@@ -1114,7 +1025,13 @@
     </w:p>
     <w:p>
       <w:r>
-        <w:t xml:space="preserve">Som en bruger af Pristjek220 vil jeg kunne modtage min indkøbsliste/forslag til indkøbssteder på mail, så min indkøbsliste bliver mobil. </w:t>
+        <w:t xml:space="preserve">Som en </w:t>
+      </w:r>
+      <w:r>
+        <w:t>forbruger</w:t>
+      </w:r>
+      <w:r>
+        <w:t xml:space="preserve"> af Pristjek220 vil jeg kunne modtage min indkøbsliste/forslag til indkøbssteder på mail, så min indkøbsliste bliver mobil. </w:t>
       </w:r>
     </w:p>
     <w:p>
@@ -1132,7 +1049,13 @@
     </w:p>
     <w:p>
       <w:r>
-        <w:t>At brugeren modtager indkøbslisten/forslaget til indkøbssteder på sin mail, hvis mailen er indtastet rigtigt.</w:t>
+        <w:t xml:space="preserve">At </w:t>
+      </w:r>
+      <w:r>
+        <w:t>forbruger</w:t>
+      </w:r>
+      <w:r>
+        <w:t>en modtager indkøbslisten/forslaget til indkøbssteder på sin mail, hvis mailen er indtastet rigtigt.</w:t>
       </w:r>
     </w:p>
     <w:p>
@@ -1146,7 +1069,7 @@
       <w:pPr>
         <w:pStyle w:val="Heading2"/>
       </w:pPr>
-      <w:bookmarkStart w:id="68" w:name="_Toc443577277"/>
+      <w:bookmarkStart w:id="14" w:name="_Toc443577279"/>
       <w:r>
         <w:t>Fjern</w:t>
       </w:r>
@@ -1154,6 +1077,64 @@
         <w:t xml:space="preserve"> </w:t>
       </w:r>
       <w:r>
+        <w:t>en vare fra en bestemt forretning</w:t>
+      </w:r>
+      <w:bookmarkEnd w:id="14"/>
+    </w:p>
+    <w:p>
+      <w:pPr>
+        <w:rPr>
+          <w:b/>
+        </w:rPr>
+      </w:pPr>
+      <w:r>
+        <w:rPr>
+          <w:b/>
+        </w:rPr>
+        <w:t>Beskrivelse:</w:t>
+      </w:r>
+    </w:p>
+    <w:p>
+      <w:r>
+        <w:t>Som en forretningsmanager af Pristjek220 vil jeg kunne fjerne en vare fra en forretning.</w:t>
+      </w:r>
+    </w:p>
+    <w:p>
+      <w:pPr>
+        <w:rPr>
+          <w:b/>
+        </w:rPr>
+      </w:pPr>
+      <w:r>
+        <w:rPr>
+          <w:b/>
+        </w:rPr>
+        <w:t>Accepteringskriterier:</w:t>
+      </w:r>
+    </w:p>
+    <w:p>
+      <w:r>
+        <w:t>Relationer mellem varen og forretningen fjernes fra Pristjek220s database.</w:t>
+      </w:r>
+    </w:p>
+    <w:p>
+      <w:r>
+        <w:t>Forretningsmanageren vil blive bedt om at godkende at varen fjernes fra forretningen.</w:t>
+      </w:r>
+    </w:p>
+    <w:p/>
+    <w:p>
+      <w:pPr>
+        <w:pStyle w:val="Heading2"/>
+      </w:pPr>
+      <w:bookmarkStart w:id="15" w:name="_Toc443577277"/>
+      <w:r>
+        <w:t>Fjern</w:t>
+      </w:r>
+      <w:r>
+        <w:t xml:space="preserve"> </w:t>
+      </w:r>
+      <w:r>
         <w:t xml:space="preserve">en </w:t>
       </w:r>
       <w:r>
@@ -1165,17 +1146,10 @@
       <w:r>
         <w:t xml:space="preserve"> </w:t>
       </w:r>
-      <w:ins w:id="69" w:author="Anders Meidahl" w:date="2016-02-28T13:31:00Z">
-        <w:r>
-          <w:t>Pristjek220</w:t>
-        </w:r>
-      </w:ins>
-      <w:del w:id="70" w:author="Anders Meidahl" w:date="2016-02-28T13:31:00Z">
-        <w:r>
-          <w:delText>programmet</w:delText>
-        </w:r>
-      </w:del>
-      <w:bookmarkEnd w:id="68"/>
+      <w:r>
+        <w:t>Pristjek220</w:t>
+      </w:r>
+      <w:bookmarkEnd w:id="15"/>
     </w:p>
     <w:p>
       <w:pPr>
@@ -1194,16 +1168,9 @@
       <w:r>
         <w:t xml:space="preserve">Som en administrator af Pristjek220 vil jeg kunne fjerne en vare, med tilhørende pris i de forskellige forretninger, fra </w:t>
       </w:r>
-      <w:ins w:id="71" w:author="Anders Meidahl" w:date="2016-02-28T13:47:00Z">
-        <w:r>
-          <w:t>Pristjek220</w:t>
-        </w:r>
-      </w:ins>
-      <w:del w:id="72" w:author="Anders Meidahl" w:date="2016-02-28T13:47:00Z">
-        <w:r>
-          <w:delText>programmet</w:delText>
-        </w:r>
-      </w:del>
+      <w:r>
+        <w:t>Pristjek220</w:t>
+      </w:r>
       <w:r>
         <w:t xml:space="preserve">, så der kan fjernes varer fra Pristjek220, som </w:t>
       </w:r>
@@ -1228,31 +1195,12 @@
       </w:r>
     </w:p>
     <w:p>
-      <w:pPr>
-        <w:rPr>
-          <w:del w:id="73" w:author="Anders Meidahl" w:date="2016-02-28T13:31:00Z"/>
-        </w:rPr>
-      </w:pPr>
-      <w:del w:id="74" w:author="Anders Meidahl" w:date="2016-02-28T13:31:00Z">
-        <w:r>
-          <w:delText>En administrator kan ikke fjerne en vare uden at udfylde alle obligatoriske felter.</w:delText>
-        </w:r>
-      </w:del>
-    </w:p>
-    <w:p>
       <w:r>
         <w:t xml:space="preserve">Varen fjernes fra </w:t>
       </w:r>
-      <w:ins w:id="75" w:author="Anders Meidahl" w:date="2016-02-28T13:32:00Z">
-        <w:r>
-          <w:t>Pristjek220</w:t>
-        </w:r>
-      </w:ins>
-      <w:del w:id="76" w:author="Anders Meidahl" w:date="2016-02-28T13:32:00Z">
-        <w:r>
-          <w:delText>programmet</w:delText>
-        </w:r>
-      </w:del>
+      <w:r>
+        <w:t>Pristjek220</w:t>
+      </w:r>
       <w:r>
         <w:t>s database samt alle relationer til forretninger.</w:t>
       </w:r>
@@ -1261,16 +1209,9 @@
       <w:r>
         <w:t xml:space="preserve">Hvis varen ikke allerede findes i </w:t>
       </w:r>
-      <w:ins w:id="77" w:author="Anders Meidahl" w:date="2016-02-28T13:31:00Z">
-        <w:r>
-          <w:t>Pristjek220</w:t>
-        </w:r>
-      </w:ins>
-      <w:del w:id="78" w:author="Anders Meidahl" w:date="2016-02-28T13:31:00Z">
-        <w:r>
-          <w:delText>programmet</w:delText>
-        </w:r>
-      </w:del>
+      <w:r>
+        <w:t>Pristjek220</w:t>
+      </w:r>
       <w:r>
         <w:t xml:space="preserve"> bliver administratoren informeret om dette efter indtastning af varens navn.</w:t>
       </w:r>
@@ -1279,16 +1220,9 @@
       <w:r>
         <w:t xml:space="preserve">Administratoren vil blive bedt om at godkende at varen bliver fjernet fra </w:t>
       </w:r>
-      <w:ins w:id="79" w:author="Anders Meidahl" w:date="2016-02-28T13:32:00Z">
-        <w:r>
-          <w:t>Pristjek220</w:t>
-        </w:r>
-      </w:ins>
-      <w:del w:id="80" w:author="Anders Meidahl" w:date="2016-02-28T13:32:00Z">
-        <w:r>
-          <w:delText>programmet</w:delText>
-        </w:r>
-      </w:del>
+      <w:r>
+        <w:t>Pristjek220</w:t>
+      </w:r>
       <w:r>
         <w:t>.</w:t>
       </w:r>
@@ -1298,9 +1232,8 @@
       <w:pPr>
         <w:pStyle w:val="Heading2"/>
       </w:pPr>
-      <w:bookmarkStart w:id="81" w:name="_Toc443577278"/>
-      <w:r>
-        <w:lastRenderedPageBreak/>
+      <w:bookmarkStart w:id="16" w:name="_Toc443577278"/>
+      <w:r>
         <w:t>Fjern</w:t>
       </w:r>
       <w:r>
@@ -1318,17 +1251,10 @@
       <w:r>
         <w:t xml:space="preserve"> </w:t>
       </w:r>
-      <w:ins w:id="82" w:author="Anders Meidahl" w:date="2016-02-28T13:31:00Z">
-        <w:r>
-          <w:t>Pristjek220</w:t>
-        </w:r>
-      </w:ins>
-      <w:del w:id="83" w:author="Anders Meidahl" w:date="2016-02-28T13:31:00Z">
-        <w:r>
-          <w:delText>programmet</w:delText>
-        </w:r>
-      </w:del>
-      <w:bookmarkEnd w:id="81"/>
+      <w:r>
+        <w:t>Pristjek220</w:t>
+      </w:r>
+      <w:bookmarkEnd w:id="16"/>
     </w:p>
     <w:p>
       <w:pPr>
@@ -1362,31 +1288,12 @@
       </w:r>
     </w:p>
     <w:p>
-      <w:pPr>
-        <w:rPr>
-          <w:del w:id="84" w:author="Anders Meidahl" w:date="2016-02-28T13:31:00Z"/>
-        </w:rPr>
-      </w:pPr>
-      <w:del w:id="85" w:author="Anders Meidahl" w:date="2016-02-28T13:31:00Z">
-        <w:r>
-          <w:delText>En administrator kan ikke fjerne en forretning uden at udfylde alle obligatoriske felter.</w:delText>
-        </w:r>
-      </w:del>
-    </w:p>
-    <w:p>
       <w:r>
         <w:t xml:space="preserve">Forretningen fjernes fra </w:t>
       </w:r>
-      <w:ins w:id="86" w:author="Anders Meidahl" w:date="2016-02-28T13:32:00Z">
-        <w:r>
-          <w:t>Pristjek220</w:t>
-        </w:r>
-      </w:ins>
-      <w:del w:id="87" w:author="Anders Meidahl" w:date="2016-02-28T13:32:00Z">
-        <w:r>
-          <w:delText>programmet</w:delText>
-        </w:r>
-      </w:del>
+      <w:r>
+        <w:t>Pristjek220</w:t>
+      </w:r>
       <w:r>
         <w:t>s database samt alle relationer til varer.</w:t>
       </w:r>
@@ -1395,16 +1302,9 @@
       <w:r>
         <w:t xml:space="preserve">Hvis forretningen ikke allerede findes i </w:t>
       </w:r>
-      <w:ins w:id="88" w:author="Anders Meidahl" w:date="2016-02-28T13:32:00Z">
-        <w:r>
-          <w:t>Pristjek220</w:t>
-        </w:r>
-      </w:ins>
-      <w:del w:id="89" w:author="Anders Meidahl" w:date="2016-02-28T13:32:00Z">
-        <w:r>
-          <w:delText>programmet</w:delText>
-        </w:r>
-      </w:del>
+      <w:r>
+        <w:t>Pristjek220</w:t>
+      </w:r>
       <w:r>
         <w:t xml:space="preserve"> bliver administrator informeret om dette efter indtastning af varens navn.</w:t>
       </w:r>
@@ -1413,116 +1313,11 @@
       <w:r>
         <w:t xml:space="preserve">Administratoren vil blive bedt om at godkende at forretningen bliver fjernet fra </w:t>
       </w:r>
-      <w:ins w:id="90" w:author="Anders Meidahl" w:date="2016-02-28T13:32:00Z">
-        <w:r>
-          <w:t>Pristjek220</w:t>
-        </w:r>
-      </w:ins>
-      <w:del w:id="91" w:author="Anders Meidahl" w:date="2016-02-28T13:32:00Z">
-        <w:r>
-          <w:delText>programmet</w:delText>
-        </w:r>
-      </w:del>
+      <w:r>
+        <w:t>Pristjek220</w:t>
+      </w:r>
       <w:r>
         <w:t>.</w:t>
-      </w:r>
-    </w:p>
-    <w:p/>
-    <w:p>
-      <w:pPr>
-        <w:pStyle w:val="Heading2"/>
-      </w:pPr>
-      <w:bookmarkStart w:id="92" w:name="_Toc443577279"/>
-      <w:r>
-        <w:t>Fjern</w:t>
-      </w:r>
-      <w:r>
-        <w:t xml:space="preserve"> </w:t>
-      </w:r>
-      <w:r>
-        <w:t>en vare fra en bestemt forretning</w:t>
-      </w:r>
-      <w:bookmarkEnd w:id="92"/>
-    </w:p>
-    <w:p>
-      <w:pPr>
-        <w:rPr>
-          <w:b/>
-        </w:rPr>
-      </w:pPr>
-      <w:r>
-        <w:rPr>
-          <w:b/>
-        </w:rPr>
-        <w:t>Beskrivelse:</w:t>
-      </w:r>
-    </w:p>
-    <w:p>
-      <w:r>
-        <w:t xml:space="preserve">Som en </w:t>
-      </w:r>
-      <w:r>
-        <w:t>forretning</w:t>
-      </w:r>
-      <w:r>
-        <w:t>smanager af Pristjek220 vil jeg kunne fjerne en vare fra en forretning.</w:t>
-      </w:r>
-    </w:p>
-    <w:p>
-      <w:pPr>
-        <w:rPr>
-          <w:b/>
-        </w:rPr>
-      </w:pPr>
-      <w:r>
-        <w:rPr>
-          <w:b/>
-        </w:rPr>
-        <w:t>Accepteringskriterier:</w:t>
-      </w:r>
-    </w:p>
-    <w:p>
-      <w:pPr>
-        <w:rPr>
-          <w:del w:id="93" w:author="Anders Meidahl" w:date="2016-02-28T13:34:00Z"/>
-        </w:rPr>
-      </w:pPr>
-      <w:del w:id="94" w:author="Anders Meidahl" w:date="2016-02-28T13:34:00Z">
-        <w:r>
-          <w:delText xml:space="preserve">En </w:delText>
-        </w:r>
-        <w:r>
-          <w:delText>forretning</w:delText>
-        </w:r>
-        <w:r>
-          <w:delText>smanager kan ikke fjerne en vare fra en forretning uden at udfylde alle obligatoriske felter.</w:delText>
-        </w:r>
-      </w:del>
-    </w:p>
-    <w:p>
-      <w:r>
-        <w:t xml:space="preserve">Relationer mellem varen og forretningen fjernes fra </w:t>
-      </w:r>
-      <w:ins w:id="95" w:author="Anders Meidahl" w:date="2016-02-28T13:48:00Z">
-        <w:r>
-          <w:t>Pristjek220</w:t>
-        </w:r>
-      </w:ins>
-      <w:del w:id="96" w:author="Anders Meidahl" w:date="2016-02-28T13:48:00Z">
-        <w:r>
-          <w:delText>programmet</w:delText>
-        </w:r>
-      </w:del>
-      <w:r>
-        <w:t>s database.</w:t>
-      </w:r>
-    </w:p>
-    <w:p>
-      <w:r>
-        <w:t>Forretning</w:t>
-      </w:r>
-      <w:r>
-        <w:t>smanageren vil blive bedt om at godkende at varen fjernes fra forretningen.</w:t>
       </w:r>
     </w:p>
     <w:p/>
@@ -1531,11 +1326,11 @@
       <w:pPr>
         <w:pStyle w:val="Heading2"/>
       </w:pPr>
-      <w:bookmarkStart w:id="97" w:name="_Toc443577282"/>
+      <w:bookmarkStart w:id="17" w:name="_Toc443577282"/>
       <w:r>
         <w:t>Find åbningstider for en forretning</w:t>
       </w:r>
-      <w:bookmarkEnd w:id="97"/>
+      <w:bookmarkEnd w:id="17"/>
     </w:p>
     <w:p>
       <w:pPr>
@@ -1552,7 +1347,14 @@
     </w:p>
     <w:p>
       <w:r>
-        <w:t>Som en bruger af Pristjek220 vil jeg kunne finde ud af åbningstiderne for en forretning der fører den vare jeg ønsker at købe.</w:t>
+        <w:lastRenderedPageBreak/>
+        <w:t xml:space="preserve">Som en </w:t>
+      </w:r>
+      <w:r>
+        <w:t>forbruger</w:t>
+      </w:r>
+      <w:r>
+        <w:t xml:space="preserve"> af Pristjek220 vil jeg kunne finde ud af åbningstiderne for en forretning der fører den vare jeg ønsker at købe.</w:t>
       </w:r>
     </w:p>
     <w:p>
@@ -1567,18 +1369,6 @@
         </w:rPr>
         <w:t>Accepteringskriterier:</w:t>
       </w:r>
-    </w:p>
-    <w:p>
-      <w:pPr>
-        <w:rPr>
-          <w:del w:id="98" w:author="Anders Meidahl" w:date="2016-02-28T13:38:00Z"/>
-        </w:rPr>
-      </w:pPr>
-      <w:del w:id="99" w:author="Anders Meidahl" w:date="2016-02-28T13:38:00Z">
-        <w:r>
-          <w:delText>En bruger kan ikke finde ud af åbningstiderne for en forretninger, uden at udfylde alle obligatoriske felter.</w:delText>
-        </w:r>
-      </w:del>
     </w:p>
     <w:p>
       <w:r>
@@ -1591,11 +1381,11 @@
       <w:pPr>
         <w:pStyle w:val="Heading2"/>
       </w:pPr>
-      <w:bookmarkStart w:id="100" w:name="_Toc443577285"/>
+      <w:bookmarkStart w:id="18" w:name="_Toc443577285"/>
       <w:r>
         <w:t>Indstillinger for indkøbsseddel</w:t>
       </w:r>
-      <w:bookmarkEnd w:id="100"/>
+      <w:bookmarkEnd w:id="18"/>
     </w:p>
     <w:p>
       <w:pPr>
@@ -1612,8 +1402,13 @@
     </w:p>
     <w:p>
       <w:r>
-        <w:lastRenderedPageBreak/>
-        <w:t>Som en bruger af Pristjek220 vil jeg kunne sætte søgeparameter; forretninger, afstand, antal forretninger, som der skal søges med når jeg vil finde ud af hvor jeg skal handle.</w:t>
+        <w:t xml:space="preserve">Som en </w:t>
+      </w:r>
+      <w:r>
+        <w:t>for</w:t>
+      </w:r>
+      <w:r>
+        <w:t>bruger af Pristjek220 vil jeg kunne sætte søgeparameter; forretninger, afstand, antal forretninger, som der skal søges med når jeg vil finde ud af hvor jeg skal handle.</w:t>
       </w:r>
     </w:p>
     <w:p>
@@ -1630,45 +1425,8 @@
       </w:r>
     </w:p>
     <w:p>
-      <w:pPr>
-        <w:rPr>
-          <w:del w:id="101" w:author="Anders Meidahl" w:date="2016-02-28T13:21:00Z"/>
-        </w:rPr>
-      </w:pPr>
-      <w:del w:id="102" w:author="Anders Meidahl" w:date="2016-02-28T13:21:00Z">
-        <w:r>
-          <w:delText>En bruger kan ikke lave indstillinger for indkøbsseddel uden at udfylde alle obligatoriske felter.</w:delText>
-        </w:r>
-      </w:del>
-    </w:p>
-    <w:p>
-      <w:pPr>
-        <w:rPr>
-          <w:del w:id="103" w:author="Anders Meidahl" w:date="2016-02-28T13:21:00Z"/>
-        </w:rPr>
-      </w:pPr>
-      <w:del w:id="104" w:author="Anders Meidahl" w:date="2016-02-28T13:21:00Z">
-        <w:r>
-          <w:delText>De forskellige søgeparametre, skal opfylde de [Ikke-funktionelle krav pkt. 3]</w:delText>
-        </w:r>
-      </w:del>
-    </w:p>
-    <w:p>
-      <w:r>
-        <w:t xml:space="preserve">Når der indstilles hvilke forretninger der må søges i, skal </w:t>
-      </w:r>
-      <w:ins w:id="105" w:author="Anders Meidahl" w:date="2016-02-28T13:23:00Z">
-        <w:r>
-          <w:t>Pristjek220</w:t>
-        </w:r>
-      </w:ins>
-      <w:del w:id="106" w:author="Anders Meidahl" w:date="2016-02-28T13:23:00Z">
-        <w:r>
-          <w:delText>programmet</w:delText>
-        </w:r>
-      </w:del>
-      <w:r>
-        <w:t xml:space="preserve"> kun søge i dem.</w:t>
+      <w:r>
+        <w:t>Når der indstilles hvilke forretninger der må søges i, skal Pristjek220 kun søge i dem.</w:t>
       </w:r>
     </w:p>
     <w:p>
@@ -1678,47 +1436,313 @@
     </w:p>
     <w:p>
       <w:r>
-        <w:t>Når der indstilles et antal forretninger, må de</w:t>
-      </w:r>
-      <w:del w:id="107" w:author="Anders Meidahl" w:date="2016-02-28T13:24:00Z">
-        <w:r>
-          <w:delText xml:space="preserve">t forslåede </w:delText>
-        </w:r>
-      </w:del>
-      <w:ins w:id="108" w:author="Anders Meidahl" w:date="2016-02-28T13:24:00Z">
-        <w:r>
-          <w:t xml:space="preserve">n indkøbsliste </w:t>
-        </w:r>
-      </w:ins>
-      <w:r>
-        <w:t>max indeholde det antal forretninger.</w:t>
+        <w:t>Når der indstilles et antal forretninger, må den indkøbsliste max indeholde det antal forretninger.</w:t>
+      </w:r>
+    </w:p>
+    <w:p/>
+    <w:p>
+      <w:pPr>
+        <w:pStyle w:val="Heading2"/>
+      </w:pPr>
+      <w:bookmarkStart w:id="19" w:name="_Toc443577288"/>
+      <w:r>
+        <w:t xml:space="preserve">Juster hvor vare skal købes efter </w:t>
+      </w:r>
+      <w:r>
+        <w:t xml:space="preserve">Pristjek220 </w:t>
+      </w:r>
+      <w:r>
+        <w:t>er kommet med et forslag</w:t>
+      </w:r>
+      <w:bookmarkEnd w:id="19"/>
+    </w:p>
+    <w:p>
+      <w:pPr>
+        <w:rPr>
+          <w:b/>
+        </w:rPr>
+      </w:pPr>
+      <w:r>
+        <w:rPr>
+          <w:b/>
+        </w:rPr>
+        <w:t>Beskrivelse:</w:t>
+      </w:r>
+    </w:p>
+    <w:p>
+      <w:r>
+        <w:t xml:space="preserve">Som en </w:t>
+      </w:r>
+      <w:r>
+        <w:t>forbruger</w:t>
+      </w:r>
+      <w:r>
+        <w:t xml:space="preserve"> af Pristjek220 vil jeg kunne justerer, for hver varer om jeg ønsker at købe dem i en anden forretning efter jeg har fået</w:t>
+      </w:r>
+      <w:r>
+        <w:t xml:space="preserve"> </w:t>
+      </w:r>
+      <w:r>
+        <w:t xml:space="preserve">Pristjek220s </w:t>
+      </w:r>
+      <w:r>
+        <w:t>forslag.</w:t>
+      </w:r>
+    </w:p>
+    <w:p>
+      <w:pPr>
+        <w:rPr>
+          <w:b/>
+        </w:rPr>
+      </w:pPr>
+      <w:r>
+        <w:rPr>
+          <w:b/>
+        </w:rPr>
+        <w:t>Accepteringskriterier:</w:t>
+      </w:r>
+    </w:p>
+    <w:p>
+      <w:r>
+        <w:t xml:space="preserve">At </w:t>
+      </w:r>
+      <w:r>
+        <w:t>forbruger</w:t>
+      </w:r>
+      <w:r>
+        <w:t xml:space="preserve">en kan flytte varer fra en </w:t>
+      </w:r>
+      <w:r>
+        <w:t>forretning</w:t>
+      </w:r>
+      <w:r>
+        <w:t xml:space="preserve"> til en anden på forslaget.</w:t>
+      </w:r>
+    </w:p>
+    <w:p>
+      <w:r>
+        <w:t xml:space="preserve">At når </w:t>
+      </w:r>
+      <w:r>
+        <w:t>forbruger</w:t>
+      </w:r>
+      <w:r>
+        <w:t xml:space="preserve">en flytter varer fra en </w:t>
+      </w:r>
+      <w:r>
+        <w:t>forretning</w:t>
+      </w:r>
+      <w:r>
+        <w:t xml:space="preserve"> til en anden opdatere saldoen sig efter de nye priser.</w:t>
+      </w:r>
+    </w:p>
+    <w:p>
+      <w:r>
+        <w:t>H</w:t>
+      </w:r>
+      <w:r>
+        <w:t>vis ikke</w:t>
+      </w:r>
+      <w:r>
+        <w:t xml:space="preserve"> varen føres af forretningen</w:t>
+      </w:r>
+      <w:r>
+        <w:t xml:space="preserve"> skal </w:t>
+      </w:r>
+      <w:r>
+        <w:t>forbruger</w:t>
+      </w:r>
+      <w:r>
+        <w:t>en gøres opmærksom</w:t>
+      </w:r>
+      <w:r>
+        <w:t>, med en pop-up boks</w:t>
+      </w:r>
+      <w:r>
+        <w:t>.</w:t>
+      </w:r>
+    </w:p>
+    <w:p>
+      <w:r>
+        <w:t>Måden forbrugeren kan justerer varerne på skal forgå på med</w:t>
+      </w:r>
+      <w:r>
+        <w:t xml:space="preserve"> drag and drop.</w:t>
+      </w:r>
+    </w:p>
+    <w:p/>
+    <w:p>
+      <w:pPr>
+        <w:pStyle w:val="Heading2"/>
+      </w:pPr>
+      <w:bookmarkStart w:id="20" w:name="_Toc443577290"/>
+      <w:r>
+        <w:t>Kunne bestemme afstanden der skal tilbagelægges for at købe varerne fra forslaget</w:t>
+      </w:r>
+      <w:bookmarkEnd w:id="20"/>
+    </w:p>
+    <w:p>
+      <w:pPr>
+        <w:rPr>
+          <w:b/>
+        </w:rPr>
+      </w:pPr>
+      <w:r>
+        <w:rPr>
+          <w:b/>
+        </w:rPr>
+        <w:t>Beskrivelse:</w:t>
+      </w:r>
+    </w:p>
+    <w:p>
+      <w:r>
+        <w:t xml:space="preserve">Som en </w:t>
+      </w:r>
+      <w:r>
+        <w:t>forbruger</w:t>
+      </w:r>
+      <w:r>
+        <w:t xml:space="preserve"> af Pristjek220 vil jeg kunne</w:t>
+      </w:r>
+      <w:r>
+        <w:t xml:space="preserve"> indtaste hvor jeg befinder mig, for så at</w:t>
+      </w:r>
+      <w:r>
+        <w:t xml:space="preserve"> se hvor lang afstand jeg skal tilbagelægge for at handle, på de forskellige forslag</w:t>
+      </w:r>
+      <w:r>
+        <w:t>, så jeg har en ide om hvor lang tid det vil tage</w:t>
+      </w:r>
+      <w:r>
+        <w:t xml:space="preserve">. </w:t>
+      </w:r>
+    </w:p>
+    <w:p>
+      <w:pPr>
+        <w:rPr>
+          <w:b/>
+        </w:rPr>
+      </w:pPr>
+      <w:r>
+        <w:rPr>
+          <w:b/>
+        </w:rPr>
+        <w:t>Accepteringskriterier:</w:t>
+      </w:r>
+    </w:p>
+    <w:p>
+      <w:r>
+        <w:t xml:space="preserve">At </w:t>
+      </w:r>
+      <w:r>
+        <w:t>forbruger</w:t>
+      </w:r>
+      <w:r>
+        <w:t>en får en afstand, som afspejler den som han skal tilbagelægge, for at handle.</w:t>
       </w:r>
     </w:p>
     <w:p/>
     <w:p/>
+    <w:p>
+      <w:pPr>
+        <w:pStyle w:val="Heading2"/>
+      </w:pPr>
+      <w:bookmarkStart w:id="21" w:name="_Toc443577291"/>
+      <w:r>
+        <w:t>Kunne vise en kørselsvejledning mellem de forskellige forretninger, som der skal handles i</w:t>
+      </w:r>
+      <w:bookmarkEnd w:id="21"/>
+    </w:p>
+    <w:p>
+      <w:pPr>
+        <w:rPr>
+          <w:b/>
+        </w:rPr>
+      </w:pPr>
+      <w:r>
+        <w:rPr>
+          <w:b/>
+        </w:rPr>
+        <w:t>Beskrivelse:</w:t>
+      </w:r>
+    </w:p>
+    <w:p>
+      <w:r>
+        <w:t xml:space="preserve">Som en </w:t>
+      </w:r>
+      <w:r>
+        <w:t>forbruger</w:t>
+      </w:r>
+      <w:r>
+        <w:t xml:space="preserve"> a</w:t>
+      </w:r>
+      <w:r>
+        <w:t xml:space="preserve">f Pristjek220 vil jeg kunne se </w:t>
+      </w:r>
+      <w:r>
+        <w:t>hvilken vej jeg skal køre for at handle</w:t>
+      </w:r>
+      <w:r>
+        <w:t>, så hvis jeg er i en by hvor jeg ikke er kendt, kan jeg navigerer til forretningerne</w:t>
+      </w:r>
+      <w:r>
+        <w:t xml:space="preserve">. </w:t>
+      </w:r>
+    </w:p>
+    <w:p>
+      <w:pPr>
+        <w:rPr>
+          <w:b/>
+        </w:rPr>
+      </w:pPr>
+      <w:r>
+        <w:rPr>
+          <w:b/>
+        </w:rPr>
+        <w:t>Accepteringskriterier:</w:t>
+      </w:r>
+    </w:p>
+    <w:p>
+      <w:r>
+        <w:t xml:space="preserve">At </w:t>
+      </w:r>
+      <w:r>
+        <w:t>forbruger</w:t>
+      </w:r>
+      <w:r>
+        <w:t>en får en kørselsvejledning</w:t>
+      </w:r>
+      <w:r>
+        <w:t>, i form af et kort, som viser hvor han skal kører hen</w:t>
+      </w:r>
+      <w:r>
+        <w:t>, som afspejler den korteste vej mellem de forretninger han skal handle i.</w:t>
+      </w:r>
+    </w:p>
+    <w:p>
+      <w:r>
+        <w:t xml:space="preserve">At </w:t>
+      </w:r>
+      <w:r>
+        <w:t>forbruger</w:t>
+      </w:r>
+      <w:r>
+        <w:t>en, kan få kørselsvejledningen vedhæftet mailen.</w:t>
+      </w:r>
+    </w:p>
     <w:p/>
     <w:p>
       <w:pPr>
         <w:pStyle w:val="Heading2"/>
       </w:pPr>
-      <w:bookmarkStart w:id="109" w:name="_Toc443577288"/>
-      <w:r>
-        <w:t xml:space="preserve">Juster hvor vare skal købes efter </w:t>
-      </w:r>
-      <w:del w:id="110" w:author="Anders Meidahl" w:date="2016-02-28T13:39:00Z">
-        <w:r>
-          <w:delText xml:space="preserve">programmet </w:delText>
-        </w:r>
-      </w:del>
-      <w:ins w:id="111" w:author="Anders Meidahl" w:date="2016-02-28T13:39:00Z">
-        <w:r>
-          <w:t xml:space="preserve">Pristjek220 </w:t>
-        </w:r>
-      </w:ins>
-      <w:r>
-        <w:t>er kommet med et forslag</w:t>
-      </w:r>
-      <w:bookmarkEnd w:id="109"/>
+      <w:bookmarkStart w:id="22" w:name="_Toc443577294"/>
+      <w:r>
+        <w:t xml:space="preserve">Bekræftelse </w:t>
+      </w:r>
+      <w:r>
+        <w:t>af oprettelse/sletning af vare</w:t>
+      </w:r>
+      <w:bookmarkEnd w:id="22"/>
     </w:p>
     <w:p>
       <w:pPr>
@@ -1735,26 +1759,19 @@
     </w:p>
     <w:p>
       <w:r>
-        <w:t>Som en bruger af Pristjek220 vil jeg kunne justerer, for hver varer om jeg ønsker at købe dem i en anden forretning efter jeg har fået</w:t>
-      </w:r>
-      <w:r>
-        <w:t xml:space="preserve"> </w:t>
-      </w:r>
-      <w:del w:id="112" w:author="Anders Meidahl" w:date="2016-02-28T13:39:00Z">
-        <w:r>
-          <w:delText>programmets</w:delText>
-        </w:r>
-        <w:r>
-          <w:delText xml:space="preserve"> </w:delText>
-        </w:r>
-      </w:del>
-      <w:ins w:id="113" w:author="Anders Meidahl" w:date="2016-02-28T13:39:00Z">
-        <w:r>
-          <w:t xml:space="preserve">Pristjek220s </w:t>
-        </w:r>
-      </w:ins>
-      <w:r>
-        <w:t>forslag.</w:t>
+        <w:t xml:space="preserve">Som en </w:t>
+      </w:r>
+      <w:r>
+        <w:t>forretning</w:t>
+      </w:r>
+      <w:r>
+        <w:t>smanager af Pristjek220 vil jeg bekræfte om jeg ønsker at slette/oprette en vare</w:t>
+      </w:r>
+      <w:r>
+        <w:t>, så jeg er sikker på mit valg</w:t>
+      </w:r>
+      <w:r>
+        <w:t>.</w:t>
       </w:r>
     </w:p>
     <w:p>
@@ -1772,269 +1789,25 @@
     </w:p>
     <w:p>
       <w:r>
-        <w:t xml:space="preserve">At brugeren kan flytte varer fra en </w:t>
+        <w:t xml:space="preserve">At </w:t>
       </w:r>
       <w:r>
         <w:t>forretning</w:t>
       </w:r>
       <w:r>
-        <w:t xml:space="preserve"> til en anden på forslaget.</w:t>
-      </w:r>
-    </w:p>
-    <w:p>
-      <w:r>
-        <w:t xml:space="preserve">At når brugeren flytter varer fra en </w:t>
-      </w:r>
-      <w:r>
-        <w:t>forretning</w:t>
-      </w:r>
-      <w:r>
-        <w:t xml:space="preserve"> til en anden opdatere saldoen sig efter de nye priser.</w:t>
-      </w:r>
-    </w:p>
-    <w:p>
-      <w:r>
-        <w:t>At forretningen fører varen, hvis ikke skal brugeren gøres opmærksom.</w:t>
-      </w:r>
-    </w:p>
-    <w:p>
-      <w:r>
-        <w:t>At brugeren kan gøre det på en simpel måde, som drag and drop.</w:t>
+        <w:t>smanageren hver gang han opretter/sletter en vare vil blive bedt om at bekræfte.</w:t>
       </w:r>
     </w:p>
     <w:p/>
     <w:p>
       <w:pPr>
-        <w:pStyle w:val="Heading2"/>
-      </w:pPr>
-      <w:bookmarkStart w:id="114" w:name="_Toc443577290"/>
-      <w:r>
-        <w:t>Kunne bestemme afstanden der skal tilbagelægges for at købe varerne fra forslaget</w:t>
-      </w:r>
-      <w:bookmarkEnd w:id="114"/>
-    </w:p>
-    <w:p>
-      <w:pPr>
-        <w:rPr>
-          <w:b/>
-        </w:rPr>
-      </w:pPr>
-      <w:r>
-        <w:rPr>
-          <w:b/>
-        </w:rPr>
-        <w:t>Beskrivelse:</w:t>
-      </w:r>
-    </w:p>
-    <w:p>
-      <w:r>
-        <w:t>Som en bruger af Pristjek220 vil jeg kunne</w:t>
-      </w:r>
-      <w:ins w:id="115" w:author="Anders Meidahl" w:date="2016-02-28T13:43:00Z">
-        <w:r>
-          <w:t xml:space="preserve"> indtaste hvor jeg befinder mig, for så at</w:t>
-        </w:r>
-      </w:ins>
-      <w:r>
-        <w:t xml:space="preserve"> se hvor lang afstand jeg skal tilbagelægge for at handle, på de forskellige forslag</w:t>
-      </w:r>
-      <w:r>
-        <w:t>, så jeg har en ide om hvor lang tid det vil tage</w:t>
-      </w:r>
-      <w:r>
-        <w:t xml:space="preserve">. </w:t>
-      </w:r>
-    </w:p>
-    <w:p>
-      <w:pPr>
-        <w:rPr>
-          <w:b/>
-        </w:rPr>
-      </w:pPr>
-      <w:r>
-        <w:rPr>
-          <w:b/>
-        </w:rPr>
-        <w:t>Accepteringskriterier:</w:t>
-      </w:r>
-    </w:p>
-    <w:p>
-      <w:pPr>
-        <w:rPr>
-          <w:del w:id="116" w:author="Anders Meidahl" w:date="2016-02-28T13:44:00Z"/>
-        </w:rPr>
-      </w:pPr>
-      <w:del w:id="117" w:author="Anders Meidahl" w:date="2016-02-28T13:44:00Z">
-        <w:r>
-          <w:delText>At brugeren har indtastet hvor han befinder sig.</w:delText>
-        </w:r>
-      </w:del>
-    </w:p>
-    <w:p>
-      <w:r>
-        <w:t>At brugeren får en afstand, som afspejler den som han skal tilbagelægge, for at handle.</w:t>
-      </w:r>
-    </w:p>
-    <w:p/>
-    <w:p/>
-    <w:p>
-      <w:pPr>
-        <w:pStyle w:val="Heading2"/>
-      </w:pPr>
-      <w:bookmarkStart w:id="118" w:name="_Toc443577291"/>
-      <w:r>
-        <w:lastRenderedPageBreak/>
-        <w:t>Kunne vise en kørselsvejledning mellem de forskellige forretninger, som der skal handles i</w:t>
-      </w:r>
-      <w:bookmarkEnd w:id="118"/>
-    </w:p>
-    <w:p>
-      <w:pPr>
-        <w:rPr>
-          <w:b/>
-        </w:rPr>
-      </w:pPr>
-      <w:r>
-        <w:rPr>
-          <w:b/>
-        </w:rPr>
-        <w:t>Beskrivelse:</w:t>
-      </w:r>
-    </w:p>
-    <w:p>
-      <w:r>
-        <w:t>Som en bruger a</w:t>
-      </w:r>
-      <w:r>
-        <w:t xml:space="preserve">f Pristjek220 vil jeg kunne se </w:t>
-      </w:r>
-      <w:r>
-        <w:t>hvilken vej jeg skal køre for at handle</w:t>
-      </w:r>
-      <w:r>
-        <w:t>, så hvis jeg er i en by hvor jeg ikke er kendt, kan jeg navigerer til forretningerne</w:t>
-      </w:r>
-      <w:r>
-        <w:t xml:space="preserve">. </w:t>
-      </w:r>
-    </w:p>
-    <w:p>
-      <w:pPr>
-        <w:rPr>
-          <w:b/>
-        </w:rPr>
-      </w:pPr>
-      <w:r>
-        <w:rPr>
-          <w:b/>
-        </w:rPr>
-        <w:t>Accepteringskriterier:</w:t>
-      </w:r>
-    </w:p>
-    <w:p>
-      <w:pPr>
-        <w:rPr>
-          <w:del w:id="119" w:author="Anders Meidahl" w:date="2016-02-28T13:44:00Z"/>
-        </w:rPr>
-      </w:pPr>
-      <w:del w:id="120" w:author="Anders Meidahl" w:date="2016-02-28T13:44:00Z">
-        <w:r>
-          <w:delText>At brugeren har indtastet hvor han befinder sig.</w:delText>
-        </w:r>
-      </w:del>
-    </w:p>
-    <w:p>
-      <w:r>
-        <w:t>At brugeren får en kørselsvejledning, som afspejler den korteste vej mellem de forretninger han skal handle i.</w:t>
-      </w:r>
-    </w:p>
-    <w:p>
-      <w:r>
-        <w:t>At brugeren, kan få kørselsvejledningen vedhæftet mailen.</w:t>
-      </w:r>
-    </w:p>
-    <w:p/>
-    <w:p>
-      <w:pPr>
-        <w:pStyle w:val="Heading2"/>
-      </w:pPr>
-      <w:bookmarkStart w:id="121" w:name="_Toc443577294"/>
-      <w:del w:id="122" w:author="Anders Meidahl" w:date="2016-02-28T13:55:00Z">
-        <w:r>
-          <w:delText xml:space="preserve">Beskæftigelse </w:delText>
-        </w:r>
-      </w:del>
-      <w:ins w:id="123" w:author="Anders Meidahl" w:date="2016-02-28T13:55:00Z">
-        <w:r>
-          <w:t xml:space="preserve">Bekræftelse </w:t>
-        </w:r>
-      </w:ins>
-      <w:r>
-        <w:t>af oprettelse/sletning af vare</w:t>
-      </w:r>
-      <w:bookmarkEnd w:id="121"/>
-    </w:p>
-    <w:p>
-      <w:pPr>
-        <w:rPr>
-          <w:b/>
-        </w:rPr>
-      </w:pPr>
-      <w:r>
-        <w:rPr>
-          <w:b/>
-        </w:rPr>
-        <w:t>Beskrivelse:</w:t>
-      </w:r>
-    </w:p>
-    <w:p>
-      <w:r>
-        <w:t xml:space="preserve">Som en </w:t>
-      </w:r>
-      <w:r>
-        <w:t>forretning</w:t>
-      </w:r>
-      <w:r>
-        <w:t>smanager af Pristjek220 vil jeg bekræfte om jeg ønsker at slette/oprette en vare</w:t>
-      </w:r>
-      <w:r>
-        <w:t>, så jeg er sikker på mit valg</w:t>
-      </w:r>
-      <w:r>
-        <w:t>.</w:t>
-      </w:r>
-    </w:p>
-    <w:p>
-      <w:pPr>
-        <w:rPr>
-          <w:b/>
-        </w:rPr>
-      </w:pPr>
-      <w:r>
-        <w:rPr>
-          <w:b/>
-        </w:rPr>
-        <w:t>Accepteringskriterier:</w:t>
-      </w:r>
-    </w:p>
-    <w:p>
-      <w:r>
-        <w:t xml:space="preserve">At </w:t>
-      </w:r>
-      <w:r>
-        <w:t>forretning</w:t>
-      </w:r>
-      <w:r>
-        <w:t>smanageren hver gang han opretter/sletter en vare vil blive bedt om at bekræfte.</w:t>
-      </w:r>
-    </w:p>
-    <w:p/>
-    <w:p>
-      <w:pPr>
         <w:pStyle w:val="Heading1"/>
       </w:pPr>
       <w:r>
         <w:t>Ikke-funktionelle krav</w:t>
+      </w:r>
+      <w:r>
+        <w:t xml:space="preserve"> (Kvalitetskrav)</w:t>
       </w:r>
     </w:p>
     <w:p/>
@@ -2049,16 +1822,16 @@
       <w:r>
         <w:t xml:space="preserve">Generelle </w:t>
       </w:r>
-      <w:commentRangeStart w:id="124"/>
+      <w:commentRangeStart w:id="23"/>
       <w:r>
         <w:t>krav</w:t>
       </w:r>
-      <w:commentRangeEnd w:id="124"/>
+      <w:commentRangeEnd w:id="23"/>
       <w:r>
         <w:rPr>
           <w:rStyle w:val="CommentReference"/>
         </w:rPr>
-        <w:commentReference w:id="124"/>
+        <w:commentReference w:id="23"/>
       </w:r>
       <w:r>
         <w:t>:</w:t>
@@ -2076,24 +1849,8 @@
         <w:t>Tiden for at vise indkøbslistens priser og forretninger må ikke overstige 5</w:t>
       </w:r>
       <w:r>
-        <w:t xml:space="preserve"> </w:t>
-      </w:r>
-      <w:proofErr w:type="spellStart"/>
-      <w:r>
-        <w:t>sek</w:t>
-      </w:r>
-      <w:del w:id="125" w:author="Anders Meidahl" w:date="2016-02-28T13:56:00Z">
-        <w:r>
-          <w:delText xml:space="preserve">. </w:delText>
-        </w:r>
-        <w:r>
-          <w:delText xml:space="preserve">+/- 1 </w:delText>
-        </w:r>
-      </w:del>
-      <w:r>
-        <w:t>sek</w:t>
-      </w:r>
-      <w:proofErr w:type="spellEnd"/>
+        <w:t xml:space="preserve"> sek</w:t>
+      </w:r>
       <w:r>
         <w:t>.</w:t>
       </w:r>
@@ -2107,19 +1864,19 @@
         </w:numPr>
       </w:pPr>
       <w:r>
-        <w:t>Programmet skal starte op inden for 2</w:t>
+        <w:t xml:space="preserve">Programmet skal starte op inden for </w:t>
+      </w:r>
+      <w:r>
+        <w:t>5</w:t>
       </w:r>
       <w:r>
         <w:t xml:space="preserve"> sek. </w:t>
       </w:r>
       <w:r>
-        <w:t>+/- 1</w:t>
-      </w:r>
-      <w:r>
-        <w:t xml:space="preserve"> </w:t>
-      </w:r>
-      <w:r>
-        <w:t>sek.</w:t>
+        <w:t>95% af tiden</w:t>
+      </w:r>
+      <w:r>
+        <w:t>.</w:t>
       </w:r>
     </w:p>
     <w:p>
@@ -2133,30 +1890,15 @@
       <w:r>
         <w:t>Serveren skal</w:t>
       </w:r>
-      <w:ins w:id="126" w:author="Anders Meidahl" w:date="2016-02-28T11:59:00Z">
-        <w:r>
-          <w:t xml:space="preserve"> have en </w:t>
-        </w:r>
-        <w:proofErr w:type="spellStart"/>
-        <w:r>
-          <w:t>uptime</w:t>
-        </w:r>
-        <w:proofErr w:type="spellEnd"/>
-        <w:r>
-          <w:t xml:space="preserve"> på 95%</w:t>
-        </w:r>
-      </w:ins>
-      <w:del w:id="127" w:author="Anders Meidahl" w:date="2016-02-28T12:00:00Z">
-        <w:r>
-          <w:delText xml:space="preserve"> være oppe 24 timer i døgne</w:delText>
-        </w:r>
-        <w:r>
-          <w:delText>t</w:delText>
-        </w:r>
-        <w:r>
-          <w:delText xml:space="preserve"> +/- 1 time</w:delText>
-        </w:r>
-      </w:del>
+      <w:r>
+        <w:t xml:space="preserve"> have en </w:t>
+      </w:r>
+      <w:r>
+        <w:t>oppe tid</w:t>
+      </w:r>
+      <w:r>
+        <w:t xml:space="preserve"> på 95%</w:t>
+      </w:r>
       <w:r>
         <w:t>.</w:t>
       </w:r>
@@ -2193,15 +1935,7 @@
         <w:t>tørrelsen</w:t>
       </w:r>
       <w:r>
-        <w:t xml:space="preserve"> for teksten skal være 12</w:t>
-      </w:r>
-      <w:del w:id="128" w:author="Anders Meidahl" w:date="2016-02-28T11:57:00Z">
-        <w:r>
-          <w:delText xml:space="preserve"> +/-1</w:delText>
-        </w:r>
-      </w:del>
-      <w:r>
-        <w:t>.</w:t>
+        <w:t xml:space="preserve"> for teksten skal være 12.</w:t>
       </w:r>
     </w:p>
     <w:p>
@@ -2243,27 +1977,11 @@
         </w:numPr>
       </w:pPr>
       <w:r>
-        <w:t xml:space="preserve">Maksimum tid for mailen er sendt </w:t>
-      </w:r>
-      <w:del w:id="129" w:author="Anders Meidahl" w:date="2016-02-28T11:58:00Z">
-        <w:r>
-          <w:delText xml:space="preserve">til den er modtaget er </w:delText>
-        </w:r>
-      </w:del>
-      <w:r>
-        <w:t>30</w:t>
+        <w:t>Maksimum tid for mailen er sendt 30</w:t>
       </w:r>
       <w:r>
         <w:t xml:space="preserve"> sek.</w:t>
       </w:r>
-      <w:del w:id="130" w:author="Anders Meidahl" w:date="2016-02-28T11:58:00Z">
-        <w:r>
-          <w:delText xml:space="preserve"> </w:delText>
-        </w:r>
-        <w:r>
-          <w:delText>+/- 1 sek.</w:delText>
-        </w:r>
-      </w:del>
     </w:p>
     <w:p>
       <w:pPr>
@@ -2309,15 +2027,7 @@
         <w:t>Fontstørrelsen</w:t>
       </w:r>
       <w:r>
-        <w:t xml:space="preserve"> for teksten skal være minimum 10</w:t>
-      </w:r>
-      <w:del w:id="131" w:author="Anders Meidahl" w:date="2016-02-28T11:58:00Z">
-        <w:r>
-          <w:delText xml:space="preserve"> +/-1</w:delText>
-        </w:r>
-      </w:del>
-      <w:r>
-        <w:t>.</w:t>
+        <w:t xml:space="preserve"> for teksten skal være minimum 10.</w:t>
       </w:r>
     </w:p>
     <w:p>
@@ -2358,21 +2068,9 @@
           <w:numId w:val="1"/>
         </w:numPr>
       </w:pPr>
-      <w:del w:id="132" w:author="Anders Meidahl" w:date="2016-02-28T11:59:00Z">
-        <w:r>
-          <w:delText xml:space="preserve">Koder </w:delText>
-        </w:r>
-      </w:del>
-      <w:ins w:id="133" w:author="Anders Meidahl" w:date="2016-02-28T11:59:00Z">
-        <w:r>
-          <w:t>Password, der ligger i databasen, skal være krypteret</w:t>
-        </w:r>
-      </w:ins>
-      <w:del w:id="134" w:author="Anders Meidahl" w:date="2016-02-28T11:59:00Z">
-        <w:r>
-          <w:delText>skal krypteres i databasen</w:delText>
-        </w:r>
-      </w:del>
+      <w:r>
+        <w:t>Password, der ligger i databasen, skal være krypteret</w:t>
+      </w:r>
       <w:r>
         <w:t>.</w:t>
       </w:r>
@@ -2399,8 +2097,8 @@
       </w:r>
     </w:p>
     <w:sectPr>
-      <w:headerReference w:type="default" r:id="rId10"/>
-      <w:footerReference w:type="default" r:id="rId11"/>
+      <w:headerReference w:type="default" r:id="rId12"/>
+      <w:footerReference w:type="default" r:id="rId13"/>
       <w:pgSz w:w="11906" w:h="16838"/>
       <w:pgMar w:top="1701" w:right="1134" w:bottom="1701" w:left="1134" w:header="708" w:footer="708" w:gutter="0"/>
       <w:cols w:space="708"/>
@@ -2412,42 +2110,7 @@
 
 <file path=word/comments.xml><?xml version="1.0" encoding="utf-8"?>
 <w:comments xmlns:wpc="http://schemas.microsoft.com/office/word/2010/wordprocessingCanvas" xmlns:mc="http://schemas.openxmlformats.org/markup-compatibility/2006" xmlns:o="urn:schemas-microsoft-com:office:office" xmlns:r="http://schemas.openxmlformats.org/officeDocument/2006/relationships" xmlns:m="http://schemas.openxmlformats.org/officeDocument/2006/math" xmlns:v="urn:schemas-microsoft-com:vml" xmlns:wp14="http://schemas.microsoft.com/office/word/2010/wordprocessingDrawing" xmlns:wp="http://schemas.openxmlformats.org/drawingml/2006/wordprocessingDrawing" xmlns:w10="urn:schemas-microsoft-com:office:word" xmlns:w="http://schemas.openxmlformats.org/wordprocessingml/2006/main" xmlns:w14="http://schemas.microsoft.com/office/word/2010/wordml" xmlns:w15="http://schemas.microsoft.com/office/word/2012/wordml" xmlns:wpg="http://schemas.microsoft.com/office/word/2010/wordprocessingGroup" xmlns:wpi="http://schemas.microsoft.com/office/word/2010/wordprocessingInk" xmlns:wne="http://schemas.microsoft.com/office/word/2006/wordml" xmlns:wps="http://schemas.microsoft.com/office/word/2010/wordprocessingShape" mc:Ignorable="w14 w15 wp14">
-  <w:comment w:id="2" w:author="Anders Meidahl" w:date="2016-02-28T14:05:00Z" w:initials="AM">
-    <w:p>
-      <w:pPr>
-        <w:rPr>
-          <w:color w:val="FF0000"/>
-          <w:u w:val="single"/>
-        </w:rPr>
-      </w:pPr>
-      <w:r>
-        <w:rPr>
-          <w:rStyle w:val="CommentReference"/>
-        </w:rPr>
-        <w:annotationRef/>
-      </w:r>
-      <w:r>
-        <w:rPr>
-          <w:color w:val="FF0000"/>
-          <w:u w:val="single"/>
-        </w:rPr>
-        <w:t>Aktør kontekst diagram</w:t>
-      </w:r>
-      <w:r>
-        <w:rPr>
-          <w:color w:val="FF0000"/>
-          <w:u w:val="single"/>
-        </w:rPr>
-        <w:t xml:space="preserve"> evt.</w:t>
-      </w:r>
-    </w:p>
-    <w:p>
-      <w:pPr>
-        <w:pStyle w:val="CommentText"/>
-      </w:pPr>
-    </w:p>
-  </w:comment>
-  <w:comment w:id="124" w:author="Anders Meidahl" w:date="2016-02-28T13:57:00Z" w:initials="AM">
+  <w:comment w:id="23" w:author="Anders Meidahl" w:date="2016-02-28T13:57:00Z" w:initials="AM">
     <w:p>
       <w:pPr>
         <w:pStyle w:val="CommentText"/>
@@ -2468,7 +2131,6 @@
 
 <file path=word/commentsExtended.xml><?xml version="1.0" encoding="utf-8"?>
 <w15:commentsEx xmlns:wpc="http://schemas.microsoft.com/office/word/2010/wordprocessingCanvas" xmlns:mc="http://schemas.openxmlformats.org/markup-compatibility/2006" xmlns:o="urn:schemas-microsoft-com:office:office" xmlns:r="http://schemas.openxmlformats.org/officeDocument/2006/relationships" xmlns:m="http://schemas.openxmlformats.org/officeDocument/2006/math" xmlns:v="urn:schemas-microsoft-com:vml" xmlns:wp14="http://schemas.microsoft.com/office/word/2010/wordprocessingDrawing" xmlns:wp="http://schemas.openxmlformats.org/drawingml/2006/wordprocessingDrawing" xmlns:w10="urn:schemas-microsoft-com:office:word" xmlns:w="http://schemas.openxmlformats.org/wordprocessingml/2006/main" xmlns:w14="http://schemas.microsoft.com/office/word/2010/wordml" xmlns:w15="http://schemas.microsoft.com/office/word/2012/wordml" xmlns:wpg="http://schemas.microsoft.com/office/word/2010/wordprocessingGroup" xmlns:wpi="http://schemas.microsoft.com/office/word/2010/wordprocessingInk" xmlns:wne="http://schemas.microsoft.com/office/word/2006/wordml" xmlns:wps="http://schemas.microsoft.com/office/word/2010/wordprocessingShape" mc:Ignorable="w14 w15 wp14">
-  <w15:commentEx w15:paraId="70CE6039" w15:done="0"/>
   <w15:commentEx w15:paraId="384E4E23" w15:done="0"/>
 </w15:commentsEx>
 </file>
@@ -2559,7 +2221,7 @@
                 <w:bCs/>
                 <w:noProof/>
               </w:rPr>
-              <w:t>7</w:t>
+              <w:t>2</w:t>
             </w:r>
             <w:r>
               <w:rPr>
@@ -2778,9 +2440,9 @@
     </w:lvl>
   </w:abstractNum>
   <w:abstractNum w:abstractNumId="1" w15:restartNumberingAfterBreak="0">
-    <w:nsid w:val="60531F5A"/>
+    <w:nsid w:val="29A26A51"/>
     <w:multiLevelType w:val="multilevel"/>
-    <w:tmpl w:val="E80C9384"/>
+    <w:tmpl w:val="04060025"/>
     <w:lvl w:ilvl="0">
       <w:start w:val="1"/>
       <w:numFmt w:val="decimal"/>
@@ -2800,8 +2462,100 @@
       <w:pPr>
         <w:ind w:left="576" w:hanging="576"/>
       </w:pPr>
+    </w:lvl>
+    <w:lvl w:ilvl="2">
+      <w:start w:val="1"/>
+      <w:numFmt w:val="decimal"/>
+      <w:pStyle w:val="Heading3"/>
+      <w:lvlText w:val="%1.%2.%3"/>
+      <w:lvlJc w:val="left"/>
+      <w:pPr>
+        <w:ind w:left="720" w:hanging="720"/>
+      </w:pPr>
+    </w:lvl>
+    <w:lvl w:ilvl="3">
+      <w:start w:val="1"/>
+      <w:numFmt w:val="decimal"/>
+      <w:pStyle w:val="Heading4"/>
+      <w:lvlText w:val="%1.%2.%3.%4"/>
+      <w:lvlJc w:val="left"/>
+      <w:pPr>
+        <w:ind w:left="864" w:hanging="864"/>
+      </w:pPr>
+    </w:lvl>
+    <w:lvl w:ilvl="4">
+      <w:start w:val="1"/>
+      <w:numFmt w:val="decimal"/>
+      <w:pStyle w:val="Heading5"/>
+      <w:lvlText w:val="%1.%2.%3.%4.%5"/>
+      <w:lvlJc w:val="left"/>
+      <w:pPr>
+        <w:ind w:left="1008" w:hanging="1008"/>
+      </w:pPr>
+    </w:lvl>
+    <w:lvl w:ilvl="5">
+      <w:start w:val="1"/>
+      <w:numFmt w:val="decimal"/>
+      <w:pStyle w:val="Heading6"/>
+      <w:lvlText w:val="%1.%2.%3.%4.%5.%6"/>
+      <w:lvlJc w:val="left"/>
+      <w:pPr>
+        <w:ind w:left="1152" w:hanging="1152"/>
+      </w:pPr>
+    </w:lvl>
+    <w:lvl w:ilvl="6">
+      <w:start w:val="1"/>
+      <w:numFmt w:val="decimal"/>
+      <w:pStyle w:val="Heading7"/>
+      <w:lvlText w:val="%1.%2.%3.%4.%5.%6.%7"/>
+      <w:lvlJc w:val="left"/>
+      <w:pPr>
+        <w:ind w:left="1296" w:hanging="1296"/>
+      </w:pPr>
+    </w:lvl>
+    <w:lvl w:ilvl="7">
+      <w:start w:val="1"/>
+      <w:numFmt w:val="decimal"/>
+      <w:pStyle w:val="Heading8"/>
+      <w:lvlText w:val="%1.%2.%3.%4.%5.%6.%7.%8"/>
+      <w:lvlJc w:val="left"/>
+      <w:pPr>
+        <w:ind w:left="1440" w:hanging="1440"/>
+      </w:pPr>
+    </w:lvl>
+    <w:lvl w:ilvl="8">
+      <w:start w:val="1"/>
+      <w:numFmt w:val="decimal"/>
+      <w:pStyle w:val="Heading9"/>
+      <w:lvlText w:val="%1.%2.%3.%4.%5.%6.%7.%8.%9"/>
+      <w:lvlJc w:val="left"/>
+      <w:pPr>
+        <w:ind w:left="1584" w:hanging="1584"/>
+      </w:pPr>
+    </w:lvl>
+  </w:abstractNum>
+  <w:abstractNum w:abstractNumId="2" w15:restartNumberingAfterBreak="0">
+    <w:nsid w:val="60531F5A"/>
+    <w:multiLevelType w:val="multilevel"/>
+    <w:tmpl w:val="0406001F"/>
+    <w:lvl w:ilvl="0">
+      <w:start w:val="1"/>
+      <w:numFmt w:val="decimal"/>
+      <w:lvlText w:val="%1."/>
+      <w:lvlJc w:val="left"/>
+      <w:pPr>
+        <w:ind w:left="360" w:hanging="360"/>
+      </w:pPr>
+    </w:lvl>
+    <w:lvl w:ilvl="1">
+      <w:start w:val="1"/>
+      <w:numFmt w:val="decimal"/>
+      <w:lvlText w:val="%1.%2."/>
+      <w:lvlJc w:val="left"/>
+      <w:pPr>
+        <w:ind w:left="792" w:hanging="432"/>
+      </w:pPr>
       <w:rPr>
-        <w:rFonts w:ascii="Times New Roman" w:hAnsi="Times New Roman" w:cs="Times New Roman"/>
         <w:b w:val="0"/>
         <w:bCs w:val="0"/>
         <w:i w:val="0"/>
@@ -2861,75 +2615,68 @@
     <w:lvl w:ilvl="2">
       <w:start w:val="1"/>
       <w:numFmt w:val="decimal"/>
-      <w:pStyle w:val="Heading3"/>
-      <w:lvlText w:val="%1.%2.%3"/>
-      <w:lvlJc w:val="left"/>
-      <w:pPr>
-        <w:ind w:left="720" w:hanging="720"/>
+      <w:lvlText w:val="%1.%2.%3."/>
+      <w:lvlJc w:val="left"/>
+      <w:pPr>
+        <w:ind w:left="1224" w:hanging="504"/>
       </w:pPr>
     </w:lvl>
     <w:lvl w:ilvl="3">
       <w:start w:val="1"/>
       <w:numFmt w:val="decimal"/>
-      <w:pStyle w:val="Heading4"/>
-      <w:lvlText w:val="%1.%2.%3.%4"/>
-      <w:lvlJc w:val="left"/>
-      <w:pPr>
-        <w:ind w:left="864" w:hanging="864"/>
+      <w:lvlText w:val="%1.%2.%3.%4."/>
+      <w:lvlJc w:val="left"/>
+      <w:pPr>
+        <w:ind w:left="1728" w:hanging="648"/>
       </w:pPr>
     </w:lvl>
     <w:lvl w:ilvl="4">
       <w:start w:val="1"/>
       <w:numFmt w:val="decimal"/>
-      <w:pStyle w:val="Heading5"/>
-      <w:lvlText w:val="%1.%2.%3.%4.%5"/>
-      <w:lvlJc w:val="left"/>
-      <w:pPr>
-        <w:ind w:left="1008" w:hanging="1008"/>
+      <w:lvlText w:val="%1.%2.%3.%4.%5."/>
+      <w:lvlJc w:val="left"/>
+      <w:pPr>
+        <w:ind w:left="2232" w:hanging="792"/>
       </w:pPr>
     </w:lvl>
     <w:lvl w:ilvl="5">
       <w:start w:val="1"/>
       <w:numFmt w:val="decimal"/>
-      <w:pStyle w:val="Heading6"/>
-      <w:lvlText w:val="%1.%2.%3.%4.%5.%6"/>
-      <w:lvlJc w:val="left"/>
-      <w:pPr>
-        <w:ind w:left="1152" w:hanging="1152"/>
+      <w:lvlText w:val="%1.%2.%3.%4.%5.%6."/>
+      <w:lvlJc w:val="left"/>
+      <w:pPr>
+        <w:ind w:left="2736" w:hanging="936"/>
       </w:pPr>
     </w:lvl>
     <w:lvl w:ilvl="6">
       <w:start w:val="1"/>
       <w:numFmt w:val="decimal"/>
-      <w:pStyle w:val="Heading7"/>
-      <w:lvlText w:val="%1.%2.%3.%4.%5.%6.%7"/>
-      <w:lvlJc w:val="left"/>
-      <w:pPr>
-        <w:ind w:left="1296" w:hanging="1296"/>
+      <w:lvlText w:val="%1.%2.%3.%4.%5.%6.%7."/>
+      <w:lvlJc w:val="left"/>
+      <w:pPr>
+        <w:ind w:left="3240" w:hanging="1080"/>
       </w:pPr>
     </w:lvl>
     <w:lvl w:ilvl="7">
       <w:start w:val="1"/>
       <w:numFmt w:val="decimal"/>
-      <w:pStyle w:val="Heading8"/>
-      <w:lvlText w:val="%1.%2.%3.%4.%5.%6.%7.%8"/>
-      <w:lvlJc w:val="left"/>
-      <w:pPr>
-        <w:ind w:left="1440" w:hanging="1440"/>
+      <w:lvlText w:val="%1.%2.%3.%4.%5.%6.%7.%8."/>
+      <w:lvlJc w:val="left"/>
+      <w:pPr>
+        <w:ind w:left="3744" w:hanging="1224"/>
       </w:pPr>
     </w:lvl>
     <w:lvl w:ilvl="8">
       <w:start w:val="1"/>
       <w:numFmt w:val="decimal"/>
-      <w:pStyle w:val="Heading9"/>
-      <w:lvlText w:val="%1.%2.%3.%4.%5.%6.%7.%8.%9"/>
-      <w:lvlJc w:val="left"/>
-      <w:pPr>
-        <w:ind w:left="1584" w:hanging="1584"/>
+      <w:lvlText w:val="%1.%2.%3.%4.%5.%6.%7.%8.%9."/>
+      <w:lvlJc w:val="left"/>
+      <w:pPr>
+        <w:ind w:left="4320" w:hanging="1440"/>
       </w:pPr>
     </w:lvl>
   </w:abstractNum>
-  <w:abstractNum w:abstractNumId="2" w15:restartNumberingAfterBreak="0">
+  <w:abstractNum w:abstractNumId="3" w15:restartNumberingAfterBreak="0">
     <w:nsid w:val="62756202"/>
     <w:multiLevelType w:val="hybridMultilevel"/>
     <w:tmpl w:val="00423444"/>
@@ -3041,7 +2788,7 @@
       </w:rPr>
     </w:lvl>
   </w:abstractNum>
-  <w:abstractNum w:abstractNumId="3" w15:restartNumberingAfterBreak="0">
+  <w:abstractNum w:abstractNumId="4" w15:restartNumberingAfterBreak="0">
     <w:nsid w:val="71D71774"/>
     <w:multiLevelType w:val="hybridMultilevel"/>
     <w:tmpl w:val="F7D654A0"/>
@@ -3154,93 +2901,93 @@
       </w:rPr>
     </w:lvl>
   </w:abstractNum>
-  <w:abstractNum w:abstractNumId="4" w15:restartNumberingAfterBreak="0">
+  <w:abstractNum w:abstractNumId="5" w15:restartNumberingAfterBreak="0">
     <w:nsid w:val="78C02829"/>
     <w:multiLevelType w:val="multilevel"/>
-    <w:tmpl w:val="0406001F"/>
+    <w:tmpl w:val="CCFC6E1E"/>
     <w:lvl w:ilvl="0">
       <w:start w:val="1"/>
       <w:numFmt w:val="decimal"/>
-      <w:lvlText w:val="%1."/>
-      <w:lvlJc w:val="left"/>
-      <w:pPr>
-        <w:ind w:left="360" w:hanging="360"/>
+      <w:lvlText w:val="%1"/>
+      <w:lvlJc w:val="left"/>
+      <w:pPr>
+        <w:ind w:left="432" w:hanging="432"/>
       </w:pPr>
     </w:lvl>
     <w:lvl w:ilvl="1">
       <w:start w:val="1"/>
       <w:numFmt w:val="decimal"/>
-      <w:lvlText w:val="%1.%2."/>
-      <w:lvlJc w:val="left"/>
-      <w:pPr>
-        <w:ind w:left="792" w:hanging="432"/>
+      <w:lvlText w:val="%1.%2"/>
+      <w:lvlJc w:val="left"/>
+      <w:pPr>
+        <w:ind w:left="576" w:hanging="576"/>
       </w:pPr>
     </w:lvl>
     <w:lvl w:ilvl="2">
       <w:start w:val="1"/>
       <w:numFmt w:val="decimal"/>
-      <w:lvlText w:val="%1.%2.%3."/>
-      <w:lvlJc w:val="left"/>
-      <w:pPr>
-        <w:ind w:left="1224" w:hanging="504"/>
+      <w:lvlText w:val="%1.%2.%3"/>
+      <w:lvlJc w:val="left"/>
+      <w:pPr>
+        <w:ind w:left="720" w:hanging="720"/>
       </w:pPr>
     </w:lvl>
     <w:lvl w:ilvl="3">
       <w:start w:val="1"/>
       <w:numFmt w:val="decimal"/>
-      <w:lvlText w:val="%1.%2.%3.%4."/>
-      <w:lvlJc w:val="left"/>
-      <w:pPr>
-        <w:ind w:left="1728" w:hanging="648"/>
+      <w:lvlText w:val="%1.%2.%3.%4"/>
+      <w:lvlJc w:val="left"/>
+      <w:pPr>
+        <w:ind w:left="864" w:hanging="864"/>
       </w:pPr>
     </w:lvl>
     <w:lvl w:ilvl="4">
       <w:start w:val="1"/>
       <w:numFmt w:val="decimal"/>
-      <w:lvlText w:val="%1.%2.%3.%4.%5."/>
-      <w:lvlJc w:val="left"/>
-      <w:pPr>
-        <w:ind w:left="2232" w:hanging="792"/>
+      <w:lvlText w:val="%1.%2.%3.%4.%5"/>
+      <w:lvlJc w:val="left"/>
+      <w:pPr>
+        <w:ind w:left="1008" w:hanging="1008"/>
       </w:pPr>
     </w:lvl>
     <w:lvl w:ilvl="5">
       <w:start w:val="1"/>
       <w:numFmt w:val="decimal"/>
-      <w:lvlText w:val="%1.%2.%3.%4.%5.%6."/>
-      <w:lvlJc w:val="left"/>
-      <w:pPr>
-        <w:ind w:left="2736" w:hanging="936"/>
+      <w:lvlText w:val="%1.%2.%3.%4.%5.%6"/>
+      <w:lvlJc w:val="left"/>
+      <w:pPr>
+        <w:ind w:left="1152" w:hanging="1152"/>
       </w:pPr>
     </w:lvl>
     <w:lvl w:ilvl="6">
       <w:start w:val="1"/>
       <w:numFmt w:val="decimal"/>
-      <w:lvlText w:val="%1.%2.%3.%4.%5.%6.%7."/>
-      <w:lvlJc w:val="left"/>
-      <w:pPr>
-        <w:ind w:left="3240" w:hanging="1080"/>
+      <w:lvlText w:val="%1.%2.%3.%4.%5.%6.%7"/>
+      <w:lvlJc w:val="left"/>
+      <w:pPr>
+        <w:ind w:left="1296" w:hanging="1296"/>
       </w:pPr>
     </w:lvl>
     <w:lvl w:ilvl="7">
       <w:start w:val="1"/>
       <w:numFmt w:val="decimal"/>
-      <w:lvlText w:val="%1.%2.%3.%4.%5.%6.%7.%8."/>
-      <w:lvlJc w:val="left"/>
-      <w:pPr>
-        <w:ind w:left="3744" w:hanging="1224"/>
+      <w:lvlText w:val="%1.%2.%3.%4.%5.%6.%7.%8"/>
+      <w:lvlJc w:val="left"/>
+      <w:pPr>
+        <w:ind w:left="1440" w:hanging="1440"/>
       </w:pPr>
     </w:lvl>
     <w:lvl w:ilvl="8">
       <w:start w:val="1"/>
       <w:numFmt w:val="decimal"/>
-      <w:lvlText w:val="%1.%2.%3.%4.%5.%6.%7.%8.%9."/>
-      <w:lvlJc w:val="left"/>
-      <w:pPr>
-        <w:ind w:left="4320" w:hanging="1440"/>
+      <w:lvlText w:val="%1.%2.%3.%4.%5.%6.%7.%8.%9"/>
+      <w:lvlJc w:val="left"/>
+      <w:pPr>
+        <w:ind w:left="1584" w:hanging="1584"/>
       </w:pPr>
     </w:lvl>
   </w:abstractNum>
-  <w:abstractNum w:abstractNumId="5" w15:restartNumberingAfterBreak="0">
+  <w:abstractNum w:abstractNumId="6" w15:restartNumberingAfterBreak="0">
     <w:nsid w:val="7D951290"/>
     <w:multiLevelType w:val="hybridMultilevel"/>
     <w:tmpl w:val="C78E3A22"/>
@@ -3357,22 +3104,25 @@
     <w:abstractNumId w:val="0"/>
   </w:num>
   <w:num w:numId="2">
+    <w:abstractNumId w:val="3"/>
+  </w:num>
+  <w:num w:numId="3">
+    <w:abstractNumId w:val="6"/>
+  </w:num>
+  <w:num w:numId="4">
     <w:abstractNumId w:val="2"/>
   </w:num>
-  <w:num w:numId="3">
+  <w:num w:numId="5">
     <w:abstractNumId w:val="5"/>
   </w:num>
-  <w:num w:numId="4">
-    <w:abstractNumId w:val="1"/>
+  <w:num w:numId="6">
+    <w:abstractNumId w:val="2"/>
   </w:num>
-  <w:num w:numId="5">
+  <w:num w:numId="7">
     <w:abstractNumId w:val="4"/>
   </w:num>
-  <w:num w:numId="6">
+  <w:num w:numId="8">
     <w:abstractNumId w:val="1"/>
-  </w:num>
-  <w:num w:numId="7">
-    <w:abstractNumId w:val="3"/>
   </w:num>
 </w:numbering>
 </file>
@@ -3787,12 +3537,12 @@
     <w:link w:val="Heading1Char"/>
     <w:uiPriority w:val="9"/>
     <w:qFormat/>
-    <w:rsid w:val="002362B3"/>
+    <w:rsid w:val="00324B0E"/>
     <w:pPr>
       <w:keepNext/>
       <w:keepLines/>
       <w:numPr>
-        <w:numId w:val="4"/>
+        <w:numId w:val="8"/>
       </w:numPr>
       <w:spacing w:before="240" w:after="0"/>
       <w:outlineLvl w:val="0"/>
@@ -3812,13 +3562,13 @@
     <w:uiPriority w:val="9"/>
     <w:unhideWhenUsed/>
     <w:qFormat/>
-    <w:rsid w:val="008B2BFD"/>
+    <w:rsid w:val="00324B0E"/>
     <w:pPr>
       <w:keepNext/>
       <w:keepLines/>
       <w:numPr>
         <w:ilvl w:val="1"/>
-        <w:numId w:val="4"/>
+        <w:numId w:val="8"/>
       </w:numPr>
       <w:spacing w:before="40" w:after="0"/>
       <w:outlineLvl w:val="1"/>
@@ -3844,7 +3594,7 @@
       <w:keepLines/>
       <w:numPr>
         <w:ilvl w:val="2"/>
-        <w:numId w:val="4"/>
+        <w:numId w:val="8"/>
       </w:numPr>
       <w:spacing w:before="40" w:after="0"/>
       <w:outlineLvl w:val="2"/>
@@ -3871,7 +3621,7 @@
       <w:keepLines/>
       <w:numPr>
         <w:ilvl w:val="3"/>
-        <w:numId w:val="4"/>
+        <w:numId w:val="8"/>
       </w:numPr>
       <w:spacing w:before="40" w:after="0"/>
       <w:outlineLvl w:val="3"/>
@@ -3898,7 +3648,7 @@
       <w:keepLines/>
       <w:numPr>
         <w:ilvl w:val="4"/>
-        <w:numId w:val="4"/>
+        <w:numId w:val="8"/>
       </w:numPr>
       <w:spacing w:before="40" w:after="0"/>
       <w:outlineLvl w:val="4"/>
@@ -3923,7 +3673,7 @@
       <w:keepLines/>
       <w:numPr>
         <w:ilvl w:val="5"/>
-        <w:numId w:val="4"/>
+        <w:numId w:val="8"/>
       </w:numPr>
       <w:spacing w:before="40" w:after="0"/>
       <w:outlineLvl w:val="5"/>
@@ -3948,7 +3698,7 @@
       <w:keepLines/>
       <w:numPr>
         <w:ilvl w:val="6"/>
-        <w:numId w:val="4"/>
+        <w:numId w:val="8"/>
       </w:numPr>
       <w:spacing w:before="40" w:after="0"/>
       <w:outlineLvl w:val="6"/>
@@ -3975,7 +3725,7 @@
       <w:keepLines/>
       <w:numPr>
         <w:ilvl w:val="7"/>
-        <w:numId w:val="4"/>
+        <w:numId w:val="8"/>
       </w:numPr>
       <w:spacing w:before="40" w:after="0"/>
       <w:outlineLvl w:val="7"/>
@@ -4002,7 +3752,7 @@
       <w:keepLines/>
       <w:numPr>
         <w:ilvl w:val="8"/>
-        <w:numId w:val="4"/>
+        <w:numId w:val="8"/>
       </w:numPr>
       <w:spacing w:before="40" w:after="0"/>
       <w:outlineLvl w:val="8"/>
@@ -4093,7 +3843,7 @@
     <w:basedOn w:val="DefaultParagraphFont"/>
     <w:link w:val="Heading2"/>
     <w:uiPriority w:val="9"/>
-    <w:rsid w:val="008B2BFD"/>
+    <w:rsid w:val="00324B0E"/>
     <w:rPr>
       <w:rFonts w:asciiTheme="majorHAnsi" w:eastAsiaTheme="majorEastAsia" w:hAnsiTheme="majorHAnsi" w:cstheme="majorBidi"/>
       <w:color w:val="2E74B5" w:themeColor="accent1" w:themeShade="BF"/>
@@ -4106,7 +3856,7 @@
     <w:basedOn w:val="DefaultParagraphFont"/>
     <w:link w:val="Heading1"/>
     <w:uiPriority w:val="9"/>
-    <w:rsid w:val="002362B3"/>
+    <w:rsid w:val="00324B0E"/>
     <w:rPr>
       <w:rFonts w:asciiTheme="majorHAnsi" w:eastAsiaTheme="majorEastAsia" w:hAnsiTheme="majorHAnsi" w:cstheme="majorBidi"/>
       <w:color w:val="2E74B5" w:themeColor="accent1" w:themeShade="BF"/>
@@ -4123,6 +3873,9 @@
     <w:qFormat/>
     <w:rsid w:val="002362B3"/>
     <w:pPr>
+      <w:numPr>
+        <w:numId w:val="5"/>
+      </w:numPr>
       <w:outlineLvl w:val="9"/>
     </w:pPr>
     <w:rPr>
@@ -4703,7 +4456,7 @@
 </file>
 
 <file path=customXml/itemProps1.xml><?xml version="1.0" encoding="utf-8"?>
-<ds:datastoreItem xmlns:ds="http://schemas.openxmlformats.org/officeDocument/2006/customXml" ds:itemID="{BF673691-1608-474B-B46D-E925C1492845}">
+<ds:datastoreItem xmlns:ds="http://schemas.openxmlformats.org/officeDocument/2006/customXml" ds:itemID="{BAF927ED-7610-4D43-8A4A-27D262A1B1EB}">
   <ds:schemaRefs>
     <ds:schemaRef ds:uri="http://schemas.openxmlformats.org/officeDocument/2006/bibliography"/>
   </ds:schemaRefs>

</xml_diff>

<commit_message>
OPdateret delete af New vare
</commit_message>
<xml_diff>
--- a/Kravspec/Kravspec.docx
+++ b/Kravspec/Kravspec.docx
@@ -7,11 +7,9 @@
         <w:pStyle w:val="Title"/>
         <w:jc w:val="center"/>
       </w:pPr>
-      <w:proofErr w:type="spellStart"/>
       <w:r>
         <w:t>Kravspec</w:t>
       </w:r>
-      <w:proofErr w:type="spellEnd"/>
     </w:p>
     <w:p>
       <w:pPr>
@@ -27,8 +25,8 @@
       <w:pPr>
         <w:pStyle w:val="Heading1"/>
       </w:pPr>
-      <w:bookmarkStart w:id="0" w:name="_Toc443577273"/>
-      <w:bookmarkStart w:id="1" w:name="_Toc443577272"/>
+      <w:bookmarkStart w:id="0" w:name="_Toc443577272"/>
+      <w:bookmarkStart w:id="1" w:name="_Toc443577273"/>
       <w:r>
         <w:t>Aktør beskrivelse</w:t>
       </w:r>
@@ -58,10 +56,10 @@
             <v:path o:extrusionok="f" gradientshapeok="t" o:connecttype="rect"/>
             <o:lock v:ext="edit" aspectratio="t"/>
           </v:shapetype>
-          <v:shape id="_x0000_i1025" type="#_x0000_t75" style="width:331.5pt;height:252pt" o:ole="">
+          <v:shape id="_x0000_i1025" type="#_x0000_t75" style="width:331.45pt;height:252pt" o:ole="">
             <v:imagedata r:id="rId8" o:title=""/>
           </v:shape>
-          <o:OLEObject Type="Embed" ProgID="Visio.Drawing.15" ShapeID="_x0000_i1025" DrawAspect="Content" ObjectID="_1518352496" r:id="rId9"/>
+          <o:OLEObject Type="Embed" ProgID="Visio.Drawing.15" ShapeID="_x0000_i1025" DrawAspect="Content" ObjectID="_1518513921" r:id="rId9"/>
         </w:object>
       </w:r>
     </w:p>
@@ -73,24 +71,14 @@
       <w:r>
         <w:t xml:space="preserve">Figur </w:t>
       </w:r>
-      <w:r>
-        <w:fldChar w:fldCharType="begin"/>
-      </w:r>
-      <w:r>
-        <w:instrText xml:space="preserve"> SEQ Figur \* ARABIC </w:instrText>
-      </w:r>
-      <w:r>
-        <w:fldChar w:fldCharType="separate"/>
-      </w:r>
-      <w:r>
-        <w:rPr>
-          <w:noProof/>
-        </w:rPr>
-        <w:t>1</w:t>
-      </w:r>
-      <w:r>
-        <w:fldChar w:fldCharType="end"/>
-      </w:r>
+      <w:fldSimple w:instr=" SEQ Figur \* ARABIC ">
+        <w:r>
+          <w:rPr>
+            <w:noProof/>
+          </w:rPr>
+          <w:t>1</w:t>
+        </w:r>
+      </w:fldSimple>
       <w:bookmarkEnd w:id="2"/>
       <w:r>
         <w:t>: Aktør kontekst diagram for Pristjek220</w:t>
@@ -203,47 +191,18 @@
         <w:t>Administratoren står for forretningerne og at slette varer, som ikke længere bruges af forretningsmanagerne.</w:t>
       </w:r>
     </w:p>
-    <w:bookmarkEnd w:id="1"/>
+    <w:bookmarkEnd w:id="0"/>
     <w:p>
       <w:pPr>
         <w:pStyle w:val="Heading1"/>
       </w:pPr>
       <w:r>
-        <w:t xml:space="preserve">User </w:t>
-      </w:r>
-      <w:proofErr w:type="spellStart"/>
-      <w:r>
-        <w:t>stories</w:t>
-      </w:r>
-      <w:proofErr w:type="spellEnd"/>
-    </w:p>
-    <w:p>
-      <w:r>
-        <w:t xml:space="preserve">User </w:t>
-      </w:r>
-      <w:proofErr w:type="spellStart"/>
-      <w:r>
-        <w:t>stories</w:t>
-      </w:r>
-      <w:proofErr w:type="spellEnd"/>
-      <w:r>
-        <w:t xml:space="preserve"> er rangeret efter hvor vigtige de er, sådan at de mest relevante </w:t>
-      </w:r>
-      <w:proofErr w:type="spellStart"/>
-      <w:r>
-        <w:t>user</w:t>
-      </w:r>
-      <w:proofErr w:type="spellEnd"/>
-      <w:r>
-        <w:t xml:space="preserve"> </w:t>
-      </w:r>
-      <w:proofErr w:type="spellStart"/>
-      <w:r>
-        <w:t>stories</w:t>
-      </w:r>
-      <w:proofErr w:type="spellEnd"/>
-      <w:r>
-        <w:t xml:space="preserve"> for produktet, bliver beskrevet først.</w:t>
+        <w:t>User stories</w:t>
+      </w:r>
+    </w:p>
+    <w:p>
+      <w:r>
+        <w:t>User stories er rangeret efter hvor vigtige de er, sådan at de mest relevante user stories for produktet, bliver beskrevet først.</w:t>
       </w:r>
     </w:p>
     <w:p/>
@@ -276,7 +235,13 @@
     </w:p>
     <w:p>
       <w:r>
-        <w:t>Som en forretningsmanager af Pristjek220 vil jeg kunne vælge en eksisterende vare og derefter tilføje den til min forretning, med den pris, som varen har i den forretning.</w:t>
+        <w:t xml:space="preserve">Som en forretningsmanager af Pristjek220 vil jeg kunne </w:t>
+      </w:r>
+      <w:r>
+        <w:t>tilføje en</w:t>
+      </w:r>
+      <w:r>
+        <w:t xml:space="preserve"> vare og derefter tilføje den til min forretning, med den pris, som varen har i den forretning.</w:t>
       </w:r>
     </w:p>
     <w:p>
@@ -294,7 +259,19 @@
     </w:p>
     <w:p>
       <w:r>
-        <w:t xml:space="preserve">Informationerne om varen til forenings relationen gemmes i </w:t>
+        <w:t>Informationerne om varen til for</w:t>
+      </w:r>
+      <w:r>
+        <w:t>r</w:t>
+      </w:r>
+      <w:r>
+        <w:t>e</w:t>
+      </w:r>
+      <w:r>
+        <w:t>t</w:t>
+      </w:r>
+      <w:r>
+        <w:t xml:space="preserve">nings relationen gemmes i </w:t>
       </w:r>
       <w:r>
         <w:t>Pristjek220</w:t>
@@ -319,115 +296,115 @@
         <w:t xml:space="preserve">Hvis varen </w:t>
       </w:r>
       <w:r>
-        <w:t xml:space="preserve">ikke findes i </w:t>
+        <w:t xml:space="preserve">findes i </w:t>
       </w:r>
       <w:r>
         <w:t>Pristjek220</w:t>
       </w:r>
       <w:r>
-        <w:t xml:space="preserve"> bliver forretningsmanager informeret om dette og bliver bedt om at bekræfte at </w:t>
-      </w:r>
-      <w:r>
-        <w:t>han</w:t>
-      </w:r>
-      <w:r>
-        <w:t xml:space="preserve"> ønsker at oprette de</w:t>
+        <w:t>’s database</w:t>
+      </w:r>
+      <w:r>
+        <w:t xml:space="preserve"> bliver de</w:t>
       </w:r>
       <w:r>
         <w:t>n</w:t>
       </w:r>
       <w:r>
-        <w:t xml:space="preserve"> i databasen.</w:t>
-      </w:r>
-      <w:bookmarkStart w:id="4" w:name="_GoBack"/>
+        <w:t>ne vare benyttet</w:t>
+      </w:r>
+      <w:r>
+        <w:t>.</w:t>
+      </w:r>
+    </w:p>
+    <w:p/>
+    <w:p>
+      <w:pPr>
+        <w:pStyle w:val="Heading2"/>
+      </w:pPr>
+      <w:bookmarkStart w:id="4" w:name="_Toc443577280"/>
+      <w:r>
+        <w:t>Finde</w:t>
+      </w:r>
+      <w:r>
+        <w:t xml:space="preserve"> </w:t>
+      </w:r>
+      <w:r>
+        <w:t xml:space="preserve">den billigste forretning for en </w:t>
+      </w:r>
+      <w:r>
+        <w:t xml:space="preserve">vare </w:t>
+      </w:r>
+      <w:r>
+        <w:t>i</w:t>
+      </w:r>
+      <w:r>
+        <w:t xml:space="preserve"> </w:t>
+      </w:r>
+      <w:r>
+        <w:t>Pristjek220</w:t>
+      </w:r>
       <w:bookmarkEnd w:id="4"/>
     </w:p>
+    <w:p>
+      <w:pPr>
+        <w:rPr>
+          <w:b/>
+        </w:rPr>
+      </w:pPr>
+      <w:r>
+        <w:rPr>
+          <w:b/>
+        </w:rPr>
+        <w:t>Beskrivelse:</w:t>
+      </w:r>
+    </w:p>
+    <w:p>
+      <w:r>
+        <w:t xml:space="preserve">Som en </w:t>
+      </w:r>
+      <w:r>
+        <w:t>forbruger</w:t>
+      </w:r>
+      <w:r>
+        <w:t xml:space="preserve"> af Pristjek220 vil jeg kunne finde den billigste forretning for en vare fra </w:t>
+      </w:r>
+      <w:r>
+        <w:t>Pristjek220</w:t>
+      </w:r>
+      <w:r>
+        <w:t>, så der kan laves en indkøbsliste med den mindste pris.</w:t>
+      </w:r>
+    </w:p>
+    <w:p>
+      <w:pPr>
+        <w:rPr>
+          <w:b/>
+        </w:rPr>
+      </w:pPr>
+      <w:r>
+        <w:rPr>
+          <w:b/>
+        </w:rPr>
+        <w:t>Accepteringskriterier:</w:t>
+      </w:r>
+    </w:p>
+    <w:p>
+      <w:r>
+        <w:t>Den billigste forretning vises på skærmen.</w:t>
+      </w:r>
+    </w:p>
     <w:p/>
     <w:p>
       <w:pPr>
         <w:pStyle w:val="Heading2"/>
       </w:pPr>
-      <w:bookmarkStart w:id="5" w:name="_Toc443577280"/>
-      <w:r>
-        <w:t>Finde</w:t>
-      </w:r>
-      <w:r>
-        <w:t xml:space="preserve"> </w:t>
-      </w:r>
-      <w:r>
-        <w:t xml:space="preserve">den billigste forretning for en </w:t>
-      </w:r>
-      <w:r>
-        <w:t xml:space="preserve">vare </w:t>
-      </w:r>
-      <w:r>
-        <w:t>i</w:t>
-      </w:r>
-      <w:r>
-        <w:t xml:space="preserve"> </w:t>
-      </w:r>
-      <w:r>
-        <w:t>Pristjek220</w:t>
-      </w:r>
+      <w:bookmarkStart w:id="5" w:name="_Toc443577284"/>
+      <w:r>
+        <w:t>Indtast indkøbsseddel</w:t>
+      </w:r>
+      <w:bookmarkStart w:id="6" w:name="_GoBack"/>
       <w:bookmarkEnd w:id="5"/>
-    </w:p>
-    <w:p>
-      <w:pPr>
-        <w:rPr>
-          <w:b/>
-        </w:rPr>
-      </w:pPr>
-      <w:r>
-        <w:rPr>
-          <w:b/>
-        </w:rPr>
-        <w:t>Beskrivelse:</w:t>
-      </w:r>
-    </w:p>
-    <w:p>
-      <w:r>
-        <w:t xml:space="preserve">Som en </w:t>
-      </w:r>
-      <w:r>
-        <w:t>forbruger</w:t>
-      </w:r>
-      <w:r>
-        <w:t xml:space="preserve"> af Pristjek220 vil jeg kunne finde den billigste forretning for en vare fra </w:t>
-      </w:r>
-      <w:r>
-        <w:t>Pristjek220</w:t>
-      </w:r>
-      <w:r>
-        <w:t>, så der kan laves en indkøbsliste med den mindste pris.</w:t>
-      </w:r>
-    </w:p>
-    <w:p>
-      <w:pPr>
-        <w:rPr>
-          <w:b/>
-        </w:rPr>
-      </w:pPr>
-      <w:r>
-        <w:rPr>
-          <w:b/>
-        </w:rPr>
-        <w:t>Accepteringskriterier:</w:t>
-      </w:r>
-    </w:p>
-    <w:p>
-      <w:r>
-        <w:t>Den billigste forretning vises på skærmen.</w:t>
-      </w:r>
-    </w:p>
-    <w:p/>
-    <w:p>
-      <w:pPr>
-        <w:pStyle w:val="Heading2"/>
-      </w:pPr>
-      <w:bookmarkStart w:id="6" w:name="_Toc443577284"/>
-      <w:r>
-        <w:t>Indtast indkøbsseddel</w:t>
-      </w:r>
       <w:bookmarkEnd w:id="6"/>
     </w:p>
     <w:p>
@@ -734,7 +711,7 @@
         <w:pStyle w:val="Heading2"/>
       </w:pPr>
       <w:bookmarkStart w:id="10" w:name="_Toc443577274"/>
-      <w:bookmarkEnd w:id="0"/>
+      <w:bookmarkEnd w:id="1"/>
       <w:r>
         <w:t xml:space="preserve">Tilføj </w:t>
       </w:r>
@@ -2004,15 +1981,7 @@
         </w:numPr>
       </w:pPr>
       <w:r>
-        <w:t xml:space="preserve">Elementerne skal </w:t>
-      </w:r>
-      <w:proofErr w:type="spellStart"/>
-      <w:r>
-        <w:t>resize</w:t>
-      </w:r>
-      <w:proofErr w:type="spellEnd"/>
-      <w:r>
-        <w:t xml:space="preserve"> med vinduet.</w:t>
+        <w:t>Elementerne skal resize med vinduet.</w:t>
       </w:r>
     </w:p>
     <w:p>
@@ -2908,6 +2877,7 @@
     <w:lvl w:ilvl="0">
       <w:start w:val="1"/>
       <w:numFmt w:val="decimal"/>
+      <w:pStyle w:val="TOCHeading"/>
       <w:lvlText w:val="%1"/>
       <w:lvlJc w:val="left"/>
       <w:pPr>
@@ -4456,7 +4426,7 @@
 </file>
 
 <file path=customXml/itemProps1.xml><?xml version="1.0" encoding="utf-8"?>
-<ds:datastoreItem xmlns:ds="http://schemas.openxmlformats.org/officeDocument/2006/customXml" ds:itemID="{BAF927ED-7610-4D43-8A4A-27D262A1B1EB}">
+<ds:datastoreItem xmlns:ds="http://schemas.openxmlformats.org/officeDocument/2006/customXml" ds:itemID="{4BA02E7D-65AF-4079-BB48-02B126631F53}">
   <ds:schemaRefs>
     <ds:schemaRef ds:uri="http://schemas.openxmlformats.org/officeDocument/2006/bibliography"/>
   </ds:schemaRefs>

</xml_diff>

<commit_message>
OPdatering af først userstorie
</commit_message>
<xml_diff>
--- a/Kravspec/Kravspec.docx
+++ b/Kravspec/Kravspec.docx
@@ -59,7 +59,7 @@
           <v:shape id="_x0000_i1025" type="#_x0000_t75" style="width:331.45pt;height:252pt" o:ole="">
             <v:imagedata r:id="rId8" o:title=""/>
           </v:shape>
-          <o:OLEObject Type="Embed" ProgID="Visio.Drawing.15" ShapeID="_x0000_i1025" DrawAspect="Content" ObjectID="_1518513921" r:id="rId9"/>
+          <o:OLEObject Type="Embed" ProgID="Visio.Drawing.15" ShapeID="_x0000_i1025" DrawAspect="Content" ObjectID="_1518514246" r:id="rId9"/>
         </w:object>
       </w:r>
     </w:p>
@@ -71,14 +71,27 @@
       <w:r>
         <w:t xml:space="preserve">Figur </w:t>
       </w:r>
-      <w:fldSimple w:instr=" SEQ Figur \* ARABIC ">
-        <w:r>
-          <w:rPr>
-            <w:noProof/>
-          </w:rPr>
-          <w:t>1</w:t>
-        </w:r>
-      </w:fldSimple>
+      <w:r>
+        <w:fldChar w:fldCharType="begin"/>
+      </w:r>
+      <w:r>
+        <w:instrText xml:space="preserve"> SEQ Figur \* ARABIC </w:instrText>
+      </w:r>
+      <w:r>
+        <w:fldChar w:fldCharType="separate"/>
+      </w:r>
+      <w:r>
+        <w:rPr>
+          <w:noProof/>
+        </w:rPr>
+        <w:t>1</w:t>
+      </w:r>
+      <w:r>
+        <w:rPr>
+          <w:noProof/>
+        </w:rPr>
+        <w:fldChar w:fldCharType="end"/>
+      </w:r>
       <w:bookmarkEnd w:id="2"/>
       <w:r>
         <w:t>: Aktør kontekst diagram for Pristjek220</w:t>
@@ -317,12 +330,19 @@
         <w:t>.</w:t>
       </w:r>
     </w:p>
+    <w:p>
+      <w:r>
+        <w:t>Hvis relationen mellem produktet og forretningen allerede findes, skal der kommer en pop, der informere omkring dette.</w:t>
+      </w:r>
+      <w:bookmarkStart w:id="4" w:name="_GoBack"/>
+      <w:bookmarkEnd w:id="4"/>
+    </w:p>
     <w:p/>
     <w:p>
       <w:pPr>
         <w:pStyle w:val="Heading2"/>
       </w:pPr>
-      <w:bookmarkStart w:id="4" w:name="_Toc443577280"/>
+      <w:bookmarkStart w:id="5" w:name="_Toc443577280"/>
       <w:r>
         <w:t>Finde</w:t>
       </w:r>
@@ -344,7 +364,7 @@
       <w:r>
         <w:t>Pristjek220</w:t>
       </w:r>
-      <w:bookmarkEnd w:id="4"/>
+      <w:bookmarkEnd w:id="5"/>
     </w:p>
     <w:p>
       <w:pPr>
@@ -399,12 +419,10 @@
       <w:pPr>
         <w:pStyle w:val="Heading2"/>
       </w:pPr>
-      <w:bookmarkStart w:id="5" w:name="_Toc443577284"/>
+      <w:bookmarkStart w:id="6" w:name="_Toc443577284"/>
       <w:r>
         <w:t>Indtast indkøbsseddel</w:t>
       </w:r>
-      <w:bookmarkStart w:id="6" w:name="_GoBack"/>
-      <w:bookmarkEnd w:id="5"/>
       <w:bookmarkEnd w:id="6"/>
     </w:p>
     <w:p>
@@ -533,12 +551,12 @@
     </w:p>
     <w:p>
       <w:r>
+        <w:lastRenderedPageBreak/>
         <w:t>Det vil blive vist en liste med hvor det er billigst at købe de forskellige varer, listen skal opfylde de krav der er stillet i indstillinger for indkøbsseddel.</w:t>
       </w:r>
     </w:p>
     <w:p>
       <w:r>
-        <w:lastRenderedPageBreak/>
         <w:t xml:space="preserve">Hvis ikke alle vare kan købes ud fra de indstillede </w:t>
       </w:r>
       <w:r>
@@ -788,12 +806,12 @@
     </w:p>
     <w:p>
       <w:r>
+        <w:lastRenderedPageBreak/>
         <w:t>Prisen for varen tilføjes kun til den specifikke vare og den forretning der er valgt.</w:t>
       </w:r>
     </w:p>
     <w:p>
       <w:r>
-        <w:lastRenderedPageBreak/>
         <w:t xml:space="preserve">Hvis varen allerede findes i </w:t>
       </w:r>
       <w:r>
@@ -2190,7 +2208,7 @@
                 <w:bCs/>
                 <w:noProof/>
               </w:rPr>
-              <w:t>2</w:t>
+              <w:t>7</w:t>
             </w:r>
             <w:r>
               <w:rPr>
@@ -4426,7 +4444,7 @@
 </file>
 
 <file path=customXml/itemProps1.xml><?xml version="1.0" encoding="utf-8"?>
-<ds:datastoreItem xmlns:ds="http://schemas.openxmlformats.org/officeDocument/2006/customXml" ds:itemID="{4BA02E7D-65AF-4079-BB48-02B126631F53}">
+<ds:datastoreItem xmlns:ds="http://schemas.openxmlformats.org/officeDocument/2006/customXml" ds:itemID="{27C8DE94-92C5-4E2C-A74A-6D0202071810}">
   <ds:schemaRefs>
     <ds:schemaRef ds:uri="http://schemas.openxmlformats.org/officeDocument/2006/bibliography"/>
   </ds:schemaRefs>

</xml_diff>

<commit_message>
OPdateret kvalitetskrav, så der tages udgangspunkt i forskellige guidelines
</commit_message>
<xml_diff>
--- a/Kravspec/Kravspec.docx
+++ b/Kravspec/Kravspec.docx
@@ -59,7 +59,7 @@
           <v:shape id="_x0000_i1025" type="#_x0000_t75" style="width:331.45pt;height:252pt" o:ole="">
             <v:imagedata r:id="rId8" o:title=""/>
           </v:shape>
-          <o:OLEObject Type="Embed" ProgID="Visio.Drawing.15" ShapeID="_x0000_i1025" DrawAspect="Content" ObjectID="_1518514246" r:id="rId9"/>
+          <o:OLEObject Type="Embed" ProgID="Visio.Drawing.15" ShapeID="_x0000_i1025" DrawAspect="Content" ObjectID="_1518793264" r:id="rId9"/>
         </w:object>
       </w:r>
     </w:p>
@@ -334,84 +334,158 @@
       <w:r>
         <w:t>Hvis relationen mellem produktet og forretningen allerede findes, skal der kommer en pop, der informere omkring dette.</w:t>
       </w:r>
-      <w:bookmarkStart w:id="4" w:name="_GoBack"/>
+    </w:p>
+    <w:p/>
+    <w:p>
+      <w:pPr>
+        <w:pStyle w:val="Heading2"/>
+      </w:pPr>
+      <w:bookmarkStart w:id="4" w:name="_Toc443577280"/>
+      <w:r>
+        <w:t>Finde</w:t>
+      </w:r>
+      <w:r>
+        <w:t xml:space="preserve"> </w:t>
+      </w:r>
+      <w:r>
+        <w:t xml:space="preserve">den billigste forretning for en </w:t>
+      </w:r>
+      <w:r>
+        <w:t xml:space="preserve">vare </w:t>
+      </w:r>
+      <w:r>
+        <w:t>i</w:t>
+      </w:r>
+      <w:r>
+        <w:t xml:space="preserve"> </w:t>
+      </w:r>
+      <w:r>
+        <w:t>Pristjek220</w:t>
+      </w:r>
       <w:bookmarkEnd w:id="4"/>
     </w:p>
+    <w:p>
+      <w:pPr>
+        <w:rPr>
+          <w:b/>
+        </w:rPr>
+      </w:pPr>
+      <w:r>
+        <w:rPr>
+          <w:b/>
+        </w:rPr>
+        <w:t>Beskrivelse:</w:t>
+      </w:r>
+    </w:p>
+    <w:p>
+      <w:r>
+        <w:t xml:space="preserve">Som en </w:t>
+      </w:r>
+      <w:r>
+        <w:t>forbruger</w:t>
+      </w:r>
+      <w:r>
+        <w:t xml:space="preserve"> af Pristjek220 vil jeg kunne finde den billigste forretning for en vare fra </w:t>
+      </w:r>
+      <w:r>
+        <w:t>Pristjek220</w:t>
+      </w:r>
+      <w:r>
+        <w:t>, så der kan laves en indkøbsliste med den mindste pris.</w:t>
+      </w:r>
+    </w:p>
+    <w:p>
+      <w:pPr>
+        <w:rPr>
+          <w:b/>
+        </w:rPr>
+      </w:pPr>
+      <w:r>
+        <w:rPr>
+          <w:b/>
+        </w:rPr>
+        <w:t>Accepteringskriterier:</w:t>
+      </w:r>
+    </w:p>
+    <w:p>
+      <w:r>
+        <w:t>Den billigste forretning vises på skærmen.</w:t>
+      </w:r>
+    </w:p>
     <w:p/>
     <w:p>
       <w:pPr>
         <w:pStyle w:val="Heading2"/>
       </w:pPr>
-      <w:bookmarkStart w:id="5" w:name="_Toc443577280"/>
-      <w:r>
-        <w:t>Finde</w:t>
-      </w:r>
-      <w:r>
-        <w:t xml:space="preserve"> </w:t>
-      </w:r>
-      <w:r>
-        <w:t xml:space="preserve">den billigste forretning for en </w:t>
-      </w:r>
-      <w:r>
-        <w:t xml:space="preserve">vare </w:t>
-      </w:r>
-      <w:r>
-        <w:t>i</w:t>
-      </w:r>
-      <w:r>
-        <w:t xml:space="preserve"> </w:t>
+      <w:bookmarkStart w:id="5" w:name="_Toc443577284"/>
+      <w:r>
+        <w:t>Indtast indkøbsseddel</w:t>
+      </w:r>
+      <w:bookmarkEnd w:id="5"/>
+    </w:p>
+    <w:p>
+      <w:pPr>
+        <w:rPr>
+          <w:b/>
+        </w:rPr>
+      </w:pPr>
+      <w:r>
+        <w:rPr>
+          <w:b/>
+        </w:rPr>
+        <w:t>Beskrivelse:</w:t>
+      </w:r>
+    </w:p>
+    <w:p>
+      <w:r>
+        <w:t xml:space="preserve">Som en </w:t>
+      </w:r>
+      <w:r>
+        <w:t>for</w:t>
+      </w:r>
+      <w:r>
+        <w:t xml:space="preserve">bruger af Pristjek220 vil jeg kunne indtaste min indkøbsseddel i </w:t>
       </w:r>
       <w:r>
         <w:t>Pristjek220</w:t>
       </w:r>
-      <w:bookmarkEnd w:id="5"/>
-    </w:p>
-    <w:p>
-      <w:pPr>
-        <w:rPr>
-          <w:b/>
-        </w:rPr>
-      </w:pPr>
-      <w:r>
-        <w:rPr>
-          <w:b/>
-        </w:rPr>
-        <w:t>Beskrivelse:</w:t>
-      </w:r>
-    </w:p>
-    <w:p>
-      <w:r>
-        <w:t xml:space="preserve">Som en </w:t>
-      </w:r>
-      <w:r>
-        <w:t>forbruger</w:t>
-      </w:r>
-      <w:r>
-        <w:t xml:space="preserve"> af Pristjek220 vil jeg kunne finde den billigste forretning for en vare fra </w:t>
+      <w:r>
+        <w:t>, så jeg ikke skal slå dem op en af gangen.</w:t>
+      </w:r>
+    </w:p>
+    <w:p>
+      <w:pPr>
+        <w:rPr>
+          <w:b/>
+        </w:rPr>
+      </w:pPr>
+      <w:r>
+        <w:rPr>
+          <w:b/>
+        </w:rPr>
+        <w:t>Accepteringskriterier:</w:t>
+      </w:r>
+    </w:p>
+    <w:p>
+      <w:r>
+        <w:t>Der kan kun tilføjes varer der findes i Pristjek220.</w:t>
+      </w:r>
+    </w:p>
+    <w:p>
+      <w:r>
+        <w:t>De indtastede vare</w:t>
+      </w:r>
+      <w:r>
+        <w:t>r</w:t>
+      </w:r>
+      <w:r>
+        <w:t xml:space="preserve"> bliver tilføjet til </w:t>
       </w:r>
       <w:r>
         <w:t>Pristjek220</w:t>
       </w:r>
       <w:r>
-        <w:t>, så der kan laves en indkøbsliste med den mindste pris.</w:t>
-      </w:r>
-    </w:p>
-    <w:p>
-      <w:pPr>
-        <w:rPr>
-          <w:b/>
-        </w:rPr>
-      </w:pPr>
-      <w:r>
-        <w:rPr>
-          <w:b/>
-        </w:rPr>
-        <w:t>Accepteringskriterier:</w:t>
-      </w:r>
-    </w:p>
-    <w:p>
-      <w:r>
-        <w:t>Den billigste forretning vises på skærmen.</w:t>
+        <w:t>s indkøbsseddel</w:t>
       </w:r>
     </w:p>
     <w:p/>
@@ -419,87 +493,11 @@
       <w:pPr>
         <w:pStyle w:val="Heading2"/>
       </w:pPr>
-      <w:bookmarkStart w:id="6" w:name="_Toc443577284"/>
-      <w:r>
-        <w:t>Indtast indkøbsseddel</w:t>
+      <w:bookmarkStart w:id="6" w:name="_Toc443577286"/>
+      <w:r>
+        <w:t>Find ud af hvor varerne fra indkøbslisten kan købes billigst</w:t>
       </w:r>
       <w:bookmarkEnd w:id="6"/>
-    </w:p>
-    <w:p>
-      <w:pPr>
-        <w:rPr>
-          <w:b/>
-        </w:rPr>
-      </w:pPr>
-      <w:r>
-        <w:rPr>
-          <w:b/>
-        </w:rPr>
-        <w:t>Beskrivelse:</w:t>
-      </w:r>
-    </w:p>
-    <w:p>
-      <w:r>
-        <w:t xml:space="preserve">Som en </w:t>
-      </w:r>
-      <w:r>
-        <w:t>for</w:t>
-      </w:r>
-      <w:r>
-        <w:t xml:space="preserve">bruger af Pristjek220 vil jeg kunne indtaste min indkøbsseddel i </w:t>
-      </w:r>
-      <w:r>
-        <w:t>Pristjek220</w:t>
-      </w:r>
-      <w:r>
-        <w:t>, så jeg ikke skal slå dem op en af gangen.</w:t>
-      </w:r>
-    </w:p>
-    <w:p>
-      <w:pPr>
-        <w:rPr>
-          <w:b/>
-        </w:rPr>
-      </w:pPr>
-      <w:r>
-        <w:rPr>
-          <w:b/>
-        </w:rPr>
-        <w:t>Accepteringskriterier:</w:t>
-      </w:r>
-    </w:p>
-    <w:p>
-      <w:r>
-        <w:t>Der kan kun tilføjes varer der findes i Pristjek220.</w:t>
-      </w:r>
-    </w:p>
-    <w:p>
-      <w:r>
-        <w:t>De indtastede vare</w:t>
-      </w:r>
-      <w:r>
-        <w:t>r</w:t>
-      </w:r>
-      <w:r>
-        <w:t xml:space="preserve"> bliver tilføjet til </w:t>
-      </w:r>
-      <w:r>
-        <w:t>Pristjek220</w:t>
-      </w:r>
-      <w:r>
-        <w:t>s indkøbsseddel</w:t>
-      </w:r>
-    </w:p>
-    <w:p/>
-    <w:p>
-      <w:pPr>
-        <w:pStyle w:val="Heading2"/>
-      </w:pPr>
-      <w:bookmarkStart w:id="7" w:name="_Toc443577286"/>
-      <w:r>
-        <w:t>Find ud af hvor varerne fra indkøbslisten kan købes billigst</w:t>
-      </w:r>
-      <w:bookmarkEnd w:id="7"/>
     </w:p>
     <w:p>
       <w:pPr>
@@ -582,7 +580,7 @@
       <w:pPr>
         <w:pStyle w:val="Heading2"/>
       </w:pPr>
-      <w:bookmarkStart w:id="8" w:name="_Toc443577281"/>
+      <w:bookmarkStart w:id="7" w:name="_Toc443577281"/>
       <w:r>
         <w:t>Finde</w:t>
       </w:r>
@@ -592,71 +590,71 @@
       <w:r>
         <w:t>hvilke forretninger der har en vare</w:t>
       </w:r>
+      <w:bookmarkEnd w:id="7"/>
+    </w:p>
+    <w:p>
+      <w:pPr>
+        <w:rPr>
+          <w:b/>
+        </w:rPr>
+      </w:pPr>
+      <w:r>
+        <w:rPr>
+          <w:b/>
+        </w:rPr>
+        <w:t>Beskrivelse:</w:t>
+      </w:r>
+    </w:p>
+    <w:p>
+      <w:r>
+        <w:t xml:space="preserve">Som en </w:t>
+      </w:r>
+      <w:r>
+        <w:t>forbruger</w:t>
+      </w:r>
+      <w:r>
+        <w:t xml:space="preserve"> af Pristjek220 vil jeg kunne finde ud af hvilke forretninger der fører den vare jeg ønsker at købe.</w:t>
+      </w:r>
+    </w:p>
+    <w:p>
+      <w:pPr>
+        <w:rPr>
+          <w:b/>
+        </w:rPr>
+      </w:pPr>
+      <w:r>
+        <w:rPr>
+          <w:b/>
+        </w:rPr>
+        <w:t>Accepteringskriterier:</w:t>
+      </w:r>
+    </w:p>
+    <w:p>
+      <w:r>
+        <w:t xml:space="preserve">En </w:t>
+      </w:r>
+      <w:r>
+        <w:t>forbruger</w:t>
+      </w:r>
+      <w:r>
+        <w:t xml:space="preserve"> kan ikke finde ud af hvilke forretninger, der fører en vare uden at udfylde alle obligatoriske felter.</w:t>
+      </w:r>
+    </w:p>
+    <w:p>
+      <w:r>
+        <w:t>De forretninger der fører varen, bliver vist, sammen med den pris de tager for varen.</w:t>
+      </w:r>
+    </w:p>
+    <w:p/>
+    <w:p>
+      <w:pPr>
+        <w:pStyle w:val="Heading2"/>
+      </w:pPr>
+      <w:bookmarkStart w:id="8" w:name="_Toc443577287"/>
+      <w:r>
+        <w:t>Se en sammenligning af hvad det koster at købe alle vare i en enkelt forretning eller købe varerne der hvor det er billigst</w:t>
+      </w:r>
       <w:bookmarkEnd w:id="8"/>
-    </w:p>
-    <w:p>
-      <w:pPr>
-        <w:rPr>
-          <w:b/>
-        </w:rPr>
-      </w:pPr>
-      <w:r>
-        <w:rPr>
-          <w:b/>
-        </w:rPr>
-        <w:t>Beskrivelse:</w:t>
-      </w:r>
-    </w:p>
-    <w:p>
-      <w:r>
-        <w:t xml:space="preserve">Som en </w:t>
-      </w:r>
-      <w:r>
-        <w:t>forbruger</w:t>
-      </w:r>
-      <w:r>
-        <w:t xml:space="preserve"> af Pristjek220 vil jeg kunne finde ud af hvilke forretninger der fører den vare jeg ønsker at købe.</w:t>
-      </w:r>
-    </w:p>
-    <w:p>
-      <w:pPr>
-        <w:rPr>
-          <w:b/>
-        </w:rPr>
-      </w:pPr>
-      <w:r>
-        <w:rPr>
-          <w:b/>
-        </w:rPr>
-        <w:t>Accepteringskriterier:</w:t>
-      </w:r>
-    </w:p>
-    <w:p>
-      <w:r>
-        <w:t xml:space="preserve">En </w:t>
-      </w:r>
-      <w:r>
-        <w:t>forbruger</w:t>
-      </w:r>
-      <w:r>
-        <w:t xml:space="preserve"> kan ikke finde ud af hvilke forretninger, der fører en vare uden at udfylde alle obligatoriske felter.</w:t>
-      </w:r>
-    </w:p>
-    <w:p>
-      <w:r>
-        <w:t>De forretninger der fører varen, bliver vist, sammen med den pris de tager for varen.</w:t>
-      </w:r>
-    </w:p>
-    <w:p/>
-    <w:p>
-      <w:pPr>
-        <w:pStyle w:val="Heading2"/>
-      </w:pPr>
-      <w:bookmarkStart w:id="9" w:name="_Toc443577287"/>
-      <w:r>
-        <w:t>Se en sammenligning af hvad det koster at købe alle vare i en enkelt forretning eller købe varerne der hvor det er billigst</w:t>
-      </w:r>
-      <w:bookmarkEnd w:id="9"/>
     </w:p>
     <w:p>
       <w:pPr>
@@ -728,7 +726,7 @@
       <w:pPr>
         <w:pStyle w:val="Heading2"/>
       </w:pPr>
-      <w:bookmarkStart w:id="10" w:name="_Toc443577274"/>
+      <w:bookmarkStart w:id="9" w:name="_Toc443577274"/>
       <w:bookmarkEnd w:id="1"/>
       <w:r>
         <w:t xml:space="preserve">Tilføj </w:t>
@@ -739,7 +737,7 @@
       <w:r>
         <w:t xml:space="preserve">vare til </w:t>
       </w:r>
-      <w:bookmarkEnd w:id="10"/>
+      <w:bookmarkEnd w:id="9"/>
       <w:r>
         <w:t>Pristjek220</w:t>
       </w:r>
@@ -832,7 +830,7 @@
       <w:pPr>
         <w:pStyle w:val="Heading2"/>
       </w:pPr>
-      <w:bookmarkStart w:id="11" w:name="_Toc443577275"/>
+      <w:bookmarkStart w:id="10" w:name="_Toc443577275"/>
       <w:r>
         <w:t xml:space="preserve">Tilføj </w:t>
       </w:r>
@@ -845,6 +843,83 @@
       <w:r>
         <w:t>Pristjek220</w:t>
       </w:r>
+      <w:bookmarkEnd w:id="10"/>
+    </w:p>
+    <w:p>
+      <w:pPr>
+        <w:rPr>
+          <w:b/>
+        </w:rPr>
+      </w:pPr>
+      <w:r>
+        <w:rPr>
+          <w:b/>
+        </w:rPr>
+        <w:t>Beskrivelse:</w:t>
+      </w:r>
+    </w:p>
+    <w:p>
+      <w:r>
+        <w:t>Som en administrator af Pristjek220 vil jeg kunne tilføje en forretning,</w:t>
+      </w:r>
+      <w:r>
+        <w:t xml:space="preserve"> </w:t>
+      </w:r>
+      <w:r>
+        <w:t xml:space="preserve">som ikke allerede findes i </w:t>
+      </w:r>
+      <w:r>
+        <w:t>Pristjek220</w:t>
+      </w:r>
+      <w:r>
+        <w:t>, med tilhørende åbningstider.</w:t>
+      </w:r>
+    </w:p>
+    <w:p>
+      <w:pPr>
+        <w:rPr>
+          <w:b/>
+        </w:rPr>
+      </w:pPr>
+      <w:r>
+        <w:rPr>
+          <w:b/>
+        </w:rPr>
+        <w:t>Accepteringskriterier:</w:t>
+      </w:r>
+    </w:p>
+    <w:p/>
+    <w:p>
+      <w:r>
+        <w:t xml:space="preserve">Informationerne om forretningen gemmes i </w:t>
+      </w:r>
+      <w:r>
+        <w:t>Pristjek220</w:t>
+      </w:r>
+      <w:r>
+        <w:t>s database.</w:t>
+      </w:r>
+    </w:p>
+    <w:p>
+      <w:r>
+        <w:t xml:space="preserve">Hvis forretningen allerede findes i </w:t>
+      </w:r>
+      <w:r>
+        <w:t>Pristjek220</w:t>
+      </w:r>
+      <w:r>
+        <w:t xml:space="preserve"> bliver administratoren informeret om dette efter indtastning af forretningens navn.</w:t>
+      </w:r>
+    </w:p>
+    <w:p/>
+    <w:p>
+      <w:pPr>
+        <w:pStyle w:val="Heading2"/>
+      </w:pPr>
+      <w:bookmarkStart w:id="11" w:name="_Toc443577293"/>
+      <w:r>
+        <w:t>Autofuldførelse</w:t>
+      </w:r>
       <w:bookmarkEnd w:id="11"/>
     </w:p>
     <w:p>
@@ -862,19 +937,19 @@
     </w:p>
     <w:p>
       <w:r>
-        <w:t>Som en administrator af Pristjek220 vil jeg kunne tilføje en forretning,</w:t>
-      </w:r>
-      <w:r>
-        <w:t xml:space="preserve"> </w:t>
-      </w:r>
-      <w:r>
-        <w:t xml:space="preserve">som ikke allerede findes i </w:t>
+        <w:t xml:space="preserve">Som en </w:t>
+      </w:r>
+      <w:r>
+        <w:t>for</w:t>
+      </w:r>
+      <w:r>
+        <w:t xml:space="preserve">bruger af Pristjek220 vil jeg kunne se hvilke vare og forretninger, der allerede findes i </w:t>
       </w:r>
       <w:r>
         <w:t>Pristjek220</w:t>
       </w:r>
       <w:r>
-        <w:t>, med tilhørende åbningstider.</w:t>
+        <w:t xml:space="preserve">, når jeg sidder og søger, så der skal komme forslag op som jeg kan trykke på. </w:t>
       </w:r>
     </w:p>
     <w:p>
@@ -890,120 +965,43 @@
         <w:t>Accepteringskriterier:</w:t>
       </w:r>
     </w:p>
+    <w:p>
+      <w:r>
+        <w:t xml:space="preserve">At </w:t>
+      </w:r>
+      <w:r>
+        <w:t>forbruger</w:t>
+      </w:r>
+      <w:r>
+        <w:t>en har indtastet starten af et ord der er i databasen og derefter har mulighed for at vælge det fulde ord, som så bliver indsat.</w:t>
+      </w:r>
+    </w:p>
+    <w:p>
+      <w:r>
+        <w:t>At der kommer op til 6 forskellige forslag, i alfabetisk orden.</w:t>
+      </w:r>
+    </w:p>
+    <w:p>
+      <w:r>
+        <w:t>At der kommer</w:t>
+      </w:r>
+      <w:r>
+        <w:t xml:space="preserve"> relevante</w:t>
+      </w:r>
+      <w:r>
+        <w:t xml:space="preserve"> forslag i de forskellige bokse. (Hvis der søges efter vare, skal det være vare forslag og ikke forretnings forslag)</w:t>
+      </w:r>
+    </w:p>
     <w:p/>
     <w:p>
-      <w:r>
-        <w:t xml:space="preserve">Informationerne om forretningen gemmes i </w:t>
-      </w:r>
-      <w:r>
-        <w:t>Pristjek220</w:t>
-      </w:r>
-      <w:r>
-        <w:t>s database.</w:t>
-      </w:r>
-    </w:p>
-    <w:p>
-      <w:r>
-        <w:t xml:space="preserve">Hvis forretningen allerede findes i </w:t>
-      </w:r>
-      <w:r>
-        <w:t>Pristjek220</w:t>
-      </w:r>
-      <w:r>
-        <w:t xml:space="preserve"> bliver administratoren informeret om dette efter indtastning af forretningens navn.</w:t>
-      </w:r>
-    </w:p>
-    <w:p/>
-    <w:p>
       <w:pPr>
         <w:pStyle w:val="Heading2"/>
       </w:pPr>
-      <w:bookmarkStart w:id="12" w:name="_Toc443577293"/>
-      <w:r>
-        <w:t>Autofuldførelse</w:t>
+      <w:bookmarkStart w:id="12" w:name="_Toc443577289"/>
+      <w:r>
+        <w:t>Send indkøbsseddel på mail</w:t>
       </w:r>
       <w:bookmarkEnd w:id="12"/>
-    </w:p>
-    <w:p>
-      <w:pPr>
-        <w:rPr>
-          <w:b/>
-        </w:rPr>
-      </w:pPr>
-      <w:r>
-        <w:rPr>
-          <w:b/>
-        </w:rPr>
-        <w:t>Beskrivelse:</w:t>
-      </w:r>
-    </w:p>
-    <w:p>
-      <w:r>
-        <w:t xml:space="preserve">Som en </w:t>
-      </w:r>
-      <w:r>
-        <w:t>for</w:t>
-      </w:r>
-      <w:r>
-        <w:t xml:space="preserve">bruger af Pristjek220 vil jeg kunne se hvilke vare og forretninger, der allerede findes i </w:t>
-      </w:r>
-      <w:r>
-        <w:t>Pristjek220</w:t>
-      </w:r>
-      <w:r>
-        <w:t xml:space="preserve">, når jeg sidder og søger, så der skal komme forslag op som jeg kan trykke på. </w:t>
-      </w:r>
-    </w:p>
-    <w:p>
-      <w:pPr>
-        <w:rPr>
-          <w:b/>
-        </w:rPr>
-      </w:pPr>
-      <w:r>
-        <w:rPr>
-          <w:b/>
-        </w:rPr>
-        <w:t>Accepteringskriterier:</w:t>
-      </w:r>
-    </w:p>
-    <w:p>
-      <w:r>
-        <w:t xml:space="preserve">At </w:t>
-      </w:r>
-      <w:r>
-        <w:t>forbruger</w:t>
-      </w:r>
-      <w:r>
-        <w:t>en har indtastet starten af et ord der er i databasen og derefter har mulighed for at vælge det fulde ord, som så bliver indsat.</w:t>
-      </w:r>
-    </w:p>
-    <w:p>
-      <w:r>
-        <w:t>At der kommer op til 6 forskellige forslag, i alfabetisk orden.</w:t>
-      </w:r>
-    </w:p>
-    <w:p>
-      <w:r>
-        <w:t>At der kommer</w:t>
-      </w:r>
-      <w:r>
-        <w:t xml:space="preserve"> relevante</w:t>
-      </w:r>
-      <w:r>
-        <w:t xml:space="preserve"> forslag i de forskellige bokse. (Hvis der søges efter vare, skal det være vare forslag og ikke forretnings forslag)</w:t>
-      </w:r>
-    </w:p>
-    <w:p/>
-    <w:p>
-      <w:pPr>
-        <w:pStyle w:val="Heading2"/>
-      </w:pPr>
-      <w:bookmarkStart w:id="13" w:name="_Toc443577289"/>
-      <w:r>
-        <w:t>Send indkøbsseddel på mail</w:t>
-      </w:r>
-      <w:bookmarkEnd w:id="13"/>
     </w:p>
     <w:p>
       <w:pPr>
@@ -1064,7 +1062,7 @@
       <w:pPr>
         <w:pStyle w:val="Heading2"/>
       </w:pPr>
-      <w:bookmarkStart w:id="14" w:name="_Toc443577279"/>
+      <w:bookmarkStart w:id="13" w:name="_Toc443577279"/>
       <w:r>
         <w:t>Fjern</w:t>
       </w:r>
@@ -1074,6 +1072,76 @@
       <w:r>
         <w:t>en vare fra en bestemt forretning</w:t>
       </w:r>
+      <w:bookmarkEnd w:id="13"/>
+    </w:p>
+    <w:p>
+      <w:pPr>
+        <w:rPr>
+          <w:b/>
+        </w:rPr>
+      </w:pPr>
+      <w:r>
+        <w:rPr>
+          <w:b/>
+        </w:rPr>
+        <w:t>Beskrivelse:</w:t>
+      </w:r>
+    </w:p>
+    <w:p>
+      <w:r>
+        <w:t>Som en forretningsmanager af Pristjek220 vil jeg kunne fjerne en vare fra en forretning.</w:t>
+      </w:r>
+    </w:p>
+    <w:p>
+      <w:pPr>
+        <w:rPr>
+          <w:b/>
+        </w:rPr>
+      </w:pPr>
+      <w:r>
+        <w:rPr>
+          <w:b/>
+        </w:rPr>
+        <w:t>Accepteringskriterier:</w:t>
+      </w:r>
+    </w:p>
+    <w:p>
+      <w:r>
+        <w:t>Relationer mellem varen og forretningen fjernes fra Pristjek220s database.</w:t>
+      </w:r>
+    </w:p>
+    <w:p>
+      <w:r>
+        <w:t>Forretningsmanageren vil blive bedt om at godkende at varen fjernes fra forretningen.</w:t>
+      </w:r>
+    </w:p>
+    <w:p/>
+    <w:p>
+      <w:pPr>
+        <w:pStyle w:val="Heading2"/>
+      </w:pPr>
+      <w:bookmarkStart w:id="14" w:name="_Toc443577277"/>
+      <w:r>
+        <w:t>Fjern</w:t>
+      </w:r>
+      <w:r>
+        <w:t xml:space="preserve"> </w:t>
+      </w:r>
+      <w:r>
+        <w:t xml:space="preserve">en </w:t>
+      </w:r>
+      <w:r>
+        <w:t xml:space="preserve">vare </w:t>
+      </w:r>
+      <w:r>
+        <w:t>fra</w:t>
+      </w:r>
+      <w:r>
+        <w:t xml:space="preserve"> </w:t>
+      </w:r>
+      <w:r>
+        <w:t>Pristjek220</w:t>
+      </w:r>
       <w:bookmarkEnd w:id="14"/>
     </w:p>
     <w:p>
@@ -1091,7 +1159,19 @@
     </w:p>
     <w:p>
       <w:r>
-        <w:t>Som en forretningsmanager af Pristjek220 vil jeg kunne fjerne en vare fra en forretning.</w:t>
+        <w:t xml:space="preserve">Som en administrator af Pristjek220 vil jeg kunne fjerne en vare, med tilhørende pris i de forskellige forretninger, fra </w:t>
+      </w:r>
+      <w:r>
+        <w:t>Pristjek220</w:t>
+      </w:r>
+      <w:r>
+        <w:t xml:space="preserve">, så der kan fjernes varer fra Pristjek220, som </w:t>
+      </w:r>
+      <w:r>
+        <w:t>ikke længere har en relation til en forretninger</w:t>
+      </w:r>
+      <w:r>
+        <w:t>.</w:t>
       </w:r>
     </w:p>
     <w:p>
@@ -1109,12 +1189,35 @@
     </w:p>
     <w:p>
       <w:r>
-        <w:t>Relationer mellem varen og forretningen fjernes fra Pristjek220s database.</w:t>
-      </w:r>
-    </w:p>
-    <w:p>
-      <w:r>
-        <w:t>Forretningsmanageren vil blive bedt om at godkende at varen fjernes fra forretningen.</w:t>
+        <w:t xml:space="preserve">Varen fjernes fra </w:t>
+      </w:r>
+      <w:r>
+        <w:t>Pristjek220</w:t>
+      </w:r>
+      <w:r>
+        <w:t>s database samt alle relationer til forretninger.</w:t>
+      </w:r>
+    </w:p>
+    <w:p>
+      <w:r>
+        <w:t xml:space="preserve">Hvis varen ikke allerede findes i </w:t>
+      </w:r>
+      <w:r>
+        <w:t>Pristjek220</w:t>
+      </w:r>
+      <w:r>
+        <w:t xml:space="preserve"> bliver administratoren informeret om dette efter indtastning af varens navn.</w:t>
+      </w:r>
+    </w:p>
+    <w:p>
+      <w:r>
+        <w:t xml:space="preserve">Administratoren vil blive bedt om at godkende at varen bliver fjernet fra </w:t>
+      </w:r>
+      <w:r>
+        <w:t>Pristjek220</w:t>
+      </w:r>
+      <w:r>
+        <w:t>.</w:t>
       </w:r>
     </w:p>
     <w:p/>
@@ -1122,7 +1225,7 @@
       <w:pPr>
         <w:pStyle w:val="Heading2"/>
       </w:pPr>
-      <w:bookmarkStart w:id="15" w:name="_Toc443577277"/>
+      <w:bookmarkStart w:id="15" w:name="_Toc443577278"/>
       <w:r>
         <w:t>Fjern</w:t>
       </w:r>
@@ -1130,10 +1233,10 @@
         <w:t xml:space="preserve"> </w:t>
       </w:r>
       <w:r>
-        <w:t xml:space="preserve">en </w:t>
-      </w:r>
-      <w:r>
-        <w:t xml:space="preserve">vare </w:t>
+        <w:t>en forretning</w:t>
+      </w:r>
+      <w:r>
+        <w:t xml:space="preserve"> </w:t>
       </w:r>
       <w:r>
         <w:t>fra</w:t>
@@ -1145,111 +1248,6 @@
         <w:t>Pristjek220</w:t>
       </w:r>
       <w:bookmarkEnd w:id="15"/>
-    </w:p>
-    <w:p>
-      <w:pPr>
-        <w:rPr>
-          <w:b/>
-        </w:rPr>
-      </w:pPr>
-      <w:r>
-        <w:rPr>
-          <w:b/>
-        </w:rPr>
-        <w:t>Beskrivelse:</w:t>
-      </w:r>
-    </w:p>
-    <w:p>
-      <w:r>
-        <w:t xml:space="preserve">Som en administrator af Pristjek220 vil jeg kunne fjerne en vare, med tilhørende pris i de forskellige forretninger, fra </w:t>
-      </w:r>
-      <w:r>
-        <w:t>Pristjek220</w:t>
-      </w:r>
-      <w:r>
-        <w:t xml:space="preserve">, så der kan fjernes varer fra Pristjek220, som </w:t>
-      </w:r>
-      <w:r>
-        <w:t>ikke længere har en relation til en forretninger</w:t>
-      </w:r>
-      <w:r>
-        <w:t>.</w:t>
-      </w:r>
-    </w:p>
-    <w:p>
-      <w:pPr>
-        <w:rPr>
-          <w:b/>
-        </w:rPr>
-      </w:pPr>
-      <w:r>
-        <w:rPr>
-          <w:b/>
-        </w:rPr>
-        <w:t>Accepteringskriterier:</w:t>
-      </w:r>
-    </w:p>
-    <w:p>
-      <w:r>
-        <w:t xml:space="preserve">Varen fjernes fra </w:t>
-      </w:r>
-      <w:r>
-        <w:t>Pristjek220</w:t>
-      </w:r>
-      <w:r>
-        <w:t>s database samt alle relationer til forretninger.</w:t>
-      </w:r>
-    </w:p>
-    <w:p>
-      <w:r>
-        <w:t xml:space="preserve">Hvis varen ikke allerede findes i </w:t>
-      </w:r>
-      <w:r>
-        <w:t>Pristjek220</w:t>
-      </w:r>
-      <w:r>
-        <w:t xml:space="preserve"> bliver administratoren informeret om dette efter indtastning af varens navn.</w:t>
-      </w:r>
-    </w:p>
-    <w:p>
-      <w:r>
-        <w:t xml:space="preserve">Administratoren vil blive bedt om at godkende at varen bliver fjernet fra </w:t>
-      </w:r>
-      <w:r>
-        <w:t>Pristjek220</w:t>
-      </w:r>
-      <w:r>
-        <w:t>.</w:t>
-      </w:r>
-    </w:p>
-    <w:p/>
-    <w:p>
-      <w:pPr>
-        <w:pStyle w:val="Heading2"/>
-      </w:pPr>
-      <w:bookmarkStart w:id="16" w:name="_Toc443577278"/>
-      <w:r>
-        <w:t>Fjern</w:t>
-      </w:r>
-      <w:r>
-        <w:t xml:space="preserve"> </w:t>
-      </w:r>
-      <w:r>
-        <w:t>en forretning</w:t>
-      </w:r>
-      <w:r>
-        <w:t xml:space="preserve"> </w:t>
-      </w:r>
-      <w:r>
-        <w:t>fra</w:t>
-      </w:r>
-      <w:r>
-        <w:t xml:space="preserve"> </w:t>
-      </w:r>
-      <w:r>
-        <w:t>Pristjek220</w:t>
-      </w:r>
-      <w:bookmarkEnd w:id="16"/>
     </w:p>
     <w:p>
       <w:pPr>
@@ -1321,11 +1319,11 @@
       <w:pPr>
         <w:pStyle w:val="Heading2"/>
       </w:pPr>
-      <w:bookmarkStart w:id="17" w:name="_Toc443577282"/>
+      <w:bookmarkStart w:id="16" w:name="_Toc443577282"/>
       <w:r>
         <w:t>Find åbningstider for en forretning</w:t>
       </w:r>
-      <w:bookmarkEnd w:id="17"/>
+      <w:bookmarkEnd w:id="16"/>
     </w:p>
     <w:p>
       <w:pPr>
@@ -1376,10 +1374,79 @@
       <w:pPr>
         <w:pStyle w:val="Heading2"/>
       </w:pPr>
-      <w:bookmarkStart w:id="18" w:name="_Toc443577285"/>
+      <w:bookmarkStart w:id="17" w:name="_Toc443577285"/>
       <w:r>
         <w:t>Indstillinger for indkøbsseddel</w:t>
       </w:r>
+      <w:bookmarkEnd w:id="17"/>
+    </w:p>
+    <w:p>
+      <w:pPr>
+        <w:rPr>
+          <w:b/>
+        </w:rPr>
+      </w:pPr>
+      <w:r>
+        <w:rPr>
+          <w:b/>
+        </w:rPr>
+        <w:t>Beskrivelse:</w:t>
+      </w:r>
+    </w:p>
+    <w:p>
+      <w:r>
+        <w:t xml:space="preserve">Som en </w:t>
+      </w:r>
+      <w:r>
+        <w:t>for</w:t>
+      </w:r>
+      <w:r>
+        <w:t>bruger af Pristjek220 vil jeg kunne sætte søgeparameter; forretninger, afstand, antal forretninger, som der skal søges med når jeg vil finde ud af hvor jeg skal handle.</w:t>
+      </w:r>
+    </w:p>
+    <w:p>
+      <w:pPr>
+        <w:rPr>
+          <w:b/>
+        </w:rPr>
+      </w:pPr>
+      <w:r>
+        <w:rPr>
+          <w:b/>
+        </w:rPr>
+        <w:t>Accepteringskriterier:</w:t>
+      </w:r>
+    </w:p>
+    <w:p>
+      <w:r>
+        <w:t>Når der indstilles hvilke forretninger der må søges i, skal Pristjek220 kun søge i dem.</w:t>
+      </w:r>
+    </w:p>
+    <w:p>
+      <w:r>
+        <w:t>Når der indstilles en afstand, må der kun søges i de forretninger, der ligger inden for den grænse.</w:t>
+      </w:r>
+    </w:p>
+    <w:p>
+      <w:r>
+        <w:t>Når der indstilles et antal forretninger, må den indkøbsliste max indeholde det antal forretninger.</w:t>
+      </w:r>
+    </w:p>
+    <w:p/>
+    <w:p>
+      <w:pPr>
+        <w:pStyle w:val="Heading2"/>
+      </w:pPr>
+      <w:bookmarkStart w:id="18" w:name="_Toc443577288"/>
+      <w:r>
+        <w:t xml:space="preserve">Juster hvor vare skal købes efter </w:t>
+      </w:r>
+      <w:r>
+        <w:t xml:space="preserve">Pristjek220 </w:t>
+      </w:r>
+      <w:r>
+        <w:t>er kommet med et forslag</w:t>
+      </w:r>
       <w:bookmarkEnd w:id="18"/>
     </w:p>
     <w:p>
@@ -1400,10 +1467,19 @@
         <w:t xml:space="preserve">Som en </w:t>
       </w:r>
       <w:r>
-        <w:t>for</w:t>
-      </w:r>
-      <w:r>
-        <w:t>bruger af Pristjek220 vil jeg kunne sætte søgeparameter; forretninger, afstand, antal forretninger, som der skal søges med når jeg vil finde ud af hvor jeg skal handle.</w:t>
+        <w:t>forbruger</w:t>
+      </w:r>
+      <w:r>
+        <w:t xml:space="preserve"> af Pristjek220 vil jeg kunne justerer, for hver varer om jeg ønsker at købe dem i en anden forretning efter jeg har fået</w:t>
+      </w:r>
+      <w:r>
+        <w:t xml:space="preserve"> </w:t>
+      </w:r>
+      <w:r>
+        <w:t xml:space="preserve">Pristjek220s </w:t>
+      </w:r>
+      <w:r>
+        <w:t>forslag.</w:t>
       </w:r>
     </w:p>
     <w:p>
@@ -1421,17 +1497,70 @@
     </w:p>
     <w:p>
       <w:r>
-        <w:t>Når der indstilles hvilke forretninger der må søges i, skal Pristjek220 kun søge i dem.</w:t>
-      </w:r>
-    </w:p>
-    <w:p>
-      <w:r>
-        <w:t>Når der indstilles en afstand, må der kun søges i de forretninger, der ligger inden for den grænse.</w:t>
-      </w:r>
-    </w:p>
-    <w:p>
-      <w:r>
-        <w:t>Når der indstilles et antal forretninger, må den indkøbsliste max indeholde det antal forretninger.</w:t>
+        <w:t xml:space="preserve">At </w:t>
+      </w:r>
+      <w:r>
+        <w:t>forbruger</w:t>
+      </w:r>
+      <w:r>
+        <w:t xml:space="preserve">en kan flytte varer fra en </w:t>
+      </w:r>
+      <w:r>
+        <w:t>forretning</w:t>
+      </w:r>
+      <w:r>
+        <w:t xml:space="preserve"> til en anden på forslaget.</w:t>
+      </w:r>
+    </w:p>
+    <w:p>
+      <w:r>
+        <w:t xml:space="preserve">At når </w:t>
+      </w:r>
+      <w:r>
+        <w:t>forbruger</w:t>
+      </w:r>
+      <w:r>
+        <w:t xml:space="preserve">en flytter varer fra en </w:t>
+      </w:r>
+      <w:r>
+        <w:t>forretning</w:t>
+      </w:r>
+      <w:r>
+        <w:t xml:space="preserve"> til en anden opdatere saldoen sig efter de nye priser.</w:t>
+      </w:r>
+    </w:p>
+    <w:p>
+      <w:r>
+        <w:t>H</w:t>
+      </w:r>
+      <w:r>
+        <w:t>vis ikke</w:t>
+      </w:r>
+      <w:r>
+        <w:t xml:space="preserve"> varen føres af forretningen</w:t>
+      </w:r>
+      <w:r>
+        <w:t xml:space="preserve"> skal </w:t>
+      </w:r>
+      <w:r>
+        <w:t>forbruger</w:t>
+      </w:r>
+      <w:r>
+        <w:t>en gøres opmærksom</w:t>
+      </w:r>
+      <w:r>
+        <w:t>, med en pop-up boks</w:t>
+      </w:r>
+      <w:r>
+        <w:t>.</w:t>
+      </w:r>
+    </w:p>
+    <w:p>
+      <w:r>
+        <w:t>Måden forbrugeren kan justerer varerne på skal forgå på med</w:t>
+      </w:r>
+      <w:r>
+        <w:t xml:space="preserve"> drag and drop.</w:t>
       </w:r>
     </w:p>
     <w:p/>
@@ -1439,142 +1568,11 @@
       <w:pPr>
         <w:pStyle w:val="Heading2"/>
       </w:pPr>
-      <w:bookmarkStart w:id="19" w:name="_Toc443577288"/>
-      <w:r>
-        <w:t xml:space="preserve">Juster hvor vare skal købes efter </w:t>
-      </w:r>
-      <w:r>
-        <w:t xml:space="preserve">Pristjek220 </w:t>
-      </w:r>
-      <w:r>
-        <w:t>er kommet med et forslag</w:t>
+      <w:bookmarkStart w:id="19" w:name="_Toc443577290"/>
+      <w:r>
+        <w:t>Kunne bestemme afstanden der skal tilbagelægges for at købe varerne fra forslaget</w:t>
       </w:r>
       <w:bookmarkEnd w:id="19"/>
-    </w:p>
-    <w:p>
-      <w:pPr>
-        <w:rPr>
-          <w:b/>
-        </w:rPr>
-      </w:pPr>
-      <w:r>
-        <w:rPr>
-          <w:b/>
-        </w:rPr>
-        <w:t>Beskrivelse:</w:t>
-      </w:r>
-    </w:p>
-    <w:p>
-      <w:r>
-        <w:t xml:space="preserve">Som en </w:t>
-      </w:r>
-      <w:r>
-        <w:t>forbruger</w:t>
-      </w:r>
-      <w:r>
-        <w:t xml:space="preserve"> af Pristjek220 vil jeg kunne justerer, for hver varer om jeg ønsker at købe dem i en anden forretning efter jeg har fået</w:t>
-      </w:r>
-      <w:r>
-        <w:t xml:space="preserve"> </w:t>
-      </w:r>
-      <w:r>
-        <w:t xml:space="preserve">Pristjek220s </w:t>
-      </w:r>
-      <w:r>
-        <w:t>forslag.</w:t>
-      </w:r>
-    </w:p>
-    <w:p>
-      <w:pPr>
-        <w:rPr>
-          <w:b/>
-        </w:rPr>
-      </w:pPr>
-      <w:r>
-        <w:rPr>
-          <w:b/>
-        </w:rPr>
-        <w:t>Accepteringskriterier:</w:t>
-      </w:r>
-    </w:p>
-    <w:p>
-      <w:r>
-        <w:t xml:space="preserve">At </w:t>
-      </w:r>
-      <w:r>
-        <w:t>forbruger</w:t>
-      </w:r>
-      <w:r>
-        <w:t xml:space="preserve">en kan flytte varer fra en </w:t>
-      </w:r>
-      <w:r>
-        <w:t>forretning</w:t>
-      </w:r>
-      <w:r>
-        <w:t xml:space="preserve"> til en anden på forslaget.</w:t>
-      </w:r>
-    </w:p>
-    <w:p>
-      <w:r>
-        <w:t xml:space="preserve">At når </w:t>
-      </w:r>
-      <w:r>
-        <w:t>forbruger</w:t>
-      </w:r>
-      <w:r>
-        <w:t xml:space="preserve">en flytter varer fra en </w:t>
-      </w:r>
-      <w:r>
-        <w:t>forretning</w:t>
-      </w:r>
-      <w:r>
-        <w:t xml:space="preserve"> til en anden opdatere saldoen sig efter de nye priser.</w:t>
-      </w:r>
-    </w:p>
-    <w:p>
-      <w:r>
-        <w:t>H</w:t>
-      </w:r>
-      <w:r>
-        <w:t>vis ikke</w:t>
-      </w:r>
-      <w:r>
-        <w:t xml:space="preserve"> varen føres af forretningen</w:t>
-      </w:r>
-      <w:r>
-        <w:t xml:space="preserve"> skal </w:t>
-      </w:r>
-      <w:r>
-        <w:t>forbruger</w:t>
-      </w:r>
-      <w:r>
-        <w:t>en gøres opmærksom</w:t>
-      </w:r>
-      <w:r>
-        <w:t>, med en pop-up boks</w:t>
-      </w:r>
-      <w:r>
-        <w:t>.</w:t>
-      </w:r>
-    </w:p>
-    <w:p>
-      <w:r>
-        <w:t>Måden forbrugeren kan justerer varerne på skal forgå på med</w:t>
-      </w:r>
-      <w:r>
-        <w:t xml:space="preserve"> drag and drop.</w:t>
-      </w:r>
-    </w:p>
-    <w:p/>
-    <w:p>
-      <w:pPr>
-        <w:pStyle w:val="Heading2"/>
-      </w:pPr>
-      <w:bookmarkStart w:id="20" w:name="_Toc443577290"/>
-      <w:r>
-        <w:t>Kunne bestemme afstanden der skal tilbagelægges for at købe varerne fra forslaget</w:t>
-      </w:r>
-      <w:bookmarkEnd w:id="20"/>
     </w:p>
     <w:p>
       <w:pPr>
@@ -1642,102 +1640,102 @@
       <w:pPr>
         <w:pStyle w:val="Heading2"/>
       </w:pPr>
-      <w:bookmarkStart w:id="21" w:name="_Toc443577291"/>
+      <w:bookmarkStart w:id="20" w:name="_Toc443577291"/>
       <w:r>
         <w:t>Kunne vise en kørselsvejledning mellem de forskellige forretninger, som der skal handles i</w:t>
       </w:r>
+      <w:bookmarkEnd w:id="20"/>
+    </w:p>
+    <w:p>
+      <w:pPr>
+        <w:rPr>
+          <w:b/>
+        </w:rPr>
+      </w:pPr>
+      <w:r>
+        <w:rPr>
+          <w:b/>
+        </w:rPr>
+        <w:t>Beskrivelse:</w:t>
+      </w:r>
+    </w:p>
+    <w:p>
+      <w:r>
+        <w:t xml:space="preserve">Som en </w:t>
+      </w:r>
+      <w:r>
+        <w:t>forbruger</w:t>
+      </w:r>
+      <w:r>
+        <w:t xml:space="preserve"> a</w:t>
+      </w:r>
+      <w:r>
+        <w:t xml:space="preserve">f Pristjek220 vil jeg kunne se </w:t>
+      </w:r>
+      <w:r>
+        <w:t>hvilken vej jeg skal køre for at handle</w:t>
+      </w:r>
+      <w:r>
+        <w:t>, så hvis jeg er i en by hvor jeg ikke er kendt, kan jeg navigerer til forretningerne</w:t>
+      </w:r>
+      <w:r>
+        <w:t xml:space="preserve">. </w:t>
+      </w:r>
+    </w:p>
+    <w:p>
+      <w:pPr>
+        <w:rPr>
+          <w:b/>
+        </w:rPr>
+      </w:pPr>
+      <w:r>
+        <w:rPr>
+          <w:b/>
+        </w:rPr>
+        <w:t>Accepteringskriterier:</w:t>
+      </w:r>
+    </w:p>
+    <w:p>
+      <w:r>
+        <w:t xml:space="preserve">At </w:t>
+      </w:r>
+      <w:r>
+        <w:t>forbruger</w:t>
+      </w:r>
+      <w:r>
+        <w:t>en får en kørselsvejledning</w:t>
+      </w:r>
+      <w:r>
+        <w:t>, i form af et kort, som viser hvor han skal kører hen</w:t>
+      </w:r>
+      <w:r>
+        <w:t>, som afspejler den korteste vej mellem de forretninger han skal handle i.</w:t>
+      </w:r>
+    </w:p>
+    <w:p>
+      <w:r>
+        <w:t xml:space="preserve">At </w:t>
+      </w:r>
+      <w:r>
+        <w:t>forbruger</w:t>
+      </w:r>
+      <w:r>
+        <w:t>en, kan få kørselsvejledningen vedhæftet mailen.</w:t>
+      </w:r>
+    </w:p>
+    <w:p/>
+    <w:p>
+      <w:pPr>
+        <w:pStyle w:val="Heading2"/>
+      </w:pPr>
+      <w:bookmarkStart w:id="21" w:name="_Toc443577294"/>
+      <w:r>
+        <w:t xml:space="preserve">Bekræftelse </w:t>
+      </w:r>
+      <w:r>
+        <w:t>af oprettelse/sletning af vare</w:t>
+      </w:r>
       <w:bookmarkEnd w:id="21"/>
-    </w:p>
-    <w:p>
-      <w:pPr>
-        <w:rPr>
-          <w:b/>
-        </w:rPr>
-      </w:pPr>
-      <w:r>
-        <w:rPr>
-          <w:b/>
-        </w:rPr>
-        <w:t>Beskrivelse:</w:t>
-      </w:r>
-    </w:p>
-    <w:p>
-      <w:r>
-        <w:t xml:space="preserve">Som en </w:t>
-      </w:r>
-      <w:r>
-        <w:t>forbruger</w:t>
-      </w:r>
-      <w:r>
-        <w:t xml:space="preserve"> a</w:t>
-      </w:r>
-      <w:r>
-        <w:t xml:space="preserve">f Pristjek220 vil jeg kunne se </w:t>
-      </w:r>
-      <w:r>
-        <w:t>hvilken vej jeg skal køre for at handle</w:t>
-      </w:r>
-      <w:r>
-        <w:t>, så hvis jeg er i en by hvor jeg ikke er kendt, kan jeg navigerer til forretningerne</w:t>
-      </w:r>
-      <w:r>
-        <w:t xml:space="preserve">. </w:t>
-      </w:r>
-    </w:p>
-    <w:p>
-      <w:pPr>
-        <w:rPr>
-          <w:b/>
-        </w:rPr>
-      </w:pPr>
-      <w:r>
-        <w:rPr>
-          <w:b/>
-        </w:rPr>
-        <w:t>Accepteringskriterier:</w:t>
-      </w:r>
-    </w:p>
-    <w:p>
-      <w:r>
-        <w:t xml:space="preserve">At </w:t>
-      </w:r>
-      <w:r>
-        <w:t>forbruger</w:t>
-      </w:r>
-      <w:r>
-        <w:t>en får en kørselsvejledning</w:t>
-      </w:r>
-      <w:r>
-        <w:t>, i form af et kort, som viser hvor han skal kører hen</w:t>
-      </w:r>
-      <w:r>
-        <w:t>, som afspejler den korteste vej mellem de forretninger han skal handle i.</w:t>
-      </w:r>
-    </w:p>
-    <w:p>
-      <w:r>
-        <w:t xml:space="preserve">At </w:t>
-      </w:r>
-      <w:r>
-        <w:t>forbruger</w:t>
-      </w:r>
-      <w:r>
-        <w:t>en, kan få kørselsvejledningen vedhæftet mailen.</w:t>
-      </w:r>
-    </w:p>
-    <w:p/>
-    <w:p>
-      <w:pPr>
-        <w:pStyle w:val="Heading2"/>
-      </w:pPr>
-      <w:bookmarkStart w:id="22" w:name="_Toc443577294"/>
-      <w:r>
-        <w:t xml:space="preserve">Bekræftelse </w:t>
-      </w:r>
-      <w:r>
-        <w:t>af oprettelse/sletning af vare</w:t>
-      </w:r>
-      <w:bookmarkEnd w:id="22"/>
     </w:p>
     <w:p>
       <w:pPr>
@@ -1815,21 +1813,7 @@
         </w:numPr>
       </w:pPr>
       <w:r>
-        <w:t xml:space="preserve">Generelle </w:t>
-      </w:r>
-      <w:commentRangeStart w:id="23"/>
-      <w:r>
-        <w:t>krav</w:t>
-      </w:r>
-      <w:commentRangeEnd w:id="23"/>
-      <w:r>
-        <w:rPr>
-          <w:rStyle w:val="CommentReference"/>
-        </w:rPr>
-        <w:commentReference w:id="23"/>
-      </w:r>
-      <w:r>
-        <w:t>:</w:t>
+        <w:t>Generelle krav:</w:t>
       </w:r>
     </w:p>
     <w:p>
@@ -1841,10 +1825,13 @@
         </w:numPr>
       </w:pPr>
       <w:r>
-        <w:t>Tiden for at vise indkøbslistens priser og forretninger må ikke overstige 5</w:t>
-      </w:r>
-      <w:r>
-        <w:t xml:space="preserve"> sek</w:t>
+        <w:t>Pristjek220, skal leve op til de krav, som Microsoft, still til UX design</w:t>
+      </w:r>
+      <w:r>
+        <w:rPr>
+          <w:rStyle w:val="FootnoteReference"/>
+        </w:rPr>
+        <w:footnoteReference w:id="1"/>
       </w:r>
       <w:r>
         <w:t>.</w:t>
@@ -1859,16 +1846,13 @@
         </w:numPr>
       </w:pPr>
       <w:r>
-        <w:t xml:space="preserve">Programmet skal starte op inden for </w:t>
-      </w:r>
-      <w:r>
-        <w:t>5</w:t>
-      </w:r>
-      <w:r>
-        <w:t xml:space="preserve"> sek. </w:t>
-      </w:r>
-      <w:r>
-        <w:t>95% af tiden</w:t>
+        <w:t>Pristjek220 skal leve op til 3-click rule</w:t>
+      </w:r>
+      <w:r>
+        <w:rPr>
+          <w:rStyle w:val="FootnoteReference"/>
+        </w:rPr>
+        <w:footnoteReference w:id="2"/>
       </w:r>
       <w:r>
         <w:t>.</w:t>
@@ -1883,6 +1867,30 @@
         </w:numPr>
       </w:pPr>
       <w:r>
+        <w:t>Pristjek220 skal leve op til rule</w:t>
+      </w:r>
+      <w:r>
+        <w:t xml:space="preserve"> of five</w:t>
+      </w:r>
+      <w:r>
+        <w:rPr>
+          <w:rStyle w:val="FootnoteReference"/>
+        </w:rPr>
+        <w:footnoteReference w:id="3"/>
+      </w:r>
+      <w:r>
+        <w:t>.</w:t>
+      </w:r>
+    </w:p>
+    <w:p>
+      <w:pPr>
+        <w:pStyle w:val="ListParagraph"/>
+        <w:numPr>
+          <w:ilvl w:val="1"/>
+          <w:numId w:val="1"/>
+        </w:numPr>
+      </w:pPr>
+      <w:r>
         <w:t>Serveren skal</w:t>
       </w:r>
       <w:r>
@@ -1897,6 +1905,8 @@
       <w:r>
         <w:t>.</w:t>
       </w:r>
+      <w:bookmarkStart w:id="22" w:name="_GoBack"/>
+      <w:bookmarkEnd w:id="22"/>
     </w:p>
     <w:p>
       <w:pPr>
@@ -1999,6 +2009,7 @@
         </w:numPr>
       </w:pPr>
       <w:r>
+        <w:lastRenderedPageBreak/>
         <w:t>Elementerne skal resize med vinduet.</w:t>
       </w:r>
     </w:p>
@@ -2084,8 +2095,8 @@
       </w:r>
     </w:p>
     <w:sectPr>
-      <w:headerReference w:type="default" r:id="rId12"/>
-      <w:footerReference w:type="default" r:id="rId13"/>
+      <w:headerReference w:type="default" r:id="rId10"/>
+      <w:footerReference w:type="default" r:id="rId11"/>
       <w:pgSz w:w="11906" w:h="16838"/>
       <w:pgMar w:top="1701" w:right="1134" w:bottom="1701" w:left="1134" w:header="708" w:footer="708" w:gutter="0"/>
       <w:cols w:space="708"/>
@@ -2093,33 +2104,6 @@
     </w:sectPr>
   </w:body>
 </w:document>
-</file>
-
-<file path=word/comments.xml><?xml version="1.0" encoding="utf-8"?>
-<w:comments xmlns:wpc="http://schemas.microsoft.com/office/word/2010/wordprocessingCanvas" xmlns:mc="http://schemas.openxmlformats.org/markup-compatibility/2006" xmlns:o="urn:schemas-microsoft-com:office:office" xmlns:r="http://schemas.openxmlformats.org/officeDocument/2006/relationships" xmlns:m="http://schemas.openxmlformats.org/officeDocument/2006/math" xmlns:v="urn:schemas-microsoft-com:vml" xmlns:wp14="http://schemas.microsoft.com/office/word/2010/wordprocessingDrawing" xmlns:wp="http://schemas.openxmlformats.org/drawingml/2006/wordprocessingDrawing" xmlns:w10="urn:schemas-microsoft-com:office:word" xmlns:w="http://schemas.openxmlformats.org/wordprocessingml/2006/main" xmlns:w14="http://schemas.microsoft.com/office/word/2010/wordml" xmlns:w15="http://schemas.microsoft.com/office/word/2012/wordml" xmlns:wpg="http://schemas.microsoft.com/office/word/2010/wordprocessingGroup" xmlns:wpi="http://schemas.microsoft.com/office/word/2010/wordprocessingInk" xmlns:wne="http://schemas.microsoft.com/office/word/2006/wordml" xmlns:wps="http://schemas.microsoft.com/office/word/2010/wordprocessingShape" mc:Ignorable="w14 w15 wp14">
-  <w:comment w:id="23" w:author="Anders Meidahl" w:date="2016-02-28T13:57:00Z" w:initials="AM">
-    <w:p>
-      <w:pPr>
-        <w:pStyle w:val="CommentText"/>
-      </w:pPr>
-      <w:r>
-        <w:rPr>
-          <w:rStyle w:val="CommentReference"/>
-        </w:rPr>
-        <w:annotationRef/>
-      </w:r>
-      <w:r>
-        <w:t>Vi skulle have noget her med, de generelle krav til et godt program</w:t>
-      </w:r>
-    </w:p>
-  </w:comment>
-</w:comments>
-</file>
-
-<file path=word/commentsExtended.xml><?xml version="1.0" encoding="utf-8"?>
-<w15:commentsEx xmlns:wpc="http://schemas.microsoft.com/office/word/2010/wordprocessingCanvas" xmlns:mc="http://schemas.openxmlformats.org/markup-compatibility/2006" xmlns:o="urn:schemas-microsoft-com:office:office" xmlns:r="http://schemas.openxmlformats.org/officeDocument/2006/relationships" xmlns:m="http://schemas.openxmlformats.org/officeDocument/2006/math" xmlns:v="urn:schemas-microsoft-com:vml" xmlns:wp14="http://schemas.microsoft.com/office/word/2010/wordprocessingDrawing" xmlns:wp="http://schemas.openxmlformats.org/drawingml/2006/wordprocessingDrawing" xmlns:w10="urn:schemas-microsoft-com:office:word" xmlns:w="http://schemas.openxmlformats.org/wordprocessingml/2006/main" xmlns:w14="http://schemas.microsoft.com/office/word/2010/wordml" xmlns:w15="http://schemas.microsoft.com/office/word/2012/wordml" xmlns:wpg="http://schemas.microsoft.com/office/word/2010/wordprocessingGroup" xmlns:wpi="http://schemas.microsoft.com/office/word/2010/wordprocessingInk" xmlns:wne="http://schemas.microsoft.com/office/word/2006/wordml" xmlns:wps="http://schemas.microsoft.com/office/word/2010/wordprocessingShape" mc:Ignorable="w14 w15 wp14">
-  <w15:commentEx w15:paraId="384E4E23" w15:done="0"/>
-</w15:commentsEx>
 </file>
 
 <file path=word/endnotes.xml><?xml version="1.0" encoding="utf-8"?>
@@ -2208,7 +2192,7 @@
                 <w:bCs/>
                 <w:noProof/>
               </w:rPr>
-              <w:t>7</w:t>
+              <w:t>8</w:t>
             </w:r>
             <w:r>
               <w:rPr>
@@ -2253,7 +2237,7 @@
                 <w:bCs/>
                 <w:noProof/>
               </w:rPr>
-              <w:t>7</w:t>
+              <w:t>8</w:t>
             </w:r>
             <w:r>
               <w:rPr>
@@ -2297,6 +2281,146 @@
       <w:r>
         <w:continuationSeparator/>
       </w:r>
+    </w:p>
+  </w:footnote>
+  <w:footnote w:id="1">
+    <w:p>
+      <w:pPr>
+        <w:pStyle w:val="FootnoteText"/>
+      </w:pPr>
+      <w:r>
+        <w:rPr>
+          <w:rStyle w:val="FootnoteReference"/>
+        </w:rPr>
+        <w:footnoteRef/>
+      </w:r>
+      <w:r>
+        <w:t xml:space="preserve"> </w:t>
+      </w:r>
+      <w:hyperlink r:id="rId1" w:history="1">
+        <w:r>
+          <w:rPr>
+            <w:rStyle w:val="Hyperlink"/>
+          </w:rPr>
+          <w:t>https://dev.windows.com/en-us/desktop/design</w:t>
+        </w:r>
+      </w:hyperlink>
+      <w:r>
+        <w:t xml:space="preserve"> </w:t>
+      </w:r>
+    </w:p>
+  </w:footnote>
+  <w:footnote w:id="2">
+    <w:p>
+      <w:pPr>
+        <w:rPr>
+          <w:lang w:val="en-US"/>
+        </w:rPr>
+      </w:pPr>
+      <w:r>
+        <w:rPr>
+          <w:rStyle w:val="FootnoteReference"/>
+        </w:rPr>
+        <w:footnoteRef/>
+      </w:r>
+      <w:r>
+        <w:rPr>
+          <w:lang w:val="en-US"/>
+        </w:rPr>
+        <w:t xml:space="preserve"> </w:t>
+      </w:r>
+      <w:r>
+        <w:rPr>
+          <w:sz w:val="20"/>
+          <w:szCs w:val="20"/>
+          <w:lang w:val="en-US"/>
+        </w:rPr>
+        <w:t>J</w:t>
+      </w:r>
+      <w:r>
+        <w:rPr>
+          <w:sz w:val="20"/>
+          <w:szCs w:val="20"/>
+          <w:lang w:val="en-US"/>
+        </w:rPr>
+        <w:t>effrey zeldman taking your talent to the web</w:t>
+      </w:r>
+      <w:r>
+        <w:rPr>
+          <w:sz w:val="20"/>
+          <w:szCs w:val="20"/>
+          <w:lang w:val="en-US"/>
+        </w:rPr>
+        <w:t xml:space="preserve"> </w:t>
+      </w:r>
+      <w:hyperlink r:id="rId2" w:history="1">
+        <w:r>
+          <w:rPr>
+            <w:rStyle w:val="Hyperlink"/>
+            <w:sz w:val="20"/>
+            <w:szCs w:val="20"/>
+            <w:lang w:val="en-US"/>
+          </w:rPr>
+          <w:t>http://takingyourtalenttotheweb.com/Taking%20Your%20Talent%20to%20the%20Web.pdf</w:t>
+        </w:r>
+      </w:hyperlink>
+      <w:r>
+        <w:rPr>
+          <w:sz w:val="20"/>
+          <w:szCs w:val="20"/>
+          <w:lang w:val="en-US"/>
+        </w:rPr>
+        <w:t xml:space="preserve"> </w:t>
+      </w:r>
+    </w:p>
+  </w:footnote>
+  <w:footnote w:id="3">
+    <w:p>
+      <w:pPr>
+        <w:pStyle w:val="FootnoteText"/>
+        <w:rPr>
+          <w:lang w:val="en-US"/>
+        </w:rPr>
+      </w:pPr>
+      <w:r>
+        <w:rPr>
+          <w:rStyle w:val="FootnoteReference"/>
+        </w:rPr>
+        <w:footnoteRef/>
+      </w:r>
+      <w:r>
+        <w:rPr>
+          <w:lang w:val="en-US"/>
+        </w:rPr>
+        <w:t xml:space="preserve"> </w:t>
+      </w:r>
+      <w:r>
+        <w:rPr>
+          <w:lang w:val="en-US"/>
+        </w:rPr>
+        <w:t>J</w:t>
+      </w:r>
+      <w:r>
+        <w:rPr>
+          <w:lang w:val="en-US"/>
+        </w:rPr>
+        <w:t>effrey zeldman taking your talent to the web</w:t>
+      </w:r>
+      <w:r>
+        <w:rPr>
+          <w:lang w:val="en-US"/>
+        </w:rPr>
+        <w:t xml:space="preserve"> </w:t>
+      </w:r>
+      <w:hyperlink r:id="rId3" w:history="1">
+        <w:r>
+          <w:rPr>
+            <w:rStyle w:val="Hyperlink"/>
+            <w:lang w:val="en-US"/>
+          </w:rPr>
+          <w:t>http://takingyourtalenttotheweb.com/Taking%20Your%20Talent%20to%20the%20Web.pdf</w:t>
+        </w:r>
+      </w:hyperlink>
     </w:p>
   </w:footnote>
 </w:footnotes>
@@ -3113,14 +3237,6 @@
     <w:abstractNumId w:val="1"/>
   </w:num>
 </w:numbering>
-</file>
-
-<file path=word/people.xml><?xml version="1.0" encoding="utf-8"?>
-<w15:people xmlns:wpc="http://schemas.microsoft.com/office/word/2010/wordprocessingCanvas" xmlns:mc="http://schemas.openxmlformats.org/markup-compatibility/2006" xmlns:o="urn:schemas-microsoft-com:office:office" xmlns:r="http://schemas.openxmlformats.org/officeDocument/2006/relationships" xmlns:m="http://schemas.openxmlformats.org/officeDocument/2006/math" xmlns:v="urn:schemas-microsoft-com:vml" xmlns:wp14="http://schemas.microsoft.com/office/word/2010/wordprocessingDrawing" xmlns:wp="http://schemas.openxmlformats.org/drawingml/2006/wordprocessingDrawing" xmlns:w10="urn:schemas-microsoft-com:office:word" xmlns:w="http://schemas.openxmlformats.org/wordprocessingml/2006/main" xmlns:w14="http://schemas.microsoft.com/office/word/2010/wordml" xmlns:w15="http://schemas.microsoft.com/office/word/2012/wordml" xmlns:wpg="http://schemas.microsoft.com/office/word/2010/wordprocessingGroup" xmlns:wpi="http://schemas.microsoft.com/office/word/2010/wordprocessingInk" xmlns:wne="http://schemas.microsoft.com/office/word/2006/wordml" xmlns:wps="http://schemas.microsoft.com/office/word/2010/wordprocessingShape" mc:Ignorable="w14 w15 wp14">
-  <w15:person w15:author="Anders Meidahl">
-    <w15:presenceInfo w15:providerId="Windows Live" w15:userId="8659d8fb926deb7e"/>
-  </w15:person>
-</w15:people>
 </file>
 
 <file path=word/styles.xml><?xml version="1.0" encoding="utf-8"?>
@@ -4175,6 +4291,45 @@
       <w:szCs w:val="20"/>
     </w:rPr>
   </w:style>
+  <w:style w:type="paragraph" w:styleId="FootnoteText">
+    <w:name w:val="footnote text"/>
+    <w:basedOn w:val="Normal"/>
+    <w:link w:val="FootnoteTextChar"/>
+    <w:uiPriority w:val="99"/>
+    <w:semiHidden/>
+    <w:unhideWhenUsed/>
+    <w:rsid w:val="00E36AA6"/>
+    <w:pPr>
+      <w:spacing w:after="0" w:line="240" w:lineRule="auto"/>
+    </w:pPr>
+    <w:rPr>
+      <w:sz w:val="20"/>
+      <w:szCs w:val="20"/>
+    </w:rPr>
+  </w:style>
+  <w:style w:type="character" w:customStyle="1" w:styleId="FootnoteTextChar">
+    <w:name w:val="Footnote Text Char"/>
+    <w:basedOn w:val="DefaultParagraphFont"/>
+    <w:link w:val="FootnoteText"/>
+    <w:uiPriority w:val="99"/>
+    <w:semiHidden/>
+    <w:rsid w:val="00E36AA6"/>
+    <w:rPr>
+      <w:sz w:val="20"/>
+      <w:szCs w:val="20"/>
+    </w:rPr>
+  </w:style>
+  <w:style w:type="character" w:styleId="FootnoteReference">
+    <w:name w:val="footnote reference"/>
+    <w:basedOn w:val="DefaultParagraphFont"/>
+    <w:uiPriority w:val="99"/>
+    <w:semiHidden/>
+    <w:unhideWhenUsed/>
+    <w:rsid w:val="00E36AA6"/>
+    <w:rPr>
+      <w:vertAlign w:val="superscript"/>
+    </w:rPr>
+  </w:style>
 </w:styles>
 </file>
 
@@ -4444,7 +4599,7 @@
 </file>
 
 <file path=customXml/itemProps1.xml><?xml version="1.0" encoding="utf-8"?>
-<ds:datastoreItem xmlns:ds="http://schemas.openxmlformats.org/officeDocument/2006/customXml" ds:itemID="{27C8DE94-92C5-4E2C-A74A-6D0202071810}">
+<ds:datastoreItem xmlns:ds="http://schemas.openxmlformats.org/officeDocument/2006/customXml" ds:itemID="{4DCED4FA-0584-4555-8242-91201F075CE6}">
   <ds:schemaRefs>
     <ds:schemaRef ds:uri="http://schemas.openxmlformats.org/officeDocument/2006/bibliography"/>
   </ds:schemaRefs>

</xml_diff>

<commit_message>
Opdatering af domænemodel, sådan at en forretningsmanager ikke kan ændre pris, men i user storien, bliver informeret om at der er en pris og om den skal opdateres
</commit_message>
<xml_diff>
--- a/Kravspec/Kravspec.docx
+++ b/Kravspec/Kravspec.docx
@@ -2327,7 +2327,7 @@
           <v:shape id="_x0000_i1025" type="#_x0000_t75" style="width:331.45pt;height:252pt" o:ole="">
             <v:imagedata r:id="rId8" o:title=""/>
           </v:shape>
-          <o:OLEObject Type="Embed" ProgID="Visio.Drawing.15" ShapeID="_x0000_i1025" DrawAspect="Content" ObjectID="_1518795575" r:id="rId9"/>
+          <o:OLEObject Type="Embed" ProgID="Visio.Drawing.15" ShapeID="_x0000_i1025" DrawAspect="Content" ObjectID="_1518796170" r:id="rId9"/>
         </w:object>
       </w:r>
     </w:p>
@@ -2339,27 +2339,14 @@
       <w:r>
         <w:t xml:space="preserve">Figur </w:t>
       </w:r>
-      <w:r>
-        <w:fldChar w:fldCharType="begin"/>
-      </w:r>
-      <w:r>
-        <w:instrText xml:space="preserve"> SEQ Figur \* ARABIC </w:instrText>
-      </w:r>
-      <w:r>
-        <w:fldChar w:fldCharType="separate"/>
-      </w:r>
-      <w:r>
-        <w:rPr>
-          <w:noProof/>
-        </w:rPr>
-        <w:t>1</w:t>
-      </w:r>
-      <w:r>
-        <w:rPr>
-          <w:noProof/>
-        </w:rPr>
-        <w:fldChar w:fldCharType="end"/>
-      </w:r>
+      <w:fldSimple w:instr=" SEQ Figur \* ARABIC ">
+        <w:r>
+          <w:rPr>
+            <w:noProof/>
+          </w:rPr>
+          <w:t>1</w:t>
+        </w:r>
+      </w:fldSimple>
       <w:bookmarkEnd w:id="6"/>
       <w:r>
         <w:t>: Aktør kontekst diagram for Pristjek220</w:t>
@@ -2647,16 +2634,24 @@
     </w:p>
     <w:p>
       <w:r>
-        <w:t>Hvis relationen mellem produktet og forretningen allerede findes, skal der kommer en pop, der informere omkring dette.</w:t>
-      </w:r>
+        <w:t>Hvis relationen mellem produktet og forretningen allerede findes, skal der kommer en pop, der informere omkring dette</w:t>
+      </w:r>
+      <w:r>
+        <w:t>, der spørg om jeg ønsker at ændre prisen til det indtastede</w:t>
+      </w:r>
+      <w:r>
+        <w:t>.</w:t>
+      </w:r>
+      <w:bookmarkStart w:id="10" w:name="_GoBack"/>
+      <w:bookmarkEnd w:id="10"/>
     </w:p>
     <w:p/>
     <w:p>
       <w:pPr>
         <w:pStyle w:val="Heading2"/>
       </w:pPr>
-      <w:bookmarkStart w:id="10" w:name="_Toc443577280"/>
-      <w:bookmarkStart w:id="11" w:name="_Toc445051114"/>
+      <w:bookmarkStart w:id="11" w:name="_Toc443577280"/>
+      <w:bookmarkStart w:id="12" w:name="_Toc445051114"/>
       <w:r>
         <w:t>Finde</w:t>
       </w:r>
@@ -2678,8 +2673,8 @@
       <w:r>
         <w:t>Pristjek220</w:t>
       </w:r>
-      <w:bookmarkEnd w:id="10"/>
       <w:bookmarkEnd w:id="11"/>
+      <w:bookmarkEnd w:id="12"/>
     </w:p>
     <w:p>
       <w:pPr>
@@ -2774,13 +2769,13 @@
       <w:pPr>
         <w:pStyle w:val="Heading2"/>
       </w:pPr>
-      <w:bookmarkStart w:id="12" w:name="_Toc443577284"/>
-      <w:bookmarkStart w:id="13" w:name="_Toc445051115"/>
+      <w:bookmarkStart w:id="13" w:name="_Toc443577284"/>
+      <w:bookmarkStart w:id="14" w:name="_Toc445051115"/>
       <w:r>
         <w:t xml:space="preserve">Indtast </w:t>
       </w:r>
-      <w:bookmarkEnd w:id="12"/>
       <w:bookmarkEnd w:id="13"/>
+      <w:bookmarkEnd w:id="14"/>
       <w:r>
         <w:t>indkøbsliste</w:t>
       </w:r>
@@ -2905,13 +2900,13 @@
       <w:pPr>
         <w:pStyle w:val="Heading2"/>
       </w:pPr>
-      <w:bookmarkStart w:id="14" w:name="_Toc443577286"/>
-      <w:bookmarkStart w:id="15" w:name="_Toc445051116"/>
+      <w:bookmarkStart w:id="15" w:name="_Toc443577286"/>
+      <w:bookmarkStart w:id="16" w:name="_Toc445051116"/>
       <w:r>
         <w:t>Find ud af hvor varerne fra indkøbslisten kan købes billigst</w:t>
       </w:r>
-      <w:bookmarkEnd w:id="14"/>
       <w:bookmarkEnd w:id="15"/>
+      <w:bookmarkEnd w:id="16"/>
     </w:p>
     <w:p>
       <w:pPr>
@@ -3039,8 +3034,8 @@
       <w:pPr>
         <w:pStyle w:val="Heading2"/>
       </w:pPr>
-      <w:bookmarkStart w:id="16" w:name="_Toc443577281"/>
-      <w:bookmarkStart w:id="17" w:name="_Toc445051117"/>
+      <w:bookmarkStart w:id="17" w:name="_Toc443577281"/>
+      <w:bookmarkStart w:id="18" w:name="_Toc445051117"/>
       <w:r>
         <w:t>Finde</w:t>
       </w:r>
@@ -3050,8 +3045,8 @@
       <w:r>
         <w:t>hvilke forretninger der har en vare</w:t>
       </w:r>
-      <w:bookmarkEnd w:id="16"/>
       <w:bookmarkEnd w:id="17"/>
+      <w:bookmarkEnd w:id="18"/>
     </w:p>
     <w:p>
       <w:pPr>
@@ -3145,13 +3140,13 @@
       <w:pPr>
         <w:pStyle w:val="Heading2"/>
       </w:pPr>
-      <w:bookmarkStart w:id="18" w:name="_Toc443577287"/>
-      <w:bookmarkStart w:id="19" w:name="_Toc445051118"/>
+      <w:bookmarkStart w:id="19" w:name="_Toc443577287"/>
+      <w:bookmarkStart w:id="20" w:name="_Toc445051118"/>
       <w:r>
         <w:t>Sammenligning af billigste indkøb og indkøb i én forretning</w:t>
       </w:r>
-      <w:bookmarkEnd w:id="18"/>
       <w:bookmarkEnd w:id="19"/>
+      <w:bookmarkEnd w:id="20"/>
     </w:p>
     <w:p>
       <w:pPr>
@@ -3182,8 +3177,6 @@
       <w:r>
         <w:t xml:space="preserve"> af Pristjek220</w:t>
       </w:r>
-      <w:bookmarkStart w:id="20" w:name="_GoBack"/>
-      <w:bookmarkEnd w:id="20"/>
     </w:p>
     <w:p>
       <w:r>
@@ -5106,7 +5099,7 @@
                 <w:bCs/>
                 <w:noProof/>
               </w:rPr>
-              <w:t>5</w:t>
+              <w:t>4</w:t>
             </w:r>
             <w:r>
               <w:rPr>
@@ -7513,7 +7506,7 @@
 </file>
 
 <file path=customXml/itemProps1.xml><?xml version="1.0" encoding="utf-8"?>
-<ds:datastoreItem xmlns:ds="http://schemas.openxmlformats.org/officeDocument/2006/customXml" ds:itemID="{FFFE687F-7D09-4724-A3EA-C9D2EC575147}">
+<ds:datastoreItem xmlns:ds="http://schemas.openxmlformats.org/officeDocument/2006/customXml" ds:itemID="{F8AB11E5-8B66-4D76-9D05-F2B2E2B547AB}">
   <ds:schemaRefs>
     <ds:schemaRef ds:uri="http://schemas.openxmlformats.org/officeDocument/2006/bibliography"/>
   </ds:schemaRefs>

</xml_diff>

<commit_message>
Opdateret, med indledning, læsevejledning og produktbeskrivelse
</commit_message>
<xml_diff>
--- a/Kravspec/Kravspec.docx
+++ b/Kravspec/Kravspec.docx
@@ -2261,8 +2261,12 @@
       </w:r>
       <w:bookmarkEnd w:id="0"/>
     </w:p>
+    <w:p>
+      <w:r>
+        <w:t xml:space="preserve">I det følgende dokument vil der blive opstillet de ønskede krav til produktet Pristjek220. Der vil blive beskrevet hvilke aktører der er og hvordan de interagerer med produktet. </w:t>
+      </w:r>
+    </w:p>
     <w:p/>
-    <w:p/>
     <w:p>
       <w:pPr>
         <w:pStyle w:val="Heading2"/>
@@ -2273,8 +2277,126 @@
       </w:r>
       <w:bookmarkEnd w:id="1"/>
     </w:p>
-    <w:p/>
-    <w:p/>
+    <w:p>
+      <w:r>
+        <w:t xml:space="preserve">Kravspecifikationen er opbygget således af der først gives en introduktion til hvad systemet består af i </w:t>
+      </w:r>
+      <w:r>
+        <w:rPr>
+          <w:i/>
+        </w:rPr>
+        <w:t>systembeskrivelsen</w:t>
+      </w:r>
+      <w:r>
+        <w:t xml:space="preserve">, derefter beskrives de forskellige aktører i </w:t>
+      </w:r>
+      <w:r>
+        <w:rPr>
+          <w:i/>
+        </w:rPr>
+        <w:t>aktør beskrivelse</w:t>
+      </w:r>
+      <w:r>
+        <w:t>.</w:t>
+      </w:r>
+    </w:p>
+    <w:p>
+      <w:r>
+        <w:t xml:space="preserve">Derefter beskrives de forskellige </w:t>
+      </w:r>
+      <w:proofErr w:type="spellStart"/>
+      <w:r>
+        <w:t>user</w:t>
+      </w:r>
+      <w:proofErr w:type="spellEnd"/>
+      <w:r>
+        <w:t xml:space="preserve"> </w:t>
+      </w:r>
+      <w:proofErr w:type="spellStart"/>
+      <w:r>
+        <w:t>stories</w:t>
+      </w:r>
+      <w:proofErr w:type="spellEnd"/>
+      <w:r>
+        <w:t xml:space="preserve"> i afsnittet </w:t>
+      </w:r>
+      <w:proofErr w:type="spellStart"/>
+      <w:r>
+        <w:rPr>
+          <w:i/>
+        </w:rPr>
+        <w:t>user</w:t>
+      </w:r>
+      <w:proofErr w:type="spellEnd"/>
+      <w:r>
+        <w:rPr>
+          <w:i/>
+        </w:rPr>
+        <w:t xml:space="preserve"> </w:t>
+      </w:r>
+      <w:proofErr w:type="spellStart"/>
+      <w:r>
+        <w:rPr>
+          <w:i/>
+        </w:rPr>
+        <w:t>stories</w:t>
+      </w:r>
+      <w:proofErr w:type="spellEnd"/>
+      <w:r>
+        <w:rPr>
+          <w:i/>
+        </w:rPr>
+        <w:t>,</w:t>
+      </w:r>
+      <w:r>
+        <w:rPr>
+          <w:i/>
+        </w:rPr>
+        <w:t xml:space="preserve"> </w:t>
+      </w:r>
+      <w:r>
+        <w:t xml:space="preserve">som beskriver de funktionelle krav. Det er opstilles ved hjælp af </w:t>
+      </w:r>
+      <w:proofErr w:type="spellStart"/>
+      <w:r>
+        <w:t>user</w:t>
+      </w:r>
+      <w:proofErr w:type="spellEnd"/>
+      <w:r>
+        <w:t xml:space="preserve"> </w:t>
+      </w:r>
+      <w:proofErr w:type="spellStart"/>
+      <w:r>
+        <w:t>stories</w:t>
+      </w:r>
+      <w:proofErr w:type="spellEnd"/>
+      <w:r>
+        <w:t xml:space="preserve">, som beskriver hvad de forskellige aktører, ønsker af funktionaliteter </w:t>
+      </w:r>
+      <w:r>
+        <w:t>i</w:t>
+      </w:r>
+      <w:r>
+        <w:t xml:space="preserve"> Pristjek220</w:t>
+      </w:r>
+      <w:r>
+        <w:t>, set fra deres vinkel og hvad der skal til før de er opfyldt.</w:t>
+      </w:r>
+    </w:p>
+    <w:p>
+      <w:r>
+        <w:t xml:space="preserve">Til sidst beskrives kvalitetskravene i afsnittet </w:t>
+      </w:r>
+      <w:r>
+        <w:rPr>
+          <w:i/>
+        </w:rPr>
+        <w:t>ikke-funktionelle krav</w:t>
+      </w:r>
+      <w:r>
+        <w:t>, som beskriver de kvaliteter, som Pristjek220 skal leve optil.</w:t>
+      </w:r>
+    </w:p>
     <w:p>
       <w:pPr>
         <w:pStyle w:val="Heading1"/>
@@ -2285,19 +2407,56 @@
       </w:r>
       <w:bookmarkEnd w:id="2"/>
     </w:p>
-    <w:p/>
-    <w:p/>
+    <w:p>
+      <w:r>
+        <w:t xml:space="preserve">Pristjek220 er et program, som kan bruges når man skal finde ud af hvor man skal købe sine dagligvarer. </w:t>
+      </w:r>
+      <w:r>
+        <w:t xml:space="preserve">Pristjek220 </w:t>
+      </w:r>
+      <w:r>
+        <w:t>tilstræber at give forbrugeren et let og simpelt overblik over,</w:t>
+      </w:r>
+      <w:r>
+        <w:t xml:space="preserve"> hvor han kan handle sine dagligvarer</w:t>
+      </w:r>
+      <w:r>
+        <w:t xml:space="preserve"> billigst.</w:t>
+      </w:r>
+      <w:r>
+        <w:t xml:space="preserve"> Pristjek220 </w:t>
+      </w:r>
+      <w:r>
+        <w:t xml:space="preserve">vil have tre forskellige brugere; en forbruger, en forretningsmanager og en administrator. Forbrugeren er ham, der bruger Pristjek220 til at organisere sine daglige indkøb. </w:t>
+      </w:r>
+      <w:bookmarkStart w:id="3" w:name="_GoBack"/>
+      <w:bookmarkEnd w:id="3"/>
+      <w:r>
+        <w:t>Forretningsmanageren holder Pristjek220 opdateret med korrekte informationer om de varer og priser, der findes i netop hans forretningskæde. Administratoren servicerer Pristjek220, så der kan oprettes og fjernes forretninger, samt tilføjes nye varer. Baseret på disse tre brugere bliver Pristjek220 opdelt i to programmer; et program, Pristjek220 Forbruger, til forbrugeren og et fælles program, Pristjek220 Forretning, til både forretningsmanageren og administratoren.</w:t>
+      </w:r>
+    </w:p>
+    <w:p>
+      <w:r>
+        <w:t>Pristjek220 har en funktionalitet, sådan at en forbruger kan indtaste hans indkøbsseddel, og derefter kan han lave forskellige indstillinger, for hvilke butikker han ønsker at handle i, og hvor langt han ønsker at kører for at handle. Ud fra de indstillinger, kan programmet så generer en liste der beskriver hvor han billist køber der forskellige varer.</w:t>
+      </w:r>
+    </w:p>
+    <w:p>
+      <w:r>
+        <w:t>Forretningsmanageren kan tilføje og fjerne vare fra hans forretning. Administratoren står for at oprette nye forretningsmanager og tilhørende butikker.</w:t>
+      </w:r>
+    </w:p>
     <w:p>
       <w:pPr>
         <w:pStyle w:val="Heading1"/>
       </w:pPr>
-      <w:bookmarkStart w:id="3" w:name="_Toc445051111"/>
-      <w:bookmarkStart w:id="4" w:name="_Toc443577272"/>
-      <w:bookmarkStart w:id="5" w:name="_Toc443577273"/>
-      <w:r>
+      <w:bookmarkStart w:id="4" w:name="_Toc445051111"/>
+      <w:bookmarkStart w:id="5" w:name="_Toc443577272"/>
+      <w:bookmarkStart w:id="6" w:name="_Toc443577273"/>
+      <w:r>
+        <w:lastRenderedPageBreak/>
         <w:t>Aktør beskrivelse</w:t>
       </w:r>
-      <w:bookmarkEnd w:id="3"/>
+      <w:bookmarkEnd w:id="4"/>
     </w:p>
     <w:p>
       <w:pPr>
@@ -2327,7 +2486,7 @@
           <v:shape id="_x0000_i1025" type="#_x0000_t75" style="width:331.45pt;height:252pt" o:ole="">
             <v:imagedata r:id="rId8" o:title=""/>
           </v:shape>
-          <o:OLEObject Type="Embed" ProgID="Visio.Drawing.15" ShapeID="_x0000_i1025" DrawAspect="Content" ObjectID="_1518796170" r:id="rId9"/>
+          <o:OLEObject Type="Embed" ProgID="Visio.Drawing.15" ShapeID="_x0000_i1025" DrawAspect="Content" ObjectID="_1518935276" r:id="rId9"/>
         </w:object>
       </w:r>
     </w:p>
@@ -2335,19 +2494,32 @@
       <w:pPr>
         <w:pStyle w:val="Caption"/>
       </w:pPr>
-      <w:bookmarkStart w:id="6" w:name="_Ref444608701"/>
+      <w:bookmarkStart w:id="7" w:name="_Ref444608701"/>
       <w:r>
         <w:t xml:space="preserve">Figur </w:t>
       </w:r>
-      <w:fldSimple w:instr=" SEQ Figur \* ARABIC ">
-        <w:r>
-          <w:rPr>
-            <w:noProof/>
-          </w:rPr>
-          <w:t>1</w:t>
-        </w:r>
-      </w:fldSimple>
-      <w:bookmarkEnd w:id="6"/>
+      <w:r>
+        <w:fldChar w:fldCharType="begin"/>
+      </w:r>
+      <w:r>
+        <w:instrText xml:space="preserve"> SEQ Figur \* ARABIC </w:instrText>
+      </w:r>
+      <w:r>
+        <w:fldChar w:fldCharType="separate"/>
+      </w:r>
+      <w:r>
+        <w:rPr>
+          <w:noProof/>
+        </w:rPr>
+        <w:t>1</w:t>
+      </w:r>
+      <w:r>
+        <w:rPr>
+          <w:noProof/>
+        </w:rPr>
+        <w:fldChar w:fldCharType="end"/>
+      </w:r>
+      <w:bookmarkEnd w:id="7"/>
       <w:r>
         <w:t>: Aktør kontekst diagram for Pristjek220</w:t>
       </w:r>
@@ -2463,187 +2635,214 @@
       <w:pPr>
         <w:pStyle w:val="Heading1"/>
       </w:pPr>
-      <w:bookmarkStart w:id="7" w:name="_Toc445051112"/>
-      <w:bookmarkEnd w:id="4"/>
+      <w:bookmarkStart w:id="8" w:name="_Toc445051112"/>
+      <w:bookmarkEnd w:id="5"/>
+      <w:r>
+        <w:t xml:space="preserve">User </w:t>
+      </w:r>
+      <w:proofErr w:type="spellStart"/>
+      <w:r>
+        <w:t>stories</w:t>
+      </w:r>
+      <w:bookmarkEnd w:id="8"/>
+      <w:proofErr w:type="spellEnd"/>
+    </w:p>
+    <w:p>
+      <w:r>
+        <w:t xml:space="preserve">User </w:t>
+      </w:r>
+      <w:proofErr w:type="spellStart"/>
+      <w:r>
+        <w:t>stories</w:t>
+      </w:r>
+      <w:proofErr w:type="spellEnd"/>
+      <w:r>
+        <w:t xml:space="preserve"> er rangeret efter hvor vigtige de er, sådan at de mest relevante </w:t>
+      </w:r>
+      <w:proofErr w:type="spellStart"/>
+      <w:r>
+        <w:t>user</w:t>
+      </w:r>
+      <w:proofErr w:type="spellEnd"/>
+      <w:r>
+        <w:t xml:space="preserve"> </w:t>
+      </w:r>
+      <w:proofErr w:type="spellStart"/>
+      <w:r>
+        <w:t>stories</w:t>
+      </w:r>
+      <w:proofErr w:type="spellEnd"/>
+      <w:r>
+        <w:t xml:space="preserve"> for produktet, bliver beskrevet først.</w:t>
+      </w:r>
+    </w:p>
+    <w:p/>
+    <w:p>
+      <w:pPr>
+        <w:pStyle w:val="Heading2"/>
+      </w:pPr>
+      <w:bookmarkStart w:id="9" w:name="_Toc443577276"/>
+      <w:bookmarkStart w:id="10" w:name="_Toc445051113"/>
+      <w:r>
+        <w:t xml:space="preserve">Tilføj </w:t>
+      </w:r>
+      <w:r>
+        <w:t>vare til forretning</w:t>
+      </w:r>
+      <w:bookmarkEnd w:id="9"/>
+      <w:bookmarkEnd w:id="10"/>
+    </w:p>
+    <w:p>
+      <w:pPr>
+        <w:rPr>
+          <w:b/>
+        </w:rPr>
+      </w:pPr>
+      <w:r>
+        <w:rPr>
+          <w:b/>
+        </w:rPr>
+        <w:t>Beskrivelse:</w:t>
+      </w:r>
+    </w:p>
+    <w:p>
+      <w:r>
+        <w:rPr>
+          <w:b/>
+        </w:rPr>
+        <w:t>Som</w:t>
+      </w:r>
+      <w:r>
+        <w:t xml:space="preserve"> en forretningsmanager af Pristjek220</w:t>
+      </w:r>
+    </w:p>
+    <w:p>
+      <w:r>
+        <w:rPr>
+          <w:b/>
+        </w:rPr>
+        <w:t>Vil</w:t>
+      </w:r>
+      <w:r>
+        <w:t xml:space="preserve"> </w:t>
+      </w:r>
+      <w:r>
+        <w:t xml:space="preserve">jeg kunne </w:t>
+      </w:r>
+      <w:r>
+        <w:t>tilføje en</w:t>
+      </w:r>
+      <w:r>
+        <w:t xml:space="preserve"> vare til min forretning, med </w:t>
+      </w:r>
+      <w:r>
+        <w:t xml:space="preserve">tilhørende </w:t>
+      </w:r>
+      <w:r>
+        <w:t>pris,</w:t>
+      </w:r>
+    </w:p>
+    <w:p>
+      <w:r>
+        <w:rPr>
+          <w:b/>
+        </w:rPr>
+        <w:t>Så</w:t>
+      </w:r>
+      <w:r>
+        <w:t xml:space="preserve"> jeg kan holde informationerne om varesortimentet i min forretning opdateret.</w:t>
+      </w:r>
+    </w:p>
+    <w:p>
+      <w:pPr>
+        <w:rPr>
+          <w:b/>
+        </w:rPr>
+      </w:pPr>
+      <w:r>
+        <w:rPr>
+          <w:b/>
+        </w:rPr>
+        <w:t>Accepteringskriterier:</w:t>
+      </w:r>
+    </w:p>
+    <w:p>
       <w:r>
         <w:lastRenderedPageBreak/>
-        <w:t>User stories</w:t>
-      </w:r>
-      <w:bookmarkEnd w:id="7"/>
-    </w:p>
-    <w:p>
-      <w:r>
-        <w:t>User stories er rangeret efter hvor vigtige de er, sådan at de mest relevante user stories for produktet, bliver beskrevet først.</w:t>
-      </w:r>
-    </w:p>
-    <w:p/>
-    <w:p>
-      <w:pPr>
-        <w:pStyle w:val="Heading2"/>
-      </w:pPr>
-      <w:bookmarkStart w:id="8" w:name="_Toc443577276"/>
-      <w:bookmarkStart w:id="9" w:name="_Toc445051113"/>
-      <w:r>
-        <w:t xml:space="preserve">Tilføj </w:t>
-      </w:r>
-      <w:r>
-        <w:t>vare til forretning</w:t>
-      </w:r>
-      <w:bookmarkEnd w:id="8"/>
-      <w:bookmarkEnd w:id="9"/>
-    </w:p>
-    <w:p>
-      <w:pPr>
-        <w:rPr>
-          <w:b/>
-        </w:rPr>
-      </w:pPr>
-      <w:r>
-        <w:rPr>
-          <w:b/>
-        </w:rPr>
-        <w:t>Beskrivelse:</w:t>
-      </w:r>
-    </w:p>
-    <w:p>
-      <w:r>
-        <w:rPr>
-          <w:b/>
-        </w:rPr>
-        <w:t>Som</w:t>
-      </w:r>
-      <w:r>
-        <w:t xml:space="preserve"> en forretningsmanager af Pristjek220</w:t>
-      </w:r>
-    </w:p>
-    <w:p>
-      <w:r>
-        <w:rPr>
-          <w:b/>
-        </w:rPr>
-        <w:t>Vil</w:t>
+        <w:t>Informationerne om varen til for</w:t>
+      </w:r>
+      <w:r>
+        <w:t>r</w:t>
+      </w:r>
+      <w:r>
+        <w:t>e</w:t>
+      </w:r>
+      <w:r>
+        <w:t>t</w:t>
+      </w:r>
+      <w:r>
+        <w:t xml:space="preserve">nings relationen gemmes i </w:t>
+      </w:r>
+      <w:r>
+        <w:t>Pristjek220</w:t>
+      </w:r>
+      <w:r>
+        <w:t>.</w:t>
+      </w:r>
+    </w:p>
+    <w:p>
+      <w:r>
+        <w:t>Prisen for varen tilføjes kun til</w:t>
       </w:r>
       <w:r>
         <w:t xml:space="preserve"> </w:t>
       </w:r>
       <w:r>
-        <w:t xml:space="preserve">jeg kunne </w:t>
-      </w:r>
-      <w:r>
-        <w:t>tilføje en</w:t>
-      </w:r>
-      <w:r>
-        <w:t xml:space="preserve"> vare til min forretning, med </w:t>
-      </w:r>
-      <w:r>
-        <w:t xml:space="preserve">tilhørende </w:t>
-      </w:r>
-      <w:r>
-        <w:t>pris,</w:t>
-      </w:r>
-    </w:p>
-    <w:p>
-      <w:r>
-        <w:rPr>
-          <w:b/>
-        </w:rPr>
-        <w:t>Så</w:t>
-      </w:r>
-      <w:r>
-        <w:t xml:space="preserve"> jeg kan holde informationerne om varesortimentet i min forretning opdateret.</w:t>
-      </w:r>
-    </w:p>
-    <w:p>
-      <w:pPr>
-        <w:rPr>
-          <w:b/>
-        </w:rPr>
-      </w:pPr>
-      <w:r>
-        <w:rPr>
-          <w:b/>
-        </w:rPr>
-        <w:t>Accepteringskriterier:</w:t>
-      </w:r>
-    </w:p>
-    <w:p>
-      <w:r>
-        <w:t>Informationerne om varen til for</w:t>
-      </w:r>
-      <w:r>
-        <w:t>r</w:t>
-      </w:r>
-      <w:r>
-        <w:t>e</w:t>
-      </w:r>
-      <w:r>
-        <w:t>t</w:t>
-      </w:r>
-      <w:r>
-        <w:t xml:space="preserve">nings relationen gemmes i </w:t>
-      </w:r>
-      <w:r>
         <w:t>Pristjek220</w:t>
       </w:r>
       <w:r>
+        <w:t>, for</w:t>
+      </w:r>
+      <w:r>
+        <w:t xml:space="preserve"> den specifikke vare der er valgt.</w:t>
+      </w:r>
+    </w:p>
+    <w:p>
+      <w:r>
+        <w:t xml:space="preserve">Hvis varen </w:t>
+      </w:r>
+      <w:r>
+        <w:t xml:space="preserve">findes i </w:t>
+      </w:r>
+      <w:r>
+        <w:t>Pristjek220</w:t>
+      </w:r>
+      <w:r>
+        <w:t xml:space="preserve"> </w:t>
+      </w:r>
+      <w:r>
+        <w:t>bliver de</w:t>
+      </w:r>
+      <w:r>
+        <w:t>n</w:t>
+      </w:r>
+      <w:r>
+        <w:t>ne vare benyttet</w:t>
+      </w:r>
+      <w:r>
         <w:t>.</w:t>
       </w:r>
     </w:p>
     <w:p>
       <w:r>
-        <w:t>Prisen for varen tilføjes kun til</w:t>
-      </w:r>
-      <w:r>
-        <w:t xml:space="preserve"> </w:t>
-      </w:r>
-      <w:r>
-        <w:t>Pristjek220</w:t>
-      </w:r>
-      <w:r>
-        <w:t>, for</w:t>
-      </w:r>
-      <w:r>
-        <w:t xml:space="preserve"> den specifikke vare der er valgt.</w:t>
-      </w:r>
-    </w:p>
-    <w:p>
-      <w:r>
-        <w:t xml:space="preserve">Hvis varen </w:t>
-      </w:r>
-      <w:r>
-        <w:t xml:space="preserve">findes i </w:t>
-      </w:r>
-      <w:r>
-        <w:t>Pristjek220</w:t>
-      </w:r>
-      <w:r>
-        <w:t xml:space="preserve"> </w:t>
-      </w:r>
-      <w:r>
-        <w:t>bliver de</w:t>
-      </w:r>
-      <w:r>
-        <w:t>n</w:t>
-      </w:r>
-      <w:r>
-        <w:t>ne vare benyttet</w:t>
+        <w:t>Hvis relationen mellem produktet og forretningen allerede findes, skal der kommer en pop, der informere omkring dette</w:t>
+      </w:r>
+      <w:r>
+        <w:t>, der spørg om jeg ønsker at ændre prisen til det indtastede</w:t>
       </w:r>
       <w:r>
         <w:t>.</w:t>
       </w:r>
-    </w:p>
-    <w:p>
-      <w:r>
-        <w:t>Hvis relationen mellem produktet og forretningen allerede findes, skal der kommer en pop, der informere omkring dette</w:t>
-      </w:r>
-      <w:r>
-        <w:t>, der spørg om jeg ønsker at ændre prisen til det indtastede</w:t>
-      </w:r>
-      <w:r>
-        <w:t>.</w:t>
-      </w:r>
-      <w:bookmarkStart w:id="10" w:name="_GoBack"/>
-      <w:bookmarkEnd w:id="10"/>
     </w:p>
     <w:p/>
     <w:p>
@@ -2876,7 +3075,6 @@
     </w:p>
     <w:p>
       <w:r>
-        <w:lastRenderedPageBreak/>
         <w:t>De indtastede vare</w:t>
       </w:r>
       <w:r>
@@ -2998,6 +3196,7 @@
     </w:p>
     <w:p>
       <w:r>
+        <w:lastRenderedPageBreak/>
         <w:t xml:space="preserve">Det vil blive vist en liste med hvor det er billigst at købe de forskellige varer, listen skal opfylde de krav der er stillet i indstillinger for </w:t>
       </w:r>
       <w:r>
@@ -3227,7 +3426,6 @@
     </w:p>
     <w:p>
       <w:r>
-        <w:lastRenderedPageBreak/>
         <w:t xml:space="preserve">Der vil blive vist et forslag ud over den som </w:t>
       </w:r>
       <w:r>
@@ -3260,7 +3458,7 @@
       </w:pPr>
       <w:bookmarkStart w:id="21" w:name="_Toc443577275"/>
       <w:bookmarkStart w:id="22" w:name="_Toc445051120"/>
-      <w:bookmarkEnd w:id="5"/>
+      <w:bookmarkEnd w:id="6"/>
       <w:r>
         <w:t xml:space="preserve">Tilføj </w:t>
       </w:r>
@@ -3345,6 +3543,7 @@
         <w:rPr>
           <w:b/>
         </w:rPr>
+        <w:lastRenderedPageBreak/>
         <w:t>Accepteringskriterier:</w:t>
       </w:r>
     </w:p>
@@ -3583,27 +3782,427 @@
         <w:rPr>
           <w:b/>
         </w:rPr>
+        <w:t>Accepteringskriterier:</w:t>
+      </w:r>
+    </w:p>
+    <w:p>
+      <w:r>
+        <w:t>F</w:t>
+      </w:r>
+      <w:r>
+        <w:t>orbruger</w:t>
+      </w:r>
+      <w:r>
+        <w:t>en modtager indkøbslisten/forslaget til indkøbssteder på sin mail, hvis mailen er indtastet rigtigt.</w:t>
+      </w:r>
+    </w:p>
+    <w:p>
+      <w:r>
+        <w:t>M</w:t>
+      </w:r>
+      <w:r>
+        <w:t>ailen er stillet ordenligt op, så den er let at læse.</w:t>
+      </w:r>
+    </w:p>
+    <w:p/>
+    <w:p/>
+    <w:p>
+      <w:pPr>
+        <w:pStyle w:val="Heading2"/>
+      </w:pPr>
+      <w:bookmarkStart w:id="27" w:name="_Toc443577279"/>
+      <w:bookmarkStart w:id="28" w:name="_Toc445051123"/>
+      <w:r>
+        <w:t>Fjern</w:t>
+      </w:r>
+      <w:r>
+        <w:t xml:space="preserve"> </w:t>
+      </w:r>
+      <w:r>
+        <w:t>en vare fra en bestemt forretning</w:t>
+      </w:r>
+      <w:bookmarkEnd w:id="27"/>
+      <w:bookmarkEnd w:id="28"/>
+    </w:p>
+    <w:p>
+      <w:pPr>
+        <w:rPr>
+          <w:b/>
+        </w:rPr>
+      </w:pPr>
+      <w:r>
+        <w:rPr>
+          <w:b/>
+        </w:rPr>
+        <w:t>Beskrivelse:</w:t>
+      </w:r>
+    </w:p>
+    <w:p>
+      <w:r>
+        <w:rPr>
+          <w:b/>
+        </w:rPr>
+        <w:t>Som</w:t>
+      </w:r>
+      <w:r>
+        <w:t xml:space="preserve"> en forretningsmanager af Pristjek220</w:t>
+      </w:r>
+    </w:p>
+    <w:p>
+      <w:r>
+        <w:rPr>
+          <w:b/>
+        </w:rPr>
+        <w:t>V</w:t>
+      </w:r>
+      <w:r>
+        <w:rPr>
+          <w:b/>
+        </w:rPr>
+        <w:t>il</w:t>
+      </w:r>
+      <w:r>
+        <w:t xml:space="preserve"> </w:t>
+      </w:r>
+      <w:r>
+        <w:t>jeg kunne fjerne en vare fra en forretning</w:t>
+      </w:r>
+      <w:r>
+        <w:t>,</w:t>
+      </w:r>
+    </w:p>
+    <w:p>
+      <w:pPr>
+        <w:rPr>
+          <w:b/>
+        </w:rPr>
+      </w:pPr>
+      <w:r>
+        <w:rPr>
+          <w:b/>
+        </w:rPr>
+        <w:t>Så</w:t>
+      </w:r>
+      <w:r>
+        <w:t xml:space="preserve"> jeg kan holde Pristjek220 opdateret med min butiks sortiment. </w:t>
+      </w:r>
+    </w:p>
+    <w:p>
+      <w:pPr>
+        <w:rPr>
+          <w:b/>
+        </w:rPr>
+      </w:pPr>
+      <w:r>
+        <w:rPr>
+          <w:b/>
+        </w:rPr>
         <w:lastRenderedPageBreak/>
         <w:t>Accepteringskriterier:</w:t>
       </w:r>
     </w:p>
     <w:p>
       <w:r>
-        <w:t>F</w:t>
-      </w:r>
-      <w:r>
-        <w:t>orbruger</w:t>
-      </w:r>
-      <w:r>
-        <w:t>en modtager indkøbslisten/forslaget til indkøbssteder på sin mail, hvis mailen er indtastet rigtigt.</w:t>
-      </w:r>
-    </w:p>
-    <w:p>
-      <w:r>
-        <w:t>M</w:t>
-      </w:r>
-      <w:r>
-        <w:t>ailen er stillet ordenligt op, så den er let at læse.</w:t>
+        <w:t>Relationer mellem varen og forre</w:t>
+      </w:r>
+      <w:r>
+        <w:t>tningen fjernes fra Pristjek220</w:t>
+      </w:r>
+      <w:r>
+        <w:t>.</w:t>
+      </w:r>
+    </w:p>
+    <w:p>
+      <w:r>
+        <w:t>Forretningsmanageren vil blive bedt om at godkende at varen fjernes fra forretningen.</w:t>
+      </w:r>
+    </w:p>
+    <w:p/>
+    <w:p>
+      <w:pPr>
+        <w:pStyle w:val="Heading2"/>
+      </w:pPr>
+      <w:bookmarkStart w:id="29" w:name="_Toc443577277"/>
+      <w:bookmarkStart w:id="30" w:name="_Toc445051124"/>
+      <w:r>
+        <w:t>Fjern</w:t>
+      </w:r>
+      <w:r>
+        <w:t xml:space="preserve"> </w:t>
+      </w:r>
+      <w:r>
+        <w:t xml:space="preserve">en </w:t>
+      </w:r>
+      <w:r>
+        <w:t xml:space="preserve">vare </w:t>
+      </w:r>
+      <w:r>
+        <w:t>fra</w:t>
+      </w:r>
+      <w:r>
+        <w:t xml:space="preserve"> </w:t>
+      </w:r>
+      <w:r>
+        <w:t>Pristjek220</w:t>
+      </w:r>
+      <w:bookmarkEnd w:id="29"/>
+      <w:bookmarkEnd w:id="30"/>
+    </w:p>
+    <w:p>
+      <w:pPr>
+        <w:rPr>
+          <w:b/>
+        </w:rPr>
+      </w:pPr>
+      <w:r>
+        <w:rPr>
+          <w:b/>
+        </w:rPr>
+        <w:t>Beskrivelse:</w:t>
+      </w:r>
+    </w:p>
+    <w:p>
+      <w:r>
+        <w:rPr>
+          <w:b/>
+        </w:rPr>
+        <w:t>Som</w:t>
+      </w:r>
+      <w:r>
+        <w:t xml:space="preserve"> en administrator af Pristjek220</w:t>
+      </w:r>
+    </w:p>
+    <w:p>
+      <w:r>
+        <w:rPr>
+          <w:b/>
+        </w:rPr>
+        <w:t>V</w:t>
+      </w:r>
+      <w:r>
+        <w:rPr>
+          <w:b/>
+        </w:rPr>
+        <w:t>il</w:t>
+      </w:r>
+      <w:r>
+        <w:t xml:space="preserve"> </w:t>
+      </w:r>
+      <w:r>
+        <w:t xml:space="preserve">jeg kunne fjerne en vare, med tilhørende pris i de forskellige forretninger, fra </w:t>
+      </w:r>
+      <w:r>
+        <w:t>Pristjek220</w:t>
+      </w:r>
+      <w:r>
+        <w:t>,</w:t>
+      </w:r>
+    </w:p>
+    <w:p>
+      <w:r>
+        <w:rPr>
+          <w:b/>
+        </w:rPr>
+        <w:t>Så</w:t>
+      </w:r>
+      <w:r>
+        <w:t xml:space="preserve"> </w:t>
+      </w:r>
+      <w:r>
+        <w:t xml:space="preserve">der kan fjernes varer fra Pristjek220, som </w:t>
+      </w:r>
+      <w:r>
+        <w:t>ikke længere har en relation til en forretninger</w:t>
+      </w:r>
+      <w:r>
+        <w:t>.</w:t>
+      </w:r>
+    </w:p>
+    <w:p>
+      <w:pPr>
+        <w:rPr>
+          <w:b/>
+        </w:rPr>
+      </w:pPr>
+      <w:r>
+        <w:rPr>
+          <w:b/>
+        </w:rPr>
+        <w:t>Accepteringskriterier:</w:t>
+      </w:r>
+    </w:p>
+    <w:p>
+      <w:r>
+        <w:t xml:space="preserve">Varen fjernes fra </w:t>
+      </w:r>
+      <w:r>
+        <w:t>Pristjek220</w:t>
+      </w:r>
+      <w:r>
+        <w:t xml:space="preserve"> </w:t>
+      </w:r>
+      <w:r>
+        <w:t>samt alle relationer til forretninger.</w:t>
+      </w:r>
+    </w:p>
+    <w:p>
+      <w:r>
+        <w:t xml:space="preserve">Hvis varen ikke allerede findes i </w:t>
+      </w:r>
+      <w:r>
+        <w:t>Pristjek220</w:t>
+      </w:r>
+      <w:r>
+        <w:t xml:space="preserve"> bliver administratoren informeret om dette efter indtastning af varens navn.</w:t>
+      </w:r>
+    </w:p>
+    <w:p>
+      <w:r>
+        <w:t xml:space="preserve">Administratoren vil blive bedt om at godkende at varen bliver fjernet fra </w:t>
+      </w:r>
+      <w:r>
+        <w:t>Pristjek220</w:t>
+      </w:r>
+      <w:r>
+        <w:t>.</w:t>
+      </w:r>
+    </w:p>
+    <w:p/>
+    <w:p>
+      <w:pPr>
+        <w:pStyle w:val="Heading2"/>
+      </w:pPr>
+      <w:bookmarkStart w:id="31" w:name="_Toc443577278"/>
+      <w:bookmarkStart w:id="32" w:name="_Toc445051125"/>
+      <w:r>
+        <w:t>Fjern</w:t>
+      </w:r>
+      <w:r>
+        <w:t xml:space="preserve"> </w:t>
+      </w:r>
+      <w:r>
+        <w:t>en forretning</w:t>
+      </w:r>
+      <w:r>
+        <w:t xml:space="preserve"> </w:t>
+      </w:r>
+      <w:r>
+        <w:t>fra</w:t>
+      </w:r>
+      <w:r>
+        <w:t xml:space="preserve"> </w:t>
+      </w:r>
+      <w:r>
+        <w:t>Pristjek220</w:t>
+      </w:r>
+      <w:bookmarkEnd w:id="31"/>
+      <w:bookmarkEnd w:id="32"/>
+    </w:p>
+    <w:p>
+      <w:pPr>
+        <w:rPr>
+          <w:b/>
+        </w:rPr>
+      </w:pPr>
+      <w:r>
+        <w:rPr>
+          <w:b/>
+        </w:rPr>
+        <w:t>Beskrivelse:</w:t>
+      </w:r>
+    </w:p>
+    <w:p>
+      <w:r>
+        <w:rPr>
+          <w:b/>
+        </w:rPr>
+        <w:t>Som</w:t>
+      </w:r>
+      <w:r>
+        <w:t xml:space="preserve"> en administrator af Pristjek220</w:t>
+      </w:r>
+    </w:p>
+    <w:p>
+      <w:r>
+        <w:rPr>
+          <w:b/>
+        </w:rPr>
+        <w:t>V</w:t>
+      </w:r>
+      <w:r>
+        <w:rPr>
+          <w:b/>
+        </w:rPr>
+        <w:t>il</w:t>
+      </w:r>
+      <w:r>
+        <w:t xml:space="preserve"> </w:t>
+      </w:r>
+      <w:r>
+        <w:t>jeg kunne fjerne en forretning, med tilhørende pris for alle dens forskellige vare</w:t>
+      </w:r>
+      <w:r>
+        <w:t>,</w:t>
+      </w:r>
+    </w:p>
+    <w:p>
+      <w:r>
+        <w:rPr>
+          <w:b/>
+        </w:rPr>
+        <w:t>Så</w:t>
+      </w:r>
+      <w:r>
+        <w:t xml:space="preserve"> der ikke findes forretninger i programmet, som ikke findes længere.</w:t>
+      </w:r>
+    </w:p>
+    <w:p>
+      <w:pPr>
+        <w:rPr>
+          <w:b/>
+        </w:rPr>
+      </w:pPr>
+      <w:r>
+        <w:rPr>
+          <w:b/>
+        </w:rPr>
+        <w:t>Accepteringskriterier:</w:t>
+      </w:r>
+    </w:p>
+    <w:p>
+      <w:r>
+        <w:t xml:space="preserve">Forretningen fjernes fra </w:t>
+      </w:r>
+      <w:r>
+        <w:t>Pristjek220</w:t>
+      </w:r>
+      <w:r>
+        <w:t xml:space="preserve"> </w:t>
+      </w:r>
+      <w:r>
+        <w:t>samt alle relationer til varer.</w:t>
+      </w:r>
+    </w:p>
+    <w:p>
+      <w:r>
+        <w:t xml:space="preserve">Hvis forretningen ikke allerede findes i </w:t>
+      </w:r>
+      <w:r>
+        <w:t>Pristjek220</w:t>
+      </w:r>
+      <w:r>
+        <w:t xml:space="preserve"> bliver administrator informeret om dette efter indtastning af varens navn.</w:t>
+      </w:r>
+    </w:p>
+    <w:p>
+      <w:r>
+        <w:t xml:space="preserve">Administratoren vil blive bedt om at godkende at forretningen bliver fjernet fra </w:t>
+      </w:r>
+      <w:r>
+        <w:t>Pristjek220</w:t>
+      </w:r>
+      <w:r>
+        <w:t>.</w:t>
       </w:r>
     </w:p>
     <w:p/>
@@ -3612,81 +4211,71 @@
       <w:pPr>
         <w:pStyle w:val="Heading2"/>
       </w:pPr>
-      <w:bookmarkStart w:id="27" w:name="_Toc443577279"/>
-      <w:bookmarkStart w:id="28" w:name="_Toc445051123"/>
-      <w:r>
-        <w:t>Fjern</w:t>
+      <w:bookmarkStart w:id="33" w:name="_Toc443577282"/>
+      <w:bookmarkStart w:id="34" w:name="_Toc445051126"/>
+      <w:r>
+        <w:t>Find åbningstider for en forretning</w:t>
+      </w:r>
+      <w:bookmarkEnd w:id="33"/>
+      <w:bookmarkEnd w:id="34"/>
+    </w:p>
+    <w:p>
+      <w:pPr>
+        <w:rPr>
+          <w:b/>
+        </w:rPr>
+      </w:pPr>
+      <w:r>
+        <w:rPr>
+          <w:b/>
+        </w:rPr>
+        <w:t>Beskrivelse:</w:t>
+      </w:r>
+    </w:p>
+    <w:p>
+      <w:r>
+        <w:rPr>
+          <w:b/>
+        </w:rPr>
+        <w:t>Som</w:t>
+      </w:r>
+      <w:r>
+        <w:t xml:space="preserve"> en </w:t>
+      </w:r>
+      <w:r>
+        <w:t>forbruger</w:t>
+      </w:r>
+      <w:r>
+        <w:t xml:space="preserve"> af Pristjek220</w:t>
+      </w:r>
+    </w:p>
+    <w:p>
+      <w:r>
+        <w:rPr>
+          <w:b/>
+        </w:rPr>
+        <w:t>Vil</w:t>
       </w:r>
       <w:r>
         <w:t xml:space="preserve"> </w:t>
       </w:r>
       <w:r>
-        <w:t>en vare fra en bestemt forretning</w:t>
-      </w:r>
-      <w:bookmarkEnd w:id="27"/>
-      <w:bookmarkEnd w:id="28"/>
-    </w:p>
-    <w:p>
-      <w:pPr>
-        <w:rPr>
-          <w:b/>
-        </w:rPr>
-      </w:pPr>
-      <w:r>
-        <w:rPr>
-          <w:b/>
-        </w:rPr>
-        <w:t>Beskrivelse:</w:t>
-      </w:r>
-    </w:p>
-    <w:p>
-      <w:r>
-        <w:rPr>
-          <w:b/>
-        </w:rPr>
-        <w:t>Som</w:t>
-      </w:r>
-      <w:r>
-        <w:t xml:space="preserve"> en forretningsmanager af Pristjek220</w:t>
-      </w:r>
-    </w:p>
-    <w:p>
-      <w:r>
-        <w:rPr>
-          <w:b/>
-        </w:rPr>
-        <w:t>V</w:t>
-      </w:r>
-      <w:r>
-        <w:rPr>
-          <w:b/>
-        </w:rPr>
-        <w:t>il</w:t>
-      </w:r>
-      <w:r>
-        <w:t xml:space="preserve"> </w:t>
-      </w:r>
-      <w:r>
-        <w:t>jeg kunne fjerne en vare fra en forretning</w:t>
+        <w:t>jeg kunne finde ud af åbningstiderne for en forretning der fører den vare jeg ønsker at købe</w:t>
       </w:r>
       <w:r>
         <w:t>,</w:t>
       </w:r>
     </w:p>
     <w:p>
-      <w:pPr>
-        <w:rPr>
-          <w:b/>
-        </w:rPr>
-      </w:pPr>
-      <w:r>
-        <w:rPr>
-          <w:b/>
-        </w:rPr>
+      <w:r>
+        <w:rPr>
+          <w:b/>
+        </w:rPr>
+        <w:lastRenderedPageBreak/>
         <w:t>Så</w:t>
       </w:r>
       <w:r>
-        <w:t xml:space="preserve"> jeg kan holde Pristjek220 opdateret med min butiks sortiment. </w:t>
+        <w:t xml:space="preserve"> jeg ved hvornår en forretning har åben.</w:t>
       </w:r>
     </w:p>
     <w:p>
@@ -3704,307 +4293,7 @@
     </w:p>
     <w:p>
       <w:r>
-        <w:t>Relationer mellem varen og forre</w:t>
-      </w:r>
-      <w:r>
-        <w:t>tningen fjernes fra Pristjek220</w:t>
-      </w:r>
-      <w:r>
-        <w:t>.</w:t>
-      </w:r>
-    </w:p>
-    <w:p>
-      <w:r>
-        <w:t>Forretningsmanageren vil blive bedt om at godkende at varen fjernes fra forretningen.</w:t>
-      </w:r>
-    </w:p>
-    <w:p/>
-    <w:p>
-      <w:pPr>
-        <w:pStyle w:val="Heading2"/>
-      </w:pPr>
-      <w:bookmarkStart w:id="29" w:name="_Toc443577277"/>
-      <w:bookmarkStart w:id="30" w:name="_Toc445051124"/>
-      <w:r>
-        <w:t>Fjern</w:t>
-      </w:r>
-      <w:r>
-        <w:t xml:space="preserve"> </w:t>
-      </w:r>
-      <w:r>
-        <w:t xml:space="preserve">en </w:t>
-      </w:r>
-      <w:r>
-        <w:t xml:space="preserve">vare </w:t>
-      </w:r>
-      <w:r>
-        <w:t>fra</w:t>
-      </w:r>
-      <w:r>
-        <w:t xml:space="preserve"> </w:t>
-      </w:r>
-      <w:r>
-        <w:t>Pristjek220</w:t>
-      </w:r>
-      <w:bookmarkEnd w:id="29"/>
-      <w:bookmarkEnd w:id="30"/>
-    </w:p>
-    <w:p>
-      <w:pPr>
-        <w:rPr>
-          <w:b/>
-        </w:rPr>
-      </w:pPr>
-      <w:r>
-        <w:rPr>
-          <w:b/>
-        </w:rPr>
-        <w:t>Beskrivelse:</w:t>
-      </w:r>
-    </w:p>
-    <w:p>
-      <w:r>
-        <w:rPr>
-          <w:b/>
-        </w:rPr>
-        <w:t>Som</w:t>
-      </w:r>
-      <w:r>
-        <w:t xml:space="preserve"> en administrator af Pristjek220</w:t>
-      </w:r>
-    </w:p>
-    <w:p>
-      <w:r>
-        <w:rPr>
-          <w:b/>
-        </w:rPr>
-        <w:t>V</w:t>
-      </w:r>
-      <w:r>
-        <w:rPr>
-          <w:b/>
-        </w:rPr>
-        <w:t>il</w:t>
-      </w:r>
-      <w:r>
-        <w:t xml:space="preserve"> </w:t>
-      </w:r>
-      <w:r>
-        <w:t xml:space="preserve">jeg kunne fjerne en vare, med tilhørende pris i de forskellige forretninger, fra </w:t>
-      </w:r>
-      <w:r>
-        <w:t>Pristjek220</w:t>
-      </w:r>
-      <w:r>
-        <w:t>,</w:t>
-      </w:r>
-    </w:p>
-    <w:p>
-      <w:r>
-        <w:rPr>
-          <w:b/>
-        </w:rPr>
-        <w:t>Så</w:t>
-      </w:r>
-      <w:r>
-        <w:t xml:space="preserve"> </w:t>
-      </w:r>
-      <w:r>
-        <w:t xml:space="preserve">der kan fjernes varer fra Pristjek220, som </w:t>
-      </w:r>
-      <w:r>
-        <w:t>ikke længere har en relation til en forretninger</w:t>
-      </w:r>
-      <w:r>
-        <w:t>.</w:t>
-      </w:r>
-    </w:p>
-    <w:p>
-      <w:pPr>
-        <w:rPr>
-          <w:b/>
-        </w:rPr>
-      </w:pPr>
-      <w:r>
-        <w:rPr>
-          <w:b/>
-        </w:rPr>
-        <w:t>Accepteringskriterier:</w:t>
-      </w:r>
-    </w:p>
-    <w:p>
-      <w:r>
-        <w:t xml:space="preserve">Varen fjernes fra </w:t>
-      </w:r>
-      <w:r>
-        <w:t>Pristjek220</w:t>
-      </w:r>
-      <w:r>
-        <w:t xml:space="preserve"> </w:t>
-      </w:r>
-      <w:r>
-        <w:t>samt alle relationer til forretninger.</w:t>
-      </w:r>
-    </w:p>
-    <w:p>
-      <w:r>
-        <w:t xml:space="preserve">Hvis varen ikke allerede findes i </w:t>
-      </w:r>
-      <w:r>
-        <w:t>Pristjek220</w:t>
-      </w:r>
-      <w:r>
-        <w:t xml:space="preserve"> bliver administratoren informeret om dette efter indtastning af varens navn.</w:t>
-      </w:r>
-    </w:p>
-    <w:p>
-      <w:r>
-        <w:t xml:space="preserve">Administratoren vil blive bedt om at godkende at varen bliver fjernet fra </w:t>
-      </w:r>
-      <w:r>
-        <w:t>Pristjek220</w:t>
-      </w:r>
-      <w:r>
-        <w:t>.</w:t>
-      </w:r>
-    </w:p>
-    <w:p/>
-    <w:p>
-      <w:pPr>
-        <w:pStyle w:val="Heading2"/>
-      </w:pPr>
-      <w:bookmarkStart w:id="31" w:name="_Toc443577278"/>
-      <w:bookmarkStart w:id="32" w:name="_Toc445051125"/>
-      <w:r>
-        <w:t>Fjern</w:t>
-      </w:r>
-      <w:r>
-        <w:t xml:space="preserve"> </w:t>
-      </w:r>
-      <w:r>
-        <w:t>en forretning</w:t>
-      </w:r>
-      <w:r>
-        <w:t xml:space="preserve"> </w:t>
-      </w:r>
-      <w:r>
-        <w:t>fra</w:t>
-      </w:r>
-      <w:r>
-        <w:t xml:space="preserve"> </w:t>
-      </w:r>
-      <w:r>
-        <w:t>Pristjek220</w:t>
-      </w:r>
-      <w:bookmarkEnd w:id="31"/>
-      <w:bookmarkEnd w:id="32"/>
-    </w:p>
-    <w:p>
-      <w:pPr>
-        <w:rPr>
-          <w:b/>
-        </w:rPr>
-      </w:pPr>
-      <w:r>
-        <w:rPr>
-          <w:b/>
-        </w:rPr>
-        <w:t>Beskrivelse:</w:t>
-      </w:r>
-    </w:p>
-    <w:p>
-      <w:r>
-        <w:rPr>
-          <w:b/>
-        </w:rPr>
-        <w:t>Som</w:t>
-      </w:r>
-      <w:r>
-        <w:t xml:space="preserve"> en administrator af Pristjek220</w:t>
-      </w:r>
-    </w:p>
-    <w:p>
-      <w:r>
-        <w:rPr>
-          <w:b/>
-        </w:rPr>
-        <w:t>V</w:t>
-      </w:r>
-      <w:r>
-        <w:rPr>
-          <w:b/>
-        </w:rPr>
-        <w:t>il</w:t>
-      </w:r>
-      <w:r>
-        <w:t xml:space="preserve"> </w:t>
-      </w:r>
-      <w:r>
-        <w:t>jeg kunne fjerne en forretning, med tilhørende pris for alle dens forskellige vare</w:t>
-      </w:r>
-      <w:r>
-        <w:t>,</w:t>
-      </w:r>
-    </w:p>
-    <w:p>
-      <w:r>
-        <w:rPr>
-          <w:b/>
-        </w:rPr>
-        <w:t>Så</w:t>
-      </w:r>
-      <w:r>
-        <w:t xml:space="preserve"> der ikke findes forretninger i programmet, som ikke findes længere.</w:t>
-      </w:r>
-    </w:p>
-    <w:p>
-      <w:pPr>
-        <w:rPr>
-          <w:b/>
-        </w:rPr>
-      </w:pPr>
-      <w:r>
-        <w:rPr>
-          <w:b/>
-        </w:rPr>
-        <w:t>Accepteringskriterier:</w:t>
-      </w:r>
-    </w:p>
-    <w:p>
-      <w:r>
-        <w:lastRenderedPageBreak/>
-        <w:t xml:space="preserve">Forretningen fjernes fra </w:t>
-      </w:r>
-      <w:r>
-        <w:t>Pristjek220</w:t>
-      </w:r>
-      <w:r>
-        <w:t xml:space="preserve"> </w:t>
-      </w:r>
-      <w:r>
-        <w:t>samt alle relationer til varer.</w:t>
-      </w:r>
-    </w:p>
-    <w:p>
-      <w:r>
-        <w:t xml:space="preserve">Hvis forretningen ikke allerede findes i </w:t>
-      </w:r>
-      <w:r>
-        <w:t>Pristjek220</w:t>
-      </w:r>
-      <w:r>
-        <w:t xml:space="preserve"> bliver administrator informeret om dette efter indtastning af varens navn.</w:t>
-      </w:r>
-    </w:p>
-    <w:p>
-      <w:r>
-        <w:t xml:space="preserve">Administratoren vil blive bedt om at godkende at forretningen bliver fjernet fra </w:t>
-      </w:r>
-      <w:r>
-        <w:t>Pristjek220</w:t>
-      </w:r>
-      <w:r>
-        <w:t>.</w:t>
+        <w:t>Den ønskede forretnings åbningstider bliver vist.</w:t>
       </w:r>
     </w:p>
     <w:p/>
@@ -4013,13 +4302,16 @@
       <w:pPr>
         <w:pStyle w:val="Heading2"/>
       </w:pPr>
-      <w:bookmarkStart w:id="33" w:name="_Toc443577282"/>
-      <w:bookmarkStart w:id="34" w:name="_Toc445051126"/>
-      <w:r>
-        <w:t>Find åbningstider for en forretning</w:t>
-      </w:r>
-      <w:bookmarkEnd w:id="33"/>
-      <w:bookmarkEnd w:id="34"/>
+      <w:bookmarkStart w:id="35" w:name="_Toc443577285"/>
+      <w:bookmarkStart w:id="36" w:name="_Toc445051127"/>
+      <w:r>
+        <w:t xml:space="preserve">Indstillinger for </w:t>
+      </w:r>
+      <w:bookmarkEnd w:id="35"/>
+      <w:bookmarkEnd w:id="36"/>
+      <w:r>
+        <w:t>indkøbsliste</w:t>
+      </w:r>
     </w:p>
     <w:p>
       <w:pPr>
@@ -4045,6 +4337,117 @@
         <w:t xml:space="preserve"> en </w:t>
       </w:r>
       <w:r>
+        <w:t>for</w:t>
+      </w:r>
+      <w:r>
+        <w:t>bruger af Pristjek220</w:t>
+      </w:r>
+    </w:p>
+    <w:p>
+      <w:r>
+        <w:rPr>
+          <w:b/>
+        </w:rPr>
+        <w:t>V</w:t>
+      </w:r>
+      <w:r>
+        <w:rPr>
+          <w:b/>
+        </w:rPr>
+        <w:t>il</w:t>
+      </w:r>
+      <w:r>
+        <w:t xml:space="preserve"> </w:t>
+      </w:r>
+      <w:r>
+        <w:t>jeg kunne sætte søgeparameter; forretninger, afstand, antal forretninger, som der skal søges med når jeg vil finde ud af hvor jeg skal handle</w:t>
+      </w:r>
+      <w:r>
+        <w:t>,</w:t>
+      </w:r>
+    </w:p>
+    <w:p>
+      <w:r>
+        <w:rPr>
+          <w:b/>
+        </w:rPr>
+        <w:t>Så</w:t>
+      </w:r>
+      <w:r>
+        <w:t xml:space="preserve"> jeg har mulighed for at vise hvad jeg ønsker.</w:t>
+      </w:r>
+    </w:p>
+    <w:p>
+      <w:pPr>
+        <w:rPr>
+          <w:b/>
+        </w:rPr>
+      </w:pPr>
+      <w:r>
+        <w:rPr>
+          <w:b/>
+        </w:rPr>
+        <w:t>Accepteringskriterier:</w:t>
+      </w:r>
+    </w:p>
+    <w:p>
+      <w:r>
+        <w:t>Når der indstilles hvilke forretninger der må søges i, skal Pristjek220 kun søge i dem.</w:t>
+      </w:r>
+    </w:p>
+    <w:p>
+      <w:r>
+        <w:t>Når der indstilles en afstand, må der kun søges i de forretninger, der ligger inden for den grænse.</w:t>
+      </w:r>
+    </w:p>
+    <w:p>
+      <w:r>
+        <w:t>Når der indstilles et antal forretninger, må den indkøbsliste max indeholde det antal forretninger.</w:t>
+      </w:r>
+    </w:p>
+    <w:p/>
+    <w:p>
+      <w:pPr>
+        <w:pStyle w:val="Heading2"/>
+      </w:pPr>
+      <w:bookmarkStart w:id="37" w:name="_Toc443577288"/>
+      <w:bookmarkStart w:id="38" w:name="_Toc445051128"/>
+      <w:r>
+        <w:t xml:space="preserve">Juster hvor vare skal købes efter </w:t>
+      </w:r>
+      <w:r>
+        <w:t xml:space="preserve">Pristjek220 </w:t>
+      </w:r>
+      <w:r>
+        <w:t>er kommet med et forslag</w:t>
+      </w:r>
+      <w:bookmarkEnd w:id="37"/>
+      <w:bookmarkEnd w:id="38"/>
+    </w:p>
+    <w:p>
+      <w:pPr>
+        <w:rPr>
+          <w:b/>
+        </w:rPr>
+      </w:pPr>
+      <w:r>
+        <w:rPr>
+          <w:b/>
+        </w:rPr>
+        <w:t>Beskrivelse:</w:t>
+      </w:r>
+    </w:p>
+    <w:p>
+      <w:r>
+        <w:rPr>
+          <w:b/>
+        </w:rPr>
+        <w:t>Som</w:t>
+      </w:r>
+      <w:r>
+        <w:t xml:space="preserve"> en </w:t>
+      </w:r>
+      <w:r>
         <w:t>forbruger</w:t>
       </w:r>
       <w:r>
@@ -4053,16 +4456,181 @@
     </w:p>
     <w:p>
       <w:r>
-        <w:rPr>
-          <w:b/>
-        </w:rPr>
+        <w:t xml:space="preserve">Vil </w:t>
+      </w:r>
+      <w:r>
+        <w:t>jeg kunne justere, for hver vare om jeg ønsker at købe dem i en anden forretning efter jeg har fået</w:t>
+      </w:r>
+      <w:r>
+        <w:t xml:space="preserve"> </w:t>
+      </w:r>
+      <w:r>
+        <w:t xml:space="preserve">Pristjek220s </w:t>
+      </w:r>
+      <w:r>
+        <w:t>forslag</w:t>
+      </w:r>
+      <w:r>
+        <w:t>,</w:t>
+      </w:r>
+    </w:p>
+    <w:p>
+      <w:r>
+        <w:rPr>
+          <w:b/>
+        </w:rPr>
+        <w:t>Så</w:t>
+      </w:r>
+      <w:r>
+        <w:t xml:space="preserve"> jeg har frihed til at ændre det, hvis jeg vil.</w:t>
+      </w:r>
+    </w:p>
+    <w:p>
+      <w:pPr>
+        <w:rPr>
+          <w:b/>
+        </w:rPr>
+      </w:pPr>
+      <w:r>
+        <w:rPr>
+          <w:b/>
+        </w:rPr>
+        <w:t>Accepteringskriterier:</w:t>
+      </w:r>
+    </w:p>
+    <w:p>
+      <w:r>
+        <w:t>F</w:t>
+      </w:r>
+      <w:r>
+        <w:t>orbruger</w:t>
+      </w:r>
+      <w:r>
+        <w:t xml:space="preserve">en kan flytte varer fra en </w:t>
+      </w:r>
+      <w:r>
+        <w:t>forretning</w:t>
+      </w:r>
+      <w:r>
+        <w:t xml:space="preserve"> til en anden på forslaget.</w:t>
+      </w:r>
+    </w:p>
+    <w:p>
+      <w:r>
+        <w:t>N</w:t>
+      </w:r>
+      <w:r>
+        <w:t xml:space="preserve">år </w:t>
+      </w:r>
+      <w:r>
+        <w:t>forbruger</w:t>
+      </w:r>
+      <w:r>
+        <w:t xml:space="preserve">en flytter varer fra en </w:t>
+      </w:r>
+      <w:r>
+        <w:t>forretning</w:t>
+      </w:r>
+      <w:r>
+        <w:t xml:space="preserve"> til en anden opdatere saldoen sig efter de nye priser.</w:t>
+      </w:r>
+    </w:p>
+    <w:p>
+      <w:r>
+        <w:t>H</w:t>
+      </w:r>
+      <w:r>
+        <w:t>vis ikke</w:t>
+      </w:r>
+      <w:r>
+        <w:t xml:space="preserve"> varen føres af forretningen</w:t>
+      </w:r>
+      <w:r>
+        <w:t xml:space="preserve"> skal </w:t>
+      </w:r>
+      <w:r>
+        <w:t>forbruger</w:t>
+      </w:r>
+      <w:r>
+        <w:t>en gøres opmærksom</w:t>
+      </w:r>
+      <w:r>
+        <w:t>, med en pop-up boks</w:t>
+      </w:r>
+      <w:r>
+        <w:t>.</w:t>
+      </w:r>
+    </w:p>
+    <w:p>
+      <w:r>
+        <w:t>Måden forbrugeren kan justerer varerne på skal forgå på med</w:t>
+      </w:r>
+      <w:r>
+        <w:t xml:space="preserve"> drag and drop.</w:t>
+      </w:r>
+    </w:p>
+    <w:p/>
+    <w:p>
+      <w:pPr>
+        <w:pStyle w:val="Heading2"/>
+      </w:pPr>
+      <w:bookmarkStart w:id="39" w:name="_Toc443577290"/>
+      <w:bookmarkStart w:id="40" w:name="_Toc445051129"/>
+      <w:r>
+        <w:t>Kunne bestemme afstanden der skal tilbagelægges for at købe varerne fra forslaget</w:t>
+      </w:r>
+      <w:bookmarkEnd w:id="39"/>
+      <w:bookmarkEnd w:id="40"/>
+    </w:p>
+    <w:p>
+      <w:pPr>
+        <w:rPr>
+          <w:b/>
+        </w:rPr>
+      </w:pPr>
+      <w:r>
+        <w:rPr>
+          <w:b/>
+        </w:rPr>
+        <w:t>Beskrivelse:</w:t>
+      </w:r>
+    </w:p>
+    <w:p>
+      <w:r>
+        <w:rPr>
+          <w:b/>
+        </w:rPr>
+        <w:t>Som</w:t>
+      </w:r>
+      <w:r>
+        <w:t xml:space="preserve"> en </w:t>
+      </w:r>
+      <w:r>
+        <w:t>forbruger</w:t>
+      </w:r>
+      <w:r>
+        <w:t xml:space="preserve"> af Pristjek220</w:t>
+      </w:r>
+    </w:p>
+    <w:p>
+      <w:r>
+        <w:rPr>
+          <w:b/>
+        </w:rPr>
+        <w:lastRenderedPageBreak/>
         <w:t>Vil</w:t>
       </w:r>
       <w:r>
         <w:t xml:space="preserve"> </w:t>
       </w:r>
       <w:r>
-        <w:t>jeg kunne finde ud af åbningstiderne for en forretning der fører den vare jeg ønsker at købe</w:t>
+        <w:t>jeg kunne</w:t>
+      </w:r>
+      <w:r>
+        <w:t xml:space="preserve"> indtaste hvor jeg befinder mig, for så at</w:t>
+      </w:r>
+      <w:r>
+        <w:t xml:space="preserve"> se hvor lang afstand jeg skal tilbagelægge for at handle, på de forskellige forslag</w:t>
       </w:r>
       <w:r>
         <w:t>,</w:t>
@@ -4076,7 +4644,13 @@
         <w:t>Så</w:t>
       </w:r>
       <w:r>
-        <w:t xml:space="preserve"> jeg ved hvornår en forretning har åben.</w:t>
+        <w:t xml:space="preserve"> </w:t>
+      </w:r>
+      <w:r>
+        <w:t>jeg har en ide om hvor lang tid det vil tage</w:t>
+      </w:r>
+      <w:r>
+        <w:t xml:space="preserve">. </w:t>
       </w:r>
     </w:p>
     <w:p>
@@ -4094,7 +4668,13 @@
     </w:p>
     <w:p>
       <w:r>
-        <w:t>Den ønskede forretnings åbningstider bliver vist.</w:t>
+        <w:t>F</w:t>
+      </w:r>
+      <w:r>
+        <w:t>orbruger</w:t>
+      </w:r>
+      <w:r>
+        <w:t>en får en afstand, som afspejler den som han skal tilbagelægge, for at handle.</w:t>
       </w:r>
     </w:p>
     <w:p/>
@@ -4103,387 +4683,6 @@
       <w:pPr>
         <w:pStyle w:val="Heading2"/>
       </w:pPr>
-      <w:bookmarkStart w:id="35" w:name="_Toc443577285"/>
-      <w:bookmarkStart w:id="36" w:name="_Toc445051127"/>
-      <w:r>
-        <w:t xml:space="preserve">Indstillinger for </w:t>
-      </w:r>
-      <w:bookmarkEnd w:id="35"/>
-      <w:bookmarkEnd w:id="36"/>
-      <w:r>
-        <w:t>indkøbsliste</w:t>
-      </w:r>
-    </w:p>
-    <w:p>
-      <w:pPr>
-        <w:rPr>
-          <w:b/>
-        </w:rPr>
-      </w:pPr>
-      <w:r>
-        <w:rPr>
-          <w:b/>
-        </w:rPr>
-        <w:t>Beskrivelse:</w:t>
-      </w:r>
-    </w:p>
-    <w:p>
-      <w:r>
-        <w:rPr>
-          <w:b/>
-        </w:rPr>
-        <w:t>Som</w:t>
-      </w:r>
-      <w:r>
-        <w:t xml:space="preserve"> en </w:t>
-      </w:r>
-      <w:r>
-        <w:t>for</w:t>
-      </w:r>
-      <w:r>
-        <w:t>bruger af Pristjek220</w:t>
-      </w:r>
-    </w:p>
-    <w:p>
-      <w:r>
-        <w:rPr>
-          <w:b/>
-        </w:rPr>
-        <w:t>V</w:t>
-      </w:r>
-      <w:r>
-        <w:rPr>
-          <w:b/>
-        </w:rPr>
-        <w:t>il</w:t>
-      </w:r>
-      <w:r>
-        <w:t xml:space="preserve"> </w:t>
-      </w:r>
-      <w:r>
-        <w:t>jeg kunne sætte søgeparameter; forretninger, afstand, antal forretninger, som der skal søges med når jeg vil finde ud af hvor jeg skal handle</w:t>
-      </w:r>
-      <w:r>
-        <w:t>,</w:t>
-      </w:r>
-    </w:p>
-    <w:p>
-      <w:r>
-        <w:rPr>
-          <w:b/>
-        </w:rPr>
-        <w:t>Så</w:t>
-      </w:r>
-      <w:r>
-        <w:t xml:space="preserve"> jeg har mulighed for at vise hvad jeg ønsker.</w:t>
-      </w:r>
-    </w:p>
-    <w:p>
-      <w:pPr>
-        <w:rPr>
-          <w:b/>
-        </w:rPr>
-      </w:pPr>
-      <w:r>
-        <w:rPr>
-          <w:b/>
-        </w:rPr>
-        <w:t>Accepteringskriterier:</w:t>
-      </w:r>
-    </w:p>
-    <w:p>
-      <w:r>
-        <w:t>Når der indstilles hvilke forretninger der må søges i, skal Pristjek220 kun søge i dem.</w:t>
-      </w:r>
-    </w:p>
-    <w:p>
-      <w:r>
-        <w:t>Når der indstilles en afstand, må der kun søges i de forretninger, der ligger inden for den grænse.</w:t>
-      </w:r>
-    </w:p>
-    <w:p>
-      <w:r>
-        <w:t>Når der indstilles et antal forretninger, må den indkøbsliste max indeholde det antal forretninger.</w:t>
-      </w:r>
-    </w:p>
-    <w:p/>
-    <w:p>
-      <w:pPr>
-        <w:pStyle w:val="Heading2"/>
-      </w:pPr>
-      <w:bookmarkStart w:id="37" w:name="_Toc443577288"/>
-      <w:bookmarkStart w:id="38" w:name="_Toc445051128"/>
-      <w:r>
-        <w:t xml:space="preserve">Juster hvor vare skal købes efter </w:t>
-      </w:r>
-      <w:r>
-        <w:t xml:space="preserve">Pristjek220 </w:t>
-      </w:r>
-      <w:r>
-        <w:t>er kommet med et forslag</w:t>
-      </w:r>
-      <w:bookmarkEnd w:id="37"/>
-      <w:bookmarkEnd w:id="38"/>
-    </w:p>
-    <w:p>
-      <w:pPr>
-        <w:rPr>
-          <w:b/>
-        </w:rPr>
-      </w:pPr>
-      <w:r>
-        <w:rPr>
-          <w:b/>
-        </w:rPr>
-        <w:t>Beskrivelse:</w:t>
-      </w:r>
-    </w:p>
-    <w:p>
-      <w:r>
-        <w:rPr>
-          <w:b/>
-        </w:rPr>
-        <w:t>Som</w:t>
-      </w:r>
-      <w:r>
-        <w:t xml:space="preserve"> en </w:t>
-      </w:r>
-      <w:r>
-        <w:t>forbruger</w:t>
-      </w:r>
-      <w:r>
-        <w:t xml:space="preserve"> af Pristjek220</w:t>
-      </w:r>
-    </w:p>
-    <w:p>
-      <w:r>
-        <w:t xml:space="preserve">Vil </w:t>
-      </w:r>
-      <w:r>
-        <w:t>jeg kunne justere, for hver vare om jeg ønsker at købe dem i en anden forretning efter jeg har fået</w:t>
-      </w:r>
-      <w:r>
-        <w:t xml:space="preserve"> </w:t>
-      </w:r>
-      <w:r>
-        <w:t xml:space="preserve">Pristjek220s </w:t>
-      </w:r>
-      <w:r>
-        <w:t>forslag</w:t>
-      </w:r>
-      <w:r>
-        <w:t>,</w:t>
-      </w:r>
-    </w:p>
-    <w:p>
-      <w:r>
-        <w:rPr>
-          <w:b/>
-        </w:rPr>
-        <w:t>Så</w:t>
-      </w:r>
-      <w:r>
-        <w:t xml:space="preserve"> jeg har frihed til at ændre det, hvis jeg vil.</w:t>
-      </w:r>
-    </w:p>
-    <w:p>
-      <w:pPr>
-        <w:rPr>
-          <w:b/>
-        </w:rPr>
-      </w:pPr>
-      <w:r>
-        <w:rPr>
-          <w:b/>
-        </w:rPr>
-        <w:lastRenderedPageBreak/>
-        <w:t>Accepteringskriterier:</w:t>
-      </w:r>
-    </w:p>
-    <w:p>
-      <w:r>
-        <w:t>F</w:t>
-      </w:r>
-      <w:r>
-        <w:t>orbruger</w:t>
-      </w:r>
-      <w:r>
-        <w:t xml:space="preserve">en kan flytte varer fra en </w:t>
-      </w:r>
-      <w:r>
-        <w:t>forretning</w:t>
-      </w:r>
-      <w:r>
-        <w:t xml:space="preserve"> til en anden på forslaget.</w:t>
-      </w:r>
-    </w:p>
-    <w:p>
-      <w:r>
-        <w:t>N</w:t>
-      </w:r>
-      <w:r>
-        <w:t xml:space="preserve">år </w:t>
-      </w:r>
-      <w:r>
-        <w:t>forbruger</w:t>
-      </w:r>
-      <w:r>
-        <w:t xml:space="preserve">en flytter varer fra en </w:t>
-      </w:r>
-      <w:r>
-        <w:t>forretning</w:t>
-      </w:r>
-      <w:r>
-        <w:t xml:space="preserve"> til en anden opdatere saldoen sig efter de nye priser.</w:t>
-      </w:r>
-    </w:p>
-    <w:p>
-      <w:r>
-        <w:t>H</w:t>
-      </w:r>
-      <w:r>
-        <w:t>vis ikke</w:t>
-      </w:r>
-      <w:r>
-        <w:t xml:space="preserve"> varen føres af forretningen</w:t>
-      </w:r>
-      <w:r>
-        <w:t xml:space="preserve"> skal </w:t>
-      </w:r>
-      <w:r>
-        <w:t>forbruger</w:t>
-      </w:r>
-      <w:r>
-        <w:t>en gøres opmærksom</w:t>
-      </w:r>
-      <w:r>
-        <w:t>, med en pop-up boks</w:t>
-      </w:r>
-      <w:r>
-        <w:t>.</w:t>
-      </w:r>
-    </w:p>
-    <w:p>
-      <w:r>
-        <w:t>Måden forbrugeren kan justerer varerne på skal forgå på med</w:t>
-      </w:r>
-      <w:r>
-        <w:t xml:space="preserve"> drag and drop.</w:t>
-      </w:r>
-    </w:p>
-    <w:p/>
-    <w:p>
-      <w:pPr>
-        <w:pStyle w:val="Heading2"/>
-      </w:pPr>
-      <w:bookmarkStart w:id="39" w:name="_Toc443577290"/>
-      <w:bookmarkStart w:id="40" w:name="_Toc445051129"/>
-      <w:r>
-        <w:t>Kunne bestemme afstanden der skal tilbagelægges for at købe varerne fra forslaget</w:t>
-      </w:r>
-      <w:bookmarkEnd w:id="39"/>
-      <w:bookmarkEnd w:id="40"/>
-    </w:p>
-    <w:p>
-      <w:pPr>
-        <w:rPr>
-          <w:b/>
-        </w:rPr>
-      </w:pPr>
-      <w:r>
-        <w:rPr>
-          <w:b/>
-        </w:rPr>
-        <w:t>Beskrivelse:</w:t>
-      </w:r>
-    </w:p>
-    <w:p>
-      <w:r>
-        <w:rPr>
-          <w:b/>
-        </w:rPr>
-        <w:t>Som</w:t>
-      </w:r>
-      <w:r>
-        <w:t xml:space="preserve"> en </w:t>
-      </w:r>
-      <w:r>
-        <w:t>forbruger</w:t>
-      </w:r>
-      <w:r>
-        <w:t xml:space="preserve"> af Pristjek220</w:t>
-      </w:r>
-    </w:p>
-    <w:p>
-      <w:r>
-        <w:rPr>
-          <w:b/>
-        </w:rPr>
-        <w:t>Vil</w:t>
-      </w:r>
-      <w:r>
-        <w:t xml:space="preserve"> </w:t>
-      </w:r>
-      <w:r>
-        <w:t>jeg kunne</w:t>
-      </w:r>
-      <w:r>
-        <w:t xml:space="preserve"> indtaste hvor jeg befinder mig, for så at</w:t>
-      </w:r>
-      <w:r>
-        <w:t xml:space="preserve"> se hvor lang afstand jeg skal tilbagelægge for at handle, på de forskellige forslag</w:t>
-      </w:r>
-      <w:r>
-        <w:t>,</w:t>
-      </w:r>
-    </w:p>
-    <w:p>
-      <w:r>
-        <w:rPr>
-          <w:b/>
-        </w:rPr>
-        <w:t>Så</w:t>
-      </w:r>
-      <w:r>
-        <w:t xml:space="preserve"> </w:t>
-      </w:r>
-      <w:r>
-        <w:t>jeg har en ide om hvor lang tid det vil tage</w:t>
-      </w:r>
-      <w:r>
-        <w:t xml:space="preserve">. </w:t>
-      </w:r>
-    </w:p>
-    <w:p>
-      <w:pPr>
-        <w:rPr>
-          <w:b/>
-        </w:rPr>
-      </w:pPr>
-      <w:r>
-        <w:rPr>
-          <w:b/>
-        </w:rPr>
-        <w:t>Accepteringskriterier:</w:t>
-      </w:r>
-    </w:p>
-    <w:p>
-      <w:r>
-        <w:t>F</w:t>
-      </w:r>
-      <w:r>
-        <w:t>orbruger</w:t>
-      </w:r>
-      <w:r>
-        <w:t>en får en afstand, som afspejler den som han skal tilbagelægge, for at handle.</w:t>
-      </w:r>
-    </w:p>
-    <w:p/>
-    <w:p/>
-    <w:p>
-      <w:pPr>
-        <w:pStyle w:val="Heading2"/>
-      </w:pPr>
       <w:bookmarkStart w:id="41" w:name="_Toc443577291"/>
       <w:bookmarkStart w:id="42" w:name="_Toc445051130"/>
       <w:r>
@@ -4671,7 +4870,6 @@
         <w:rPr>
           <w:b/>
         </w:rPr>
-        <w:lastRenderedPageBreak/>
         <w:t>Så</w:t>
       </w:r>
       <w:r>
@@ -4765,8 +4963,14 @@
         </w:numPr>
       </w:pPr>
       <w:r>
-        <w:t>Pristjek220 skal leve op til 3-click rule</w:t>
-      </w:r>
+        <w:lastRenderedPageBreak/>
+        <w:t xml:space="preserve">Pristjek220 skal leve op til 3-click </w:t>
+      </w:r>
+      <w:proofErr w:type="spellStart"/>
+      <w:r>
+        <w:t>rule</w:t>
+      </w:r>
+      <w:proofErr w:type="spellEnd"/>
       <w:r>
         <w:rPr>
           <w:rStyle w:val="FootnoteReference"/>
@@ -4786,8 +4990,21 @@
         </w:numPr>
       </w:pPr>
       <w:r>
-        <w:t>Pristjek220 skal leve op til rule of five</w:t>
-      </w:r>
+        <w:t xml:space="preserve">Pristjek220 skal leve op til </w:t>
+      </w:r>
+      <w:proofErr w:type="spellStart"/>
+      <w:r>
+        <w:t>rule</w:t>
+      </w:r>
+      <w:proofErr w:type="spellEnd"/>
+      <w:r>
+        <w:t xml:space="preserve"> of </w:t>
+      </w:r>
+      <w:proofErr w:type="spellStart"/>
+      <w:r>
+        <w:t>five</w:t>
+      </w:r>
+      <w:proofErr w:type="spellEnd"/>
       <w:r>
         <w:rPr>
           <w:rStyle w:val="FootnoteReference"/>
@@ -4917,7 +5134,15 @@
         </w:numPr>
       </w:pPr>
       <w:r>
-        <w:t>Elementerne skal resize med vinduet.</w:t>
+        <w:t xml:space="preserve">Elementerne skal </w:t>
+      </w:r>
+      <w:proofErr w:type="spellStart"/>
+      <w:r>
+        <w:t>resize</w:t>
+      </w:r>
+      <w:proofErr w:type="spellEnd"/>
+      <w:r>
+        <w:t xml:space="preserve"> med vinduet.</w:t>
       </w:r>
     </w:p>
     <w:p>
@@ -5144,7 +5369,7 @@
                 <w:bCs/>
                 <w:noProof/>
               </w:rPr>
-              <w:t>10</w:t>
+              <w:t>11</w:t>
             </w:r>
             <w:r>
               <w:rPr>
@@ -5250,7 +5475,25 @@
           <w:szCs w:val="20"/>
           <w:lang w:val="en-US"/>
         </w:rPr>
-        <w:t>effrey zeldman taking your talent to the web</w:t>
+        <w:t xml:space="preserve">effrey </w:t>
+      </w:r>
+      <w:proofErr w:type="spellStart"/>
+      <w:r>
+        <w:rPr>
+          <w:sz w:val="20"/>
+          <w:szCs w:val="20"/>
+          <w:lang w:val="en-US"/>
+        </w:rPr>
+        <w:t>zeldman</w:t>
+      </w:r>
+      <w:proofErr w:type="spellEnd"/>
+      <w:r>
+        <w:rPr>
+          <w:sz w:val="20"/>
+          <w:szCs w:val="20"/>
+          <w:lang w:val="en-US"/>
+        </w:rPr>
+        <w:t xml:space="preserve"> taking your talent to the web</w:t>
       </w:r>
       <w:r>
         <w:rPr>
@@ -5311,7 +5554,21 @@
         <w:rPr>
           <w:lang w:val="en-US"/>
         </w:rPr>
-        <w:t>effrey zeldman taking your talent to the web</w:t>
+        <w:t xml:space="preserve">effrey </w:t>
+      </w:r>
+      <w:proofErr w:type="spellStart"/>
+      <w:r>
+        <w:rPr>
+          <w:lang w:val="en-US"/>
+        </w:rPr>
+        <w:t>zeldman</w:t>
+      </w:r>
+      <w:proofErr w:type="spellEnd"/>
+      <w:r>
+        <w:rPr>
+          <w:lang w:val="en-US"/>
+        </w:rPr>
+        <w:t xml:space="preserve"> taking your talent to the web</w:t>
       </w:r>
       <w:r>
         <w:rPr>
@@ -7506,7 +7763,7 @@
 </file>
 
 <file path=customXml/itemProps1.xml><?xml version="1.0" encoding="utf-8"?>
-<ds:datastoreItem xmlns:ds="http://schemas.openxmlformats.org/officeDocument/2006/customXml" ds:itemID="{F8AB11E5-8B66-4D76-9D05-F2B2E2B547AB}">
+<ds:datastoreItem xmlns:ds="http://schemas.openxmlformats.org/officeDocument/2006/customXml" ds:itemID="{0F3E1743-A5D1-4299-B2BB-5AE9BBFA65C0}">
   <ds:schemaRefs>
     <ds:schemaRef ds:uri="http://schemas.openxmlformats.org/officeDocument/2006/bibliography"/>
   </ds:schemaRefs>

</xml_diff>

<commit_message>
Rettet stavefejl og tilføjet lidt til indledningen
</commit_message>
<xml_diff>
--- a/Kravspec/Kravspec.docx
+++ b/Kravspec/Kravspec.docx
@@ -2263,10 +2263,33 @@
     </w:p>
     <w:p>
       <w:r>
-        <w:t xml:space="preserve">I det følgende dokument vil der blive opstillet de ønskede krav til produktet Pristjek220. Der vil blive beskrevet hvilke aktører der er og hvordan de interagerer med produktet. </w:t>
-      </w:r>
-    </w:p>
-    <w:p/>
+        <w:t>I det følgende dokument vil der blive opstillet</w:t>
+      </w:r>
+      <w:r>
+        <w:t xml:space="preserve"> en læsevejledning, der beskriver, hvordan dokumentet er opbygget. Herefter følger en systembeskrivelse, der giver en introduktion til produktet. Derudover bliver</w:t>
+      </w:r>
+      <w:r>
+        <w:t xml:space="preserve"> de ønskede krav til produktet Pristjek220</w:t>
+      </w:r>
+      <w:r>
+        <w:t xml:space="preserve"> opstillet, og d</w:t>
+      </w:r>
+      <w:r>
+        <w:t>er vil blive beskrevet</w:t>
+      </w:r>
+      <w:r>
+        <w:t>,</w:t>
+      </w:r>
+      <w:r>
+        <w:t xml:space="preserve"> hvilke aktører der er </w:t>
+      </w:r>
+      <w:r>
+        <w:t>samt,</w:t>
+      </w:r>
+      <w:r>
+        <w:t xml:space="preserve"> hvordan de interagerer med produktet. </w:t>
+      </w:r>
+    </w:p>
     <w:p>
       <w:pPr>
         <w:pStyle w:val="Heading2"/>
@@ -2282,10 +2305,13 @@
         <w:t xml:space="preserve">Kravspecifikationen er opbygget således af der først gives en introduktion til hvad systemet består af i </w:t>
       </w:r>
       <w:r>
+        <w:t>S</w:t>
+      </w:r>
+      <w:r>
         <w:rPr>
           <w:i/>
         </w:rPr>
-        <w:t>systembeskrivelsen</w:t>
+        <w:t>ystembeskrivelsen</w:t>
       </w:r>
       <w:r>
         <w:t xml:space="preserve">, derefter beskrives de forskellige aktører i </w:t>
@@ -2294,7 +2320,13 @@
         <w:rPr>
           <w:i/>
         </w:rPr>
-        <w:t>aktør beskrivelse</w:t>
+        <w:t>A</w:t>
+      </w:r>
+      <w:r>
+        <w:rPr>
+          <w:i/>
+        </w:rPr>
+        <w:t>ktør beskrivelse</w:t>
       </w:r>
       <w:r>
         <w:t>.</w:t>
@@ -2302,147 +2334,150 @@
     </w:p>
     <w:p>
       <w:r>
-        <w:t xml:space="preserve">Derefter beskrives de forskellige </w:t>
-      </w:r>
-      <w:proofErr w:type="spellStart"/>
-      <w:r>
-        <w:t>user</w:t>
-      </w:r>
-      <w:proofErr w:type="spellEnd"/>
-      <w:r>
+        <w:t xml:space="preserve">Derefter beskrives de forskellige user stories i afsnittet </w:t>
+      </w:r>
+      <w:r>
+        <w:rPr>
+          <w:i/>
+        </w:rPr>
+        <w:t>U</w:t>
+      </w:r>
+      <w:r>
+        <w:rPr>
+          <w:i/>
+        </w:rPr>
+        <w:t>ser stories</w:t>
+      </w:r>
+      <w:r>
+        <w:rPr>
+          <w:i/>
+        </w:rPr>
+        <w:t>,</w:t>
+      </w:r>
+      <w:r>
+        <w:rPr>
+          <w:i/>
+        </w:rPr>
         <w:t xml:space="preserve"> </w:t>
       </w:r>
-      <w:proofErr w:type="spellStart"/>
-      <w:r>
-        <w:t>stories</w:t>
-      </w:r>
-      <w:proofErr w:type="spellEnd"/>
-      <w:r>
-        <w:t xml:space="preserve"> i afsnittet </w:t>
-      </w:r>
-      <w:proofErr w:type="spellStart"/>
+      <w:r>
+        <w:t>som beskriver de fun</w:t>
+      </w:r>
+      <w:r>
+        <w:t>ktionelle krav. Det er opstillet</w:t>
+      </w:r>
+      <w:r>
+        <w:t xml:space="preserve"> ved hjælp af user stories, som beskriver hvad de forskellige aktører, ønsker af funktionaliteter </w:t>
+      </w:r>
+      <w:r>
+        <w:t>i</w:t>
+      </w:r>
+      <w:r>
+        <w:t xml:space="preserve"> Pristjek220</w:t>
+      </w:r>
+      <w:r>
+        <w:t>, set fra deres vinkel og hvad der skal til før de er opfyldt.</w:t>
+      </w:r>
+    </w:p>
+    <w:p>
+      <w:r>
+        <w:t xml:space="preserve">Til sidst beskrives kvalitetskravene i afsnittet </w:t>
+      </w:r>
       <w:r>
         <w:rPr>
           <w:i/>
         </w:rPr>
-        <w:t>user</w:t>
-      </w:r>
-      <w:proofErr w:type="spellEnd"/>
+        <w:t>I</w:t>
+      </w:r>
       <w:r>
         <w:rPr>
           <w:i/>
         </w:rPr>
+        <w:t>kke-funktionelle krav</w:t>
+      </w:r>
+      <w:r>
+        <w:t>, som beskriver de kvaliteter, som Pristjek220 skal leve op</w:t>
+      </w:r>
+      <w:r>
         <w:t xml:space="preserve"> </w:t>
       </w:r>
-      <w:proofErr w:type="spellStart"/>
-      <w:r>
-        <w:rPr>
-          <w:i/>
-        </w:rPr>
-        <w:t>stories</w:t>
-      </w:r>
-      <w:proofErr w:type="spellEnd"/>
-      <w:r>
-        <w:rPr>
-          <w:i/>
-        </w:rPr>
-        <w:t>,</w:t>
-      </w:r>
-      <w:r>
-        <w:rPr>
-          <w:i/>
-        </w:rPr>
-        <w:t xml:space="preserve"> </w:t>
-      </w:r>
-      <w:r>
-        <w:t xml:space="preserve">som beskriver de funktionelle krav. Det er opstilles ved hjælp af </w:t>
-      </w:r>
-      <w:proofErr w:type="spellStart"/>
-      <w:r>
-        <w:t>user</w:t>
-      </w:r>
-      <w:proofErr w:type="spellEnd"/>
-      <w:r>
-        <w:t xml:space="preserve"> </w:t>
-      </w:r>
-      <w:proofErr w:type="spellStart"/>
-      <w:r>
-        <w:t>stories</w:t>
-      </w:r>
-      <w:proofErr w:type="spellEnd"/>
-      <w:r>
-        <w:t xml:space="preserve">, som beskriver hvad de forskellige aktører, ønsker af funktionaliteter </w:t>
-      </w:r>
-      <w:r>
-        <w:t>i</w:t>
-      </w:r>
-      <w:r>
-        <w:t xml:space="preserve"> Pristjek220</w:t>
-      </w:r>
-      <w:r>
-        <w:t>, set fra deres vinkel og hvad der skal til før de er opfyldt.</w:t>
-      </w:r>
-    </w:p>
-    <w:p>
-      <w:r>
-        <w:t xml:space="preserve">Til sidst beskrives kvalitetskravene i afsnittet </w:t>
-      </w:r>
-      <w:r>
-        <w:rPr>
-          <w:i/>
-        </w:rPr>
-        <w:t>ikke-funktionelle krav</w:t>
-      </w:r>
-      <w:r>
-        <w:t>, som beskriver de kvaliteter, som Pristjek220 skal leve optil.</w:t>
-      </w:r>
+      <w:r>
+        <w:t>til.</w:t>
+      </w:r>
+      <w:bookmarkStart w:id="2" w:name="_GoBack"/>
+      <w:bookmarkEnd w:id="2"/>
     </w:p>
     <w:p>
       <w:pPr>
         <w:pStyle w:val="Heading1"/>
       </w:pPr>
-      <w:bookmarkStart w:id="2" w:name="_Toc445051110"/>
+      <w:bookmarkStart w:id="3" w:name="_Toc445051110"/>
       <w:r>
         <w:t>Systembeskrivelse</w:t>
       </w:r>
-      <w:bookmarkEnd w:id="2"/>
-    </w:p>
-    <w:p>
-      <w:r>
-        <w:t xml:space="preserve">Pristjek220 er et program, som kan bruges når man skal finde ud af hvor man skal købe sine dagligvarer. </w:t>
-      </w:r>
-      <w:r>
-        <w:t xml:space="preserve">Pristjek220 </w:t>
-      </w:r>
-      <w:r>
-        <w:t>tilstræber at give forbrugeren et let og simpelt overblik over,</w:t>
-      </w:r>
-      <w:r>
-        <w:t xml:space="preserve"> hvor han kan handle sine dagligvarer</w:t>
-      </w:r>
-      <w:r>
-        <w:t xml:space="preserve"> billigst.</w:t>
-      </w:r>
-      <w:r>
-        <w:t xml:space="preserve"> Pristjek220 </w:t>
-      </w:r>
-      <w:r>
-        <w:t xml:space="preserve">vil have tre forskellige brugere; en forbruger, en forretningsmanager og en administrator. Forbrugeren er ham, der bruger Pristjek220 til at organisere sine daglige indkøb. </w:t>
-      </w:r>
-      <w:bookmarkStart w:id="3" w:name="_GoBack"/>
       <w:bookmarkEnd w:id="3"/>
-      <w:r>
-        <w:t>Forretningsmanageren holder Pristjek220 opdateret med korrekte informationer om de varer og priser, der findes i netop hans forretningskæde. Administratoren servicerer Pristjek220, så der kan oprettes og fjernes forretninger, samt tilføjes nye varer. Baseret på disse tre brugere bliver Pristjek220 opdelt i to programmer; et program, Pristjek220 Forbruger, til forbrugeren og et fælles program, Pristjek220 Forretning, til både forretningsmanageren og administratoren.</w:t>
-      </w:r>
-    </w:p>
-    <w:p>
-      <w:r>
-        <w:t>Pristjek220 har en funktionalitet, sådan at en forbruger kan indtaste hans indkøbsseddel, og derefter kan han lave forskellige indstillinger, for hvilke butikker han ønsker at handle i, og hvor langt han ønsker at kører for at handle. Ud fra de indstillinger, kan programmet så generer en liste der beskriver hvor han billist køber der forskellige varer.</w:t>
-      </w:r>
-    </w:p>
-    <w:p>
-      <w:r>
-        <w:t>Forretningsmanageren kan tilføje og fjerne vare fra hans forretning. Administratoren står for at oprette nye forretningsmanager og tilhørende butikker.</w:t>
+    </w:p>
+    <w:p>
+      <w:r>
+        <w:t>Pristjek220 er et pro</w:t>
+      </w:r>
+      <w:r>
+        <w:t>dukt</w:t>
+      </w:r>
+      <w:r>
+        <w:t xml:space="preserve">, som </w:t>
+      </w:r>
+      <w:r>
+        <w:t>tilstræber at give forbrugeren et let og simpelt overblik over, hvor han kan handle sine dagligvarer billigst</w:t>
+      </w:r>
+      <w:r>
+        <w:t>. Pristjek220 vil have tre forskellige brugere; en forbruger, en forretningsmanager og en administrator. Forbrugeren er ham, der bruger Pristjek220 til at organisere sine daglige indkøb. Forretningsmanageren holder Pristjek220 opdateret med korrekte informationer om de varer og priser, der findes i netop hans forretningskæde. Administratoren servicerer Pristjek220, så der kan oprettes og fjernes forretninger, samt tilføjes nye varer. Baseret på disse tre brugere bliver Pristjek220 opdelt i to programmer; et program, Pristjek220 Forbruger, til forbrugeren og et fælles program, Pristjek220 Forretning, til både forretningsmanageren og administratoren.</w:t>
+      </w:r>
+    </w:p>
+    <w:p>
+      <w:r>
+        <w:t>Pristjek220 har en funktionalitet, sådan at en forbruger kan indtaste hans indkøbsseddel, og derefter kan han lave forskellige indstillinger, for hvilke butikker han ønsker at handle i, og hvor langt ha</w:t>
+      </w:r>
+      <w:r>
+        <w:t>n ønsker at køre</w:t>
+      </w:r>
+      <w:r>
+        <w:t xml:space="preserve"> for at handle. Ud fra de indstillinger, kan programmet så generer</w:t>
+      </w:r>
+      <w:r>
+        <w:t>e</w:t>
+      </w:r>
+      <w:r>
+        <w:t xml:space="preserve"> en liste der beskriver hvor han billi</w:t>
+      </w:r>
+      <w:r>
+        <w:t>gst køber de</w:t>
+      </w:r>
+      <w:r>
+        <w:t xml:space="preserve"> forskellige varer.</w:t>
+      </w:r>
+    </w:p>
+    <w:p>
+      <w:r>
+        <w:t>Forretningsmanageren kan tilføje og fjerne vare</w:t>
+      </w:r>
+      <w:r>
+        <w:t>r</w:t>
+      </w:r>
+      <w:r>
+        <w:t xml:space="preserve"> fra hans forretning. Administratoren står for at oprette nye forretningsmanager</w:t>
+      </w:r>
+      <w:r>
+        <w:t>e</w:t>
+      </w:r>
+      <w:r>
+        <w:t xml:space="preserve"> og tilhørende </w:t>
+      </w:r>
+      <w:r>
+        <w:t>forretninger</w:t>
+      </w:r>
+      <w:r>
+        <w:t>.</w:t>
       </w:r>
     </w:p>
     <w:p>
@@ -2483,10 +2518,10 @@
             <v:path o:extrusionok="f" gradientshapeok="t" o:connecttype="rect"/>
             <o:lock v:ext="edit" aspectratio="t"/>
           </v:shapetype>
-          <v:shape id="_x0000_i1025" type="#_x0000_t75" style="width:331.45pt;height:252pt" o:ole="">
+          <v:shape id="_x0000_i1025" type="#_x0000_t75" style="width:331.55pt;height:252pt" o:ole="">
             <v:imagedata r:id="rId8" o:title=""/>
           </v:shape>
-          <o:OLEObject Type="Embed" ProgID="Visio.Drawing.15" ShapeID="_x0000_i1025" DrawAspect="Content" ObjectID="_1518935276" r:id="rId9"/>
+          <o:OLEObject Type="Embed" ProgID="Visio.Drawing.15" ShapeID="_x0000_i1025" DrawAspect="Content" ObjectID="_1519115172" r:id="rId9"/>
         </w:object>
       </w:r>
     </w:p>
@@ -2498,27 +2533,14 @@
       <w:r>
         <w:t xml:space="preserve">Figur </w:t>
       </w:r>
-      <w:r>
-        <w:fldChar w:fldCharType="begin"/>
-      </w:r>
-      <w:r>
-        <w:instrText xml:space="preserve"> SEQ Figur \* ARABIC </w:instrText>
-      </w:r>
-      <w:r>
-        <w:fldChar w:fldCharType="separate"/>
-      </w:r>
-      <w:r>
-        <w:rPr>
-          <w:noProof/>
-        </w:rPr>
-        <w:t>1</w:t>
-      </w:r>
-      <w:r>
-        <w:rPr>
-          <w:noProof/>
-        </w:rPr>
-        <w:fldChar w:fldCharType="end"/>
-      </w:r>
+      <w:fldSimple w:instr=" SEQ Figur \* ARABIC ">
+        <w:r>
+          <w:rPr>
+            <w:noProof/>
+          </w:rPr>
+          <w:t>1</w:t>
+        </w:r>
+      </w:fldSimple>
       <w:bookmarkEnd w:id="7"/>
       <w:r>
         <w:t>: Aktør kontekst diagram for Pristjek220</w:t>
@@ -2638,42 +2660,13 @@
       <w:bookmarkStart w:id="8" w:name="_Toc445051112"/>
       <w:bookmarkEnd w:id="5"/>
       <w:r>
-        <w:t xml:space="preserve">User </w:t>
-      </w:r>
-      <w:proofErr w:type="spellStart"/>
-      <w:r>
-        <w:t>stories</w:t>
+        <w:t>User stories</w:t>
       </w:r>
       <w:bookmarkEnd w:id="8"/>
-      <w:proofErr w:type="spellEnd"/>
-    </w:p>
-    <w:p>
-      <w:r>
-        <w:t xml:space="preserve">User </w:t>
-      </w:r>
-      <w:proofErr w:type="spellStart"/>
-      <w:r>
-        <w:t>stories</w:t>
-      </w:r>
-      <w:proofErr w:type="spellEnd"/>
-      <w:r>
-        <w:t xml:space="preserve"> er rangeret efter hvor vigtige de er, sådan at de mest relevante </w:t>
-      </w:r>
-      <w:proofErr w:type="spellStart"/>
-      <w:r>
-        <w:t>user</w:t>
-      </w:r>
-      <w:proofErr w:type="spellEnd"/>
-      <w:r>
-        <w:t xml:space="preserve"> </w:t>
-      </w:r>
-      <w:proofErr w:type="spellStart"/>
-      <w:r>
-        <w:t>stories</w:t>
-      </w:r>
-      <w:proofErr w:type="spellEnd"/>
-      <w:r>
-        <w:t xml:space="preserve"> for produktet, bliver beskrevet først.</w:t>
+    </w:p>
+    <w:p>
+      <w:r>
+        <w:t>User stories er rangeret efter hvor vigtige de er, sådan at de mest relevante user stories for produktet, bliver beskrevet først.</w:t>
       </w:r>
     </w:p>
     <w:p/>
@@ -4964,13 +4957,8 @@
       </w:pPr>
       <w:r>
         <w:lastRenderedPageBreak/>
-        <w:t xml:space="preserve">Pristjek220 skal leve op til 3-click </w:t>
-      </w:r>
-      <w:proofErr w:type="spellStart"/>
-      <w:r>
-        <w:t>rule</w:t>
-      </w:r>
-      <w:proofErr w:type="spellEnd"/>
+        <w:t>Pristjek220 skal leve op til 3-click rule</w:t>
+      </w:r>
       <w:r>
         <w:rPr>
           <w:rStyle w:val="FootnoteReference"/>
@@ -4990,21 +4978,8 @@
         </w:numPr>
       </w:pPr>
       <w:r>
-        <w:t xml:space="preserve">Pristjek220 skal leve op til </w:t>
-      </w:r>
-      <w:proofErr w:type="spellStart"/>
-      <w:r>
-        <w:t>rule</w:t>
-      </w:r>
-      <w:proofErr w:type="spellEnd"/>
-      <w:r>
-        <w:t xml:space="preserve"> of </w:t>
-      </w:r>
-      <w:proofErr w:type="spellStart"/>
-      <w:r>
-        <w:t>five</w:t>
-      </w:r>
-      <w:proofErr w:type="spellEnd"/>
+        <w:t>Pristjek220 skal leve op til rule of five</w:t>
+      </w:r>
       <w:r>
         <w:rPr>
           <w:rStyle w:val="FootnoteReference"/>
@@ -5134,15 +5109,7 @@
         </w:numPr>
       </w:pPr>
       <w:r>
-        <w:t xml:space="preserve">Elementerne skal </w:t>
-      </w:r>
-      <w:proofErr w:type="spellStart"/>
-      <w:r>
-        <w:t>resize</w:t>
-      </w:r>
-      <w:proofErr w:type="spellEnd"/>
-      <w:r>
-        <w:t xml:space="preserve"> med vinduet.</w:t>
+        <w:t>Elementerne skal resize med vinduet.</w:t>
       </w:r>
     </w:p>
     <w:p>
@@ -5475,25 +5442,7 @@
           <w:szCs w:val="20"/>
           <w:lang w:val="en-US"/>
         </w:rPr>
-        <w:t xml:space="preserve">effrey </w:t>
-      </w:r>
-      <w:proofErr w:type="spellStart"/>
-      <w:r>
-        <w:rPr>
-          <w:sz w:val="20"/>
-          <w:szCs w:val="20"/>
-          <w:lang w:val="en-US"/>
-        </w:rPr>
-        <w:t>zeldman</w:t>
-      </w:r>
-      <w:proofErr w:type="spellEnd"/>
-      <w:r>
-        <w:rPr>
-          <w:sz w:val="20"/>
-          <w:szCs w:val="20"/>
-          <w:lang w:val="en-US"/>
-        </w:rPr>
-        <w:t xml:space="preserve"> taking your talent to the web</w:t>
+        <w:t>effrey zeldman taking your talent to the web</w:t>
       </w:r>
       <w:r>
         <w:rPr>
@@ -5554,21 +5503,7 @@
         <w:rPr>
           <w:lang w:val="en-US"/>
         </w:rPr>
-        <w:t xml:space="preserve">effrey </w:t>
-      </w:r>
-      <w:proofErr w:type="spellStart"/>
-      <w:r>
-        <w:rPr>
-          <w:lang w:val="en-US"/>
-        </w:rPr>
-        <w:t>zeldman</w:t>
-      </w:r>
-      <w:proofErr w:type="spellEnd"/>
-      <w:r>
-        <w:rPr>
-          <w:lang w:val="en-US"/>
-        </w:rPr>
-        <w:t xml:space="preserve"> taking your talent to the web</w:t>
+        <w:t>effrey zeldman taking your talent to the web</w:t>
       </w:r>
       <w:r>
         <w:rPr>
@@ -7763,7 +7698,7 @@
 </file>
 
 <file path=customXml/itemProps1.xml><?xml version="1.0" encoding="utf-8"?>
-<ds:datastoreItem xmlns:ds="http://schemas.openxmlformats.org/officeDocument/2006/customXml" ds:itemID="{0F3E1743-A5D1-4299-B2BB-5AE9BBFA65C0}">
+<ds:datastoreItem xmlns:ds="http://schemas.openxmlformats.org/officeDocument/2006/customXml" ds:itemID="{16BE0A7A-B6DD-4385-B718-9C836BB6A851}">
   <ds:schemaRefs>
     <ds:schemaRef ds:uri="http://schemas.openxmlformats.org/officeDocument/2006/bibliography"/>
   </ds:schemaRefs>

</xml_diff>

<commit_message>
Lille opdatering til Kravspec og oprettelse af Systemarkitektur dokument
</commit_message>
<xml_diff>
--- a/Kravspec/Kravspec.docx
+++ b/Kravspec/Kravspec.docx
@@ -2404,94 +2404,92 @@
       <w:r>
         <w:t>til.</w:t>
       </w:r>
-      <w:bookmarkStart w:id="2" w:name="_GoBack"/>
+    </w:p>
+    <w:p>
+      <w:pPr>
+        <w:pStyle w:val="Heading1"/>
+      </w:pPr>
+      <w:bookmarkStart w:id="2" w:name="_Toc445051110"/>
+      <w:r>
+        <w:t>Systembeskrivelse</w:t>
+      </w:r>
       <w:bookmarkEnd w:id="2"/>
     </w:p>
     <w:p>
+      <w:r>
+        <w:t>Pristjek220 er et pro</w:t>
+      </w:r>
+      <w:r>
+        <w:t>dukt</w:t>
+      </w:r>
+      <w:r>
+        <w:t xml:space="preserve">, som </w:t>
+      </w:r>
+      <w:r>
+        <w:t>tilstræber at give forbrugeren et let og simpelt overblik over, hvor han kan handle sine dagligvarer billigst</w:t>
+      </w:r>
+      <w:r>
+        <w:t>. Pristjek220 vil have tre forskellige brugere; en forbruger, en forretningsmanager og en administrator. Forbrugeren er ham, der bruger Pristjek220 til at organisere sine daglige indkøb. Forretningsmanageren holder Pristjek220 opdateret med korrekte informationer om de varer og priser, der findes i netop hans forretningskæde. Administratoren servicerer Pristjek220, så der kan oprettes og fjernes forretninger, samt tilføjes nye varer. Baseret på disse tre brugere bliver Pristjek220 opdelt i to programmer; et program, Pristjek220 Forbruger, til forbrugeren og et fælles program, Pristjek220 Forretning, til både forretningsmanageren og administratoren.</w:t>
+      </w:r>
+    </w:p>
+    <w:p>
+      <w:r>
+        <w:t>Pristjek220 har en funktionalitet, sådan at en forbruger kan indtaste hans indkøbsseddel, og derefter kan han lave forskellige indstillinger, for hvilke butikker han ønsker at handle i, og hvor langt ha</w:t>
+      </w:r>
+      <w:r>
+        <w:t>n ønsker at køre</w:t>
+      </w:r>
+      <w:r>
+        <w:t xml:space="preserve"> for at handle. Ud fra de indstillinger, kan programmet så generer</w:t>
+      </w:r>
+      <w:r>
+        <w:t>e</w:t>
+      </w:r>
+      <w:r>
+        <w:t xml:space="preserve"> en liste der beskriver hvor han billi</w:t>
+      </w:r>
+      <w:r>
+        <w:t>gst køber de</w:t>
+      </w:r>
+      <w:r>
+        <w:t xml:space="preserve"> forskellige varer.</w:t>
+      </w:r>
+    </w:p>
+    <w:p>
+      <w:r>
+        <w:t>Forretningsmanageren kan tilføje og fjerne vare</w:t>
+      </w:r>
+      <w:r>
+        <w:t>r</w:t>
+      </w:r>
+      <w:r>
+        <w:t xml:space="preserve"> fra hans forretning. Administratoren står for at oprette nye forretningsmanager</w:t>
+      </w:r>
+      <w:r>
+        <w:t>e</w:t>
+      </w:r>
+      <w:r>
+        <w:t xml:space="preserve"> og tilhørende </w:t>
+      </w:r>
+      <w:r>
+        <w:t>forretninger</w:t>
+      </w:r>
+      <w:r>
+        <w:t>.</w:t>
+      </w:r>
+    </w:p>
+    <w:p>
       <w:pPr>
         <w:pStyle w:val="Heading1"/>
       </w:pPr>
-      <w:bookmarkStart w:id="3" w:name="_Toc445051110"/>
-      <w:r>
-        <w:t>Systembeskrivelse</w:t>
-      </w:r>
-      <w:bookmarkEnd w:id="3"/>
-    </w:p>
-    <w:p>
-      <w:r>
-        <w:t>Pristjek220 er et pro</w:t>
-      </w:r>
-      <w:r>
-        <w:t>dukt</w:t>
-      </w:r>
-      <w:r>
-        <w:t xml:space="preserve">, som </w:t>
-      </w:r>
-      <w:r>
-        <w:t>tilstræber at give forbrugeren et let og simpelt overblik over, hvor han kan handle sine dagligvarer billigst</w:t>
-      </w:r>
-      <w:r>
-        <w:t>. Pristjek220 vil have tre forskellige brugere; en forbruger, en forretningsmanager og en administrator. Forbrugeren er ham, der bruger Pristjek220 til at organisere sine daglige indkøb. Forretningsmanageren holder Pristjek220 opdateret med korrekte informationer om de varer og priser, der findes i netop hans forretningskæde. Administratoren servicerer Pristjek220, så der kan oprettes og fjernes forretninger, samt tilføjes nye varer. Baseret på disse tre brugere bliver Pristjek220 opdelt i to programmer; et program, Pristjek220 Forbruger, til forbrugeren og et fælles program, Pristjek220 Forretning, til både forretningsmanageren og administratoren.</w:t>
-      </w:r>
-    </w:p>
-    <w:p>
-      <w:r>
-        <w:t>Pristjek220 har en funktionalitet, sådan at en forbruger kan indtaste hans indkøbsseddel, og derefter kan han lave forskellige indstillinger, for hvilke butikker han ønsker at handle i, og hvor langt ha</w:t>
-      </w:r>
-      <w:r>
-        <w:t>n ønsker at køre</w:t>
-      </w:r>
-      <w:r>
-        <w:t xml:space="preserve"> for at handle. Ud fra de indstillinger, kan programmet så generer</w:t>
-      </w:r>
-      <w:r>
-        <w:t>e</w:t>
-      </w:r>
-      <w:r>
-        <w:t xml:space="preserve"> en liste der beskriver hvor han billi</w:t>
-      </w:r>
-      <w:r>
-        <w:t>gst køber de</w:t>
-      </w:r>
-      <w:r>
-        <w:t xml:space="preserve"> forskellige varer.</w:t>
-      </w:r>
-    </w:p>
-    <w:p>
-      <w:r>
-        <w:t>Forretningsmanageren kan tilføje og fjerne vare</w:t>
-      </w:r>
-      <w:r>
-        <w:t>r</w:t>
-      </w:r>
-      <w:r>
-        <w:t xml:space="preserve"> fra hans forretning. Administratoren står for at oprette nye forretningsmanager</w:t>
-      </w:r>
-      <w:r>
-        <w:t>e</w:t>
-      </w:r>
-      <w:r>
-        <w:t xml:space="preserve"> og tilhørende </w:t>
-      </w:r>
-      <w:r>
-        <w:t>forretninger</w:t>
-      </w:r>
-      <w:r>
-        <w:t>.</w:t>
-      </w:r>
-    </w:p>
-    <w:p>
-      <w:pPr>
-        <w:pStyle w:val="Heading1"/>
-      </w:pPr>
-      <w:bookmarkStart w:id="4" w:name="_Toc445051111"/>
-      <w:bookmarkStart w:id="5" w:name="_Toc443577272"/>
-      <w:bookmarkStart w:id="6" w:name="_Toc443577273"/>
+      <w:bookmarkStart w:id="3" w:name="_Toc445051111"/>
+      <w:bookmarkStart w:id="4" w:name="_Toc443577272"/>
+      <w:bookmarkStart w:id="5" w:name="_Toc443577273"/>
       <w:r>
         <w:lastRenderedPageBreak/>
         <w:t>Aktør beskrivelse</w:t>
       </w:r>
-      <w:bookmarkEnd w:id="4"/>
+      <w:bookmarkEnd w:id="3"/>
     </w:p>
     <w:p>
       <w:pPr>
@@ -2518,10 +2516,10 @@
             <v:path o:extrusionok="f" gradientshapeok="t" o:connecttype="rect"/>
             <o:lock v:ext="edit" aspectratio="t"/>
           </v:shapetype>
-          <v:shape id="_x0000_i1025" type="#_x0000_t75" style="width:331.55pt;height:252pt" o:ole="">
+          <v:shape id="_x0000_i1025" type="#_x0000_t75" style="width:331.45pt;height:252pt" o:ole="">
             <v:imagedata r:id="rId8" o:title=""/>
           </v:shape>
-          <o:OLEObject Type="Embed" ProgID="Visio.Drawing.15" ShapeID="_x0000_i1025" DrawAspect="Content" ObjectID="_1519115172" r:id="rId9"/>
+          <o:OLEObject Type="Embed" ProgID="Visio.Drawing.15" ShapeID="_x0000_i1025" DrawAspect="Content" ObjectID="_1521876212" r:id="rId9"/>
         </w:object>
       </w:r>
     </w:p>
@@ -2529,19 +2527,32 @@
       <w:pPr>
         <w:pStyle w:val="Caption"/>
       </w:pPr>
-      <w:bookmarkStart w:id="7" w:name="_Ref444608701"/>
+      <w:bookmarkStart w:id="6" w:name="_Ref444608701"/>
       <w:r>
         <w:t xml:space="preserve">Figur </w:t>
       </w:r>
-      <w:fldSimple w:instr=" SEQ Figur \* ARABIC ">
-        <w:r>
-          <w:rPr>
-            <w:noProof/>
-          </w:rPr>
-          <w:t>1</w:t>
-        </w:r>
-      </w:fldSimple>
-      <w:bookmarkEnd w:id="7"/>
+      <w:r>
+        <w:fldChar w:fldCharType="begin"/>
+      </w:r>
+      <w:r>
+        <w:instrText xml:space="preserve"> SEQ Figur \* ARABIC </w:instrText>
+      </w:r>
+      <w:r>
+        <w:fldChar w:fldCharType="separate"/>
+      </w:r>
+      <w:r>
+        <w:rPr>
+          <w:noProof/>
+        </w:rPr>
+        <w:t>1</w:t>
+      </w:r>
+      <w:r>
+        <w:rPr>
+          <w:noProof/>
+        </w:rPr>
+        <w:fldChar w:fldCharType="end"/>
+      </w:r>
+      <w:bookmarkEnd w:id="6"/>
       <w:r>
         <w:t>: Aktør kontekst diagram for Pristjek220</w:t>
       </w:r>
@@ -2657,33 +2668,33 @@
       <w:pPr>
         <w:pStyle w:val="Heading1"/>
       </w:pPr>
-      <w:bookmarkStart w:id="8" w:name="_Toc445051112"/>
-      <w:bookmarkEnd w:id="5"/>
+      <w:bookmarkStart w:id="7" w:name="_Toc445051112"/>
+      <w:bookmarkEnd w:id="4"/>
       <w:r>
         <w:t>User stories</w:t>
       </w:r>
+      <w:bookmarkEnd w:id="7"/>
+    </w:p>
+    <w:p>
+      <w:r>
+        <w:t>User stories er rangeret efter hvor vigtige de er, sådan at de mest relevante user stories for produktet, bliver beskrevet først.</w:t>
+      </w:r>
+    </w:p>
+    <w:p/>
+    <w:p>
+      <w:pPr>
+        <w:pStyle w:val="Heading2"/>
+      </w:pPr>
+      <w:bookmarkStart w:id="8" w:name="_Toc443577276"/>
+      <w:bookmarkStart w:id="9" w:name="_Toc445051113"/>
+      <w:r>
+        <w:t xml:space="preserve">Tilføj </w:t>
+      </w:r>
+      <w:r>
+        <w:t>vare til forretning</w:t>
+      </w:r>
       <w:bookmarkEnd w:id="8"/>
-    </w:p>
-    <w:p>
-      <w:r>
-        <w:t>User stories er rangeret efter hvor vigtige de er, sådan at de mest relevante user stories for produktet, bliver beskrevet først.</w:t>
-      </w:r>
-    </w:p>
-    <w:p/>
-    <w:p>
-      <w:pPr>
-        <w:pStyle w:val="Heading2"/>
-      </w:pPr>
-      <w:bookmarkStart w:id="9" w:name="_Toc443577276"/>
-      <w:bookmarkStart w:id="10" w:name="_Toc445051113"/>
-      <w:r>
-        <w:t xml:space="preserve">Tilføj </w:t>
-      </w:r>
-      <w:r>
-        <w:t>vare til forretning</w:t>
-      </w:r>
       <w:bookmarkEnd w:id="9"/>
-      <w:bookmarkEnd w:id="10"/>
     </w:p>
     <w:p>
       <w:pPr>
@@ -2802,7 +2813,15 @@
     </w:p>
     <w:p>
       <w:r>
-        <w:t xml:space="preserve">Hvis varen </w:t>
+        <w:t>Hvis varen</w:t>
+      </w:r>
+      <w:r>
+        <w:t xml:space="preserve"> på forhånd</w:t>
+      </w:r>
+      <w:bookmarkStart w:id="10" w:name="_GoBack"/>
+      <w:bookmarkEnd w:id="10"/>
+      <w:r>
+        <w:t xml:space="preserve"> </w:t>
       </w:r>
       <w:r>
         <w:t xml:space="preserve">findes i </w:t>
@@ -3451,7 +3470,7 @@
       </w:pPr>
       <w:bookmarkStart w:id="21" w:name="_Toc443577275"/>
       <w:bookmarkStart w:id="22" w:name="_Toc445051120"/>
-      <w:bookmarkEnd w:id="6"/>
+      <w:bookmarkEnd w:id="5"/>
       <w:r>
         <w:t xml:space="preserve">Tilføj </w:t>
       </w:r>
@@ -5291,7 +5310,7 @@
                 <w:bCs/>
                 <w:noProof/>
               </w:rPr>
-              <w:t>4</w:t>
+              <w:t>5</w:t>
             </w:r>
             <w:r>
               <w:rPr>
@@ -7698,7 +7717,7 @@
 </file>
 
 <file path=customXml/itemProps1.xml><?xml version="1.0" encoding="utf-8"?>
-<ds:datastoreItem xmlns:ds="http://schemas.openxmlformats.org/officeDocument/2006/customXml" ds:itemID="{16BE0A7A-B6DD-4385-B718-9C836BB6A851}">
+<ds:datastoreItem xmlns:ds="http://schemas.openxmlformats.org/officeDocument/2006/customXml" ds:itemID="{C54B3C6A-DD4A-47C0-91A5-C39F4F49C1B0}">
   <ds:schemaRefs>
     <ds:schemaRef ds:uri="http://schemas.openxmlformats.org/officeDocument/2006/bibliography"/>
   </ds:schemaRefs>

</xml_diff>

<commit_message>
Kravspec.docx Opdatering af små ting, som indholdsfortegnelse og referencer
</commit_message>
<xml_diff>
--- a/Kravspec/Kravspec.docx
+++ b/Kravspec/Kravspec.docx
@@ -43,7 +43,10 @@
             <w:pStyle w:val="TOCHeading"/>
           </w:pPr>
           <w:r>
-            <w:t>Table of Contents</w:t>
+            <w:rPr>
+              <w:lang w:val="da-DK"/>
+            </w:rPr>
+            <w:t>Indholdsfortegnelse</w:t>
           </w:r>
         </w:p>
         <w:p>
@@ -68,7 +71,7 @@
           <w:r>
             <w:fldChar w:fldCharType="separate"/>
           </w:r>
-          <w:hyperlink w:anchor="_Toc451593218" w:history="1">
+          <w:hyperlink w:anchor="_Toc451711256" w:history="1">
             <w:r>
               <w:rPr>
                 <w:rStyle w:val="Hyperlink"/>
@@ -110,7 +113,7 @@
                 <w:noProof/>
                 <w:webHidden/>
               </w:rPr>
-              <w:instrText xml:space="preserve"> PAGEREF _Toc451593218 \h </w:instrText>
+              <w:instrText xml:space="preserve"> PAGEREF _Toc451711256 \h </w:instrText>
             </w:r>
             <w:r>
               <w:rPr>
@@ -154,7 +157,7 @@
               <w:lang w:eastAsia="da-DK"/>
             </w:rPr>
           </w:pPr>
-          <w:hyperlink w:anchor="_Toc451593219" w:history="1">
+          <w:hyperlink w:anchor="_Toc451711257" w:history="1">
             <w:r>
               <w:rPr>
                 <w:rStyle w:val="Hyperlink"/>
@@ -196,7 +199,7 @@
                 <w:noProof/>
                 <w:webHidden/>
               </w:rPr>
-              <w:instrText xml:space="preserve"> PAGEREF _Toc451593219 \h </w:instrText>
+              <w:instrText xml:space="preserve"> PAGEREF _Toc451711257 \h </w:instrText>
             </w:r>
             <w:r>
               <w:rPr>
@@ -240,7 +243,7 @@
               <w:lang w:eastAsia="da-DK"/>
             </w:rPr>
           </w:pPr>
-          <w:hyperlink w:anchor="_Toc451593220" w:history="1">
+          <w:hyperlink w:anchor="_Toc451711258" w:history="1">
             <w:r>
               <w:rPr>
                 <w:rStyle w:val="Hyperlink"/>
@@ -282,7 +285,7 @@
                 <w:noProof/>
                 <w:webHidden/>
               </w:rPr>
-              <w:instrText xml:space="preserve"> PAGEREF _Toc451593220 \h </w:instrText>
+              <w:instrText xml:space="preserve"> PAGEREF _Toc451711258 \h </w:instrText>
             </w:r>
             <w:r>
               <w:rPr>
@@ -326,7 +329,7 @@
               <w:lang w:eastAsia="da-DK"/>
             </w:rPr>
           </w:pPr>
-          <w:hyperlink w:anchor="_Toc451593221" w:history="1">
+          <w:hyperlink w:anchor="_Toc451711259" w:history="1">
             <w:r>
               <w:rPr>
                 <w:rStyle w:val="Hyperlink"/>
@@ -368,7 +371,7 @@
                 <w:noProof/>
                 <w:webHidden/>
               </w:rPr>
-              <w:instrText xml:space="preserve"> PAGEREF _Toc451593221 \h </w:instrText>
+              <w:instrText xml:space="preserve"> PAGEREF _Toc451711259 \h </w:instrText>
             </w:r>
             <w:r>
               <w:rPr>
@@ -412,7 +415,7 @@
               <w:lang w:eastAsia="da-DK"/>
             </w:rPr>
           </w:pPr>
-          <w:hyperlink w:anchor="_Toc451593222" w:history="1">
+          <w:hyperlink w:anchor="_Toc451711260" w:history="1">
             <w:r>
               <w:rPr>
                 <w:rStyle w:val="Hyperlink"/>
@@ -454,7 +457,7 @@
                 <w:noProof/>
                 <w:webHidden/>
               </w:rPr>
-              <w:instrText xml:space="preserve"> PAGEREF _Toc451593222 \h </w:instrText>
+              <w:instrText xml:space="preserve"> PAGEREF _Toc451711260 \h </w:instrText>
             </w:r>
             <w:r>
               <w:rPr>
@@ -498,7 +501,7 @@
               <w:lang w:eastAsia="da-DK"/>
             </w:rPr>
           </w:pPr>
-          <w:hyperlink w:anchor="_Toc451593223" w:history="1">
+          <w:hyperlink w:anchor="_Toc451711261" w:history="1">
             <w:r>
               <w:rPr>
                 <w:rStyle w:val="Hyperlink"/>
@@ -540,7 +543,7 @@
                 <w:noProof/>
                 <w:webHidden/>
               </w:rPr>
-              <w:instrText xml:space="preserve"> PAGEREF _Toc451593223 \h </w:instrText>
+              <w:instrText xml:space="preserve"> PAGEREF _Toc451711261 \h </w:instrText>
             </w:r>
             <w:r>
               <w:rPr>
@@ -584,7 +587,7 @@
               <w:lang w:eastAsia="da-DK"/>
             </w:rPr>
           </w:pPr>
-          <w:hyperlink w:anchor="_Toc451593224" w:history="1">
+          <w:hyperlink w:anchor="_Toc451711262" w:history="1">
             <w:r>
               <w:rPr>
                 <w:rStyle w:val="Hyperlink"/>
@@ -626,7 +629,7 @@
                 <w:noProof/>
                 <w:webHidden/>
               </w:rPr>
-              <w:instrText xml:space="preserve"> PAGEREF _Toc451593224 \h </w:instrText>
+              <w:instrText xml:space="preserve"> PAGEREF _Toc451711262 \h </w:instrText>
             </w:r>
             <w:r>
               <w:rPr>
@@ -670,7 +673,7 @@
               <w:lang w:eastAsia="da-DK"/>
             </w:rPr>
           </w:pPr>
-          <w:hyperlink w:anchor="_Toc451593225" w:history="1">
+          <w:hyperlink w:anchor="_Toc451711263" w:history="1">
             <w:r>
               <w:rPr>
                 <w:rStyle w:val="Hyperlink"/>
@@ -712,7 +715,7 @@
                 <w:noProof/>
                 <w:webHidden/>
               </w:rPr>
-              <w:instrText xml:space="preserve"> PAGEREF _Toc451593225 \h </w:instrText>
+              <w:instrText xml:space="preserve"> PAGEREF _Toc451711263 \h </w:instrText>
             </w:r>
             <w:r>
               <w:rPr>
@@ -756,7 +759,7 @@
               <w:lang w:eastAsia="da-DK"/>
             </w:rPr>
           </w:pPr>
-          <w:hyperlink w:anchor="_Toc451593226" w:history="1">
+          <w:hyperlink w:anchor="_Toc451711264" w:history="1">
             <w:r>
               <w:rPr>
                 <w:rStyle w:val="Hyperlink"/>
@@ -798,7 +801,7 @@
                 <w:noProof/>
                 <w:webHidden/>
               </w:rPr>
-              <w:instrText xml:space="preserve"> PAGEREF _Toc451593226 \h </w:instrText>
+              <w:instrText xml:space="preserve"> PAGEREF _Toc451711264 \h </w:instrText>
             </w:r>
             <w:r>
               <w:rPr>
@@ -842,7 +845,7 @@
               <w:lang w:eastAsia="da-DK"/>
             </w:rPr>
           </w:pPr>
-          <w:hyperlink w:anchor="_Toc451593227" w:history="1">
+          <w:hyperlink w:anchor="_Toc451711265" w:history="1">
             <w:r>
               <w:rPr>
                 <w:rStyle w:val="Hyperlink"/>
@@ -884,7 +887,7 @@
                 <w:noProof/>
                 <w:webHidden/>
               </w:rPr>
-              <w:instrText xml:space="preserve"> PAGEREF _Toc451593227 \h </w:instrText>
+              <w:instrText xml:space="preserve"> PAGEREF _Toc451711265 \h </w:instrText>
             </w:r>
             <w:r>
               <w:rPr>
@@ -928,7 +931,7 @@
               <w:lang w:eastAsia="da-DK"/>
             </w:rPr>
           </w:pPr>
-          <w:hyperlink w:anchor="_Toc451593228" w:history="1">
+          <w:hyperlink w:anchor="_Toc451711266" w:history="1">
             <w:r>
               <w:rPr>
                 <w:rStyle w:val="Hyperlink"/>
@@ -970,7 +973,7 @@
                 <w:noProof/>
                 <w:webHidden/>
               </w:rPr>
-              <w:instrText xml:space="preserve"> PAGEREF _Toc451593228 \h </w:instrText>
+              <w:instrText xml:space="preserve"> PAGEREF _Toc451711266 \h </w:instrText>
             </w:r>
             <w:r>
               <w:rPr>
@@ -1014,7 +1017,7 @@
               <w:lang w:eastAsia="da-DK"/>
             </w:rPr>
           </w:pPr>
-          <w:hyperlink w:anchor="_Toc451593229" w:history="1">
+          <w:hyperlink w:anchor="_Toc451711267" w:history="1">
             <w:r>
               <w:rPr>
                 <w:rStyle w:val="Hyperlink"/>
@@ -1056,7 +1059,7 @@
                 <w:noProof/>
                 <w:webHidden/>
               </w:rPr>
-              <w:instrText xml:space="preserve"> PAGEREF _Toc451593229 \h </w:instrText>
+              <w:instrText xml:space="preserve"> PAGEREF _Toc451711267 \h </w:instrText>
             </w:r>
             <w:r>
               <w:rPr>
@@ -1100,7 +1103,7 @@
               <w:lang w:eastAsia="da-DK"/>
             </w:rPr>
           </w:pPr>
-          <w:hyperlink w:anchor="_Toc451593230" w:history="1">
+          <w:hyperlink w:anchor="_Toc451711268" w:history="1">
             <w:r>
               <w:rPr>
                 <w:rStyle w:val="Hyperlink"/>
@@ -1142,7 +1145,7 @@
                 <w:noProof/>
                 <w:webHidden/>
               </w:rPr>
-              <w:instrText xml:space="preserve"> PAGEREF _Toc451593230 \h </w:instrText>
+              <w:instrText xml:space="preserve"> PAGEREF _Toc451711268 \h </w:instrText>
             </w:r>
             <w:r>
               <w:rPr>
@@ -1186,7 +1189,7 @@
               <w:lang w:eastAsia="da-DK"/>
             </w:rPr>
           </w:pPr>
-          <w:hyperlink w:anchor="_Toc451593231" w:history="1">
+          <w:hyperlink w:anchor="_Toc451711269" w:history="1">
             <w:r>
               <w:rPr>
                 <w:rStyle w:val="Hyperlink"/>
@@ -1228,7 +1231,7 @@
                 <w:noProof/>
                 <w:webHidden/>
               </w:rPr>
-              <w:instrText xml:space="preserve"> PAGEREF _Toc451593231 \h </w:instrText>
+              <w:instrText xml:space="preserve"> PAGEREF _Toc451711269 \h </w:instrText>
             </w:r>
             <w:r>
               <w:rPr>
@@ -1272,7 +1275,7 @@
               <w:lang w:eastAsia="da-DK"/>
             </w:rPr>
           </w:pPr>
-          <w:hyperlink w:anchor="_Toc451593232" w:history="1">
+          <w:hyperlink w:anchor="_Toc451711270" w:history="1">
             <w:r>
               <w:rPr>
                 <w:rStyle w:val="Hyperlink"/>
@@ -1293,7 +1296,7 @@
                 <w:rStyle w:val="Hyperlink"/>
                 <w:noProof/>
               </w:rPr>
-              <w:t>Fjern en vare fra en bestemt forretning</w:t>
+              <w:t>Ændre prisen på en vare i en forretning</w:t>
             </w:r>
             <w:r>
               <w:rPr>
@@ -1314,7 +1317,7 @@
                 <w:noProof/>
                 <w:webHidden/>
               </w:rPr>
-              <w:instrText xml:space="preserve"> PAGEREF _Toc451593232 \h </w:instrText>
+              <w:instrText xml:space="preserve"> PAGEREF _Toc451711270 \h </w:instrText>
             </w:r>
             <w:r>
               <w:rPr>
@@ -1358,7 +1361,7 @@
               <w:lang w:eastAsia="da-DK"/>
             </w:rPr>
           </w:pPr>
-          <w:hyperlink w:anchor="_Toc451593233" w:history="1">
+          <w:hyperlink w:anchor="_Toc451711271" w:history="1">
             <w:r>
               <w:rPr>
                 <w:rStyle w:val="Hyperlink"/>
@@ -1379,7 +1382,7 @@
                 <w:rStyle w:val="Hyperlink"/>
                 <w:noProof/>
               </w:rPr>
-              <w:t>Fjern en vare fra Pristjek220</w:t>
+              <w:t>Fjern en vare fra en bestemt forretning</w:t>
             </w:r>
             <w:r>
               <w:rPr>
@@ -1400,7 +1403,7 @@
                 <w:noProof/>
                 <w:webHidden/>
               </w:rPr>
-              <w:instrText xml:space="preserve"> PAGEREF _Toc451593233 \h </w:instrText>
+              <w:instrText xml:space="preserve"> PAGEREF _Toc451711271 \h </w:instrText>
             </w:r>
             <w:r>
               <w:rPr>
@@ -1444,7 +1447,7 @@
               <w:lang w:eastAsia="da-DK"/>
             </w:rPr>
           </w:pPr>
-          <w:hyperlink w:anchor="_Toc451593234" w:history="1">
+          <w:hyperlink w:anchor="_Toc451711272" w:history="1">
             <w:r>
               <w:rPr>
                 <w:rStyle w:val="Hyperlink"/>
@@ -1465,7 +1468,7 @@
                 <w:rStyle w:val="Hyperlink"/>
                 <w:noProof/>
               </w:rPr>
-              <w:t>Fjern en forretning fra Pristjek220</w:t>
+              <w:t>Fjern en vare fra Pristjek220</w:t>
             </w:r>
             <w:r>
               <w:rPr>
@@ -1486,7 +1489,7 @@
                 <w:noProof/>
                 <w:webHidden/>
               </w:rPr>
-              <w:instrText xml:space="preserve"> PAGEREF _Toc451593234 \h </w:instrText>
+              <w:instrText xml:space="preserve"> PAGEREF _Toc451711272 \h </w:instrText>
             </w:r>
             <w:r>
               <w:rPr>
@@ -1530,7 +1533,7 @@
               <w:lang w:eastAsia="da-DK"/>
             </w:rPr>
           </w:pPr>
-          <w:hyperlink w:anchor="_Toc451593235" w:history="1">
+          <w:hyperlink w:anchor="_Toc451711273" w:history="1">
             <w:r>
               <w:rPr>
                 <w:rStyle w:val="Hyperlink"/>
@@ -1551,21 +1554,7 @@
                 <w:rStyle w:val="Hyperlink"/>
                 <w:noProof/>
               </w:rPr>
-              <w:t>Find åbningstider for en fo</w:t>
-            </w:r>
-            <w:r>
-              <w:rPr>
-                <w:rStyle w:val="Hyperlink"/>
-                <w:noProof/>
-              </w:rPr>
-              <w:t>r</w:t>
-            </w:r>
-            <w:r>
-              <w:rPr>
-                <w:rStyle w:val="Hyperlink"/>
-                <w:noProof/>
-              </w:rPr>
-              <w:t>retning</w:t>
+              <w:t>Fjern en forretning fra Pristjek220</w:t>
             </w:r>
             <w:r>
               <w:rPr>
@@ -1586,7 +1575,7 @@
                 <w:noProof/>
                 <w:webHidden/>
               </w:rPr>
-              <w:instrText xml:space="preserve"> PAGEREF _Toc451593235 \h </w:instrText>
+              <w:instrText xml:space="preserve"> PAGEREF _Toc451711273 \h </w:instrText>
             </w:r>
             <w:r>
               <w:rPr>
@@ -1630,7 +1619,7 @@
               <w:lang w:eastAsia="da-DK"/>
             </w:rPr>
           </w:pPr>
-          <w:hyperlink w:anchor="_Toc451593236" w:history="1">
+          <w:hyperlink w:anchor="_Toc451711274" w:history="1">
             <w:r>
               <w:rPr>
                 <w:rStyle w:val="Hyperlink"/>
@@ -1651,7 +1640,7 @@
                 <w:rStyle w:val="Hyperlink"/>
                 <w:noProof/>
               </w:rPr>
-              <w:t>Indstillinger for indkøbsliste</w:t>
+              <w:t>Juster hvor vare skal købes efter Pristjek220 er kommet med et forslag</w:t>
             </w:r>
             <w:r>
               <w:rPr>
@@ -1672,7 +1661,7 @@
                 <w:noProof/>
                 <w:webHidden/>
               </w:rPr>
-              <w:instrText xml:space="preserve"> PAGEREF _Toc451593236 \h </w:instrText>
+              <w:instrText xml:space="preserve"> PAGEREF _Toc451711274 \h </w:instrText>
             </w:r>
             <w:r>
               <w:rPr>
@@ -1716,7 +1705,7 @@
               <w:lang w:eastAsia="da-DK"/>
             </w:rPr>
           </w:pPr>
-          <w:hyperlink w:anchor="_Toc451593237" w:history="1">
+          <w:hyperlink w:anchor="_Toc451711275" w:history="1">
             <w:r>
               <w:rPr>
                 <w:rStyle w:val="Hyperlink"/>
@@ -1737,7 +1726,7 @@
                 <w:rStyle w:val="Hyperlink"/>
                 <w:noProof/>
               </w:rPr>
-              <w:t>Juster hvor vare skal købes efter Pristjek220 er kommet med et forslag</w:t>
+              <w:t>Indstillinger for indkøbsliste</w:t>
             </w:r>
             <w:r>
               <w:rPr>
@@ -1758,7 +1747,7 @@
                 <w:noProof/>
                 <w:webHidden/>
               </w:rPr>
-              <w:instrText xml:space="preserve"> PAGEREF _Toc451593237 \h </w:instrText>
+              <w:instrText xml:space="preserve"> PAGEREF _Toc451711275 \h </w:instrText>
             </w:r>
             <w:r>
               <w:rPr>
@@ -1802,7 +1791,7 @@
               <w:lang w:eastAsia="da-DK"/>
             </w:rPr>
           </w:pPr>
-          <w:hyperlink w:anchor="_Toc451593238" w:history="1">
+          <w:hyperlink w:anchor="_Toc451711276" w:history="1">
             <w:r>
               <w:rPr>
                 <w:rStyle w:val="Hyperlink"/>
@@ -1823,7 +1812,7 @@
                 <w:rStyle w:val="Hyperlink"/>
                 <w:noProof/>
               </w:rPr>
-              <w:t>Kunne bestemme afstanden der skal tilbagelægges for at købe varerne fra forslaget</w:t>
+              <w:t>Find åbningstider for en forretning</w:t>
             </w:r>
             <w:r>
               <w:rPr>
@@ -1844,7 +1833,7 @@
                 <w:noProof/>
                 <w:webHidden/>
               </w:rPr>
-              <w:instrText xml:space="preserve"> PAGEREF _Toc451593238 \h </w:instrText>
+              <w:instrText xml:space="preserve"> PAGEREF _Toc451711276 \h </w:instrText>
             </w:r>
             <w:r>
               <w:rPr>
@@ -1888,7 +1877,7 @@
               <w:lang w:eastAsia="da-DK"/>
             </w:rPr>
           </w:pPr>
-          <w:hyperlink w:anchor="_Toc451593239" w:history="1">
+          <w:hyperlink w:anchor="_Toc451711277" w:history="1">
             <w:r>
               <w:rPr>
                 <w:rStyle w:val="Hyperlink"/>
@@ -1909,7 +1898,7 @@
                 <w:rStyle w:val="Hyperlink"/>
                 <w:noProof/>
               </w:rPr>
-              <w:t>Kunne vise en kørselsvejledning mellem de forskellige forretninger, som der skal handles i</w:t>
+              <w:t>Kunne bestemme afstanden der skal tilbagelægges for at købe varerne fra forslaget</w:t>
             </w:r>
             <w:r>
               <w:rPr>
@@ -1930,7 +1919,7 @@
                 <w:noProof/>
                 <w:webHidden/>
               </w:rPr>
-              <w:instrText xml:space="preserve"> PAGEREF _Toc451593239 \h </w:instrText>
+              <w:instrText xml:space="preserve"> PAGEREF _Toc451711277 \h </w:instrText>
             </w:r>
             <w:r>
               <w:rPr>
@@ -1974,7 +1963,7 @@
               <w:lang w:eastAsia="da-DK"/>
             </w:rPr>
           </w:pPr>
-          <w:hyperlink w:anchor="_Toc451593240" w:history="1">
+          <w:hyperlink w:anchor="_Toc451711278" w:history="1">
             <w:r>
               <w:rPr>
                 <w:rStyle w:val="Hyperlink"/>
@@ -1995,6 +1984,92 @@
                 <w:rStyle w:val="Hyperlink"/>
                 <w:noProof/>
               </w:rPr>
+              <w:t>Kunne vise en kørselsvejledning mellem de forskellige forretninger, som der skal handles i</w:t>
+            </w:r>
+            <w:r>
+              <w:rPr>
+                <w:noProof/>
+                <w:webHidden/>
+              </w:rPr>
+              <w:tab/>
+            </w:r>
+            <w:r>
+              <w:rPr>
+                <w:noProof/>
+                <w:webHidden/>
+              </w:rPr>
+              <w:fldChar w:fldCharType="begin"/>
+            </w:r>
+            <w:r>
+              <w:rPr>
+                <w:noProof/>
+                <w:webHidden/>
+              </w:rPr>
+              <w:instrText xml:space="preserve"> PAGEREF _Toc451711278 \h </w:instrText>
+            </w:r>
+            <w:r>
+              <w:rPr>
+                <w:noProof/>
+                <w:webHidden/>
+              </w:rPr>
+            </w:r>
+            <w:r>
+              <w:rPr>
+                <w:noProof/>
+                <w:webHidden/>
+              </w:rPr>
+              <w:fldChar w:fldCharType="separate"/>
+            </w:r>
+            <w:r>
+              <w:rPr>
+                <w:noProof/>
+                <w:webHidden/>
+              </w:rPr>
+              <w:t>9</w:t>
+            </w:r>
+            <w:r>
+              <w:rPr>
+                <w:noProof/>
+                <w:webHidden/>
+              </w:rPr>
+              <w:fldChar w:fldCharType="end"/>
+            </w:r>
+          </w:hyperlink>
+        </w:p>
+        <w:p>
+          <w:pPr>
+            <w:pStyle w:val="TOC2"/>
+            <w:tabs>
+              <w:tab w:val="left" w:pos="880"/>
+              <w:tab w:val="right" w:leader="dot" w:pos="9628"/>
+            </w:tabs>
+            <w:rPr>
+              <w:rFonts w:eastAsiaTheme="minorEastAsia"/>
+              <w:noProof/>
+              <w:lang w:eastAsia="da-DK"/>
+            </w:rPr>
+          </w:pPr>
+          <w:hyperlink w:anchor="_Toc451711279" w:history="1">
+            <w:r>
+              <w:rPr>
+                <w:rStyle w:val="Hyperlink"/>
+                <w:noProof/>
+              </w:rPr>
+              <w:t>4.19</w:t>
+            </w:r>
+            <w:r>
+              <w:rPr>
+                <w:rFonts w:eastAsiaTheme="minorEastAsia"/>
+                <w:noProof/>
+                <w:lang w:eastAsia="da-DK"/>
+              </w:rPr>
+              <w:tab/>
+            </w:r>
+            <w:r>
+              <w:rPr>
+                <w:rStyle w:val="Hyperlink"/>
+                <w:noProof/>
+              </w:rPr>
               <w:t>Bekræftelse af oprettelse/sletning af vare</w:t>
             </w:r>
             <w:r>
@@ -2016,7 +2091,7 @@
                 <w:noProof/>
                 <w:webHidden/>
               </w:rPr>
-              <w:instrText xml:space="preserve"> PAGEREF _Toc451593240 \h </w:instrText>
+              <w:instrText xml:space="preserve"> PAGEREF _Toc451711279 \h </w:instrText>
             </w:r>
             <w:r>
               <w:rPr>
@@ -2060,7 +2135,7 @@
               <w:lang w:eastAsia="da-DK"/>
             </w:rPr>
           </w:pPr>
-          <w:hyperlink w:anchor="_Toc451593241" w:history="1">
+          <w:hyperlink w:anchor="_Toc451711280" w:history="1">
             <w:r>
               <w:rPr>
                 <w:rStyle w:val="Hyperlink"/>
@@ -2102,7 +2177,7 @@
                 <w:noProof/>
                 <w:webHidden/>
               </w:rPr>
-              <w:instrText xml:space="preserve"> PAGEREF _Toc451593241 \h </w:instrText>
+              <w:instrText xml:space="preserve"> PAGEREF _Toc451711280 \h </w:instrText>
             </w:r>
             <w:r>
               <w:rPr>
@@ -2122,7 +2197,7 @@
                 <w:noProof/>
                 <w:webHidden/>
               </w:rPr>
-              <w:t>10</w:t>
+              <w:t>11</w:t>
             </w:r>
             <w:r>
               <w:rPr>
@@ -2162,7 +2237,7 @@
       <w:pPr>
         <w:pStyle w:val="Heading1"/>
       </w:pPr>
-      <w:bookmarkStart w:id="0" w:name="_Toc451593218"/>
+      <w:bookmarkStart w:id="0" w:name="_Toc451711256"/>
       <w:r>
         <w:lastRenderedPageBreak/>
         <w:t>Indledning</w:t>
@@ -2205,7 +2280,7 @@
       <w:pPr>
         <w:pStyle w:val="Heading2"/>
       </w:pPr>
-      <w:bookmarkStart w:id="1" w:name="_Toc451593219"/>
+      <w:bookmarkStart w:id="1" w:name="_Toc451711257"/>
       <w:r>
         <w:t>Læsevejledning</w:t>
       </w:r>
@@ -2245,7 +2320,15 @@
     </w:p>
     <w:p>
       <w:r>
-        <w:t xml:space="preserve">Derefter beskrives de forskellige user stories i afsnittet </w:t>
+        <w:t xml:space="preserve">Derefter beskrives de forskellige user </w:t>
+      </w:r>
+      <w:proofErr w:type="spellStart"/>
+      <w:r>
+        <w:t>stories</w:t>
+      </w:r>
+      <w:proofErr w:type="spellEnd"/>
+      <w:r>
+        <w:t xml:space="preserve"> i afsnittet </w:t>
       </w:r>
       <w:r>
         <w:rPr>
@@ -2257,12 +2340,20 @@
         <w:rPr>
           <w:i/>
         </w:rPr>
-        <w:t>ser stories</w:t>
-      </w:r>
+        <w:t xml:space="preserve">ser </w:t>
+      </w:r>
+      <w:proofErr w:type="spellStart"/>
       <w:r>
         <w:rPr>
           <w:i/>
         </w:rPr>
+        <w:t>stories</w:t>
+      </w:r>
+      <w:proofErr w:type="spellEnd"/>
+      <w:r>
+        <w:rPr>
+          <w:i/>
+        </w:rPr>
         <w:t>,</w:t>
       </w:r>
       <w:r>
@@ -2278,7 +2369,15 @@
         <w:t>ktionelle krav. Det er opstillet</w:t>
       </w:r>
       <w:r>
-        <w:t xml:space="preserve"> ved hjælp af user stories, som beskriver hvad de forskellige aktører, ønsker af funktionaliteter </w:t>
+        <w:t xml:space="preserve"> ved hjælp af user </w:t>
+      </w:r>
+      <w:proofErr w:type="spellStart"/>
+      <w:r>
+        <w:t>stories</w:t>
+      </w:r>
+      <w:proofErr w:type="spellEnd"/>
+      <w:r>
+        <w:t xml:space="preserve">, som beskriver hvad de forskellige aktører, ønsker af funktionaliteter </w:t>
       </w:r>
       <w:r>
         <w:t>i</w:t>
@@ -2315,23 +2414,24 @@
       <w:r>
         <w:t>til.</w:t>
       </w:r>
+      <w:bookmarkStart w:id="2" w:name="_GoBack"/>
+      <w:bookmarkEnd w:id="2"/>
     </w:p>
     <w:p>
       <w:pPr>
         <w:pStyle w:val="Heading1"/>
       </w:pPr>
-      <w:bookmarkStart w:id="2" w:name="_Toc451593220"/>
+      <w:bookmarkStart w:id="3" w:name="_Toc451711258"/>
       <w:r>
         <w:t>Systembeskrivelse</w:t>
       </w:r>
-      <w:bookmarkEnd w:id="2"/>
-    </w:p>
-    <w:p>
-      <w:bookmarkStart w:id="3" w:name="_Toc443577272"/>
-      <w:bookmarkStart w:id="4" w:name="_Toc443577273"/>
-      <w:bookmarkStart w:id="5" w:name="_Toc451593221"/>
-      <w:r>
-        <w:t>Pristjek220 er et produkt, som tilstræber at give forbrugeren et let og simpelt overblik over, hvor han kan handle sine dagligvarer billigst. Pristjek220 vil have tre forskellige brugere; en forbruger, en forretningsmanager og en administrator. Forbrugeren er ham, der bruger Pristjek220 til at organisere sine daglige indkøb. Forretningsmanageren holder Pristjek220 opdateret med korrekte informationer om de varer og priser, der findes i netop hans forretningskæde. Administratoren servicerer Pristjek220, så der kan oprettes og fjernes forretninger, samt tilføjes nye varer. Baseret på disse tre brugere bliver Pristjek220 opdelt i to applikationer; en applikation, Pristjek220 Forbruger, til forbrugeren og en fælles applikation, Pristjek220 Forretning, til både forretningsmanageren og administratoren.</w:t>
+      <w:bookmarkEnd w:id="3"/>
+    </w:p>
+    <w:p>
+      <w:bookmarkStart w:id="4" w:name="_Toc443577272"/>
+      <w:bookmarkStart w:id="5" w:name="_Toc443577273"/>
+      <w:r>
+        <w:t>Pristjek220 er et produkt, som tilstræber at give forbrugeren et let og simpelt overblik over, hvor han kan handle sine dagligvarer billigst. Pristjek220 vil have tre forskellige brugere; en forbruger, en forretningsmanager og en administrator. Forbrugeren er ham, der bruger Pristjek220 til at organisere sine daglige indkøb. Forretningsmanageren holder Pristjek220 opdateret med korrekte informationer om de varer og priser, der findes i netop hans forretningskæde. Administratoren servicerer Pristjek220, så der kan oprettes og fjernes forretninger. Baseret på disse tre brugere bliver Pristjek220 opdelt i to applikationer; en applikation, Pristjek220 Forbruger, til forbrugeren og en fælles applikation, Pristjek220 Forretning, til både forretningsmanageren og administratoren.</w:t>
       </w:r>
     </w:p>
     <w:p>
@@ -2341,18 +2441,24 @@
     </w:p>
     <w:p>
       <w:r>
-        <w:t>Forretningsmanageren kan tilføje og fjerne varer fra hans forretning. Administratoren står for at oprette nye forretningsmanagere og den tilhørende forretning.</w:t>
+        <w:t>Forretningsmanageren kan tilføje og fjerne varer fra hans forretning. Administratoren står for at oprette nye forretningsmanagere og den tilhørende forretning</w:t>
+      </w:r>
+    </w:p>
+    <w:p>
+      <w:r>
+        <w:t>.</w:t>
       </w:r>
     </w:p>
     <w:p>
       <w:pPr>
         <w:pStyle w:val="Heading1"/>
       </w:pPr>
+      <w:bookmarkStart w:id="6" w:name="_Toc451711259"/>
       <w:r>
         <w:lastRenderedPageBreak/>
         <w:t>Aktør beskrivelse</w:t>
       </w:r>
-      <w:bookmarkEnd w:id="5"/>
+      <w:bookmarkEnd w:id="6"/>
     </w:p>
     <w:p>
       <w:pPr>
@@ -2379,10 +2485,10 @@
             <v:path o:extrusionok="f" gradientshapeok="t" o:connecttype="rect"/>
             <o:lock v:ext="edit" aspectratio="t"/>
           </v:shapetype>
-          <v:shape id="_x0000_i1025" type="#_x0000_t75" style="width:331.5pt;height:252pt" o:ole="">
+          <v:shape id="_x0000_i1025" type="#_x0000_t75" style="width:331.45pt;height:252pt" o:ole="">
             <v:imagedata r:id="rId8" o:title=""/>
           </v:shape>
-          <o:OLEObject Type="Embed" ProgID="Visio.Drawing.15" ShapeID="_x0000_i1025" DrawAspect="Content" ObjectID="_1525348512" r:id="rId9"/>
+          <o:OLEObject Type="Embed" ProgID="Visio.Drawing.15" ShapeID="_x0000_i1025" DrawAspect="Content" ObjectID="_1525453518" r:id="rId9"/>
         </w:object>
       </w:r>
     </w:p>
@@ -2390,32 +2496,19 @@
       <w:pPr>
         <w:pStyle w:val="Caption"/>
       </w:pPr>
-      <w:bookmarkStart w:id="6" w:name="_Ref444608701"/>
+      <w:bookmarkStart w:id="7" w:name="_Ref444608701"/>
       <w:r>
         <w:t xml:space="preserve">Figur </w:t>
       </w:r>
-      <w:r>
-        <w:fldChar w:fldCharType="begin"/>
-      </w:r>
-      <w:r>
-        <w:instrText xml:space="preserve"> SEQ Figur \* ARABIC </w:instrText>
-      </w:r>
-      <w:r>
-        <w:fldChar w:fldCharType="separate"/>
-      </w:r>
-      <w:r>
-        <w:rPr>
-          <w:noProof/>
-        </w:rPr>
-        <w:t>1</w:t>
-      </w:r>
-      <w:r>
-        <w:rPr>
-          <w:noProof/>
-        </w:rPr>
-        <w:fldChar w:fldCharType="end"/>
-      </w:r>
-      <w:bookmarkEnd w:id="6"/>
+      <w:fldSimple w:instr=" SEQ Figur \* ARABIC ">
+        <w:r>
+          <w:rPr>
+            <w:noProof/>
+          </w:rPr>
+          <w:t>1</w:t>
+        </w:r>
+      </w:fldSimple>
+      <w:bookmarkEnd w:id="7"/>
       <w:r>
         <w:t>: Aktør kontekst diagram for Pristjek220</w:t>
       </w:r>
@@ -2537,16 +2630,37 @@
       <w:pPr>
         <w:pStyle w:val="Heading1"/>
       </w:pPr>
-      <w:bookmarkStart w:id="7" w:name="_Toc451593222"/>
-      <w:bookmarkEnd w:id="3"/>
-      <w:r>
-        <w:t>User stories</w:t>
-      </w:r>
-      <w:bookmarkEnd w:id="7"/>
-    </w:p>
-    <w:p>
-      <w:r>
-        <w:t>User stories er rangeret efter hvor vigtige de er, sådan at de mest relevante user stories for produktet, bliver beskrevet først.</w:t>
+      <w:bookmarkStart w:id="8" w:name="_Toc451711260"/>
+      <w:bookmarkEnd w:id="4"/>
+      <w:r>
+        <w:t xml:space="preserve">User </w:t>
+      </w:r>
+      <w:proofErr w:type="spellStart"/>
+      <w:r>
+        <w:t>stories</w:t>
+      </w:r>
+      <w:bookmarkEnd w:id="8"/>
+      <w:proofErr w:type="spellEnd"/>
+    </w:p>
+    <w:p>
+      <w:r>
+        <w:t xml:space="preserve">User </w:t>
+      </w:r>
+      <w:proofErr w:type="spellStart"/>
+      <w:r>
+        <w:t>stories</w:t>
+      </w:r>
+      <w:proofErr w:type="spellEnd"/>
+      <w:r>
+        <w:t xml:space="preserve"> er rangeret efter hvor vigtige de er, sådan at de mest relevante user </w:t>
+      </w:r>
+      <w:proofErr w:type="spellStart"/>
+      <w:r>
+        <w:t>stories</w:t>
+      </w:r>
+      <w:proofErr w:type="spellEnd"/>
+      <w:r>
+        <w:t xml:space="preserve"> for produktet, bliver beskrevet først.</w:t>
       </w:r>
     </w:p>
     <w:p/>
@@ -2554,16 +2668,16 @@
       <w:pPr>
         <w:pStyle w:val="Heading2"/>
       </w:pPr>
-      <w:bookmarkStart w:id="8" w:name="_Toc443577276"/>
-      <w:bookmarkStart w:id="9" w:name="_Toc451593223"/>
+      <w:bookmarkStart w:id="9" w:name="_Toc443577276"/>
+      <w:bookmarkStart w:id="10" w:name="_Toc451711261"/>
       <w:r>
         <w:t xml:space="preserve">Tilføj </w:t>
       </w:r>
       <w:r>
         <w:t>vare til forretning</w:t>
       </w:r>
-      <w:bookmarkEnd w:id="8"/>
       <w:bookmarkEnd w:id="9"/>
+      <w:bookmarkEnd w:id="10"/>
     </w:p>
     <w:p>
       <w:pPr>
@@ -2714,13 +2828,7 @@
     </w:p>
     <w:p>
       <w:r>
-        <w:t xml:space="preserve">Forretningsmanageren vil blive bedt om at godkende at varen </w:t>
-      </w:r>
-      <w:r>
-        <w:t>tilføjes til</w:t>
-      </w:r>
-      <w:r>
-        <w:t xml:space="preserve"> forretningen.</w:t>
+        <w:t>Forretningsmanageren vil blive bedt om at godkende at varen tilføjes til forretningen.</w:t>
       </w:r>
     </w:p>
     <w:p/>
@@ -2729,8 +2837,8 @@
       <w:pPr>
         <w:pStyle w:val="Heading2"/>
       </w:pPr>
-      <w:bookmarkStart w:id="10" w:name="_Toc443577280"/>
-      <w:bookmarkStart w:id="11" w:name="_Toc451593224"/>
+      <w:bookmarkStart w:id="11" w:name="_Toc443577280"/>
+      <w:bookmarkStart w:id="12" w:name="_Toc451711262"/>
       <w:r>
         <w:t>Finde</w:t>
       </w:r>
@@ -2752,8 +2860,8 @@
       <w:r>
         <w:t>Pristjek220</w:t>
       </w:r>
-      <w:bookmarkEnd w:id="10"/>
       <w:bookmarkEnd w:id="11"/>
+      <w:bookmarkEnd w:id="12"/>
     </w:p>
     <w:p>
       <w:pPr>
@@ -2848,16 +2956,16 @@
       <w:pPr>
         <w:pStyle w:val="Heading2"/>
       </w:pPr>
-      <w:bookmarkStart w:id="12" w:name="_Toc443577284"/>
-      <w:bookmarkStart w:id="13" w:name="_Toc451593225"/>
+      <w:bookmarkStart w:id="13" w:name="_Toc443577284"/>
+      <w:bookmarkStart w:id="14" w:name="_Toc451711263"/>
       <w:r>
         <w:t xml:space="preserve">Indtast </w:t>
       </w:r>
-      <w:bookmarkEnd w:id="12"/>
+      <w:bookmarkEnd w:id="13"/>
       <w:r>
         <w:t>indkøbsliste</w:t>
       </w:r>
-      <w:bookmarkEnd w:id="13"/>
+      <w:bookmarkEnd w:id="14"/>
     </w:p>
     <w:p>
       <w:pPr>
@@ -2978,13 +3086,13 @@
       <w:pPr>
         <w:pStyle w:val="Heading2"/>
       </w:pPr>
-      <w:bookmarkStart w:id="14" w:name="_Toc443577286"/>
-      <w:bookmarkStart w:id="15" w:name="_Toc451593226"/>
+      <w:bookmarkStart w:id="15" w:name="_Toc443577286"/>
+      <w:bookmarkStart w:id="16" w:name="_Toc451711264"/>
       <w:r>
         <w:t>Find ud af hvor varerne fra indkøbslisten kan købes billigst</w:t>
       </w:r>
-      <w:bookmarkEnd w:id="14"/>
       <w:bookmarkEnd w:id="15"/>
+      <w:bookmarkEnd w:id="16"/>
     </w:p>
     <w:p>
       <w:pPr>
@@ -3077,10 +3185,7 @@
     <w:p>
       <w:r>
         <w:lastRenderedPageBreak/>
-        <w:t>Der</w:t>
-      </w:r>
-      <w:r>
-        <w:t xml:space="preserve"> vil blive vist en liste med hvor det er billigst at købe de forskellige varer der findes i pristjek220, listen skal opfylde de krav der er stillet i indstillinger for indkøbsliste.</w:t>
+        <w:t>Der vil blive vist en liste med hvor det er billigst at købe de forskellige varer der findes i pristjek220, listen skal opfylde de krav der er stillet i indstillinger for indkøbsliste.</w:t>
       </w:r>
     </w:p>
     <w:p>
@@ -3104,8 +3209,8 @@
       <w:pPr>
         <w:pStyle w:val="Heading2"/>
       </w:pPr>
-      <w:bookmarkStart w:id="16" w:name="_Toc443577281"/>
-      <w:bookmarkStart w:id="17" w:name="_Toc451593227"/>
+      <w:bookmarkStart w:id="17" w:name="_Toc443577281"/>
+      <w:bookmarkStart w:id="18" w:name="_Toc451711265"/>
       <w:r>
         <w:t>Finde</w:t>
       </w:r>
@@ -3115,8 +3220,8 @@
       <w:r>
         <w:t>hvilke forretninger der har en vare</w:t>
       </w:r>
-      <w:bookmarkEnd w:id="16"/>
       <w:bookmarkEnd w:id="17"/>
+      <w:bookmarkEnd w:id="18"/>
     </w:p>
     <w:p>
       <w:pPr>
@@ -3204,13 +3309,13 @@
       <w:pPr>
         <w:pStyle w:val="Heading2"/>
       </w:pPr>
-      <w:bookmarkStart w:id="18" w:name="_Toc443577287"/>
-      <w:bookmarkStart w:id="19" w:name="_Toc451593228"/>
+      <w:bookmarkStart w:id="19" w:name="_Toc443577287"/>
+      <w:bookmarkStart w:id="20" w:name="_Toc451711266"/>
       <w:r>
         <w:t>Sammenligning af billigste indkøb og indkøb i én forretning</w:t>
       </w:r>
-      <w:bookmarkEnd w:id="18"/>
       <w:bookmarkEnd w:id="19"/>
+      <w:bookmarkEnd w:id="20"/>
     </w:p>
     <w:p>
       <w:pPr>
@@ -3335,9 +3440,9 @@
       <w:pPr>
         <w:pStyle w:val="Heading2"/>
       </w:pPr>
-      <w:bookmarkStart w:id="20" w:name="_Toc443577275"/>
-      <w:bookmarkStart w:id="21" w:name="_Toc451593229"/>
-      <w:bookmarkEnd w:id="4"/>
+      <w:bookmarkStart w:id="21" w:name="_Toc443577275"/>
+      <w:bookmarkStart w:id="22" w:name="_Toc451711267"/>
+      <w:bookmarkEnd w:id="5"/>
       <w:r>
         <w:t xml:space="preserve">Tilføj </w:t>
       </w:r>
@@ -3350,8 +3455,8 @@
       <w:r>
         <w:t>Pristjek220</w:t>
       </w:r>
-      <w:bookmarkEnd w:id="20"/>
       <w:bookmarkEnd w:id="21"/>
+      <w:bookmarkEnd w:id="22"/>
     </w:p>
     <w:p>
       <w:pPr>
@@ -3453,13 +3558,13 @@
       <w:pPr>
         <w:pStyle w:val="Heading2"/>
       </w:pPr>
-      <w:bookmarkStart w:id="22" w:name="_Toc443577293"/>
-      <w:bookmarkStart w:id="23" w:name="_Toc451593230"/>
+      <w:bookmarkStart w:id="23" w:name="_Toc443577293"/>
+      <w:bookmarkStart w:id="24" w:name="_Toc451711268"/>
       <w:r>
         <w:t>Autofuldførelse</w:t>
       </w:r>
-      <w:bookmarkEnd w:id="22"/>
       <w:bookmarkEnd w:id="23"/>
+      <w:bookmarkEnd w:id="24"/>
     </w:p>
     <w:p>
       <w:pPr>
@@ -3582,8 +3687,8 @@
       <w:pPr>
         <w:pStyle w:val="Heading2"/>
       </w:pPr>
-      <w:bookmarkStart w:id="24" w:name="_Toc443577289"/>
-      <w:bookmarkStart w:id="25" w:name="_Toc451593231"/>
+      <w:bookmarkStart w:id="25" w:name="_Toc443577289"/>
+      <w:bookmarkStart w:id="26" w:name="_Toc451711269"/>
       <w:r>
         <w:t xml:space="preserve">Send </w:t>
       </w:r>
@@ -3593,8 +3698,8 @@
       <w:r>
         <w:t>på mail</w:t>
       </w:r>
-      <w:bookmarkEnd w:id="24"/>
       <w:bookmarkEnd w:id="25"/>
+      <w:bookmarkEnd w:id="26"/>
     </w:p>
     <w:p>
       <w:pPr>
@@ -3697,18 +3802,11 @@
       <w:pPr>
         <w:pStyle w:val="Heading2"/>
       </w:pPr>
-      <w:r>
-        <w:t xml:space="preserve">Ændre prisen på en </w:t>
-      </w:r>
-      <w:r>
-        <w:t xml:space="preserve">vare </w:t>
-      </w:r>
-      <w:r>
-        <w:t>i en</w:t>
-      </w:r>
-      <w:r>
-        <w:t xml:space="preserve"> forretning</w:t>
-      </w:r>
+      <w:bookmarkStart w:id="27" w:name="_Toc451711270"/>
+      <w:r>
+        <w:t>Ændre prisen på en vare i en forretning</w:t>
+      </w:r>
+      <w:bookmarkEnd w:id="27"/>
     </w:p>
     <w:p>
       <w:pPr>
@@ -3742,13 +3840,7 @@
         <w:t>Vil</w:t>
       </w:r>
       <w:r>
-        <w:t xml:space="preserve"> jeg kunne </w:t>
-      </w:r>
-      <w:r>
-        <w:t>ændre prisen på en</w:t>
-      </w:r>
-      <w:r>
-        <w:t xml:space="preserve"> vare </w:t>
+        <w:t xml:space="preserve"> jeg kunne ændre prisen på en vare </w:t>
       </w:r>
       <w:r>
         <w:t>i min forretning</w:t>
@@ -3807,16 +3899,7 @@
     </w:p>
     <w:p>
       <w:r>
-        <w:t>Hvis ikke varen findes</w:t>
-      </w:r>
-      <w:r>
-        <w:t>, vil forbrugeren blive gjort opmærksom</w:t>
-      </w:r>
-      <w:r>
-        <w:t xml:space="preserve"> på det</w:t>
-      </w:r>
-      <w:r>
-        <w:t>.</w:t>
+        <w:t>Hvis ikke varen findes, vil forbrugeren blive gjort opmærksom på det.</w:t>
       </w:r>
     </w:p>
     <w:p>
@@ -3837,8 +3920,8 @@
       <w:pPr>
         <w:pStyle w:val="Heading2"/>
       </w:pPr>
-      <w:bookmarkStart w:id="26" w:name="_Toc443577279"/>
-      <w:bookmarkStart w:id="27" w:name="_Toc451593232"/>
+      <w:bookmarkStart w:id="28" w:name="_Toc443577279"/>
+      <w:bookmarkStart w:id="29" w:name="_Toc451711271"/>
       <w:r>
         <w:t>Fjern</w:t>
       </w:r>
@@ -3847,129 +3930,6 @@
       </w:r>
       <w:r>
         <w:t>en vare fra en bestemt forretning</w:t>
-      </w:r>
-      <w:bookmarkEnd w:id="26"/>
-      <w:bookmarkEnd w:id="27"/>
-    </w:p>
-    <w:p>
-      <w:pPr>
-        <w:rPr>
-          <w:b/>
-        </w:rPr>
-      </w:pPr>
-      <w:r>
-        <w:rPr>
-          <w:b/>
-        </w:rPr>
-        <w:t>Beskrivelse:</w:t>
-      </w:r>
-    </w:p>
-    <w:p>
-      <w:r>
-        <w:rPr>
-          <w:b/>
-        </w:rPr>
-        <w:t>Som</w:t>
-      </w:r>
-      <w:r>
-        <w:t xml:space="preserve"> en forretningsmanager af Pristjek220</w:t>
-      </w:r>
-    </w:p>
-    <w:p>
-      <w:r>
-        <w:rPr>
-          <w:b/>
-        </w:rPr>
-        <w:t>V</w:t>
-      </w:r>
-      <w:r>
-        <w:rPr>
-          <w:b/>
-        </w:rPr>
-        <w:t>il</w:t>
-      </w:r>
-      <w:r>
-        <w:t xml:space="preserve"> </w:t>
-      </w:r>
-      <w:r>
-        <w:t>jeg kunne fjerne en vare fra en forretning</w:t>
-      </w:r>
-      <w:r>
-        <w:t>,</w:t>
-      </w:r>
-    </w:p>
-    <w:p>
-      <w:pPr>
-        <w:rPr>
-          <w:b/>
-        </w:rPr>
-      </w:pPr>
-      <w:r>
-        <w:rPr>
-          <w:b/>
-        </w:rPr>
-        <w:t>Så</w:t>
-      </w:r>
-      <w:r>
-        <w:t xml:space="preserve"> jeg kan holde Pristjek220 opdateret med min butiks sortiment. </w:t>
-      </w:r>
-    </w:p>
-    <w:p>
-      <w:pPr>
-        <w:rPr>
-          <w:b/>
-        </w:rPr>
-      </w:pPr>
-      <w:r>
-        <w:rPr>
-          <w:b/>
-        </w:rPr>
-        <w:t>Accepteringskriterier:</w:t>
-      </w:r>
-    </w:p>
-    <w:p>
-      <w:r>
-        <w:t>Relationer mellem varen og forre</w:t>
-      </w:r>
-      <w:r>
-        <w:t>tningen fjernes fra Pristjek220</w:t>
-      </w:r>
-      <w:r>
-        <w:t>.</w:t>
-      </w:r>
-    </w:p>
-    <w:p>
-      <w:r>
-        <w:t>Forretningsmanageren vil blive bedt om at godkende at varen fjernes fra forretningen.</w:t>
-      </w:r>
-    </w:p>
-    <w:p/>
-    <w:p>
-      <w:pPr>
-        <w:pStyle w:val="Heading2"/>
-      </w:pPr>
-      <w:bookmarkStart w:id="28" w:name="_Toc443577277"/>
-      <w:bookmarkStart w:id="29" w:name="_Toc451593233"/>
-      <w:r>
-        <w:t>Fjern</w:t>
-      </w:r>
-      <w:r>
-        <w:t xml:space="preserve"> </w:t>
-      </w:r>
-      <w:r>
-        <w:t xml:space="preserve">en </w:t>
-      </w:r>
-      <w:r>
-        <w:t xml:space="preserve">vare </w:t>
-      </w:r>
-      <w:r>
-        <w:t>fra</w:t>
-      </w:r>
-      <w:r>
-        <w:t xml:space="preserve"> </w:t>
-      </w:r>
-      <w:r>
-        <w:t>Pristjek220</w:t>
       </w:r>
       <w:bookmarkEnd w:id="28"/>
       <w:bookmarkEnd w:id="29"/>
@@ -3995,7 +3955,7 @@
         <w:t>Som</w:t>
       </w:r>
       <w:r>
-        <w:t xml:space="preserve"> en administrator af Pristjek220</w:t>
+        <w:t xml:space="preserve"> en forretningsmanager af Pristjek220</w:t>
       </w:r>
     </w:p>
     <w:p>
@@ -4015,16 +3975,18 @@
         <w:t xml:space="preserve"> </w:t>
       </w:r>
       <w:r>
-        <w:t xml:space="preserve">jeg kunne fjerne en vare, med tilhørende pris i de forskellige forretninger, fra </w:t>
-      </w:r>
-      <w:r>
-        <w:t>Pristjek220</w:t>
+        <w:t>jeg kunne fjerne en vare fra en forretning</w:t>
       </w:r>
       <w:r>
         <w:t>,</w:t>
       </w:r>
     </w:p>
     <w:p>
+      <w:pPr>
+        <w:rPr>
+          <w:b/>
+        </w:rPr>
+      </w:pPr>
       <w:r>
         <w:rPr>
           <w:b/>
@@ -4032,85 +3994,56 @@
         <w:t>Så</w:t>
       </w:r>
       <w:r>
+        <w:t xml:space="preserve"> jeg kan holde Pristjek220 opdateret med min butiks sortiment. </w:t>
+      </w:r>
+    </w:p>
+    <w:p>
+      <w:pPr>
+        <w:rPr>
+          <w:b/>
+        </w:rPr>
+      </w:pPr>
+      <w:r>
+        <w:rPr>
+          <w:b/>
+        </w:rPr>
+        <w:t>Accepteringskriterier:</w:t>
+      </w:r>
+    </w:p>
+    <w:p>
+      <w:r>
+        <w:t>Relationer mellem varen og forre</w:t>
+      </w:r>
+      <w:r>
+        <w:t>tningen fjernes fra Pristjek220</w:t>
+      </w:r>
+      <w:r>
+        <w:t>.</w:t>
+      </w:r>
+    </w:p>
+    <w:p>
+      <w:r>
+        <w:t>Forretningsmanageren vil blive bedt om at godkende at varen fjernes fra forretningen.</w:t>
+      </w:r>
+    </w:p>
+    <w:p/>
+    <w:p>
+      <w:pPr>
+        <w:pStyle w:val="Heading2"/>
+      </w:pPr>
+      <w:bookmarkStart w:id="30" w:name="_Toc443577277"/>
+      <w:bookmarkStart w:id="31" w:name="_Toc451711272"/>
+      <w:r>
+        <w:t>Fjern</w:t>
+      </w:r>
+      <w:r>
         <w:t xml:space="preserve"> </w:t>
       </w:r>
       <w:r>
-        <w:t xml:space="preserve">der kan fjernes varer fra Pristjek220, som </w:t>
-      </w:r>
-      <w:r>
-        <w:t>ikke længere har en relation til en forretninger</w:t>
-      </w:r>
-      <w:r>
-        <w:t>.</w:t>
-      </w:r>
-    </w:p>
-    <w:p>
-      <w:pPr>
-        <w:rPr>
-          <w:b/>
-        </w:rPr>
-      </w:pPr>
-      <w:r>
-        <w:rPr>
-          <w:b/>
-        </w:rPr>
-        <w:t>Accepteringskriterier:</w:t>
-      </w:r>
-    </w:p>
-    <w:p>
-      <w:r>
-        <w:t xml:space="preserve">Varen fjernes fra </w:t>
-      </w:r>
-      <w:r>
-        <w:t>Pristjek220</w:t>
-      </w:r>
-      <w:r>
-        <w:t xml:space="preserve"> </w:t>
-      </w:r>
-      <w:r>
-        <w:t>samt alle relationer til forretninger.</w:t>
-      </w:r>
-    </w:p>
-    <w:p>
-      <w:r>
-        <w:t xml:space="preserve">Hvis varen ikke allerede findes i </w:t>
-      </w:r>
-      <w:r>
-        <w:t>Pristjek220</w:t>
-      </w:r>
-      <w:r>
-        <w:t xml:space="preserve"> bliver administratoren informeret om dette efter indtastning af varens navn.</w:t>
-      </w:r>
-    </w:p>
-    <w:p>
-      <w:r>
-        <w:t xml:space="preserve">Administratoren vil blive bedt om at godkende at varen bliver fjernet fra </w:t>
-      </w:r>
-      <w:r>
-        <w:t>Pristjek220</w:t>
-      </w:r>
-      <w:r>
-        <w:t>.</w:t>
-      </w:r>
-    </w:p>
-    <w:p/>
-    <w:p>
-      <w:pPr>
-        <w:pStyle w:val="Heading2"/>
-      </w:pPr>
-      <w:bookmarkStart w:id="30" w:name="_Toc443577278"/>
-      <w:bookmarkStart w:id="31" w:name="_Toc451593234"/>
-      <w:r>
-        <w:t>Fjern</w:t>
-      </w:r>
-      <w:r>
-        <w:t xml:space="preserve"> </w:t>
-      </w:r>
-      <w:r>
-        <w:t>en forretning</w:t>
-      </w:r>
-      <w:r>
-        <w:t xml:space="preserve"> </w:t>
+        <w:t xml:space="preserve">en </w:t>
+      </w:r>
+      <w:r>
+        <w:t xml:space="preserve">vare </w:t>
       </w:r>
       <w:r>
         <w:t>fra</w:t>
@@ -4165,6 +4098,156 @@
         <w:t xml:space="preserve"> </w:t>
       </w:r>
       <w:r>
+        <w:t xml:space="preserve">jeg kunne fjerne en vare, med tilhørende pris i de forskellige forretninger, fra </w:t>
+      </w:r>
+      <w:r>
+        <w:t>Pristjek220</w:t>
+      </w:r>
+      <w:r>
+        <w:t>,</w:t>
+      </w:r>
+    </w:p>
+    <w:p>
+      <w:r>
+        <w:rPr>
+          <w:b/>
+        </w:rPr>
+        <w:t>Så</w:t>
+      </w:r>
+      <w:r>
+        <w:t xml:space="preserve"> </w:t>
+      </w:r>
+      <w:r>
+        <w:t xml:space="preserve">der kan fjernes varer fra Pristjek220, som </w:t>
+      </w:r>
+      <w:r>
+        <w:t>ikke længere har en relation til en forretninger</w:t>
+      </w:r>
+      <w:r>
+        <w:t>.</w:t>
+      </w:r>
+    </w:p>
+    <w:p>
+      <w:pPr>
+        <w:rPr>
+          <w:b/>
+        </w:rPr>
+      </w:pPr>
+      <w:r>
+        <w:rPr>
+          <w:b/>
+        </w:rPr>
+        <w:t>Accepteringskriterier:</w:t>
+      </w:r>
+    </w:p>
+    <w:p>
+      <w:r>
+        <w:t xml:space="preserve">Varen fjernes fra </w:t>
+      </w:r>
+      <w:r>
+        <w:t>Pristjek220</w:t>
+      </w:r>
+      <w:r>
+        <w:t xml:space="preserve"> </w:t>
+      </w:r>
+      <w:r>
+        <w:t>samt alle relationer til forretninger.</w:t>
+      </w:r>
+    </w:p>
+    <w:p>
+      <w:r>
+        <w:t xml:space="preserve">Hvis varen ikke allerede findes i </w:t>
+      </w:r>
+      <w:r>
+        <w:t>Pristjek220</w:t>
+      </w:r>
+      <w:r>
+        <w:t xml:space="preserve"> bliver administratoren informeret om dette efter indtastning af varens navn.</w:t>
+      </w:r>
+    </w:p>
+    <w:p>
+      <w:r>
+        <w:t xml:space="preserve">Administratoren vil blive bedt om at godkende at varen bliver fjernet fra </w:t>
+      </w:r>
+      <w:r>
+        <w:t>Pristjek220</w:t>
+      </w:r>
+      <w:r>
+        <w:t>.</w:t>
+      </w:r>
+    </w:p>
+    <w:p/>
+    <w:p>
+      <w:pPr>
+        <w:pStyle w:val="Heading2"/>
+      </w:pPr>
+      <w:bookmarkStart w:id="32" w:name="_Toc443577278"/>
+      <w:bookmarkStart w:id="33" w:name="_Toc451711273"/>
+      <w:r>
+        <w:t>Fjern</w:t>
+      </w:r>
+      <w:r>
+        <w:t xml:space="preserve"> </w:t>
+      </w:r>
+      <w:r>
+        <w:t>en forretning</w:t>
+      </w:r>
+      <w:r>
+        <w:t xml:space="preserve"> </w:t>
+      </w:r>
+      <w:r>
+        <w:t>fra</w:t>
+      </w:r>
+      <w:r>
+        <w:t xml:space="preserve"> </w:t>
+      </w:r>
+      <w:r>
+        <w:t>Pristjek220</w:t>
+      </w:r>
+      <w:bookmarkEnd w:id="32"/>
+      <w:bookmarkEnd w:id="33"/>
+    </w:p>
+    <w:p>
+      <w:pPr>
+        <w:rPr>
+          <w:b/>
+        </w:rPr>
+      </w:pPr>
+      <w:r>
+        <w:rPr>
+          <w:b/>
+        </w:rPr>
+        <w:t>Beskrivelse:</w:t>
+      </w:r>
+    </w:p>
+    <w:p>
+      <w:r>
+        <w:rPr>
+          <w:b/>
+        </w:rPr>
+        <w:t>Som</w:t>
+      </w:r>
+      <w:r>
+        <w:t xml:space="preserve"> en administrator af Pristjek220</w:t>
+      </w:r>
+    </w:p>
+    <w:p>
+      <w:r>
+        <w:rPr>
+          <w:b/>
+        </w:rPr>
+        <w:t>V</w:t>
+      </w:r>
+      <w:r>
+        <w:rPr>
+          <w:b/>
+        </w:rPr>
+        <w:t>il</w:t>
+      </w:r>
+      <w:r>
+        <w:t xml:space="preserve"> </w:t>
+      </w:r>
+      <w:r>
         <w:t>jeg kunne fjerne en forretning, med tilhørende pris for alle dens forskellige vare</w:t>
       </w:r>
       <w:r>
@@ -4237,13 +4320,13 @@
       <w:pPr>
         <w:pStyle w:val="Heading2"/>
       </w:pPr>
-      <w:bookmarkStart w:id="32" w:name="_Toc443577288"/>
-      <w:bookmarkStart w:id="33" w:name="_Toc451593237"/>
+      <w:bookmarkStart w:id="34" w:name="_Toc443577288"/>
+      <w:bookmarkStart w:id="35" w:name="_Toc451711274"/>
       <w:r>
         <w:t>Juster hvor vare skal købes efter Pristjek220 er kommet med et forslag</w:t>
       </w:r>
-      <w:bookmarkEnd w:id="32"/>
-      <w:bookmarkEnd w:id="33"/>
+      <w:bookmarkEnd w:id="34"/>
+      <w:bookmarkEnd w:id="35"/>
     </w:p>
     <w:p>
       <w:pPr>
@@ -4300,8 +4383,13 @@
     </w:p>
     <w:p>
       <w:r>
-        <w:t>Forbrugeren kan ændre varen fra en forretning til en anden fra en dropdownmenu</w:t>
-      </w:r>
+        <w:t xml:space="preserve">Forbrugeren kan ændre varen fra en forretning til en anden fra en </w:t>
+      </w:r>
+      <w:proofErr w:type="spellStart"/>
+      <w:r>
+        <w:t>dropdownmenu</w:t>
+      </w:r>
+      <w:proofErr w:type="spellEnd"/>
     </w:p>
     <w:p>
       <w:r>
@@ -4318,16 +4406,16 @@
       <w:pPr>
         <w:pStyle w:val="Heading2"/>
       </w:pPr>
-      <w:bookmarkStart w:id="34" w:name="_Toc443577285"/>
-      <w:bookmarkStart w:id="35" w:name="_Toc451593236"/>
+      <w:bookmarkStart w:id="36" w:name="_Toc443577285"/>
+      <w:bookmarkStart w:id="37" w:name="_Toc451711275"/>
       <w:r>
         <w:t xml:space="preserve">Indstillinger for </w:t>
       </w:r>
-      <w:bookmarkEnd w:id="34"/>
+      <w:bookmarkEnd w:id="36"/>
       <w:r>
         <w:t>indkøbsliste</w:t>
       </w:r>
-      <w:bookmarkEnd w:id="35"/>
+      <w:bookmarkEnd w:id="37"/>
     </w:p>
     <w:p>
       <w:pPr>
@@ -4427,13 +4515,13 @@
       <w:pPr>
         <w:pStyle w:val="Heading2"/>
       </w:pPr>
-      <w:bookmarkStart w:id="36" w:name="_Toc443577282"/>
-      <w:bookmarkStart w:id="37" w:name="_Toc451593235"/>
+      <w:bookmarkStart w:id="38" w:name="_Toc443577282"/>
+      <w:bookmarkStart w:id="39" w:name="_Toc451711276"/>
       <w:r>
         <w:t>Find åbningstider for en forretning</w:t>
       </w:r>
-      <w:bookmarkEnd w:id="36"/>
-      <w:bookmarkEnd w:id="37"/>
+      <w:bookmarkEnd w:id="38"/>
+      <w:bookmarkEnd w:id="39"/>
     </w:p>
     <w:p>
       <w:pPr>
@@ -4505,13 +4593,13 @@
       <w:pPr>
         <w:pStyle w:val="Heading2"/>
       </w:pPr>
-      <w:bookmarkStart w:id="38" w:name="_Toc443577290"/>
-      <w:bookmarkStart w:id="39" w:name="_Toc451593238"/>
+      <w:bookmarkStart w:id="40" w:name="_Toc443577290"/>
+      <w:bookmarkStart w:id="41" w:name="_Toc451711277"/>
       <w:r>
         <w:t>Kunne bestemme afstanden der skal tilbagelægges for at købe varerne fra forslaget</w:t>
       </w:r>
-      <w:bookmarkEnd w:id="38"/>
-      <w:bookmarkEnd w:id="39"/>
+      <w:bookmarkEnd w:id="40"/>
+      <w:bookmarkEnd w:id="41"/>
     </w:p>
     <w:p>
       <w:pPr>
@@ -4613,137 +4701,10 @@
       <w:pPr>
         <w:pStyle w:val="Heading2"/>
       </w:pPr>
-      <w:bookmarkStart w:id="40" w:name="_Toc443577291"/>
-      <w:bookmarkStart w:id="41" w:name="_Toc451593239"/>
+      <w:bookmarkStart w:id="42" w:name="_Toc443577291"/>
+      <w:bookmarkStart w:id="43" w:name="_Toc451711278"/>
       <w:r>
         <w:t>Kunne vise en kørselsvejledning mellem de forskellige forretninger, som der skal handles i</w:t>
-      </w:r>
-      <w:bookmarkEnd w:id="40"/>
-      <w:bookmarkEnd w:id="41"/>
-    </w:p>
-    <w:p>
-      <w:pPr>
-        <w:rPr>
-          <w:b/>
-        </w:rPr>
-      </w:pPr>
-      <w:r>
-        <w:rPr>
-          <w:b/>
-        </w:rPr>
-        <w:t>Beskrivelse:</w:t>
-      </w:r>
-    </w:p>
-    <w:p>
-      <w:r>
-        <w:rPr>
-          <w:b/>
-        </w:rPr>
-        <w:t>Som</w:t>
-      </w:r>
-      <w:r>
-        <w:t xml:space="preserve"> en </w:t>
-      </w:r>
-      <w:r>
-        <w:t>forbruger</w:t>
-      </w:r>
-      <w:r>
-        <w:t xml:space="preserve"> a</w:t>
-      </w:r>
-      <w:r>
-        <w:t>f Pristjek220</w:t>
-      </w:r>
-    </w:p>
-    <w:p>
-      <w:r>
-        <w:rPr>
-          <w:b/>
-        </w:rPr>
-        <w:t>Vil</w:t>
-      </w:r>
-      <w:r>
-        <w:t xml:space="preserve"> </w:t>
-      </w:r>
-      <w:r>
-        <w:t xml:space="preserve">jeg kunne se </w:t>
-      </w:r>
-      <w:r>
-        <w:t>hvilken vej jeg skal køre for at handle</w:t>
-      </w:r>
-      <w:r>
-        <w:t>,</w:t>
-      </w:r>
-    </w:p>
-    <w:p>
-      <w:r>
-        <w:rPr>
-          <w:b/>
-        </w:rPr>
-        <w:t>Så</w:t>
-      </w:r>
-      <w:r>
-        <w:t xml:space="preserve"> </w:t>
-      </w:r>
-      <w:r>
-        <w:t>hvis jeg er i en by hvor jeg ikke er kendt, kan jeg navigerer til forretningerne</w:t>
-      </w:r>
-      <w:r>
-        <w:t xml:space="preserve">. </w:t>
-      </w:r>
-    </w:p>
-    <w:p>
-      <w:pPr>
-        <w:rPr>
-          <w:b/>
-        </w:rPr>
-      </w:pPr>
-      <w:r>
-        <w:rPr>
-          <w:b/>
-        </w:rPr>
-        <w:t>Accepteringskriterier:</w:t>
-      </w:r>
-    </w:p>
-    <w:p>
-      <w:r>
-        <w:t>F</w:t>
-      </w:r>
-      <w:r>
-        <w:t>orbruger</w:t>
-      </w:r>
-      <w:r>
-        <w:t>en får en kørselsvejledning</w:t>
-      </w:r>
-      <w:r>
-        <w:t>, i form af et kort, som viser hvor han skal kører hen</w:t>
-      </w:r>
-      <w:r>
-        <w:t>, som afspejler den korteste vej mellem de forretninger han skal handle i.</w:t>
-      </w:r>
-    </w:p>
-    <w:p>
-      <w:r>
-        <w:t>F</w:t>
-      </w:r>
-      <w:r>
-        <w:t>orbruger</w:t>
-      </w:r>
-      <w:r>
-        <w:t>en kan få kørselsvejledningen vedhæftet mailen.</w:t>
-      </w:r>
-    </w:p>
-    <w:p/>
-    <w:p>
-      <w:pPr>
-        <w:pStyle w:val="Heading2"/>
-      </w:pPr>
-      <w:bookmarkStart w:id="42" w:name="_Toc443577294"/>
-      <w:bookmarkStart w:id="43" w:name="_Toc451593240"/>
-      <w:r>
-        <w:t xml:space="preserve">Bekræftelse </w:t>
-      </w:r>
-      <w:r>
-        <w:t>af oprettelse/sletning af vare</w:t>
       </w:r>
       <w:bookmarkEnd w:id="42"/>
       <w:bookmarkEnd w:id="43"/>
@@ -4772,6 +4733,133 @@
         <w:t xml:space="preserve"> en </w:t>
       </w:r>
       <w:r>
+        <w:t>forbruger</w:t>
+      </w:r>
+      <w:r>
+        <w:t xml:space="preserve"> a</w:t>
+      </w:r>
+      <w:r>
+        <w:t>f Pristjek220</w:t>
+      </w:r>
+    </w:p>
+    <w:p>
+      <w:r>
+        <w:rPr>
+          <w:b/>
+        </w:rPr>
+        <w:t>Vil</w:t>
+      </w:r>
+      <w:r>
+        <w:t xml:space="preserve"> </w:t>
+      </w:r>
+      <w:r>
+        <w:t xml:space="preserve">jeg kunne se </w:t>
+      </w:r>
+      <w:r>
+        <w:t>hvilken vej jeg skal køre for at handle</w:t>
+      </w:r>
+      <w:r>
+        <w:t>,</w:t>
+      </w:r>
+    </w:p>
+    <w:p>
+      <w:r>
+        <w:rPr>
+          <w:b/>
+        </w:rPr>
+        <w:t>Så</w:t>
+      </w:r>
+      <w:r>
+        <w:t xml:space="preserve"> </w:t>
+      </w:r>
+      <w:r>
+        <w:t>hvis jeg er i en by hvor jeg ikke er kendt, kan jeg navigerer til forretningerne</w:t>
+      </w:r>
+      <w:r>
+        <w:t xml:space="preserve">. </w:t>
+      </w:r>
+    </w:p>
+    <w:p>
+      <w:pPr>
+        <w:rPr>
+          <w:b/>
+        </w:rPr>
+      </w:pPr>
+      <w:r>
+        <w:rPr>
+          <w:b/>
+        </w:rPr>
+        <w:t>Accepteringskriterier:</w:t>
+      </w:r>
+    </w:p>
+    <w:p>
+      <w:r>
+        <w:t>F</w:t>
+      </w:r>
+      <w:r>
+        <w:t>orbruger</w:t>
+      </w:r>
+      <w:r>
+        <w:t>en får en kørselsvejledning</w:t>
+      </w:r>
+      <w:r>
+        <w:t>, i form af et kort, som viser hvor han skal kører hen</w:t>
+      </w:r>
+      <w:r>
+        <w:t>, som afspejler den korteste vej mellem de forretninger han skal handle i.</w:t>
+      </w:r>
+    </w:p>
+    <w:p>
+      <w:r>
+        <w:t>F</w:t>
+      </w:r>
+      <w:r>
+        <w:t>orbruger</w:t>
+      </w:r>
+      <w:r>
+        <w:t>en kan få kørselsvejledningen vedhæftet mailen.</w:t>
+      </w:r>
+    </w:p>
+    <w:p/>
+    <w:p>
+      <w:pPr>
+        <w:pStyle w:val="Heading2"/>
+      </w:pPr>
+      <w:bookmarkStart w:id="44" w:name="_Toc443577294"/>
+      <w:bookmarkStart w:id="45" w:name="_Toc451711279"/>
+      <w:r>
+        <w:t xml:space="preserve">Bekræftelse </w:t>
+      </w:r>
+      <w:r>
+        <w:t>af oprettelse/sletning af vare</w:t>
+      </w:r>
+      <w:bookmarkEnd w:id="44"/>
+      <w:bookmarkEnd w:id="45"/>
+    </w:p>
+    <w:p>
+      <w:pPr>
+        <w:rPr>
+          <w:b/>
+        </w:rPr>
+      </w:pPr>
+      <w:r>
+        <w:rPr>
+          <w:b/>
+        </w:rPr>
+        <w:t>Beskrivelse:</w:t>
+      </w:r>
+    </w:p>
+    <w:p>
+      <w:r>
+        <w:rPr>
+          <w:b/>
+        </w:rPr>
+        <w:t>Som</w:t>
+      </w:r>
+      <w:r>
+        <w:t xml:space="preserve"> en </w:t>
+      </w:r>
+      <w:r>
         <w:t>forretning</w:t>
       </w:r>
       <w:r>
@@ -4846,12 +4934,12 @@
       <w:pPr>
         <w:pStyle w:val="Heading1"/>
       </w:pPr>
-      <w:bookmarkStart w:id="44" w:name="_Toc451593241"/>
+      <w:bookmarkStart w:id="46" w:name="_Toc451711280"/>
       <w:r>
         <w:lastRenderedPageBreak/>
         <w:t>Kvalitetskrav</w:t>
       </w:r>
-      <w:bookmarkEnd w:id="44"/>
+      <w:bookmarkEnd w:id="46"/>
     </w:p>
     <w:p/>
     <w:p>
@@ -4875,7 +4963,11 @@
         </w:numPr>
       </w:pPr>
       <w:r>
-        <w:t>Pristjek220, skal leve op til de krav, som Microsoft, still til UX design</w:t>
+        <w:t xml:space="preserve">Pristjek220, skal leve op til de krav, som Microsoft, still til UX </w:t>
+      </w:r>
+      <w:proofErr w:type="gramStart"/>
+      <w:r>
+        <w:t>design</w:t>
       </w:r>
       <w:r>
         <w:rPr>
@@ -4891,7 +4983,9 @@
           <w:id w:val="-1350400967"/>
           <w:citation/>
         </w:sdtPr>
+        <w:sdtEndPr/>
         <w:sdtContent>
+          <w:proofErr w:type="gramEnd"/>
           <w:r>
             <w:rPr>
               <w:b/>
@@ -4912,16 +5006,9 @@
           </w:r>
           <w:r>
             <w:rPr>
-              <w:b/>
               <w:noProof/>
             </w:rPr>
-            <w:t xml:space="preserve"> </w:t>
-          </w:r>
-          <w:r>
-            <w:rPr>
-              <w:noProof/>
-            </w:rPr>
-            <w:t>(Microsoft, 2016)</w:t>
+            <w:t>[1]</w:t>
           </w:r>
           <w:r>
             <w:rPr>
@@ -4944,8 +5031,14 @@
         </w:numPr>
       </w:pPr>
       <w:r>
-        <w:t>Pristjek220 skal leve op til 3-click rule</w:t>
-      </w:r>
+        <w:t xml:space="preserve">Pristjek220 skal leve op til 3-click </w:t>
+      </w:r>
+      <w:proofErr w:type="spellStart"/>
+      <w:proofErr w:type="gramStart"/>
+      <w:r>
+        <w:t>rule</w:t>
+      </w:r>
+      <w:proofErr w:type="spellEnd"/>
       <w:r>
         <w:rPr>
           <w:b/>
@@ -4960,7 +5053,9 @@
           <w:id w:val="-1820258211"/>
           <w:citation/>
         </w:sdtPr>
+        <w:sdtEndPr/>
         <w:sdtContent>
+          <w:proofErr w:type="gramEnd"/>
           <w:r>
             <w:rPr>
               <w:b/>
@@ -4981,16 +5076,9 @@
           </w:r>
           <w:r>
             <w:rPr>
-              <w:b/>
               <w:noProof/>
             </w:rPr>
-            <w:t xml:space="preserve"> </w:t>
-          </w:r>
-          <w:r>
-            <w:rPr>
-              <w:noProof/>
-            </w:rPr>
-            <w:t>(Zeldman, 2001)</w:t>
+            <w:t>[2]</w:t>
           </w:r>
           <w:r>
             <w:rPr>
@@ -5015,18 +5103,26 @@
       <w:r>
         <w:t xml:space="preserve">Pristjek220 skal leve op til </w:t>
       </w:r>
+      <w:proofErr w:type="spellStart"/>
       <w:r>
         <w:t>R</w:t>
       </w:r>
       <w:r>
-        <w:t xml:space="preserve">ule of </w:t>
-      </w:r>
+        <w:t>ule</w:t>
+      </w:r>
+      <w:proofErr w:type="spellEnd"/>
+      <w:r>
+        <w:t xml:space="preserve"> of </w:t>
+      </w:r>
+      <w:proofErr w:type="spellStart"/>
+      <w:proofErr w:type="gramStart"/>
       <w:r>
         <w:t>F</w:t>
       </w:r>
       <w:r>
         <w:t>ive</w:t>
       </w:r>
+      <w:proofErr w:type="spellEnd"/>
       <w:r>
         <w:rPr>
           <w:b/>
@@ -5041,7 +5137,9 @@
           <w:id w:val="-328058970"/>
           <w:citation/>
         </w:sdtPr>
+        <w:sdtEndPr/>
         <w:sdtContent>
+          <w:proofErr w:type="gramEnd"/>
           <w:r>
             <w:rPr>
               <w:b/>
@@ -5062,16 +5160,9 @@
           </w:r>
           <w:r>
             <w:rPr>
-              <w:b/>
               <w:noProof/>
             </w:rPr>
-            <w:t xml:space="preserve"> </w:t>
-          </w:r>
-          <w:r>
-            <w:rPr>
-              <w:noProof/>
-            </w:rPr>
-            <w:t>(Zeldman, 2001)</w:t>
+            <w:t>[2]</w:t>
           </w:r>
           <w:r>
             <w:rPr>
@@ -5145,12 +5236,7 @@
         </w:numPr>
       </w:pPr>
       <w:r>
-        <w:t>Password, der ligger i databasen</w:t>
-      </w:r>
-      <w:bookmarkStart w:id="45" w:name="_GoBack"/>
-      <w:bookmarkEnd w:id="45"/>
-      <w:r>
-        <w:t>, skal være krypteret</w:t>
+        <w:t>Password, der ligger i databasen, skal være krypteret</w:t>
       </w:r>
       <w:r>
         <w:t>.</w:t>
@@ -5181,6 +5267,204 @@
       </w:r>
     </w:p>
     <w:p/>
+    <w:sdt>
+      <w:sdtPr>
+        <w:id w:val="48583402"/>
+        <w:docPartObj>
+          <w:docPartGallery w:val="Bibliographies"/>
+          <w:docPartUnique/>
+        </w:docPartObj>
+      </w:sdtPr>
+      <w:sdtEndPr>
+        <w:rPr>
+          <w:rFonts w:asciiTheme="minorHAnsi" w:eastAsiaTheme="minorHAnsi" w:hAnsiTheme="minorHAnsi" w:cstheme="minorBidi"/>
+          <w:color w:val="auto"/>
+          <w:sz w:val="22"/>
+          <w:szCs w:val="22"/>
+        </w:rPr>
+      </w:sdtEndPr>
+      <w:sdtContent>
+        <w:p>
+          <w:pPr>
+            <w:pStyle w:val="Heading1"/>
+          </w:pPr>
+          <w:r>
+            <w:t>Referencer</w:t>
+          </w:r>
+        </w:p>
+        <w:sdt>
+          <w:sdtPr>
+            <w:id w:val="-573587230"/>
+            <w:bibliography/>
+          </w:sdtPr>
+          <w:sdtContent>
+            <w:p>
+              <w:pPr>
+                <w:rPr>
+                  <w:noProof/>
+                </w:rPr>
+              </w:pPr>
+              <w:r>
+                <w:fldChar w:fldCharType="begin"/>
+              </w:r>
+              <w:r>
+                <w:rPr>
+                  <w:lang w:val="en-US"/>
+                </w:rPr>
+                <w:instrText xml:space="preserve"> BIBLIOGRAPHY </w:instrText>
+              </w:r>
+              <w:r>
+                <w:fldChar w:fldCharType="separate"/>
+              </w:r>
+            </w:p>
+            <w:tbl>
+              <w:tblPr>
+                <w:tblW w:w="5000" w:type="pct"/>
+                <w:tblCellSpacing w:w="15" w:type="dxa"/>
+                <w:tblCellMar>
+                  <w:top w:w="15" w:type="dxa"/>
+                  <w:left w:w="15" w:type="dxa"/>
+                  <w:bottom w:w="15" w:type="dxa"/>
+                  <w:right w:w="15" w:type="dxa"/>
+                </w:tblCellMar>
+                <w:tblLook w:val="04A0" w:firstRow="1" w:lastRow="0" w:firstColumn="1" w:lastColumn="0" w:noHBand="0" w:noVBand="1"/>
+              </w:tblPr>
+              <w:tblGrid>
+                <w:gridCol w:w="322"/>
+                <w:gridCol w:w="9316"/>
+              </w:tblGrid>
+              <w:tr>
+                <w:trPr>
+                  <w:divId w:val="1388921205"/>
+                  <w:tblCellSpacing w:w="15" w:type="dxa"/>
+                </w:trPr>
+                <w:tc>
+                  <w:tcPr>
+                    <w:tcW w:w="50" w:type="pct"/>
+                    <w:hideMark/>
+                  </w:tcPr>
+                  <w:p>
+                    <w:pPr>
+                      <w:pStyle w:val="Bibliography"/>
+                      <w:rPr>
+                        <w:noProof/>
+                        <w:sz w:val="24"/>
+                        <w:szCs w:val="24"/>
+                      </w:rPr>
+                    </w:pPr>
+                    <w:r>
+                      <w:rPr>
+                        <w:noProof/>
+                      </w:rPr>
+                      <w:t xml:space="preserve">[1] </w:t>
+                    </w:r>
+                  </w:p>
+                </w:tc>
+                <w:tc>
+                  <w:tcPr>
+                    <w:tcW w:w="0" w:type="auto"/>
+                    <w:hideMark/>
+                  </w:tcPr>
+                  <w:p>
+                    <w:pPr>
+                      <w:pStyle w:val="Bibliography"/>
+                      <w:rPr>
+                        <w:noProof/>
+                      </w:rPr>
+                    </w:pPr>
+                    <w:r>
+                      <w:rPr>
+                        <w:noProof/>
+                        <w:lang w:val="en-US"/>
+                      </w:rPr>
+                      <w:t xml:space="preserve">Microsoft, »Design applications for the Windows desktop,« 2016. [Online]. Available: https://dev.windows.com/en-us/desktop/design . </w:t>
+                    </w:r>
+                    <w:r>
+                      <w:rPr>
+                        <w:noProof/>
+                      </w:rPr>
+                      <w:t>[Senest hentet eller vist den 19 5 2016].</w:t>
+                    </w:r>
+                  </w:p>
+                </w:tc>
+              </w:tr>
+              <w:tr>
+                <w:trPr>
+                  <w:divId w:val="1388921205"/>
+                  <w:tblCellSpacing w:w="15" w:type="dxa"/>
+                </w:trPr>
+                <w:tc>
+                  <w:tcPr>
+                    <w:tcW w:w="50" w:type="pct"/>
+                    <w:hideMark/>
+                  </w:tcPr>
+                  <w:p>
+                    <w:pPr>
+                      <w:pStyle w:val="Bibliography"/>
+                      <w:rPr>
+                        <w:noProof/>
+                      </w:rPr>
+                    </w:pPr>
+                    <w:r>
+                      <w:rPr>
+                        <w:noProof/>
+                      </w:rPr>
+                      <w:t xml:space="preserve">[2] </w:t>
+                    </w:r>
+                  </w:p>
+                </w:tc>
+                <w:tc>
+                  <w:tcPr>
+                    <w:tcW w:w="0" w:type="auto"/>
+                    <w:hideMark/>
+                  </w:tcPr>
+                  <w:p>
+                    <w:pPr>
+                      <w:pStyle w:val="Bibliography"/>
+                      <w:rPr>
+                        <w:noProof/>
+                      </w:rPr>
+                    </w:pPr>
+                    <w:r>
+                      <w:rPr>
+                        <w:noProof/>
+                        <w:lang w:val="en-US"/>
+                      </w:rPr>
+                      <w:t xml:space="preserve">J. Zeldman, »Taking Your Talent to the Web,« May 2001. </w:t>
+                    </w:r>
+                    <w:r>
+                      <w:rPr>
+                        <w:noProof/>
+                      </w:rPr>
+                      <w:t>[Online]. Available: http://takingyourtalenttotheweb.com/Taking%20Your%20Talent%20to%20the%20Web.pdf. [Senest hentet eller vist den 19 5 2016].</w:t>
+                    </w:r>
+                  </w:p>
+                </w:tc>
+              </w:tr>
+            </w:tbl>
+            <w:p>
+              <w:pPr>
+                <w:divId w:val="1388921205"/>
+                <w:rPr>
+                  <w:rFonts w:eastAsia="Times New Roman"/>
+                  <w:noProof/>
+                </w:rPr>
+              </w:pPr>
+            </w:p>
+            <w:p>
+              <w:r>
+                <w:rPr>
+                  <w:b/>
+                  <w:bCs/>
+                  <w:noProof/>
+                </w:rPr>
+                <w:fldChar w:fldCharType="end"/>
+              </w:r>
+            </w:p>
+          </w:sdtContent>
+        </w:sdt>
+      </w:sdtContent>
+    </w:sdt>
     <w:p/>
     <w:sectPr>
       <w:headerReference w:type="default" r:id="rId10"/>
@@ -5229,6 +5513,7 @@
         <w:docPartUnique/>
       </w:docPartObj>
     </w:sdtPr>
+    <w:sdtEndPr/>
     <w:sdtContent>
       <w:sdt>
         <w:sdtPr>
@@ -5238,6 +5523,7 @@
             <w:docPartUnique/>
           </w:docPartObj>
         </w:sdtPr>
+        <w:sdtEndPr/>
         <w:sdtContent>
           <w:p>
             <w:pPr>
@@ -5278,7 +5564,7 @@
                 <w:bCs/>
                 <w:noProof/>
               </w:rPr>
-              <w:t>10</w:t>
+              <w:t>4</w:t>
             </w:r>
             <w:r>
               <w:rPr>
@@ -7295,6 +7581,14 @@
       </w:tblBorders>
     </w:tblPr>
   </w:style>
+  <w:style w:type="paragraph" w:styleId="Bibliography">
+    <w:name w:val="Bibliography"/>
+    <w:basedOn w:val="Normal"/>
+    <w:next w:val="Normal"/>
+    <w:uiPriority w:val="37"/>
+    <w:unhideWhenUsed/>
+    <w:rsid w:val="006E4738"/>
+  </w:style>
 </w:styles>
 </file>
 
@@ -7560,7 +7854,7 @@
 </file>
 
 <file path=customXml/item1.xml><?xml version="1.0" encoding="utf-8"?>
-<b:Sources xmlns:b="http://schemas.openxmlformats.org/officeDocument/2006/bibliography" xmlns="http://schemas.openxmlformats.org/officeDocument/2006/bibliography" SelectedStyle="\APASixthEditionOfficeOnline.xsl" StyleName="APA" Version="6">
+<b:Sources xmlns:b="http://schemas.openxmlformats.org/officeDocument/2006/bibliography" xmlns="http://schemas.openxmlformats.org/officeDocument/2006/bibliography" SelectedStyle="\IEEE2006OfficeOnline.xsl" StyleName="IEEE" Version="2006">
   <b:Source>
     <b:Tag>Mic16</b:Tag>
     <b:SourceType>InternetSite</b:SourceType>
@@ -7601,328 +7895,11 @@
     <b:Month>May</b:Month>
     <b:RefOrder>2</b:RefOrder>
   </b:Source>
-  <b:Source>
-    <b:Tag>Gru16</b:Tag>
-    <b:SourceType>Report</b:SourceType>
-    <b:Guid>{A99252DF-B3F9-4A0E-ABA7-24EA5C7D109A}</b:Guid>
-    <b:Title>Kravspecifikation</b:Title>
-    <b:Year>2016</b:Year>
-    <b:Author>
-      <b:Author>
-        <b:NameList>
-          <b:Person>
-            <b:Last>Gruppe7</b:Last>
-          </b:Person>
-        </b:NameList>
-      </b:Author>
-    </b:Author>
-    <b:Publisher>Au</b:Publisher>
-    <b:City>Aarhus</b:City>
-    <b:RefOrder>3</b:RefOrder>
-  </b:Source>
-  <b:Source>
-    <b:Tag>Mic161</b:Tag>
-    <b:SourceType>InternetSite</b:SourceType>
-    <b:Guid>{15D580A4-1933-42C2-A8CF-49D16869E875}</b:Guid>
-    <b:Author>
-      <b:Author>
-        <b:Corporate>Microsoft</b:Corporate>
-      </b:Author>
-    </b:Author>
-    <b:Title>UX checklist for desktop applications</b:Title>
-    <b:Year>2016</b:Year>
-    <b:YearAccessed>2016</b:YearAccessed>
-    <b:MonthAccessed>5</b:MonthAccessed>
-    <b:DayAccessed>19</b:DayAccessed>
-    <b:URL>https://msdn.microsoft.com/library/windows/desktop/dn742479.aspx</b:URL>
-    <b:RefOrder>4</b:RefOrder>
-  </b:Source>
-  <b:Source>
-    <b:Tag>Sch13</b:Tag>
-    <b:SourceType>DocumentFromInternetSite</b:SourceType>
-    <b:Guid>{9D183478-D129-4812-93C0-78E346234825}</b:Guid>
-    <b:Title>The Scrum Guide</b:Title>
-    <b:Year>2013</b:Year>
-    <b:Month>7</b:Month>
-    <b:YearAccessed>2016</b:YearAccessed>
-    <b:MonthAccessed>5</b:MonthAccessed>
-    <b:DayAccessed>19</b:DayAccessed>
-    <b:URL>http://www.scrumguides.org/scrum-guide.html</b:URL>
-    <b:Author>
-      <b:Author>
-        <b:NameList>
-          <b:Person>
-            <b:Last>Schwaber</b:Last>
-            <b:First>Ken</b:First>
-          </b:Person>
-          <b:Person>
-            <b:Last>Sutherland</b:Last>
-            <b:First>Jeff</b:First>
-          </b:Person>
-        </b:NameList>
-      </b:Author>
-    </b:Author>
-    <b:RefOrder>5</b:RefOrder>
-  </b:Source>
-  <b:Source>
-    <b:Tag>Dav15</b:Tag>
-    <b:SourceType>InternetSite</b:SourceType>
-    <b:Guid>{F2F301D9-217A-406C-A372-D9BF17A4D054}</b:Guid>
-    <b:Title>What is Kanban?</b:Title>
-    <b:Year>2015</b:Year>
-    <b:YearAccessed>2016</b:YearAccessed>
-    <b:MonthAccessed>5</b:MonthAccessed>
-    <b:DayAccessed>19</b:DayAccessed>
-    <b:URL>http://kanbanblog.com/explained/</b:URL>
-    <b:Author>
-      <b:Author>
-        <b:NameList>
-          <b:Person>
-            <b:Last>Peterson</b:Last>
-            <b:First>David</b:First>
-          </b:Person>
-        </b:NameList>
-      </b:Author>
-    </b:Author>
-    <b:RefOrder>6</b:RefOrder>
-  </b:Source>
-  <b:Source>
-    <b:Tag>Sys16</b:Tag>
-    <b:SourceType>InternetSite</b:SourceType>
-    <b:Guid>{2F4143DF-2C26-41C5-8D23-896634C31B63}</b:Guid>
-    <b:Author>
-      <b:Author>
-        <b:Corporate>Systematic</b:Corporate>
-      </b:Author>
-    </b:Author>
-    <b:Title>Systematic</b:Title>
-    <b:Year>2016</b:Year>
-    <b:YearAccessed>2016</b:YearAccessed>
-    <b:MonthAccessed>5</b:MonthAccessed>
-    <b:DayAccessed>19</b:DayAccessed>
-    <b:URL>https://da.systematic.com/</b:URL>
-    <b:RefOrder>7</b:RefOrder>
-  </b:Source>
-  <b:Source>
-    <b:Tag>EWS16</b:Tag>
-    <b:SourceType>InternetSite</b:SourceType>
-    <b:Guid>{D82CDEF4-DAB7-4E3F-A5C3-3E14DF7D80D8}</b:Guid>
-    <b:Author>
-      <b:Author>
-        <b:Corporate>EWSoftware</b:Corporate>
-      </b:Author>
-    </b:Author>
-    <b:Title>Sandcastle Help File Builder</b:Title>
-    <b:Year>2016</b:Year>
-    <b:YearAccessed>2016</b:YearAccessed>
-    <b:MonthAccessed>5</b:MonthAccessed>
-    <b:DayAccessed>19</b:DayAccessed>
-    <b:URL>https://github.com/EWSoftware/SHFB</b:URL>
-    <b:RefOrder>8</b:RefOrder>
-  </b:Source>
-  <b:Source>
-    <b:Tag>Kru95</b:Tag>
-    <b:SourceType>DocumentFromInternetSite</b:SourceType>
-    <b:Guid>{1A9DE76C-82E2-4383-B129-56EBC1F7FB57}</b:Guid>
-    <b:Author>
-      <b:Author>
-        <b:NameList>
-          <b:Person>
-            <b:Last>Kruchten</b:Last>
-            <b:First>Philippe</b:First>
-          </b:Person>
-        </b:NameList>
-      </b:Author>
-    </b:Author>
-    <b:Title>Architectural Blueprints - The "4+1" View</b:Title>
-    <b:Year>1995</b:Year>
-    <b:YearAccessed>2016</b:YearAccessed>
-    <b:MonthAccessed>5</b:MonthAccessed>
-    <b:DayAccessed>19</b:DayAccessed>
-    <b:URL>http://www3.software.ibm.com/ibmdl/pub/software/rational/web/whitepapers/2003/Pbk4p1.pdf</b:URL>
-    <b:Month>November</b:Month>
-    <b:RefOrder>9</b:RefOrder>
-  </b:Source>
-  <b:Source>
-    <b:Tag>Mic162</b:Tag>
-    <b:SourceType>InternetSite</b:SourceType>
-    <b:Guid>{A34E0BB5-BF6C-4D52-A730-F582DAFEF9E6}</b:Guid>
-    <b:Title>Three-Layered Services Application</b:Title>
-    <b:Year>2016</b:Year>
-    <b:YearAccessed>2016</b:YearAccessed>
-    <b:MonthAccessed>5</b:MonthAccessed>
-    <b:DayAccessed>19</b:DayAccessed>
-    <b:URL>https://msdn.microsoft.com/en-us/library/ff648105.aspx </b:URL>
-    <b:Author>
-      <b:Author>
-        <b:Corporate>Microsoft</b:Corporate>
-      </b:Author>
-    </b:Author>
-    <b:RefOrder>10</b:RefOrder>
-  </b:Source>
-  <b:Source>
-    <b:Tag>Mic12</b:Tag>
-    <b:SourceType>InternetSite</b:SourceType>
-    <b:Guid>{A56F690D-B721-4A68-BA7F-1B92CC8E5DB1}</b:Guid>
-    <b:Author>
-      <b:Author>
-        <b:Corporate>Microsoft</b:Corporate>
-      </b:Author>
-    </b:Author>
-    <b:Title>The MVVM Pattern</b:Title>
-    <b:Year>2012</b:Year>
-    <b:YearAccessed>2016</b:YearAccessed>
-    <b:MonthAccessed>5</b:MonthAccessed>
-    <b:DayAccessed>19</b:DayAccessed>
-    <b:URL>https://msdn.microsoft.com/en-us/library/hh848246.aspx?f=255&amp;MSPPError=-2147217396</b:URL>
-    <b:RefOrder>11</b:RefOrder>
-  </b:Source>
-  <b:Source>
-    <b:Tag>Jen16</b:Tag>
-    <b:SourceType>Misc</b:SourceType>
-    <b:Guid>{D7DBC5FF-7D1D-448D-A4A0-0FAF036FE2F8}</b:Guid>
-    <b:Title>Integration Test Patterns</b:Title>
-    <b:Year>2016</b:Year>
-    <b:City>Aarhus</b:City>
-    <b:Publisher>Au</b:Publisher>
-    <b:Author>
-      <b:Author>
-        <b:NameList>
-          <b:Person>
-            <b:Last>Jensen</b:Last>
-            <b:Middle>Fedder</b:Middle>
-            <b:First>Troels</b:First>
-          </b:Person>
-          <b:Person>
-            <b:Last>Jakobsen</b:Last>
-            <b:Middle>Bodholdt</b:Middle>
-            <b:First>Frank</b:First>
-          </b:Person>
-        </b:NameList>
-      </b:Author>
-    </b:Author>
-    <b:RefOrder>12</b:RefOrder>
-  </b:Source>
-  <b:Source>
-    <b:Tag>NIE14</b:Tag>
-    <b:SourceType>InternetSite</b:SourceType>
-    <b:Guid>{B074BC04-0E6A-4ECA-B156-E33690557DD6}</b:Guid>
-    <b:Title>Turn User Goals into Task Scenarios for Usability Testing</b:Title>
-    <b:Year>2014</b:Year>
-    <b:Author>
-      <b:Author>
-        <b:Corporate>NIELSEN NORMAN GROUP</b:Corporate>
-      </b:Author>
-    </b:Author>
-    <b:YearAccessed>2016</b:YearAccessed>
-    <b:MonthAccessed>5</b:MonthAccessed>
-    <b:DayAccessed>19</b:DayAccessed>
-    <b:URL>https://www.nngroup.com/articles/task-scenarios-usability-testing/</b:URL>
-    <b:RefOrder>13</b:RefOrder>
-  </b:Source>
-  <b:Source>
-    <b:Tag>Naz10</b:Tag>
-    <b:SourceType>InternetSite</b:SourceType>
-    <b:Guid>{2CD00411-B9DB-4BE9-80A8-2820B3ACB4A6}</b:Guid>
-    <b:Title>New to User Stories?</b:Title>
-    <b:Year>2010</b:Year>
-    <b:YearAccessed>2016</b:YearAccessed>
-    <b:MonthAccessed>5</b:MonthAccessed>
-    <b:DayAccessed>19</b:DayAccessed>
-    <b:URL>https://www.scrumalliance.org/community/articles/2010/april/new-to-user-stories</b:URL>
-    <b:Author>
-      <b:Author>
-        <b:NameList>
-          <b:Person>
-            <b:Last>Nazzaro</b:Last>
-            <b:First>William</b:First>
-          </b:Person>
-          <b:Person>
-            <b:Last>Suscheck</b:Last>
-            <b:First>Charles</b:First>
-          </b:Person>
-        </b:NameList>
-      </b:Author>
-    </b:Author>
-    <b:RefOrder>14</b:RefOrder>
-  </b:Source>
-  <b:Source>
-    <b:Tag>Mic16x</b:Tag>
-    <b:SourceType>InternetSite</b:SourceType>
-    <b:Guid>{4469537A-0ED9-42C1-AC0A-22780871FB22}</b:Guid>
-    <b:Author>
-      <b:Author>
-        <b:Corporate>Microsoft</b:Corporate>
-      </b:Author>
-    </b:Author>
-    <b:Title>The Repository Pattern</b:Title>
-    <b:Year>2016</b:Year>
-    <b:YearAccessed>2016</b:YearAccessed>
-    <b:MonthAccessed>5</b:MonthAccessed>
-    <b:DayAccessed>19</b:DayAccessed>
-    <b:URL>https://msdn.microsoft.com/en-us/library/ff649690.aspx?f=255&amp;MSPPError=-2147217396</b:URL>
-    <b:RefOrder>15</b:RefOrder>
-  </b:Source>
-  <b:Source>
-    <b:Tag>Mic16z</b:Tag>
-    <b:SourceType>InternetSite</b:SourceType>
-    <b:Guid>{A46ACD37-E13F-4C67-972E-FD4C33ED9AF7}</b:Guid>
-    <b:Author>
-      <b:Author>
-        <b:Corporate>Microsoft</b:Corporate>
-      </b:Author>
-    </b:Author>
-    <b:Title>Code Metrics Values</b:Title>
-    <b:Year>2016</b:Year>
-    <b:YearAccessed>2016</b:YearAccessed>
-    <b:MonthAccessed>5</b:MonthAccessed>
-    <b:DayAccessed>19</b:DayAccessed>
-    <b:URL>https://msdn.microsoft.com/en-us/library/bb385914.aspx</b:URL>
-    <b:RefOrder>16</b:RefOrder>
-  </b:Source>
-  <b:Source>
-    <b:Tag>Jen16x</b:Tag>
-    <b:SourceType>InternetSite</b:SourceType>
-    <b:Guid>{7B73ED90-55CD-4DB3-8F8C-A3B486505AA1}</b:Guid>
-    <b:Author>
-      <b:Author>
-        <b:Corporate>Jenkins</b:Corporate>
-      </b:Author>
-    </b:Author>
-    <b:Title>Jenkins</b:Title>
-    <b:Year>2016</b:Year>
-    <b:YearAccessed>2016</b:YearAccessed>
-    <b:MonthAccessed>5</b:MonthAccessed>
-    <b:DayAccessed>19</b:DayAccessed>
-    <b:URL>https://jenkins.io/</b:URL>
-    <b:RefOrder>17</b:RefOrder>
-  </b:Source>
-  <b:Source>
-    <b:Tag>Gru16x</b:Tag>
-    <b:SourceType>InternetSite</b:SourceType>
-    <b:Guid>{A3AA5250-592E-4A21-8CE6-A55C4D262958}</b:Guid>
-    <b:Author>
-      <b:Author>
-        <b:NameList>
-          <b:Person>
-            <b:Last>Gruppe7</b:Last>
-          </b:Person>
-        </b:NameList>
-      </b:Author>
-    </b:Author>
-    <b:Title>Projekt Grp. 7 Projekt - Pristjek220</b:Title>
-    <b:Year>2016</b:Year>
-    <b:YearAccessed>2016</b:YearAccessed>
-    <b:MonthAccessed>5</b:MonthAccessed>
-    <b:DayAccessed>19</b:DayAccessed>
-    <b:URL>http://ci1.ase.au.dk:8080/job/Grp.%207%20Projekt%20-%20Pristjek220/</b:URL>
-    <b:RefOrder>18</b:RefOrder>
-  </b:Source>
 </b:Sources>
 </file>
 
 <file path=customXml/itemProps1.xml><?xml version="1.0" encoding="utf-8"?>
-<ds:datastoreItem xmlns:ds="http://schemas.openxmlformats.org/officeDocument/2006/customXml" ds:itemID="{CBCC3AC1-55BC-4F9E-9D3E-AB88C57CFE33}">
+<ds:datastoreItem xmlns:ds="http://schemas.openxmlformats.org/officeDocument/2006/customXml" ds:itemID="{3FEB8BEE-1647-4547-BED7-DF52FB2848BF}">
   <ds:schemaRefs>
     <ds:schemaRef ds:uri="http://schemas.openxmlformats.org/officeDocument/2006/bibliography"/>
   </ds:schemaRefs>

</xml_diff>